<commit_message>
0.3.0 UE5 Mobile App
Created and worked on Mobile app in Unreal Engine 5
</commit_message>
<xml_diff>
--- a/Dev Assets/Timelog.docx
+++ b/Dev Assets/Timelog.docx
@@ -495,17 +495,43 @@
           <w14:ligatures w14:val="none"/>
         </w:rPr>
       </w:pPr>
-      <w:ins w:id="33" w:author="Dylan Fair" w:date="2023-12-17T16:56:00Z">
-        <w:r>
-          <w:rPr>
-            <w:rFonts w:ascii="Arial" w:eastAsia="Times New Roman" w:hAnsi="Arial" w:cs="Arial"/>
-            <w:color w:val="000000"/>
-            <w:kern w:val="0"/>
-            <w:sz w:val="24"/>
-            <w:szCs w:val="24"/>
-            <w14:ligatures w14:val="none"/>
-          </w:rPr>
-          <w:t>12/X/2023</w:t>
+      <w:ins w:id="33" w:author="Dylan Fair" w:date="2024-03-16T22:16:00Z">
+        <w:r>
+          <w:rPr>
+            <w:rFonts w:ascii="Arial" w:eastAsia="Times New Roman" w:hAnsi="Arial" w:cs="Arial"/>
+            <w:color w:val="000000"/>
+            <w:kern w:val="0"/>
+            <w:sz w:val="24"/>
+            <w:szCs w:val="24"/>
+            <w14:ligatures w14:val="none"/>
+          </w:rPr>
+          <w:t>3/16</w:t>
+        </w:r>
+      </w:ins>
+      <w:ins w:id="34" w:author="Dylan Fair" w:date="2023-12-17T16:56:00Z">
+        <w:r>
+          <w:rPr>
+            <w:rFonts w:ascii="Arial" w:eastAsia="Times New Roman" w:hAnsi="Arial" w:cs="Arial"/>
+            <w:color w:val="000000"/>
+            <w:kern w:val="0"/>
+            <w:sz w:val="24"/>
+            <w:szCs w:val="24"/>
+            <w14:ligatures w14:val="none"/>
+          </w:rPr>
+          <w:t>/202</w:t>
+        </w:r>
+      </w:ins>
+      <w:ins w:id="35" w:author="Dylan Fair" w:date="2024-03-16T22:16:00Z">
+        <w:r>
+          <w:rPr>
+            <w:rFonts w:ascii="Arial" w:eastAsia="Times New Roman" w:hAnsi="Arial" w:cs="Arial"/>
+            <w:color w:val="000000"/>
+            <w:kern w:val="0"/>
+            <w:sz w:val="24"/>
+            <w:szCs w:val="24"/>
+            <w14:ligatures w14:val="none"/>
+          </w:rPr>
+          <w:t>4</w:t>
         </w:r>
       </w:ins>
     </w:p>
@@ -517,33 +543,328 @@
           <w:numId w:val="4"/>
         </w:numPr>
         <w:rPr>
-          <w:ins w:id="34" w:author="Dylan Fair" w:date="2023-12-17T16:56:00Z"/>
-          <w:rFonts w:ascii="Arial" w:eastAsia="Times New Roman" w:hAnsi="Arial" w:cs="Arial"/>
-          <w:color w:val="000000"/>
-          <w:kern w:val="0"/>
-          <w:sz w:val="24"/>
-          <w:szCs w:val="24"/>
-          <w14:ligatures w14:val="none"/>
-        </w:rPr>
-      </w:pPr>
-      <w:ins w:id="35" w:author="Dylan Fair" w:date="2023-12-17T16:56:00Z">
-        <w:r>
-          <w:rPr>
-            <w:rFonts w:ascii="Arial" w:eastAsia="Times New Roman" w:hAnsi="Arial" w:cs="Arial"/>
-            <w:color w:val="000000"/>
-            <w:kern w:val="0"/>
-            <w:sz w:val="24"/>
-            <w:szCs w:val="24"/>
-            <w14:ligatures w14:val="none"/>
-          </w:rPr>
-          <w:t xml:space="preserve">X:X: task </w:t>
-        </w:r>
-      </w:ins>
-    </w:p>
-    <w:p>
-      <w:pPr>
-        <w:rPr>
-          <w:ins w:id="36" w:author="Dylan Fair" w:date="2023-12-17T16:56:00Z"/>
+          <w:ins w:id="36" w:author="Dylan Fair" w:date="2024-03-16T22:16:00Z"/>
+          <w:rFonts w:ascii="Arial" w:eastAsia="Times New Roman" w:hAnsi="Arial" w:cs="Arial"/>
+          <w:color w:val="000000"/>
+          <w:kern w:val="0"/>
+          <w:sz w:val="24"/>
+          <w:szCs w:val="24"/>
+          <w14:ligatures w14:val="none"/>
+        </w:rPr>
+      </w:pPr>
+      <w:ins w:id="37" w:author="Dylan Fair" w:date="2024-03-16T22:16:00Z">
+        <w:r>
+          <w:rPr>
+            <w:rFonts w:ascii="Arial" w:eastAsia="Times New Roman" w:hAnsi="Arial" w:cs="Arial"/>
+            <w:color w:val="000000"/>
+            <w:kern w:val="0"/>
+            <w:sz w:val="24"/>
+            <w:szCs w:val="24"/>
+            <w14:ligatures w14:val="none"/>
+          </w:rPr>
+          <w:t>12</w:t>
+        </w:r>
+      </w:ins>
+      <w:ins w:id="38" w:author="Dylan Fair" w:date="2023-12-17T16:56:00Z">
+        <w:r>
+          <w:rPr>
+            <w:rFonts w:ascii="Arial" w:eastAsia="Times New Roman" w:hAnsi="Arial" w:cs="Arial"/>
+            <w:color w:val="000000"/>
+            <w:kern w:val="0"/>
+            <w:sz w:val="24"/>
+            <w:szCs w:val="24"/>
+            <w14:ligatures w14:val="none"/>
+          </w:rPr>
+          <w:t>:</w:t>
+        </w:r>
+      </w:ins>
+      <w:ins w:id="39" w:author="Dylan Fair" w:date="2024-03-16T22:16:00Z">
+        <w:r>
+          <w:rPr>
+            <w:rFonts w:ascii="Arial" w:eastAsia="Times New Roman" w:hAnsi="Arial" w:cs="Arial"/>
+            <w:color w:val="000000"/>
+            <w:kern w:val="0"/>
+            <w:sz w:val="24"/>
+            <w:szCs w:val="24"/>
+            <w14:ligatures w14:val="none"/>
+          </w:rPr>
+          <w:t>00</w:t>
+        </w:r>
+      </w:ins>
+      <w:ins w:id="40" w:author="Dylan Fair" w:date="2023-12-17T16:56:00Z">
+        <w:r>
+          <w:rPr>
+            <w:rFonts w:ascii="Arial" w:eastAsia="Times New Roman" w:hAnsi="Arial" w:cs="Arial"/>
+            <w:color w:val="000000"/>
+            <w:kern w:val="0"/>
+            <w:sz w:val="24"/>
+            <w:szCs w:val="24"/>
+            <w14:ligatures w14:val="none"/>
+          </w:rPr>
+          <w:t>:</w:t>
+        </w:r>
+      </w:ins>
+      <w:ins w:id="41" w:author="Dylan Fair" w:date="2024-03-16T22:16:00Z">
+        <w:r>
+          <w:rPr>
+            <w:rFonts w:ascii="Arial" w:eastAsia="Times New Roman" w:hAnsi="Arial" w:cs="Arial"/>
+            <w:color w:val="000000"/>
+            <w:kern w:val="0"/>
+            <w:sz w:val="24"/>
+            <w:szCs w:val="24"/>
+            <w14:ligatures w14:val="none"/>
+          </w:rPr>
+          <w:t xml:space="preserve"> Created and worked on mobile app in Unreal Engine 5</w:t>
+        </w:r>
+      </w:ins>
+    </w:p>
+    <w:p>
+      <w:pPr>
+        <w:pStyle w:val="ListParagraph"/>
+        <w:numPr>
+          <w:ilvl w:val="1"/>
+          <w:numId w:val="4"/>
+        </w:numPr>
+        <w:rPr>
+          <w:ins w:id="42" w:author="Dylan Fair" w:date="2024-03-16T22:17:00Z"/>
+          <w:rFonts w:ascii="Arial" w:eastAsia="Times New Roman" w:hAnsi="Arial" w:cs="Arial"/>
+          <w:color w:val="000000"/>
+          <w:kern w:val="0"/>
+          <w:sz w:val="24"/>
+          <w:szCs w:val="24"/>
+          <w14:ligatures w14:val="none"/>
+        </w:rPr>
+      </w:pPr>
+      <w:ins w:id="43" w:author="Dylan Fair" w:date="2024-03-16T22:16:00Z">
+        <w:r>
+          <w:rPr>
+            <w:rFonts w:ascii="Arial" w:eastAsia="Times New Roman" w:hAnsi="Arial" w:cs="Arial"/>
+            <w:color w:val="000000"/>
+            <w:kern w:val="0"/>
+            <w:sz w:val="24"/>
+            <w:szCs w:val="24"/>
+            <w14:ligatures w14:val="none"/>
+          </w:rPr>
+          <w:t>Troublesh</w:t>
+        </w:r>
+      </w:ins>
+      <w:ins w:id="44" w:author="Dylan Fair" w:date="2024-03-16T22:17:00Z">
+        <w:r>
+          <w:rPr>
+            <w:rFonts w:ascii="Arial" w:eastAsia="Times New Roman" w:hAnsi="Arial" w:cs="Arial"/>
+            <w:color w:val="000000"/>
+            <w:kern w:val="0"/>
+            <w:sz w:val="24"/>
+            <w:szCs w:val="24"/>
+            <w14:ligatures w14:val="none"/>
+          </w:rPr>
+          <w:t>ooting Android SDK</w:t>
+        </w:r>
+      </w:ins>
+    </w:p>
+    <w:p>
+      <w:pPr>
+        <w:pStyle w:val="ListParagraph"/>
+        <w:numPr>
+          <w:ilvl w:val="1"/>
+          <w:numId w:val="4"/>
+        </w:numPr>
+        <w:rPr>
+          <w:ins w:id="45" w:author="Dylan Fair" w:date="2024-03-16T22:17:00Z"/>
+          <w:rFonts w:ascii="Arial" w:eastAsia="Times New Roman" w:hAnsi="Arial" w:cs="Arial"/>
+          <w:color w:val="000000"/>
+          <w:kern w:val="0"/>
+          <w:sz w:val="24"/>
+          <w:szCs w:val="24"/>
+          <w14:ligatures w14:val="none"/>
+        </w:rPr>
+      </w:pPr>
+      <w:ins w:id="46" w:author="Dylan Fair" w:date="2024-03-16T22:17:00Z">
+        <w:r>
+          <w:rPr>
+            <w:rFonts w:ascii="Arial" w:eastAsia="Times New Roman" w:hAnsi="Arial" w:cs="Arial"/>
+            <w:color w:val="000000"/>
+            <w:kern w:val="0"/>
+            <w:sz w:val="24"/>
+            <w:szCs w:val="24"/>
+            <w14:ligatures w14:val="none"/>
+          </w:rPr>
+          <w:t>Create Character WBP</w:t>
+        </w:r>
+      </w:ins>
+      <w:ins w:id="47" w:author="Dylan Fair" w:date="2024-03-16T22:18:00Z">
+        <w:r>
+          <w:rPr>
+            <w:rFonts w:ascii="Arial" w:eastAsia="Times New Roman" w:hAnsi="Arial" w:cs="Arial"/>
+            <w:color w:val="000000"/>
+            <w:kern w:val="0"/>
+            <w:sz w:val="24"/>
+            <w:szCs w:val="24"/>
+            <w14:ligatures w14:val="none"/>
+          </w:rPr>
+          <w:t xml:space="preserve"> with inheritance in mind</w:t>
+        </w:r>
+      </w:ins>
+    </w:p>
+    <w:p>
+      <w:pPr>
+        <w:pStyle w:val="ListParagraph"/>
+        <w:numPr>
+          <w:ilvl w:val="1"/>
+          <w:numId w:val="4"/>
+        </w:numPr>
+        <w:rPr>
+          <w:ins w:id="48" w:author="Dylan Fair" w:date="2024-03-16T22:17:00Z"/>
+          <w:rFonts w:ascii="Arial" w:eastAsia="Times New Roman" w:hAnsi="Arial" w:cs="Arial"/>
+          <w:color w:val="000000"/>
+          <w:kern w:val="0"/>
+          <w:sz w:val="24"/>
+          <w:szCs w:val="24"/>
+          <w14:ligatures w14:val="none"/>
+        </w:rPr>
+      </w:pPr>
+      <w:ins w:id="49" w:author="Dylan Fair" w:date="2024-03-16T22:17:00Z">
+        <w:r>
+          <w:rPr>
+            <w:rFonts w:ascii="Arial" w:eastAsia="Times New Roman" w:hAnsi="Arial" w:cs="Arial"/>
+            <w:color w:val="000000"/>
+            <w:kern w:val="0"/>
+            <w:sz w:val="24"/>
+            <w:szCs w:val="24"/>
+            <w14:ligatures w14:val="none"/>
+          </w:rPr>
+          <w:t>Create Actions WBP with inheritance in mind</w:t>
+        </w:r>
+      </w:ins>
+    </w:p>
+    <w:p>
+      <w:pPr>
+        <w:pStyle w:val="ListParagraph"/>
+        <w:numPr>
+          <w:ilvl w:val="1"/>
+          <w:numId w:val="4"/>
+        </w:numPr>
+        <w:rPr>
+          <w:ins w:id="50" w:author="Dylan Fair" w:date="2024-03-16T22:18:00Z"/>
+          <w:rFonts w:ascii="Arial" w:eastAsia="Times New Roman" w:hAnsi="Arial" w:cs="Arial"/>
+          <w:color w:val="000000"/>
+          <w:kern w:val="0"/>
+          <w:sz w:val="24"/>
+          <w:szCs w:val="24"/>
+          <w14:ligatures w14:val="none"/>
+        </w:rPr>
+      </w:pPr>
+      <w:ins w:id="51" w:author="Dylan Fair" w:date="2024-03-16T22:17:00Z">
+        <w:r>
+          <w:rPr>
+            <w:rFonts w:ascii="Arial" w:eastAsia="Times New Roman" w:hAnsi="Arial" w:cs="Arial"/>
+            <w:color w:val="000000"/>
+            <w:kern w:val="0"/>
+            <w:sz w:val="24"/>
+            <w:szCs w:val="24"/>
+            <w14:ligatures w14:val="none"/>
+          </w:rPr>
+          <w:t>Create Health, Damage, and Heal Slide Box</w:t>
+        </w:r>
+      </w:ins>
+      <w:ins w:id="52" w:author="Dylan Fair" w:date="2024-03-16T22:18:00Z">
+        <w:r>
+          <w:rPr>
+            <w:rFonts w:ascii="Arial" w:eastAsia="Times New Roman" w:hAnsi="Arial" w:cs="Arial"/>
+            <w:color w:val="000000"/>
+            <w:kern w:val="0"/>
+            <w:sz w:val="24"/>
+            <w:szCs w:val="24"/>
+            <w14:ligatures w14:val="none"/>
+          </w:rPr>
+          <w:t>es</w:t>
+        </w:r>
+      </w:ins>
+    </w:p>
+    <w:p>
+      <w:pPr>
+        <w:pStyle w:val="ListParagraph"/>
+        <w:numPr>
+          <w:ilvl w:val="1"/>
+          <w:numId w:val="4"/>
+        </w:numPr>
+        <w:rPr>
+          <w:ins w:id="53" w:author="Dylan Fair" w:date="2024-03-16T22:17:00Z"/>
+          <w:rFonts w:ascii="Arial" w:eastAsia="Times New Roman" w:hAnsi="Arial" w:cs="Arial"/>
+          <w:color w:val="000000"/>
+          <w:kern w:val="0"/>
+          <w:sz w:val="24"/>
+          <w:szCs w:val="24"/>
+          <w14:ligatures w14:val="none"/>
+        </w:rPr>
+      </w:pPr>
+      <w:ins w:id="54" w:author="Dylan Fair" w:date="2024-03-16T22:18:00Z">
+        <w:r>
+          <w:rPr>
+            <w:rFonts w:ascii="Arial" w:eastAsia="Times New Roman" w:hAnsi="Arial" w:cs="Arial"/>
+            <w:color w:val="000000"/>
+            <w:kern w:val="0"/>
+            <w:sz w:val="24"/>
+            <w:szCs w:val="24"/>
+            <w14:ligatures w14:val="none"/>
+          </w:rPr>
+          <w:t>Create AP Slider and text</w:t>
+        </w:r>
+      </w:ins>
+    </w:p>
+    <w:p>
+      <w:pPr>
+        <w:pStyle w:val="ListParagraph"/>
+        <w:numPr>
+          <w:ilvl w:val="1"/>
+          <w:numId w:val="4"/>
+        </w:numPr>
+        <w:rPr>
+          <w:ins w:id="55" w:author="Dylan Fair" w:date="2023-12-17T16:56:00Z"/>
+          <w:rFonts w:ascii="Arial" w:eastAsia="Times New Roman" w:hAnsi="Arial" w:cs="Arial"/>
+          <w:color w:val="000000"/>
+          <w:kern w:val="0"/>
+          <w:sz w:val="24"/>
+          <w:szCs w:val="24"/>
+          <w14:ligatures w14:val="none"/>
+          <w:rPrChange w:id="56" w:author="Dylan Fair" w:date="2024-03-16T22:19:00Z">
+            <w:rPr>
+              <w:ins w:id="57" w:author="Dylan Fair" w:date="2023-12-17T16:56:00Z"/>
+            </w:rPr>
+          </w:rPrChange>
+        </w:rPr>
+      </w:pPr>
+      <w:ins w:id="58" w:author="Dylan Fair" w:date="2024-03-16T22:17:00Z">
+        <w:r>
+          <w:rPr>
+            <w:rFonts w:ascii="Arial" w:eastAsia="Times New Roman" w:hAnsi="Arial" w:cs="Arial"/>
+            <w:color w:val="000000"/>
+            <w:kern w:val="0"/>
+            <w:sz w:val="24"/>
+            <w:szCs w:val="24"/>
+            <w14:ligatures w14:val="none"/>
+          </w:rPr>
+          <w:t xml:space="preserve">Create </w:t>
+        </w:r>
+      </w:ins>
+      <w:ins w:id="59" w:author="Dylan Fair" w:date="2024-03-16T22:18:00Z">
+        <w:r>
+          <w:rPr>
+            <w:rFonts w:ascii="Arial" w:eastAsia="Times New Roman" w:hAnsi="Arial" w:cs="Arial"/>
+            <w:color w:val="000000"/>
+            <w:kern w:val="0"/>
+            <w:sz w:val="24"/>
+            <w:szCs w:val="24"/>
+            <w14:ligatures w14:val="none"/>
+          </w:rPr>
+          <w:t>Confirmation Modal with adjusted text</w:t>
+        </w:r>
+      </w:ins>
+    </w:p>
+    <w:p>
+      <w:pPr>
+        <w:rPr>
+          <w:ins w:id="60" w:author="Dylan Fair" w:date="2023-12-17T16:56:00Z"/>
           <w:rFonts w:ascii="Times New Roman" w:eastAsia="Times New Roman" w:hAnsi="Times New Roman" w:cs="Times New Roman"/>
           <w:b/>
           <w:bCs/>
@@ -553,7 +874,7 @@
           <w14:ligatures w14:val="none"/>
         </w:rPr>
       </w:pPr>
-      <w:ins w:id="37" w:author="Dylan Fair" w:date="2023-12-17T16:56:00Z">
+      <w:ins w:id="61" w:author="Dylan Fair" w:date="2023-12-17T16:56:00Z">
         <w:r>
           <w:br w:type="page"/>
         </w:r>
@@ -563,15 +884,15 @@
       <w:pPr>
         <w:pStyle w:val="Heading1"/>
         <w:rPr>
-          <w:ins w:id="38" w:author="Dylan Fair" w:date="2023-11-08T19:59:00Z"/>
-        </w:rPr>
-        <w:pPrChange w:id="39" w:author="Dylan Fair" w:date="2023-12-07T13:02:00Z">
+          <w:ins w:id="62" w:author="Dylan Fair" w:date="2023-11-08T19:59:00Z"/>
+        </w:rPr>
+        <w:pPrChange w:id="63" w:author="Dylan Fair" w:date="2023-12-07T13:02:00Z">
           <w:pPr>
             <w:jc w:val="center"/>
           </w:pPr>
         </w:pPrChange>
       </w:pPr>
-      <w:ins w:id="40" w:author="Dylan Fair" w:date="2023-11-08T19:59:00Z">
+      <w:ins w:id="64" w:author="Dylan Fair" w:date="2023-11-08T19:59:00Z">
         <w:r>
           <w:lastRenderedPageBreak/>
           <w:t>Version 0.</w:t>
@@ -592,16 +913,16 @@
           <w:numId w:val="4"/>
         </w:numPr>
         <w:rPr>
-          <w:ins w:id="41" w:author="Dylan Fair" w:date="2023-11-08T19:59:00Z"/>
-          <w:rFonts w:ascii="Arial" w:eastAsia="Times New Roman" w:hAnsi="Arial" w:cs="Arial"/>
-          <w:color w:val="000000"/>
-          <w:kern w:val="0"/>
-          <w:sz w:val="24"/>
-          <w:szCs w:val="24"/>
-          <w14:ligatures w14:val="none"/>
-        </w:rPr>
-      </w:pPr>
-      <w:ins w:id="42" w:author="Dylan Fair" w:date="2023-11-08T19:59:00Z">
+          <w:ins w:id="65" w:author="Dylan Fair" w:date="2023-11-08T19:59:00Z"/>
+          <w:rFonts w:ascii="Arial" w:eastAsia="Times New Roman" w:hAnsi="Arial" w:cs="Arial"/>
+          <w:color w:val="000000"/>
+          <w:kern w:val="0"/>
+          <w:sz w:val="24"/>
+          <w:szCs w:val="24"/>
+          <w14:ligatures w14:val="none"/>
+        </w:rPr>
+      </w:pPr>
+      <w:ins w:id="66" w:author="Dylan Fair" w:date="2023-11-08T19:59:00Z">
         <w:r>
           <w:rPr>
             <w:rFonts w:ascii="Arial" w:eastAsia="Times New Roman" w:hAnsi="Arial" w:cs="Arial"/>
@@ -623,16 +944,16 @@
           <w:numId w:val="4"/>
         </w:numPr>
         <w:rPr>
-          <w:ins w:id="43" w:author="Dylan Fair" w:date="2023-12-05T16:24:00Z"/>
-          <w:rFonts w:ascii="Arial" w:eastAsia="Times New Roman" w:hAnsi="Arial" w:cs="Arial"/>
-          <w:color w:val="000000"/>
-          <w:kern w:val="0"/>
-          <w:sz w:val="24"/>
-          <w:szCs w:val="24"/>
-          <w14:ligatures w14:val="none"/>
-        </w:rPr>
-      </w:pPr>
-      <w:ins w:id="44" w:author="Dylan Fair" w:date="2023-11-08T19:59:00Z">
+          <w:ins w:id="67" w:author="Dylan Fair" w:date="2023-12-05T16:24:00Z"/>
+          <w:rFonts w:ascii="Arial" w:eastAsia="Times New Roman" w:hAnsi="Arial" w:cs="Arial"/>
+          <w:color w:val="000000"/>
+          <w:kern w:val="0"/>
+          <w:sz w:val="24"/>
+          <w:szCs w:val="24"/>
+          <w14:ligatures w14:val="none"/>
+        </w:rPr>
+      </w:pPr>
+      <w:ins w:id="68" w:author="Dylan Fair" w:date="2023-11-08T19:59:00Z">
         <w:r>
           <w:rPr>
             <w:rFonts w:ascii="Arial" w:eastAsia="Times New Roman" w:hAnsi="Arial" w:cs="Arial"/>
@@ -645,7 +966,7 @@
           <w:t xml:space="preserve">0:30 I added a section about Magic to the page that talks about </w:t>
         </w:r>
       </w:ins>
-      <w:ins w:id="45" w:author="Dylan Fair" w:date="2023-11-08T20:00:00Z">
+      <w:ins w:id="69" w:author="Dylan Fair" w:date="2023-11-08T20:00:00Z">
         <w:r>
           <w:rPr>
             <w:rFonts w:ascii="Arial" w:eastAsia="Times New Roman" w:hAnsi="Arial" w:cs="Arial"/>
@@ -658,7 +979,7 @@
           <w:t>Inventory</w:t>
         </w:r>
       </w:ins>
-      <w:ins w:id="46" w:author="Dylan Fair" w:date="2023-11-08T19:59:00Z">
+      <w:ins w:id="70" w:author="Dylan Fair" w:date="2023-11-08T19:59:00Z">
         <w:r>
           <w:rPr>
             <w:rFonts w:ascii="Arial" w:eastAsia="Times New Roman" w:hAnsi="Arial" w:cs="Arial"/>
@@ -680,16 +1001,16 @@
           <w:numId w:val="4"/>
         </w:numPr>
         <w:rPr>
-          <w:ins w:id="47" w:author="Dylan Fair" w:date="2023-12-05T16:24:00Z"/>
-          <w:rFonts w:ascii="Arial" w:eastAsia="Times New Roman" w:hAnsi="Arial" w:cs="Arial"/>
-          <w:color w:val="000000"/>
-          <w:kern w:val="0"/>
-          <w:sz w:val="24"/>
-          <w:szCs w:val="24"/>
-          <w14:ligatures w14:val="none"/>
-        </w:rPr>
-      </w:pPr>
-      <w:ins w:id="48" w:author="Dylan Fair" w:date="2023-12-05T16:24:00Z">
+          <w:ins w:id="71" w:author="Dylan Fair" w:date="2023-12-05T16:24:00Z"/>
+          <w:rFonts w:ascii="Arial" w:eastAsia="Times New Roman" w:hAnsi="Arial" w:cs="Arial"/>
+          <w:color w:val="000000"/>
+          <w:kern w:val="0"/>
+          <w:sz w:val="24"/>
+          <w:szCs w:val="24"/>
+          <w14:ligatures w14:val="none"/>
+        </w:rPr>
+      </w:pPr>
+      <w:ins w:id="72" w:author="Dylan Fair" w:date="2023-12-05T16:24:00Z">
         <w:r>
           <w:rPr>
             <w:rFonts w:ascii="Arial" w:eastAsia="Times New Roman" w:hAnsi="Arial" w:cs="Arial"/>
@@ -711,16 +1032,16 @@
           <w:numId w:val="4"/>
         </w:numPr>
         <w:rPr>
-          <w:ins w:id="49" w:author="Dylan Fair" w:date="2023-12-05T16:57:00Z"/>
-          <w:rFonts w:ascii="Arial" w:eastAsia="Times New Roman" w:hAnsi="Arial" w:cs="Arial"/>
-          <w:color w:val="000000"/>
-          <w:kern w:val="0"/>
-          <w:sz w:val="24"/>
-          <w:szCs w:val="24"/>
-          <w14:ligatures w14:val="none"/>
-        </w:rPr>
-      </w:pPr>
-      <w:ins w:id="50" w:author="Dylan Fair" w:date="2023-12-05T16:57:00Z">
+          <w:ins w:id="73" w:author="Dylan Fair" w:date="2023-12-05T16:57:00Z"/>
+          <w:rFonts w:ascii="Arial" w:eastAsia="Times New Roman" w:hAnsi="Arial" w:cs="Arial"/>
+          <w:color w:val="000000"/>
+          <w:kern w:val="0"/>
+          <w:sz w:val="24"/>
+          <w:szCs w:val="24"/>
+          <w14:ligatures w14:val="none"/>
+        </w:rPr>
+      </w:pPr>
+      <w:ins w:id="74" w:author="Dylan Fair" w:date="2023-12-05T16:57:00Z">
         <w:r>
           <w:rPr>
             <w:rFonts w:ascii="Arial" w:eastAsia="Times New Roman" w:hAnsi="Arial" w:cs="Arial"/>
@@ -733,7 +1054,7 @@
           <w:t>0:30: I changed the Table of Contents for better spacing</w:t>
         </w:r>
       </w:ins>
-      <w:ins w:id="51" w:author="Dylan Fair" w:date="2023-12-07T12:59:00Z">
+      <w:ins w:id="75" w:author="Dylan Fair" w:date="2023-12-07T12:59:00Z">
         <w:r>
           <w:rPr>
             <w:rFonts w:ascii="Arial" w:eastAsia="Times New Roman" w:hAnsi="Arial" w:cs="Arial"/>
@@ -755,16 +1076,16 @@
           <w:numId w:val="4"/>
         </w:numPr>
         <w:rPr>
-          <w:ins w:id="52" w:author="Dylan Fair" w:date="2023-12-07T12:59:00Z"/>
-          <w:rFonts w:ascii="Arial" w:eastAsia="Times New Roman" w:hAnsi="Arial" w:cs="Arial"/>
-          <w:color w:val="000000"/>
-          <w:kern w:val="0"/>
-          <w:sz w:val="24"/>
-          <w:szCs w:val="24"/>
-          <w14:ligatures w14:val="none"/>
-        </w:rPr>
-      </w:pPr>
-      <w:ins w:id="53" w:author="Dylan Fair" w:date="2023-12-07T12:59:00Z">
+          <w:ins w:id="76" w:author="Dylan Fair" w:date="2023-12-07T12:59:00Z"/>
+          <w:rFonts w:ascii="Arial" w:eastAsia="Times New Roman" w:hAnsi="Arial" w:cs="Arial"/>
+          <w:color w:val="000000"/>
+          <w:kern w:val="0"/>
+          <w:sz w:val="24"/>
+          <w:szCs w:val="24"/>
+          <w14:ligatures w14:val="none"/>
+        </w:rPr>
+      </w:pPr>
+      <w:ins w:id="77" w:author="Dylan Fair" w:date="2023-12-07T12:59:00Z">
         <w:r>
           <w:rPr>
             <w:rFonts w:ascii="Arial" w:eastAsia="Times New Roman" w:hAnsi="Arial" w:cs="Arial"/>
@@ -786,16 +1107,16 @@
           <w:numId w:val="4"/>
         </w:numPr>
         <w:rPr>
-          <w:ins w:id="54" w:author="Dylan Fair" w:date="2023-12-07T13:02:00Z"/>
-          <w:rFonts w:ascii="Arial" w:eastAsia="Times New Roman" w:hAnsi="Arial" w:cs="Arial"/>
-          <w:color w:val="000000"/>
-          <w:kern w:val="0"/>
-          <w:sz w:val="24"/>
-          <w:szCs w:val="24"/>
-          <w14:ligatures w14:val="none"/>
-        </w:rPr>
-      </w:pPr>
-      <w:ins w:id="55" w:author="Dylan Fair" w:date="2023-12-07T12:59:00Z">
+          <w:ins w:id="78" w:author="Dylan Fair" w:date="2023-12-07T13:02:00Z"/>
+          <w:rFonts w:ascii="Arial" w:eastAsia="Times New Roman" w:hAnsi="Arial" w:cs="Arial"/>
+          <w:color w:val="000000"/>
+          <w:kern w:val="0"/>
+          <w:sz w:val="24"/>
+          <w:szCs w:val="24"/>
+          <w14:ligatures w14:val="none"/>
+        </w:rPr>
+      </w:pPr>
+      <w:ins w:id="79" w:author="Dylan Fair" w:date="2023-12-07T12:59:00Z">
         <w:r>
           <w:rPr>
             <w:rFonts w:ascii="Arial" w:eastAsia="Times New Roman" w:hAnsi="Arial" w:cs="Arial"/>
@@ -808,7 +1129,7 @@
           <w:t>4:30</w:t>
         </w:r>
       </w:ins>
-      <w:ins w:id="56" w:author="Dylan Fair" w:date="2023-12-07T13:00:00Z">
+      <w:ins w:id="80" w:author="Dylan Fair" w:date="2023-12-07T13:00:00Z">
         <w:r>
           <w:rPr>
             <w:rFonts w:ascii="Arial" w:eastAsia="Times New Roman" w:hAnsi="Arial" w:cs="Arial"/>
@@ -830,16 +1151,16 @@
           <w:numId w:val="4"/>
         </w:numPr>
         <w:rPr>
-          <w:ins w:id="57" w:author="Dylan Fair" w:date="2023-12-07T13:02:00Z"/>
-          <w:rFonts w:ascii="Arial" w:eastAsia="Times New Roman" w:hAnsi="Arial" w:cs="Arial"/>
-          <w:color w:val="000000"/>
-          <w:kern w:val="0"/>
-          <w:sz w:val="24"/>
-          <w:szCs w:val="24"/>
-          <w14:ligatures w14:val="none"/>
-        </w:rPr>
-      </w:pPr>
-      <w:ins w:id="58" w:author="Dylan Fair" w:date="2023-12-07T13:02:00Z">
+          <w:ins w:id="81" w:author="Dylan Fair" w:date="2023-12-07T13:02:00Z"/>
+          <w:rFonts w:ascii="Arial" w:eastAsia="Times New Roman" w:hAnsi="Arial" w:cs="Arial"/>
+          <w:color w:val="000000"/>
+          <w:kern w:val="0"/>
+          <w:sz w:val="24"/>
+          <w:szCs w:val="24"/>
+          <w14:ligatures w14:val="none"/>
+        </w:rPr>
+      </w:pPr>
+      <w:ins w:id="82" w:author="Dylan Fair" w:date="2023-12-07T13:02:00Z">
         <w:r>
           <w:rPr>
             <w:rFonts w:ascii="Arial" w:eastAsia="Times New Roman" w:hAnsi="Arial" w:cs="Arial"/>
@@ -861,16 +1182,16 @@
           <w:numId w:val="4"/>
         </w:numPr>
         <w:rPr>
-          <w:ins w:id="59" w:author="Dylan Fair" w:date="2023-12-07T13:20:00Z"/>
-          <w:rFonts w:ascii="Arial" w:eastAsia="Times New Roman" w:hAnsi="Arial" w:cs="Arial"/>
-          <w:color w:val="000000"/>
-          <w:kern w:val="0"/>
-          <w:sz w:val="24"/>
-          <w:szCs w:val="24"/>
-          <w14:ligatures w14:val="none"/>
-        </w:rPr>
-      </w:pPr>
-      <w:ins w:id="60" w:author="Dylan Fair" w:date="2023-12-07T13:48:00Z">
+          <w:ins w:id="83" w:author="Dylan Fair" w:date="2023-12-07T13:20:00Z"/>
+          <w:rFonts w:ascii="Arial" w:eastAsia="Times New Roman" w:hAnsi="Arial" w:cs="Arial"/>
+          <w:color w:val="000000"/>
+          <w:kern w:val="0"/>
+          <w:sz w:val="24"/>
+          <w:szCs w:val="24"/>
+          <w14:ligatures w14:val="none"/>
+        </w:rPr>
+      </w:pPr>
+      <w:ins w:id="84" w:author="Dylan Fair" w:date="2023-12-07T13:48:00Z">
         <w:r>
           <w:rPr>
             <w:rFonts w:ascii="Arial" w:eastAsia="Times New Roman" w:hAnsi="Arial" w:cs="Arial"/>
@@ -883,7 +1204,7 @@
           <w:t>0:20</w:t>
         </w:r>
       </w:ins>
-      <w:ins w:id="61" w:author="Dylan Fair" w:date="2023-12-07T13:20:00Z">
+      <w:ins w:id="85" w:author="Dylan Fair" w:date="2023-12-07T13:20:00Z">
         <w:r>
           <w:rPr>
             <w:rFonts w:ascii="Arial" w:eastAsia="Times New Roman" w:hAnsi="Arial" w:cs="Arial"/>
@@ -905,16 +1226,16 @@
           <w:numId w:val="4"/>
         </w:numPr>
         <w:rPr>
-          <w:ins w:id="62" w:author="Dylan Fair" w:date="2023-12-07T14:22:00Z"/>
-          <w:rFonts w:ascii="Arial" w:eastAsia="Times New Roman" w:hAnsi="Arial" w:cs="Arial"/>
-          <w:color w:val="000000"/>
-          <w:kern w:val="0"/>
-          <w:sz w:val="24"/>
-          <w:szCs w:val="24"/>
-          <w14:ligatures w14:val="none"/>
-        </w:rPr>
-      </w:pPr>
-      <w:ins w:id="63" w:author="Dylan Fair" w:date="2023-12-07T15:01:00Z">
+          <w:ins w:id="86" w:author="Dylan Fair" w:date="2023-12-07T14:22:00Z"/>
+          <w:rFonts w:ascii="Arial" w:eastAsia="Times New Roman" w:hAnsi="Arial" w:cs="Arial"/>
+          <w:color w:val="000000"/>
+          <w:kern w:val="0"/>
+          <w:sz w:val="24"/>
+          <w:szCs w:val="24"/>
+          <w14:ligatures w14:val="none"/>
+        </w:rPr>
+      </w:pPr>
+      <w:ins w:id="87" w:author="Dylan Fair" w:date="2023-12-07T15:01:00Z">
         <w:r>
           <w:rPr>
             <w:rFonts w:ascii="Arial" w:eastAsia="Times New Roman" w:hAnsi="Arial" w:cs="Arial"/>
@@ -927,7 +1248,7 @@
           <w:t>1:00</w:t>
         </w:r>
       </w:ins>
-      <w:ins w:id="64" w:author="Dylan Fair" w:date="2023-12-07T14:02:00Z">
+      <w:ins w:id="88" w:author="Dylan Fair" w:date="2023-12-07T14:02:00Z">
         <w:r>
           <w:rPr>
             <w:rFonts w:ascii="Arial" w:eastAsia="Times New Roman" w:hAnsi="Arial" w:cs="Arial"/>
@@ -949,16 +1270,16 @@
           <w:numId w:val="4"/>
         </w:numPr>
         <w:rPr>
-          <w:ins w:id="65" w:author="Dylan Fair" w:date="2023-12-11T11:19:00Z"/>
-          <w:rFonts w:ascii="Arial" w:eastAsia="Times New Roman" w:hAnsi="Arial" w:cs="Arial"/>
-          <w:color w:val="000000"/>
-          <w:kern w:val="0"/>
-          <w:sz w:val="24"/>
-          <w:szCs w:val="24"/>
-          <w14:ligatures w14:val="none"/>
-        </w:rPr>
-      </w:pPr>
-      <w:ins w:id="66" w:author="Dylan Fair" w:date="2023-12-07T14:22:00Z">
+          <w:ins w:id="89" w:author="Dylan Fair" w:date="2023-12-11T11:19:00Z"/>
+          <w:rFonts w:ascii="Arial" w:eastAsia="Times New Roman" w:hAnsi="Arial" w:cs="Arial"/>
+          <w:color w:val="000000"/>
+          <w:kern w:val="0"/>
+          <w:sz w:val="24"/>
+          <w:szCs w:val="24"/>
+          <w14:ligatures w14:val="none"/>
+        </w:rPr>
+      </w:pPr>
+      <w:ins w:id="90" w:author="Dylan Fair" w:date="2023-12-07T14:22:00Z">
         <w:r>
           <w:rPr>
             <w:rFonts w:ascii="Arial" w:eastAsia="Times New Roman" w:hAnsi="Arial" w:cs="Arial"/>
@@ -980,16 +1301,16 @@
           <w:numId w:val="4"/>
         </w:numPr>
         <w:rPr>
-          <w:ins w:id="67" w:author="Dylan Fair" w:date="2023-12-11T11:19:00Z"/>
-          <w:rFonts w:ascii="Arial" w:eastAsia="Times New Roman" w:hAnsi="Arial" w:cs="Arial"/>
-          <w:color w:val="000000"/>
-          <w:kern w:val="0"/>
-          <w:sz w:val="24"/>
-          <w:szCs w:val="24"/>
-          <w14:ligatures w14:val="none"/>
-        </w:rPr>
-      </w:pPr>
-      <w:ins w:id="68" w:author="Dylan Fair" w:date="2023-12-11T11:19:00Z">
+          <w:ins w:id="91" w:author="Dylan Fair" w:date="2023-12-11T11:19:00Z"/>
+          <w:rFonts w:ascii="Arial" w:eastAsia="Times New Roman" w:hAnsi="Arial" w:cs="Arial"/>
+          <w:color w:val="000000"/>
+          <w:kern w:val="0"/>
+          <w:sz w:val="24"/>
+          <w:szCs w:val="24"/>
+          <w14:ligatures w14:val="none"/>
+        </w:rPr>
+      </w:pPr>
+      <w:ins w:id="92" w:author="Dylan Fair" w:date="2023-12-11T11:19:00Z">
         <w:r>
           <w:rPr>
             <w:rFonts w:ascii="Arial" w:eastAsia="Times New Roman" w:hAnsi="Arial" w:cs="Arial"/>
@@ -1011,16 +1332,16 @@
           <w:numId w:val="4"/>
         </w:numPr>
         <w:rPr>
-          <w:ins w:id="69" w:author="Dylan Fair" w:date="2023-12-11T11:19:00Z"/>
-          <w:rFonts w:ascii="Arial" w:eastAsia="Times New Roman" w:hAnsi="Arial" w:cs="Arial"/>
-          <w:color w:val="000000"/>
-          <w:kern w:val="0"/>
-          <w:sz w:val="24"/>
-          <w:szCs w:val="24"/>
-          <w14:ligatures w14:val="none"/>
-        </w:rPr>
-      </w:pPr>
-      <w:ins w:id="70" w:author="Dylan Fair" w:date="2023-12-11T11:19:00Z">
+          <w:ins w:id="93" w:author="Dylan Fair" w:date="2023-12-11T11:19:00Z"/>
+          <w:rFonts w:ascii="Arial" w:eastAsia="Times New Roman" w:hAnsi="Arial" w:cs="Arial"/>
+          <w:color w:val="000000"/>
+          <w:kern w:val="0"/>
+          <w:sz w:val="24"/>
+          <w:szCs w:val="24"/>
+          <w14:ligatures w14:val="none"/>
+        </w:rPr>
+      </w:pPr>
+      <w:ins w:id="94" w:author="Dylan Fair" w:date="2023-12-11T11:19:00Z">
         <w:r>
           <w:rPr>
             <w:rFonts w:ascii="Arial" w:eastAsia="Times New Roman" w:hAnsi="Arial" w:cs="Arial"/>
@@ -1042,16 +1363,16 @@
           <w:numId w:val="4"/>
         </w:numPr>
         <w:rPr>
-          <w:ins w:id="71" w:author="Dylan Fair" w:date="2023-12-11T11:20:00Z"/>
-          <w:rFonts w:ascii="Arial" w:eastAsia="Times New Roman" w:hAnsi="Arial" w:cs="Arial"/>
-          <w:color w:val="000000"/>
-          <w:kern w:val="0"/>
-          <w:sz w:val="24"/>
-          <w:szCs w:val="24"/>
-          <w14:ligatures w14:val="none"/>
-        </w:rPr>
-      </w:pPr>
-      <w:ins w:id="72" w:author="Dylan Fair" w:date="2023-12-11T11:20:00Z">
+          <w:ins w:id="95" w:author="Dylan Fair" w:date="2023-12-11T11:20:00Z"/>
+          <w:rFonts w:ascii="Arial" w:eastAsia="Times New Roman" w:hAnsi="Arial" w:cs="Arial"/>
+          <w:color w:val="000000"/>
+          <w:kern w:val="0"/>
+          <w:sz w:val="24"/>
+          <w:szCs w:val="24"/>
+          <w14:ligatures w14:val="none"/>
+        </w:rPr>
+      </w:pPr>
+      <w:ins w:id="96" w:author="Dylan Fair" w:date="2023-12-11T11:20:00Z">
         <w:r>
           <w:rPr>
             <w:rFonts w:ascii="Arial" w:eastAsia="Times New Roman" w:hAnsi="Arial" w:cs="Arial"/>
@@ -1073,16 +1394,16 @@
           <w:numId w:val="4"/>
         </w:numPr>
         <w:rPr>
-          <w:ins w:id="73" w:author="Dylan Fair" w:date="2023-12-11T11:20:00Z"/>
-          <w:rFonts w:ascii="Arial" w:eastAsia="Times New Roman" w:hAnsi="Arial" w:cs="Arial"/>
-          <w:color w:val="000000"/>
-          <w:kern w:val="0"/>
-          <w:sz w:val="24"/>
-          <w:szCs w:val="24"/>
-          <w14:ligatures w14:val="none"/>
-        </w:rPr>
-      </w:pPr>
-      <w:ins w:id="74" w:author="Dylan Fair" w:date="2023-12-11T11:20:00Z">
+          <w:ins w:id="97" w:author="Dylan Fair" w:date="2023-12-11T11:20:00Z"/>
+          <w:rFonts w:ascii="Arial" w:eastAsia="Times New Roman" w:hAnsi="Arial" w:cs="Arial"/>
+          <w:color w:val="000000"/>
+          <w:kern w:val="0"/>
+          <w:sz w:val="24"/>
+          <w:szCs w:val="24"/>
+          <w14:ligatures w14:val="none"/>
+        </w:rPr>
+      </w:pPr>
+      <w:ins w:id="98" w:author="Dylan Fair" w:date="2023-12-11T11:20:00Z">
         <w:r>
           <w:rPr>
             <w:rFonts w:ascii="Arial" w:eastAsia="Times New Roman" w:hAnsi="Arial" w:cs="Arial"/>
@@ -1104,16 +1425,16 @@
           <w:numId w:val="4"/>
         </w:numPr>
         <w:rPr>
-          <w:ins w:id="75" w:author="Dylan Fair" w:date="2023-12-12T15:33:00Z"/>
-          <w:rFonts w:ascii="Arial" w:eastAsia="Times New Roman" w:hAnsi="Arial" w:cs="Arial"/>
-          <w:color w:val="000000"/>
-          <w:kern w:val="0"/>
-          <w:sz w:val="24"/>
-          <w:szCs w:val="24"/>
-          <w14:ligatures w14:val="none"/>
-        </w:rPr>
-      </w:pPr>
-      <w:ins w:id="76" w:author="Dylan Fair" w:date="2023-12-11T13:28:00Z">
+          <w:ins w:id="99" w:author="Dylan Fair" w:date="2023-12-12T15:33:00Z"/>
+          <w:rFonts w:ascii="Arial" w:eastAsia="Times New Roman" w:hAnsi="Arial" w:cs="Arial"/>
+          <w:color w:val="000000"/>
+          <w:kern w:val="0"/>
+          <w:sz w:val="24"/>
+          <w:szCs w:val="24"/>
+          <w14:ligatures w14:val="none"/>
+        </w:rPr>
+      </w:pPr>
+      <w:ins w:id="100" w:author="Dylan Fair" w:date="2023-12-11T13:28:00Z">
         <w:r>
           <w:rPr>
             <w:rFonts w:ascii="Arial" w:eastAsia="Times New Roman" w:hAnsi="Arial" w:cs="Arial"/>
@@ -1126,7 +1447,7 @@
           <w:t>2 hours</w:t>
         </w:r>
       </w:ins>
-      <w:ins w:id="77" w:author="Dylan Fair" w:date="2023-12-11T11:21:00Z">
+      <w:ins w:id="101" w:author="Dylan Fair" w:date="2023-12-11T11:21:00Z">
         <w:r>
           <w:rPr>
             <w:rFonts w:ascii="Arial" w:eastAsia="Times New Roman" w:hAnsi="Arial" w:cs="Arial"/>
@@ -1139,7 +1460,7 @@
           <w:t xml:space="preserve">: </w:t>
         </w:r>
       </w:ins>
-      <w:ins w:id="78" w:author="Dylan Fair" w:date="2023-12-11T13:28:00Z">
+      <w:ins w:id="102" w:author="Dylan Fair" w:date="2023-12-11T13:28:00Z">
         <w:r>
           <w:rPr>
             <w:rFonts w:ascii="Arial" w:eastAsia="Times New Roman" w:hAnsi="Arial" w:cs="Arial"/>
@@ -1152,7 +1473,7 @@
           <w:t xml:space="preserve">Mobile App, </w:t>
         </w:r>
       </w:ins>
-      <w:ins w:id="79" w:author="Dylan Fair" w:date="2023-12-11T13:29:00Z">
+      <w:ins w:id="103" w:author="Dylan Fair" w:date="2023-12-11T13:29:00Z">
         <w:r>
           <w:rPr>
             <w:rFonts w:ascii="Arial" w:eastAsia="Times New Roman" w:hAnsi="Arial" w:cs="Arial"/>
@@ -1174,16 +1495,16 @@
           <w:numId w:val="4"/>
         </w:numPr>
         <w:rPr>
-          <w:ins w:id="80" w:author="Dylan Fair" w:date="2023-12-17T16:52:00Z"/>
-          <w:rFonts w:ascii="Arial" w:eastAsia="Times New Roman" w:hAnsi="Arial" w:cs="Arial"/>
-          <w:color w:val="000000"/>
-          <w:kern w:val="0"/>
-          <w:sz w:val="24"/>
-          <w:szCs w:val="24"/>
-          <w14:ligatures w14:val="none"/>
-        </w:rPr>
-      </w:pPr>
-      <w:ins w:id="81" w:author="Dylan Fair" w:date="2023-12-12T15:33:00Z">
+          <w:ins w:id="104" w:author="Dylan Fair" w:date="2023-12-17T16:52:00Z"/>
+          <w:rFonts w:ascii="Arial" w:eastAsia="Times New Roman" w:hAnsi="Arial" w:cs="Arial"/>
+          <w:color w:val="000000"/>
+          <w:kern w:val="0"/>
+          <w:sz w:val="24"/>
+          <w:szCs w:val="24"/>
+          <w14:ligatures w14:val="none"/>
+        </w:rPr>
+      </w:pPr>
+      <w:ins w:id="105" w:author="Dylan Fair" w:date="2023-12-12T15:33:00Z">
         <w:r>
           <w:rPr>
             <w:rFonts w:ascii="Arial" w:eastAsia="Times New Roman" w:hAnsi="Arial" w:cs="Arial"/>
@@ -1207,7 +1528,7 @@
           <w:t xml:space="preserve">and move </w:t>
         </w:r>
       </w:ins>
-      <w:ins w:id="82" w:author="Dylan Fair" w:date="2023-12-12T15:34:00Z">
+      <w:ins w:id="106" w:author="Dylan Fair" w:date="2023-12-12T15:34:00Z">
         <w:r>
           <w:rPr>
             <w:rFonts w:ascii="Arial" w:eastAsia="Times New Roman" w:hAnsi="Arial" w:cs="Arial"/>
@@ -1229,16 +1550,16 @@
           <w:numId w:val="4"/>
         </w:numPr>
         <w:rPr>
-          <w:ins w:id="83" w:author="Dylan Fair" w:date="2023-12-17T16:52:00Z"/>
-          <w:rFonts w:ascii="Arial" w:eastAsia="Times New Roman" w:hAnsi="Arial" w:cs="Arial"/>
-          <w:color w:val="000000"/>
-          <w:kern w:val="0"/>
-          <w:sz w:val="24"/>
-          <w:szCs w:val="24"/>
-          <w14:ligatures w14:val="none"/>
-        </w:rPr>
-      </w:pPr>
-      <w:ins w:id="84" w:author="Dylan Fair" w:date="2023-12-17T16:52:00Z">
+          <w:ins w:id="107" w:author="Dylan Fair" w:date="2023-12-17T16:52:00Z"/>
+          <w:rFonts w:ascii="Arial" w:eastAsia="Times New Roman" w:hAnsi="Arial" w:cs="Arial"/>
+          <w:color w:val="000000"/>
+          <w:kern w:val="0"/>
+          <w:sz w:val="24"/>
+          <w:szCs w:val="24"/>
+          <w14:ligatures w14:val="none"/>
+        </w:rPr>
+      </w:pPr>
+      <w:ins w:id="108" w:author="Dylan Fair" w:date="2023-12-17T16:52:00Z">
         <w:r>
           <w:rPr>
             <w:rFonts w:ascii="Arial" w:eastAsia="Times New Roman" w:hAnsi="Arial" w:cs="Arial"/>
@@ -1260,16 +1581,16 @@
           <w:numId w:val="4"/>
         </w:numPr>
         <w:rPr>
-          <w:ins w:id="85" w:author="Dylan Fair" w:date="2023-12-17T16:53:00Z"/>
-          <w:rFonts w:ascii="Arial" w:eastAsia="Times New Roman" w:hAnsi="Arial" w:cs="Arial"/>
-          <w:color w:val="000000"/>
-          <w:kern w:val="0"/>
-          <w:sz w:val="24"/>
-          <w:szCs w:val="24"/>
-          <w14:ligatures w14:val="none"/>
-        </w:rPr>
-      </w:pPr>
-      <w:ins w:id="86" w:author="Dylan Fair" w:date="2023-12-17T16:52:00Z">
+          <w:ins w:id="109" w:author="Dylan Fair" w:date="2023-12-17T16:53:00Z"/>
+          <w:rFonts w:ascii="Arial" w:eastAsia="Times New Roman" w:hAnsi="Arial" w:cs="Arial"/>
+          <w:color w:val="000000"/>
+          <w:kern w:val="0"/>
+          <w:sz w:val="24"/>
+          <w:szCs w:val="24"/>
+          <w14:ligatures w14:val="none"/>
+        </w:rPr>
+      </w:pPr>
+      <w:ins w:id="110" w:author="Dylan Fair" w:date="2023-12-17T16:52:00Z">
         <w:r>
           <w:rPr>
             <w:rFonts w:ascii="Arial" w:eastAsia="Times New Roman" w:hAnsi="Arial" w:cs="Arial"/>
@@ -1291,16 +1612,16 @@
           <w:numId w:val="4"/>
         </w:numPr>
         <w:rPr>
-          <w:ins w:id="87" w:author="Dylan Fair" w:date="2023-12-17T16:53:00Z"/>
-          <w:rFonts w:ascii="Arial" w:eastAsia="Times New Roman" w:hAnsi="Arial" w:cs="Arial"/>
-          <w:color w:val="000000"/>
-          <w:kern w:val="0"/>
-          <w:sz w:val="24"/>
-          <w:szCs w:val="24"/>
-          <w14:ligatures w14:val="none"/>
-        </w:rPr>
-      </w:pPr>
-      <w:ins w:id="88" w:author="Dylan Fair" w:date="2023-12-17T16:53:00Z">
+          <w:ins w:id="111" w:author="Dylan Fair" w:date="2023-12-17T16:53:00Z"/>
+          <w:rFonts w:ascii="Arial" w:eastAsia="Times New Roman" w:hAnsi="Arial" w:cs="Arial"/>
+          <w:color w:val="000000"/>
+          <w:kern w:val="0"/>
+          <w:sz w:val="24"/>
+          <w:szCs w:val="24"/>
+          <w14:ligatures w14:val="none"/>
+        </w:rPr>
+      </w:pPr>
+      <w:ins w:id="112" w:author="Dylan Fair" w:date="2023-12-17T16:53:00Z">
         <w:r>
           <w:rPr>
             <w:rFonts w:ascii="Arial" w:eastAsia="Times New Roman" w:hAnsi="Arial" w:cs="Arial"/>
@@ -1322,16 +1643,16 @@
           <w:numId w:val="4"/>
         </w:numPr>
         <w:rPr>
-          <w:ins w:id="89" w:author="Dylan Fair" w:date="2023-11-08T19:59:00Z"/>
-          <w:rFonts w:ascii="Arial" w:eastAsia="Times New Roman" w:hAnsi="Arial" w:cs="Arial"/>
-          <w:color w:val="000000"/>
-          <w:kern w:val="0"/>
-          <w:sz w:val="24"/>
-          <w:szCs w:val="24"/>
-          <w14:ligatures w14:val="none"/>
-        </w:rPr>
-      </w:pPr>
-      <w:ins w:id="90" w:author="Dylan Fair" w:date="2023-12-17T16:53:00Z">
+          <w:ins w:id="113" w:author="Dylan Fair" w:date="2023-11-08T19:59:00Z"/>
+          <w:rFonts w:ascii="Arial" w:eastAsia="Times New Roman" w:hAnsi="Arial" w:cs="Arial"/>
+          <w:color w:val="000000"/>
+          <w:kern w:val="0"/>
+          <w:sz w:val="24"/>
+          <w:szCs w:val="24"/>
+          <w14:ligatures w14:val="none"/>
+        </w:rPr>
+      </w:pPr>
+      <w:ins w:id="114" w:author="Dylan Fair" w:date="2023-12-17T16:53:00Z">
         <w:r>
           <w:rPr>
             <w:rFonts w:ascii="Arial" w:eastAsia="Times New Roman" w:hAnsi="Arial" w:cs="Arial"/>
@@ -1344,7 +1665,7 @@
           <w:t xml:space="preserve">5 hours: System overhaul (back to Design </w:t>
         </w:r>
       </w:ins>
-      <w:ins w:id="91" w:author="Dylan Fair" w:date="2023-12-17T16:54:00Z">
+      <w:ins w:id="115" w:author="Dylan Fair" w:date="2023-12-17T16:54:00Z">
         <w:r>
           <w:rPr>
             <w:rFonts w:ascii="Arial" w:eastAsia="Times New Roman" w:hAnsi="Arial" w:cs="Arial"/>
@@ -1363,7 +1684,7 @@
         <w:spacing w:after="0" w:line="240" w:lineRule="auto"/>
         <w:jc w:val="center"/>
         <w:rPr>
-          <w:del w:id="92" w:author="Dylan Fair" w:date="2023-06-03T19:27:00Z"/>
+          <w:del w:id="116" w:author="Dylan Fair" w:date="2023-06-03T19:27:00Z"/>
           <w:rFonts w:ascii="Arial" w:eastAsia="Times New Roman" w:hAnsi="Arial" w:cs="Arial"/>
           <w:color w:val="000000"/>
           <w:kern w:val="0"/>
@@ -1376,7 +1697,7 @@
         <w:spacing w:after="0" w:line="240" w:lineRule="auto"/>
         <w:ind w:firstLine="720"/>
         <w:rPr>
-          <w:ins w:id="93" w:author="Dylan Fair" w:date="2023-06-03T19:27:00Z"/>
+          <w:ins w:id="117" w:author="Dylan Fair" w:date="2023-06-03T19:27:00Z"/>
           <w:rFonts w:ascii="Arial" w:eastAsia="Times New Roman" w:hAnsi="Arial" w:cs="Arial"/>
           <w:color w:val="000000"/>
           <w:kern w:val="0"/>
@@ -1388,20 +1709,20 @@
       <w:pPr>
         <w:pStyle w:val="Heading1"/>
         <w:rPr>
-          <w:ins w:id="94" w:author="Dylan Fair" w:date="2023-09-09T23:00:00Z"/>
-        </w:rPr>
-        <w:pPrChange w:id="95" w:author="Dylan Fair" w:date="2023-12-07T13:00:00Z">
+          <w:ins w:id="118" w:author="Dylan Fair" w:date="2023-09-09T23:00:00Z"/>
+        </w:rPr>
+        <w:pPrChange w:id="119" w:author="Dylan Fair" w:date="2023-12-07T13:00:00Z">
           <w:pPr>
             <w:jc w:val="center"/>
           </w:pPr>
         </w:pPrChange>
       </w:pPr>
-      <w:ins w:id="96" w:author="Dylan Fair" w:date="2023-11-08T19:58:00Z">
+      <w:ins w:id="120" w:author="Dylan Fair" w:date="2023-11-08T19:58:00Z">
         <w:r>
           <w:br w:type="page"/>
         </w:r>
       </w:ins>
-      <w:ins w:id="97" w:author="Dylan Fair" w:date="2023-09-09T23:00:00Z">
+      <w:ins w:id="121" w:author="Dylan Fair" w:date="2023-09-09T23:00:00Z">
         <w:r>
           <w:lastRenderedPageBreak/>
           <w:t>Version 0.</w:t>
@@ -1410,12 +1731,12 @@
           <w:t>2.</w:t>
         </w:r>
       </w:ins>
-      <w:ins w:id="98" w:author="Dylan Fair" w:date="2023-09-09T23:02:00Z">
+      <w:ins w:id="122" w:author="Dylan Fair" w:date="2023-09-09T23:02:00Z">
         <w:r>
           <w:t>2</w:t>
         </w:r>
       </w:ins>
-      <w:ins w:id="99" w:author="Dylan Fair" w:date="2023-09-09T23:00:00Z">
+      <w:ins w:id="123" w:author="Dylan Fair" w:date="2023-09-09T23:00:00Z">
         <w:r>
           <w:t xml:space="preserve"> Timelog</w:t>
         </w:r>
@@ -1429,16 +1750,16 @@
           <w:numId w:val="4"/>
         </w:numPr>
         <w:rPr>
-          <w:ins w:id="100" w:author="Dylan Fair" w:date="2023-10-17T23:25:00Z"/>
-          <w:rFonts w:ascii="Arial" w:eastAsia="Times New Roman" w:hAnsi="Arial" w:cs="Arial"/>
-          <w:color w:val="000000"/>
-          <w:kern w:val="0"/>
-          <w:sz w:val="24"/>
-          <w:szCs w:val="24"/>
-          <w14:ligatures w14:val="none"/>
-        </w:rPr>
-      </w:pPr>
-      <w:ins w:id="101" w:author="Dylan Fair" w:date="2023-10-17T23:25:00Z">
+          <w:ins w:id="124" w:author="Dylan Fair" w:date="2023-10-17T23:25:00Z"/>
+          <w:rFonts w:ascii="Arial" w:eastAsia="Times New Roman" w:hAnsi="Arial" w:cs="Arial"/>
+          <w:color w:val="000000"/>
+          <w:kern w:val="0"/>
+          <w:sz w:val="24"/>
+          <w:szCs w:val="24"/>
+          <w14:ligatures w14:val="none"/>
+        </w:rPr>
+      </w:pPr>
+      <w:ins w:id="125" w:author="Dylan Fair" w:date="2023-10-17T23:25:00Z">
         <w:r>
           <w:rPr>
             <w:rFonts w:ascii="Arial" w:eastAsia="Times New Roman" w:hAnsi="Arial" w:cs="Arial"/>
@@ -1460,15 +1781,15 @@
           <w:numId w:val="4"/>
         </w:numPr>
         <w:rPr>
-          <w:ins w:id="102" w:author="Dylan Fair" w:date="2023-10-17T23:25:00Z"/>
-          <w:rFonts w:ascii="Arial" w:eastAsia="Times New Roman" w:hAnsi="Arial" w:cs="Arial"/>
-          <w:color w:val="000000"/>
-          <w:kern w:val="0"/>
-          <w:sz w:val="24"/>
-          <w:szCs w:val="24"/>
-          <w14:ligatures w14:val="none"/>
-        </w:rPr>
-        <w:pPrChange w:id="103" w:author="Dylan Fair" w:date="2023-10-17T23:25:00Z">
+          <w:ins w:id="126" w:author="Dylan Fair" w:date="2023-10-17T23:25:00Z"/>
+          <w:rFonts w:ascii="Arial" w:eastAsia="Times New Roman" w:hAnsi="Arial" w:cs="Arial"/>
+          <w:color w:val="000000"/>
+          <w:kern w:val="0"/>
+          <w:sz w:val="24"/>
+          <w:szCs w:val="24"/>
+          <w14:ligatures w14:val="none"/>
+        </w:rPr>
+        <w:pPrChange w:id="127" w:author="Dylan Fair" w:date="2023-10-17T23:25:00Z">
           <w:pPr>
             <w:pStyle w:val="ListParagraph"/>
             <w:numPr>
@@ -1478,7 +1799,7 @@
           </w:pPr>
         </w:pPrChange>
       </w:pPr>
-      <w:ins w:id="104" w:author="Dylan Fair" w:date="2023-10-17T23:25:00Z">
+      <w:ins w:id="128" w:author="Dylan Fair" w:date="2023-10-17T23:25:00Z">
         <w:r>
           <w:rPr>
             <w:rFonts w:ascii="Arial" w:eastAsia="Times New Roman" w:hAnsi="Arial" w:cs="Arial"/>
@@ -1500,16 +1821,16 @@
           <w:numId w:val="4"/>
         </w:numPr>
         <w:rPr>
-          <w:ins w:id="105" w:author="Dylan Fair" w:date="2023-09-09T23:02:00Z"/>
-          <w:rFonts w:ascii="Arial" w:eastAsia="Times New Roman" w:hAnsi="Arial" w:cs="Arial"/>
-          <w:color w:val="000000"/>
-          <w:kern w:val="0"/>
-          <w:sz w:val="24"/>
-          <w:szCs w:val="24"/>
-          <w14:ligatures w14:val="none"/>
-        </w:rPr>
-      </w:pPr>
-      <w:ins w:id="106" w:author="Dylan Fair" w:date="2023-09-09T23:00:00Z">
+          <w:ins w:id="129" w:author="Dylan Fair" w:date="2023-09-09T23:02:00Z"/>
+          <w:rFonts w:ascii="Arial" w:eastAsia="Times New Roman" w:hAnsi="Arial" w:cs="Arial"/>
+          <w:color w:val="000000"/>
+          <w:kern w:val="0"/>
+          <w:sz w:val="24"/>
+          <w:szCs w:val="24"/>
+          <w14:ligatures w14:val="none"/>
+        </w:rPr>
+      </w:pPr>
+      <w:ins w:id="130" w:author="Dylan Fair" w:date="2023-09-09T23:00:00Z">
         <w:r>
           <w:rPr>
             <w:rFonts w:ascii="Arial" w:eastAsia="Times New Roman" w:hAnsi="Arial" w:cs="Arial"/>
@@ -1522,7 +1843,7 @@
           <w:t>9/</w:t>
         </w:r>
       </w:ins>
-      <w:ins w:id="107" w:author="Dylan Fair" w:date="2023-09-11T22:45:00Z">
+      <w:ins w:id="131" w:author="Dylan Fair" w:date="2023-09-11T22:45:00Z">
         <w:r>
           <w:rPr>
             <w:rFonts w:ascii="Arial" w:eastAsia="Times New Roman" w:hAnsi="Arial" w:cs="Arial"/>
@@ -1535,7 +1856,7 @@
           <w:t>11</w:t>
         </w:r>
       </w:ins>
-      <w:ins w:id="108" w:author="Dylan Fair" w:date="2023-09-09T23:00:00Z">
+      <w:ins w:id="132" w:author="Dylan Fair" w:date="2023-09-09T23:00:00Z">
         <w:r>
           <w:rPr>
             <w:rFonts w:ascii="Arial" w:eastAsia="Times New Roman" w:hAnsi="Arial" w:cs="Arial"/>
@@ -1557,16 +1878,16 @@
           <w:numId w:val="4"/>
         </w:numPr>
         <w:rPr>
-          <w:ins w:id="109" w:author="Dylan Fair" w:date="2023-09-09T23:02:00Z"/>
-          <w:rFonts w:ascii="Arial" w:eastAsia="Times New Roman" w:hAnsi="Arial" w:cs="Arial"/>
-          <w:color w:val="000000"/>
-          <w:kern w:val="0"/>
-          <w:sz w:val="24"/>
-          <w:szCs w:val="24"/>
-          <w14:ligatures w14:val="none"/>
-        </w:rPr>
-      </w:pPr>
-      <w:ins w:id="110" w:author="Dylan Fair" w:date="2023-09-11T22:45:00Z">
+          <w:ins w:id="133" w:author="Dylan Fair" w:date="2023-09-09T23:02:00Z"/>
+          <w:rFonts w:ascii="Arial" w:eastAsia="Times New Roman" w:hAnsi="Arial" w:cs="Arial"/>
+          <w:color w:val="000000"/>
+          <w:kern w:val="0"/>
+          <w:sz w:val="24"/>
+          <w:szCs w:val="24"/>
+          <w14:ligatures w14:val="none"/>
+        </w:rPr>
+      </w:pPr>
+      <w:ins w:id="134" w:author="Dylan Fair" w:date="2023-09-11T22:45:00Z">
         <w:r>
           <w:rPr>
             <w:rFonts w:ascii="Arial" w:eastAsia="Times New Roman" w:hAnsi="Arial" w:cs="Arial"/>
@@ -1579,7 +1900,7 @@
           <w:t xml:space="preserve">0:30: </w:t>
         </w:r>
       </w:ins>
-      <w:ins w:id="111" w:author="Dylan Fair" w:date="2023-09-11T22:48:00Z">
+      <w:ins w:id="135" w:author="Dylan Fair" w:date="2023-09-11T22:48:00Z">
         <w:r>
           <w:rPr>
             <w:rFonts w:ascii="Arial" w:eastAsia="Times New Roman" w:hAnsi="Arial" w:cs="Arial"/>
@@ -1592,7 +1913,7 @@
           <w:t xml:space="preserve">Update </w:t>
         </w:r>
       </w:ins>
-      <w:ins w:id="112" w:author="Dylan Fair" w:date="2023-09-11T22:49:00Z">
+      <w:ins w:id="136" w:author="Dylan Fair" w:date="2023-09-11T22:49:00Z">
         <w:r>
           <w:rPr>
             <w:rFonts w:ascii="Arial" w:eastAsia="Times New Roman" w:hAnsi="Arial" w:cs="Arial"/>
@@ -1609,9 +1930,9 @@
     <w:p>
       <w:pPr>
         <w:rPr>
-          <w:ins w:id="113" w:author="Dylan Fair" w:date="2023-12-07T13:01:00Z"/>
-        </w:rPr>
-        <w:pPrChange w:id="114" w:author="Dylan Fair" w:date="2023-12-07T13:01:00Z">
+          <w:ins w:id="137" w:author="Dylan Fair" w:date="2023-12-07T13:01:00Z"/>
+        </w:rPr>
+        <w:pPrChange w:id="138" w:author="Dylan Fair" w:date="2023-12-07T13:01:00Z">
           <w:pPr>
             <w:pStyle w:val="Heading1"/>
           </w:pPr>
@@ -1622,15 +1943,15 @@
       <w:pPr>
         <w:pStyle w:val="Heading1"/>
         <w:rPr>
-          <w:ins w:id="115" w:author="Dylan Fair" w:date="2023-07-21T14:11:00Z"/>
-        </w:rPr>
-        <w:pPrChange w:id="116" w:author="Dylan Fair" w:date="2023-12-07T13:01:00Z">
+          <w:ins w:id="139" w:author="Dylan Fair" w:date="2023-07-21T14:11:00Z"/>
+        </w:rPr>
+        <w:pPrChange w:id="140" w:author="Dylan Fair" w:date="2023-12-07T13:01:00Z">
           <w:pPr>
             <w:jc w:val="center"/>
           </w:pPr>
         </w:pPrChange>
       </w:pPr>
-      <w:ins w:id="117" w:author="Dylan Fair" w:date="2023-07-21T14:11:00Z">
+      <w:ins w:id="141" w:author="Dylan Fair" w:date="2023-07-21T14:11:00Z">
         <w:r>
           <w:t>Version 0.</w:t>
         </w:r>
@@ -1638,12 +1959,12 @@
           <w:t>2.</w:t>
         </w:r>
       </w:ins>
-      <w:ins w:id="118" w:author="Dylan Fair" w:date="2023-07-21T14:12:00Z">
+      <w:ins w:id="142" w:author="Dylan Fair" w:date="2023-07-21T14:12:00Z">
         <w:r>
           <w:t>1</w:t>
         </w:r>
       </w:ins>
-      <w:ins w:id="119" w:author="Dylan Fair" w:date="2023-07-21T14:11:00Z">
+      <w:ins w:id="143" w:author="Dylan Fair" w:date="2023-07-21T14:11:00Z">
         <w:r>
           <w:t xml:space="preserve"> Timelog</w:t>
         </w:r>
@@ -1657,16 +1978,16 @@
           <w:numId w:val="4"/>
         </w:numPr>
         <w:rPr>
-          <w:ins w:id="120" w:author="Dylan Fair" w:date="2023-09-09T22:59:00Z"/>
-          <w:rFonts w:ascii="Arial" w:eastAsia="Times New Roman" w:hAnsi="Arial" w:cs="Arial"/>
-          <w:color w:val="000000"/>
-          <w:kern w:val="0"/>
-          <w:sz w:val="24"/>
-          <w:szCs w:val="24"/>
-          <w14:ligatures w14:val="none"/>
-        </w:rPr>
-      </w:pPr>
-      <w:ins w:id="121" w:author="Dylan Fair" w:date="2023-09-09T22:59:00Z">
+          <w:ins w:id="144" w:author="Dylan Fair" w:date="2023-09-09T22:59:00Z"/>
+          <w:rFonts w:ascii="Arial" w:eastAsia="Times New Roman" w:hAnsi="Arial" w:cs="Arial"/>
+          <w:color w:val="000000"/>
+          <w:kern w:val="0"/>
+          <w:sz w:val="24"/>
+          <w:szCs w:val="24"/>
+          <w14:ligatures w14:val="none"/>
+        </w:rPr>
+      </w:pPr>
+      <w:ins w:id="145" w:author="Dylan Fair" w:date="2023-09-09T22:59:00Z">
         <w:r>
           <w:rPr>
             <w:rFonts w:ascii="Arial" w:eastAsia="Times New Roman" w:hAnsi="Arial" w:cs="Arial"/>
@@ -1688,16 +2009,16 @@
           <w:numId w:val="4"/>
         </w:numPr>
         <w:rPr>
-          <w:ins w:id="122" w:author="Dylan Fair" w:date="2023-09-09T23:02:00Z"/>
-          <w:rFonts w:ascii="Arial" w:eastAsia="Times New Roman" w:hAnsi="Arial" w:cs="Arial"/>
-          <w:color w:val="000000"/>
-          <w:kern w:val="0"/>
-          <w:sz w:val="24"/>
-          <w:szCs w:val="24"/>
-          <w14:ligatures w14:val="none"/>
-        </w:rPr>
-      </w:pPr>
-      <w:ins w:id="123" w:author="Dylan Fair" w:date="2023-09-09T23:03:00Z">
+          <w:ins w:id="146" w:author="Dylan Fair" w:date="2023-09-09T23:02:00Z"/>
+          <w:rFonts w:ascii="Arial" w:eastAsia="Times New Roman" w:hAnsi="Arial" w:cs="Arial"/>
+          <w:color w:val="000000"/>
+          <w:kern w:val="0"/>
+          <w:sz w:val="24"/>
+          <w:szCs w:val="24"/>
+          <w14:ligatures w14:val="none"/>
+        </w:rPr>
+      </w:pPr>
+      <w:ins w:id="147" w:author="Dylan Fair" w:date="2023-09-09T23:03:00Z">
         <w:r>
           <w:rPr>
             <w:rFonts w:ascii="Arial" w:eastAsia="Times New Roman" w:hAnsi="Arial" w:cs="Arial"/>
@@ -1710,7 +2031,7 @@
           <w:t>1</w:t>
         </w:r>
       </w:ins>
-      <w:ins w:id="124" w:author="Dylan Fair" w:date="2023-09-09T22:59:00Z">
+      <w:ins w:id="148" w:author="Dylan Fair" w:date="2023-09-09T22:59:00Z">
         <w:r>
           <w:rPr>
             <w:rFonts w:ascii="Arial" w:eastAsia="Times New Roman" w:hAnsi="Arial" w:cs="Arial"/>
@@ -1723,7 +2044,7 @@
           <w:t>:00</w:t>
         </w:r>
       </w:ins>
-      <w:ins w:id="125" w:author="Dylan Fair" w:date="2023-09-09T23:00:00Z">
+      <w:ins w:id="149" w:author="Dylan Fair" w:date="2023-09-09T23:00:00Z">
         <w:r>
           <w:rPr>
             <w:rFonts w:ascii="Arial" w:eastAsia="Times New Roman" w:hAnsi="Arial" w:cs="Arial"/>
@@ -1745,15 +2066,15 @@
           <w:numId w:val="4"/>
         </w:numPr>
         <w:rPr>
-          <w:ins w:id="126" w:author="Dylan Fair" w:date="2023-09-09T22:59:00Z"/>
-          <w:rFonts w:ascii="Arial" w:eastAsia="Times New Roman" w:hAnsi="Arial" w:cs="Arial"/>
-          <w:color w:val="000000"/>
-          <w:kern w:val="0"/>
-          <w:sz w:val="24"/>
-          <w:szCs w:val="24"/>
-          <w14:ligatures w14:val="none"/>
-        </w:rPr>
-        <w:pPrChange w:id="127" w:author="Dylan Fair" w:date="2023-09-09T22:59:00Z">
+          <w:ins w:id="150" w:author="Dylan Fair" w:date="2023-09-09T22:59:00Z"/>
+          <w:rFonts w:ascii="Arial" w:eastAsia="Times New Roman" w:hAnsi="Arial" w:cs="Arial"/>
+          <w:color w:val="000000"/>
+          <w:kern w:val="0"/>
+          <w:sz w:val="24"/>
+          <w:szCs w:val="24"/>
+          <w14:ligatures w14:val="none"/>
+        </w:rPr>
+        <w:pPrChange w:id="151" w:author="Dylan Fair" w:date="2023-09-09T22:59:00Z">
           <w:pPr>
             <w:pStyle w:val="ListParagraph"/>
             <w:numPr>
@@ -1763,7 +2084,7 @@
           </w:pPr>
         </w:pPrChange>
       </w:pPr>
-      <w:ins w:id="128" w:author="Dylan Fair" w:date="2023-09-09T23:02:00Z">
+      <w:ins w:id="152" w:author="Dylan Fair" w:date="2023-09-09T23:02:00Z">
         <w:r>
           <w:rPr>
             <w:rFonts w:ascii="Arial" w:eastAsia="Times New Roman" w:hAnsi="Arial" w:cs="Arial"/>
@@ -1776,7 +2097,7 @@
           <w:t>1:00 Applied minor formatting cor</w:t>
         </w:r>
       </w:ins>
-      <w:ins w:id="129" w:author="Dylan Fair" w:date="2023-09-09T23:03:00Z">
+      <w:ins w:id="153" w:author="Dylan Fair" w:date="2023-09-09T23:03:00Z">
         <w:r>
           <w:rPr>
             <w:rFonts w:ascii="Arial" w:eastAsia="Times New Roman" w:hAnsi="Arial" w:cs="Arial"/>
@@ -1798,16 +2119,16 @@
           <w:numId w:val="4"/>
         </w:numPr>
         <w:rPr>
-          <w:ins w:id="130" w:author="Dylan Fair" w:date="2023-09-09T22:59:00Z"/>
-          <w:rFonts w:ascii="Arial" w:eastAsia="Times New Roman" w:hAnsi="Arial" w:cs="Arial"/>
-          <w:color w:val="000000"/>
-          <w:kern w:val="0"/>
-          <w:sz w:val="24"/>
-          <w:szCs w:val="24"/>
-          <w14:ligatures w14:val="none"/>
-        </w:rPr>
-      </w:pPr>
-      <w:ins w:id="131" w:author="Dylan Fair" w:date="2023-09-09T22:59:00Z">
+          <w:ins w:id="154" w:author="Dylan Fair" w:date="2023-09-09T22:59:00Z"/>
+          <w:rFonts w:ascii="Arial" w:eastAsia="Times New Roman" w:hAnsi="Arial" w:cs="Arial"/>
+          <w:color w:val="000000"/>
+          <w:kern w:val="0"/>
+          <w:sz w:val="24"/>
+          <w:szCs w:val="24"/>
+          <w14:ligatures w14:val="none"/>
+        </w:rPr>
+      </w:pPr>
+      <w:ins w:id="155" w:author="Dylan Fair" w:date="2023-09-09T22:59:00Z">
         <w:r>
           <w:rPr>
             <w:rFonts w:ascii="Arial" w:eastAsia="Times New Roman" w:hAnsi="Arial" w:cs="Arial"/>
@@ -1829,20 +2150,20 @@
           <w:numId w:val="4"/>
         </w:numPr>
         <w:rPr>
-          <w:ins w:id="132" w:author="Dylan Fair" w:date="2023-09-09T22:59:00Z"/>
-          <w:rFonts w:ascii="Arial" w:eastAsia="Times New Roman" w:hAnsi="Arial" w:cs="Arial"/>
-          <w:color w:val="000000"/>
-          <w:kern w:val="0"/>
-          <w:sz w:val="24"/>
-          <w:szCs w:val="24"/>
-          <w14:ligatures w14:val="none"/>
-          <w:rPrChange w:id="133" w:author="Dylan Fair" w:date="2023-09-09T22:59:00Z">
+          <w:ins w:id="156" w:author="Dylan Fair" w:date="2023-09-09T22:59:00Z"/>
+          <w:rFonts w:ascii="Arial" w:eastAsia="Times New Roman" w:hAnsi="Arial" w:cs="Arial"/>
+          <w:color w:val="000000"/>
+          <w:kern w:val="0"/>
+          <w:sz w:val="24"/>
+          <w:szCs w:val="24"/>
+          <w14:ligatures w14:val="none"/>
+          <w:rPrChange w:id="157" w:author="Dylan Fair" w:date="2023-09-09T22:59:00Z">
             <w:rPr>
-              <w:ins w:id="134" w:author="Dylan Fair" w:date="2023-09-09T22:59:00Z"/>
+              <w:ins w:id="158" w:author="Dylan Fair" w:date="2023-09-09T22:59:00Z"/>
             </w:rPr>
           </w:rPrChange>
         </w:rPr>
-        <w:pPrChange w:id="135" w:author="Dylan Fair" w:date="2023-09-09T22:59:00Z">
+        <w:pPrChange w:id="159" w:author="Dylan Fair" w:date="2023-09-09T22:59:00Z">
           <w:pPr>
             <w:pStyle w:val="ListParagraph"/>
             <w:numPr>
@@ -1852,7 +2173,7 @@
           </w:pPr>
         </w:pPrChange>
       </w:pPr>
-      <w:ins w:id="136" w:author="Dylan Fair" w:date="2023-09-09T22:59:00Z">
+      <w:ins w:id="160" w:author="Dylan Fair" w:date="2023-09-09T22:59:00Z">
         <w:r>
           <w:rPr>
             <w:rFonts w:ascii="Arial" w:eastAsia="Times New Roman" w:hAnsi="Arial" w:cs="Arial"/>
@@ -1874,16 +2195,16 @@
           <w:numId w:val="4"/>
         </w:numPr>
         <w:rPr>
-          <w:ins w:id="137" w:author="Dylan Fair" w:date="2023-07-21T14:11:00Z"/>
-          <w:rFonts w:ascii="Arial" w:eastAsia="Times New Roman" w:hAnsi="Arial" w:cs="Arial"/>
-          <w:color w:val="000000"/>
-          <w:kern w:val="0"/>
-          <w:sz w:val="24"/>
-          <w:szCs w:val="24"/>
-          <w14:ligatures w14:val="none"/>
-        </w:rPr>
-      </w:pPr>
-      <w:ins w:id="138" w:author="Dylan Fair" w:date="2023-08-24T12:52:00Z">
+          <w:ins w:id="161" w:author="Dylan Fair" w:date="2023-07-21T14:11:00Z"/>
+          <w:rFonts w:ascii="Arial" w:eastAsia="Times New Roman" w:hAnsi="Arial" w:cs="Arial"/>
+          <w:color w:val="000000"/>
+          <w:kern w:val="0"/>
+          <w:sz w:val="24"/>
+          <w:szCs w:val="24"/>
+          <w14:ligatures w14:val="none"/>
+        </w:rPr>
+      </w:pPr>
+      <w:ins w:id="162" w:author="Dylan Fair" w:date="2023-08-24T12:52:00Z">
         <w:r>
           <w:rPr>
             <w:rFonts w:ascii="Arial" w:eastAsia="Times New Roman" w:hAnsi="Arial" w:cs="Arial"/>
@@ -1896,7 +2217,7 @@
           <w:t>08/13</w:t>
         </w:r>
       </w:ins>
-      <w:ins w:id="139" w:author="Dylan Fair" w:date="2023-07-21T14:11:00Z">
+      <w:ins w:id="163" w:author="Dylan Fair" w:date="2023-07-21T14:11:00Z">
         <w:r>
           <w:rPr>
             <w:rFonts w:ascii="Arial" w:eastAsia="Times New Roman" w:hAnsi="Arial" w:cs="Arial"/>
@@ -1918,16 +2239,16 @@
           <w:numId w:val="4"/>
         </w:numPr>
         <w:rPr>
-          <w:ins w:id="140" w:author="Dylan Fair" w:date="2023-08-24T12:53:00Z"/>
-          <w:rFonts w:ascii="Arial" w:eastAsia="Times New Roman" w:hAnsi="Arial" w:cs="Arial"/>
-          <w:color w:val="000000"/>
-          <w:kern w:val="0"/>
-          <w:sz w:val="24"/>
-          <w:szCs w:val="24"/>
-          <w14:ligatures w14:val="none"/>
-        </w:rPr>
-      </w:pPr>
-      <w:ins w:id="141" w:author="Dylan Fair" w:date="2023-08-24T12:52:00Z">
+          <w:ins w:id="164" w:author="Dylan Fair" w:date="2023-08-24T12:53:00Z"/>
+          <w:rFonts w:ascii="Arial" w:eastAsia="Times New Roman" w:hAnsi="Arial" w:cs="Arial"/>
+          <w:color w:val="000000"/>
+          <w:kern w:val="0"/>
+          <w:sz w:val="24"/>
+          <w:szCs w:val="24"/>
+          <w14:ligatures w14:val="none"/>
+        </w:rPr>
+      </w:pPr>
+      <w:ins w:id="165" w:author="Dylan Fair" w:date="2023-08-24T12:52:00Z">
         <w:r>
           <w:rPr>
             <w:rFonts w:ascii="Arial" w:eastAsia="Times New Roman" w:hAnsi="Arial" w:cs="Arial"/>
@@ -1940,7 +2261,7 @@
           <w:t>6</w:t>
         </w:r>
       </w:ins>
-      <w:ins w:id="142" w:author="Dylan Fair" w:date="2023-07-21T14:12:00Z">
+      <w:ins w:id="166" w:author="Dylan Fair" w:date="2023-07-21T14:12:00Z">
         <w:r>
           <w:rPr>
             <w:rFonts w:ascii="Arial" w:eastAsia="Times New Roman" w:hAnsi="Arial" w:cs="Arial"/>
@@ -1953,7 +2274,7 @@
           <w:t>:</w:t>
         </w:r>
       </w:ins>
-      <w:ins w:id="143" w:author="Dylan Fair" w:date="2023-08-24T12:52:00Z">
+      <w:ins w:id="167" w:author="Dylan Fair" w:date="2023-08-24T12:52:00Z">
         <w:r>
           <w:rPr>
             <w:rFonts w:ascii="Arial" w:eastAsia="Times New Roman" w:hAnsi="Arial" w:cs="Arial"/>
@@ -1966,7 +2287,7 @@
           <w:t>00</w:t>
         </w:r>
       </w:ins>
-      <w:ins w:id="144" w:author="Dylan Fair" w:date="2023-07-21T14:12:00Z">
+      <w:ins w:id="168" w:author="Dylan Fair" w:date="2023-07-21T14:12:00Z">
         <w:r>
           <w:rPr>
             <w:rFonts w:ascii="Arial" w:eastAsia="Times New Roman" w:hAnsi="Arial" w:cs="Arial"/>
@@ -1979,7 +2300,7 @@
           <w:t xml:space="preserve"> </w:t>
         </w:r>
       </w:ins>
-      <w:ins w:id="145" w:author="Dylan Fair" w:date="2023-08-24T12:52:00Z">
+      <w:ins w:id="169" w:author="Dylan Fair" w:date="2023-08-24T12:52:00Z">
         <w:r>
           <w:rPr>
             <w:rFonts w:ascii="Arial" w:eastAsia="Times New Roman" w:hAnsi="Arial" w:cs="Arial"/>
@@ -1992,7 +2313,7 @@
           <w:t>Playtest with</w:t>
         </w:r>
       </w:ins>
-      <w:ins w:id="146" w:author="Dylan Fair" w:date="2023-08-24T12:53:00Z">
+      <w:ins w:id="170" w:author="Dylan Fair" w:date="2023-08-24T12:53:00Z">
         <w:r>
           <w:rPr>
             <w:rFonts w:ascii="Arial" w:eastAsia="Times New Roman" w:hAnsi="Arial" w:cs="Arial"/>
@@ -2009,9 +2330,9 @@
     <w:p>
       <w:pPr>
         <w:rPr>
-          <w:ins w:id="147" w:author="Dylan Fair" w:date="2023-12-07T13:01:00Z"/>
-        </w:rPr>
-        <w:pPrChange w:id="148" w:author="Dylan Fair" w:date="2023-12-07T13:01:00Z">
+          <w:ins w:id="171" w:author="Dylan Fair" w:date="2023-12-07T13:01:00Z"/>
+        </w:rPr>
+        <w:pPrChange w:id="172" w:author="Dylan Fair" w:date="2023-12-07T13:01:00Z">
           <w:pPr>
             <w:pStyle w:val="Heading1"/>
           </w:pPr>
@@ -2022,15 +2343,15 @@
       <w:pPr>
         <w:pStyle w:val="Heading1"/>
         <w:rPr>
-          <w:ins w:id="149" w:author="Dylan Fair" w:date="2023-07-14T22:35:00Z"/>
-        </w:rPr>
-        <w:pPrChange w:id="150" w:author="Dylan Fair" w:date="2023-12-07T13:01:00Z">
+          <w:ins w:id="173" w:author="Dylan Fair" w:date="2023-07-14T22:35:00Z"/>
+        </w:rPr>
+        <w:pPrChange w:id="174" w:author="Dylan Fair" w:date="2023-12-07T13:01:00Z">
           <w:pPr>
             <w:jc w:val="center"/>
           </w:pPr>
         </w:pPrChange>
       </w:pPr>
-      <w:ins w:id="151" w:author="Dylan Fair" w:date="2023-07-14T22:35:00Z">
+      <w:ins w:id="175" w:author="Dylan Fair" w:date="2023-07-14T22:35:00Z">
         <w:r>
           <w:t>Version 0.</w:t>
         </w:r>
@@ -2050,16 +2371,16 @@
           <w:numId w:val="4"/>
         </w:numPr>
         <w:rPr>
-          <w:ins w:id="152" w:author="Dylan Fair" w:date="2023-07-21T14:10:00Z"/>
-          <w:rFonts w:ascii="Arial" w:eastAsia="Times New Roman" w:hAnsi="Arial" w:cs="Arial"/>
-          <w:color w:val="000000"/>
-          <w:kern w:val="0"/>
-          <w:sz w:val="24"/>
-          <w:szCs w:val="24"/>
-          <w14:ligatures w14:val="none"/>
-        </w:rPr>
-      </w:pPr>
-      <w:ins w:id="153" w:author="Dylan Fair" w:date="2023-07-21T14:10:00Z">
+          <w:ins w:id="176" w:author="Dylan Fair" w:date="2023-07-21T14:10:00Z"/>
+          <w:rFonts w:ascii="Arial" w:eastAsia="Times New Roman" w:hAnsi="Arial" w:cs="Arial"/>
+          <w:color w:val="000000"/>
+          <w:kern w:val="0"/>
+          <w:sz w:val="24"/>
+          <w:szCs w:val="24"/>
+          <w14:ligatures w14:val="none"/>
+        </w:rPr>
+      </w:pPr>
+      <w:ins w:id="177" w:author="Dylan Fair" w:date="2023-07-21T14:10:00Z">
         <w:r>
           <w:rPr>
             <w:rFonts w:ascii="Arial" w:eastAsia="Times New Roman" w:hAnsi="Arial" w:cs="Arial"/>
@@ -2081,15 +2402,15 @@
           <w:numId w:val="4"/>
         </w:numPr>
         <w:rPr>
-          <w:ins w:id="154" w:author="Dylan Fair" w:date="2023-07-21T14:10:00Z"/>
-          <w:rFonts w:ascii="Arial" w:eastAsia="Times New Roman" w:hAnsi="Arial" w:cs="Arial"/>
-          <w:color w:val="000000"/>
-          <w:kern w:val="0"/>
-          <w:sz w:val="24"/>
-          <w:szCs w:val="24"/>
-          <w14:ligatures w14:val="none"/>
-        </w:rPr>
-        <w:pPrChange w:id="155" w:author="Dylan Fair" w:date="2023-07-21T14:10:00Z">
+          <w:ins w:id="178" w:author="Dylan Fair" w:date="2023-07-21T14:10:00Z"/>
+          <w:rFonts w:ascii="Arial" w:eastAsia="Times New Roman" w:hAnsi="Arial" w:cs="Arial"/>
+          <w:color w:val="000000"/>
+          <w:kern w:val="0"/>
+          <w:sz w:val="24"/>
+          <w:szCs w:val="24"/>
+          <w14:ligatures w14:val="none"/>
+        </w:rPr>
+        <w:pPrChange w:id="179" w:author="Dylan Fair" w:date="2023-07-21T14:10:00Z">
           <w:pPr>
             <w:pStyle w:val="ListParagraph"/>
             <w:numPr>
@@ -2099,7 +2420,7 @@
           </w:pPr>
         </w:pPrChange>
       </w:pPr>
-      <w:ins w:id="156" w:author="Dylan Fair" w:date="2023-07-21T14:10:00Z">
+      <w:ins w:id="180" w:author="Dylan Fair" w:date="2023-07-21T14:10:00Z">
         <w:r>
           <w:rPr>
             <w:rFonts w:ascii="Arial" w:eastAsia="Times New Roman" w:hAnsi="Arial" w:cs="Arial"/>
@@ -2121,16 +2442,16 @@
           <w:numId w:val="4"/>
         </w:numPr>
         <w:rPr>
-          <w:ins w:id="157" w:author="Dylan Fair" w:date="2023-07-18T01:56:00Z"/>
-          <w:rFonts w:ascii="Arial" w:eastAsia="Times New Roman" w:hAnsi="Arial" w:cs="Arial"/>
-          <w:color w:val="000000"/>
-          <w:kern w:val="0"/>
-          <w:sz w:val="24"/>
-          <w:szCs w:val="24"/>
-          <w14:ligatures w14:val="none"/>
-        </w:rPr>
-      </w:pPr>
-      <w:ins w:id="158" w:author="Dylan Fair" w:date="2023-07-18T01:56:00Z">
+          <w:ins w:id="181" w:author="Dylan Fair" w:date="2023-07-18T01:56:00Z"/>
+          <w:rFonts w:ascii="Arial" w:eastAsia="Times New Roman" w:hAnsi="Arial" w:cs="Arial"/>
+          <w:color w:val="000000"/>
+          <w:kern w:val="0"/>
+          <w:sz w:val="24"/>
+          <w:szCs w:val="24"/>
+          <w14:ligatures w14:val="none"/>
+        </w:rPr>
+      </w:pPr>
+      <w:ins w:id="182" w:author="Dylan Fair" w:date="2023-07-18T01:56:00Z">
         <w:r>
           <w:rPr>
             <w:rFonts w:ascii="Arial" w:eastAsia="Times New Roman" w:hAnsi="Arial" w:cs="Arial"/>
@@ -2152,15 +2473,15 @@
           <w:numId w:val="4"/>
         </w:numPr>
         <w:rPr>
-          <w:ins w:id="159" w:author="Dylan Fair" w:date="2023-07-18T01:56:00Z"/>
-          <w:rFonts w:ascii="Arial" w:eastAsia="Times New Roman" w:hAnsi="Arial" w:cs="Arial"/>
-          <w:color w:val="000000"/>
-          <w:kern w:val="0"/>
-          <w:sz w:val="24"/>
-          <w:szCs w:val="24"/>
-          <w14:ligatures w14:val="none"/>
-        </w:rPr>
-        <w:pPrChange w:id="160" w:author="Dylan Fair" w:date="2023-07-18T01:56:00Z">
+          <w:ins w:id="183" w:author="Dylan Fair" w:date="2023-07-18T01:56:00Z"/>
+          <w:rFonts w:ascii="Arial" w:eastAsia="Times New Roman" w:hAnsi="Arial" w:cs="Arial"/>
+          <w:color w:val="000000"/>
+          <w:kern w:val="0"/>
+          <w:sz w:val="24"/>
+          <w:szCs w:val="24"/>
+          <w14:ligatures w14:val="none"/>
+        </w:rPr>
+        <w:pPrChange w:id="184" w:author="Dylan Fair" w:date="2023-07-18T01:56:00Z">
           <w:pPr>
             <w:pStyle w:val="ListParagraph"/>
             <w:numPr>
@@ -2170,7 +2491,7 @@
           </w:pPr>
         </w:pPrChange>
       </w:pPr>
-      <w:ins w:id="161" w:author="Dylan Fair" w:date="2023-07-18T01:56:00Z">
+      <w:ins w:id="185" w:author="Dylan Fair" w:date="2023-07-18T01:56:00Z">
         <w:r>
           <w:rPr>
             <w:rFonts w:ascii="Arial" w:eastAsia="Times New Roman" w:hAnsi="Arial" w:cs="Arial"/>
@@ -2192,16 +2513,16 @@
           <w:numId w:val="4"/>
         </w:numPr>
         <w:rPr>
-          <w:ins w:id="162" w:author="Dylan Fair" w:date="2023-07-14T22:36:00Z"/>
-          <w:rFonts w:ascii="Arial" w:eastAsia="Times New Roman" w:hAnsi="Arial" w:cs="Arial"/>
-          <w:color w:val="000000"/>
-          <w:kern w:val="0"/>
-          <w:sz w:val="24"/>
-          <w:szCs w:val="24"/>
-          <w14:ligatures w14:val="none"/>
-        </w:rPr>
-      </w:pPr>
-      <w:ins w:id="163" w:author="Dylan Fair" w:date="2023-07-14T22:36:00Z">
+          <w:ins w:id="186" w:author="Dylan Fair" w:date="2023-07-14T22:36:00Z"/>
+          <w:rFonts w:ascii="Arial" w:eastAsia="Times New Roman" w:hAnsi="Arial" w:cs="Arial"/>
+          <w:color w:val="000000"/>
+          <w:kern w:val="0"/>
+          <w:sz w:val="24"/>
+          <w:szCs w:val="24"/>
+          <w14:ligatures w14:val="none"/>
+        </w:rPr>
+      </w:pPr>
+      <w:ins w:id="187" w:author="Dylan Fair" w:date="2023-07-14T22:36:00Z">
         <w:r>
           <w:rPr>
             <w:rFonts w:ascii="Arial" w:eastAsia="Times New Roman" w:hAnsi="Arial" w:cs="Arial"/>
@@ -2214,7 +2535,7 @@
           <w:t>7/</w:t>
         </w:r>
       </w:ins>
-      <w:ins w:id="164" w:author="Dylan Fair" w:date="2023-07-15T18:59:00Z">
+      <w:ins w:id="188" w:author="Dylan Fair" w:date="2023-07-15T18:59:00Z">
         <w:r>
           <w:rPr>
             <w:rFonts w:ascii="Arial" w:eastAsia="Times New Roman" w:hAnsi="Arial" w:cs="Arial"/>
@@ -2227,7 +2548,7 @@
           <w:t>15</w:t>
         </w:r>
       </w:ins>
-      <w:ins w:id="165" w:author="Dylan Fair" w:date="2023-07-14T22:36:00Z">
+      <w:ins w:id="189" w:author="Dylan Fair" w:date="2023-07-14T22:36:00Z">
         <w:r>
           <w:rPr>
             <w:rFonts w:ascii="Arial" w:eastAsia="Times New Roman" w:hAnsi="Arial" w:cs="Arial"/>
@@ -2249,15 +2570,15 @@
           <w:numId w:val="4"/>
         </w:numPr>
         <w:rPr>
-          <w:ins w:id="166" w:author="Dylan Fair" w:date="2023-07-14T22:36:00Z"/>
-          <w:rFonts w:ascii="Arial" w:eastAsia="Times New Roman" w:hAnsi="Arial" w:cs="Arial"/>
-          <w:color w:val="000000"/>
-          <w:kern w:val="0"/>
-          <w:sz w:val="24"/>
-          <w:szCs w:val="24"/>
-          <w14:ligatures w14:val="none"/>
-        </w:rPr>
-        <w:pPrChange w:id="167" w:author="Dylan Fair" w:date="2023-07-14T22:36:00Z">
+          <w:ins w:id="190" w:author="Dylan Fair" w:date="2023-07-14T22:36:00Z"/>
+          <w:rFonts w:ascii="Arial" w:eastAsia="Times New Roman" w:hAnsi="Arial" w:cs="Arial"/>
+          <w:color w:val="000000"/>
+          <w:kern w:val="0"/>
+          <w:sz w:val="24"/>
+          <w:szCs w:val="24"/>
+          <w14:ligatures w14:val="none"/>
+        </w:rPr>
+        <w:pPrChange w:id="191" w:author="Dylan Fair" w:date="2023-07-14T22:36:00Z">
           <w:pPr>
             <w:pStyle w:val="ListParagraph"/>
             <w:numPr>
@@ -2267,7 +2588,7 @@
           </w:pPr>
         </w:pPrChange>
       </w:pPr>
-      <w:ins w:id="168" w:author="Dylan Fair" w:date="2023-07-15T18:59:00Z">
+      <w:ins w:id="192" w:author="Dylan Fair" w:date="2023-07-15T18:59:00Z">
         <w:r>
           <w:rPr>
             <w:rFonts w:ascii="Arial" w:eastAsia="Times New Roman" w:hAnsi="Arial" w:cs="Arial"/>
@@ -2280,7 +2601,7 @@
           <w:t xml:space="preserve">2:00: Sale research through The Game Crafter and Barnes&amp;Noble. </w:t>
         </w:r>
       </w:ins>
-      <w:ins w:id="169" w:author="Dylan Fair" w:date="2023-07-15T19:01:00Z">
+      <w:ins w:id="193" w:author="Dylan Fair" w:date="2023-07-15T19:01:00Z">
         <w:r>
           <w:rPr>
             <w:rFonts w:ascii="Arial" w:eastAsia="Times New Roman" w:hAnsi="Arial" w:cs="Arial"/>
@@ -2302,16 +2623,16 @@
           <w:numId w:val="4"/>
         </w:numPr>
         <w:rPr>
-          <w:ins w:id="170" w:author="Dylan Fair" w:date="2023-07-14T22:35:00Z"/>
-          <w:rFonts w:ascii="Arial" w:eastAsia="Times New Roman" w:hAnsi="Arial" w:cs="Arial"/>
-          <w:color w:val="000000"/>
-          <w:kern w:val="0"/>
-          <w:sz w:val="24"/>
-          <w:szCs w:val="24"/>
-          <w14:ligatures w14:val="none"/>
-        </w:rPr>
-      </w:pPr>
-      <w:ins w:id="171" w:author="Dylan Fair" w:date="2023-07-14T22:35:00Z">
+          <w:ins w:id="194" w:author="Dylan Fair" w:date="2023-07-14T22:35:00Z"/>
+          <w:rFonts w:ascii="Arial" w:eastAsia="Times New Roman" w:hAnsi="Arial" w:cs="Arial"/>
+          <w:color w:val="000000"/>
+          <w:kern w:val="0"/>
+          <w:sz w:val="24"/>
+          <w:szCs w:val="24"/>
+          <w14:ligatures w14:val="none"/>
+        </w:rPr>
+      </w:pPr>
+      <w:ins w:id="195" w:author="Dylan Fair" w:date="2023-07-14T22:35:00Z">
         <w:r>
           <w:rPr>
             <w:rFonts w:ascii="Arial" w:eastAsia="Times New Roman" w:hAnsi="Arial" w:cs="Arial"/>
@@ -2333,15 +2654,15 @@
           <w:numId w:val="4"/>
         </w:numPr>
         <w:rPr>
-          <w:ins w:id="172" w:author="Dylan Fair" w:date="2023-07-14T22:35:00Z"/>
-          <w:rFonts w:ascii="Arial" w:eastAsia="Times New Roman" w:hAnsi="Arial" w:cs="Arial"/>
-          <w:color w:val="000000"/>
-          <w:kern w:val="0"/>
-          <w:sz w:val="24"/>
-          <w:szCs w:val="24"/>
-          <w14:ligatures w14:val="none"/>
-        </w:rPr>
-        <w:pPrChange w:id="173" w:author="Dylan Fair" w:date="2023-07-14T22:35:00Z">
+          <w:ins w:id="196" w:author="Dylan Fair" w:date="2023-07-14T22:35:00Z"/>
+          <w:rFonts w:ascii="Arial" w:eastAsia="Times New Roman" w:hAnsi="Arial" w:cs="Arial"/>
+          <w:color w:val="000000"/>
+          <w:kern w:val="0"/>
+          <w:sz w:val="24"/>
+          <w:szCs w:val="24"/>
+          <w14:ligatures w14:val="none"/>
+        </w:rPr>
+        <w:pPrChange w:id="197" w:author="Dylan Fair" w:date="2023-07-14T22:35:00Z">
           <w:pPr>
             <w:pStyle w:val="ListParagraph"/>
             <w:numPr>
@@ -2351,7 +2672,7 @@
           </w:pPr>
         </w:pPrChange>
       </w:pPr>
-      <w:ins w:id="174" w:author="Dylan Fair" w:date="2023-07-14T22:35:00Z">
+      <w:ins w:id="198" w:author="Dylan Fair" w:date="2023-07-14T22:35:00Z">
         <w:r>
           <w:rPr>
             <w:rFonts w:ascii="Arial" w:eastAsia="Times New Roman" w:hAnsi="Arial" w:cs="Arial"/>
@@ -2369,7 +2690,7 @@
       <w:pPr>
         <w:jc w:val="center"/>
         <w:rPr>
-          <w:ins w:id="175" w:author="Dylan Fair" w:date="2023-12-07T13:01:00Z"/>
+          <w:ins w:id="199" w:author="Dylan Fair" w:date="2023-12-07T13:01:00Z"/>
           <w:rFonts w:ascii="Arial" w:eastAsia="Times New Roman" w:hAnsi="Arial" w:cs="Arial"/>
           <w:color w:val="000000"/>
           <w:kern w:val="0"/>
@@ -2383,25 +2704,25 @@
       <w:pPr>
         <w:pStyle w:val="Heading1"/>
         <w:rPr>
-          <w:ins w:id="176" w:author="Dylan Fair" w:date="2023-07-04T16:15:00Z"/>
-        </w:rPr>
-        <w:pPrChange w:id="177" w:author="Dylan Fair" w:date="2023-12-07T13:01:00Z">
+          <w:ins w:id="200" w:author="Dylan Fair" w:date="2023-07-04T16:15:00Z"/>
+        </w:rPr>
+        <w:pPrChange w:id="201" w:author="Dylan Fair" w:date="2023-12-07T13:01:00Z">
           <w:pPr>
             <w:jc w:val="center"/>
           </w:pPr>
         </w:pPrChange>
       </w:pPr>
-      <w:ins w:id="178" w:author="Dylan Fair" w:date="2023-07-04T16:14:00Z">
+      <w:ins w:id="202" w:author="Dylan Fair" w:date="2023-07-04T16:14:00Z">
         <w:r>
           <w:t>Version 0.1.</w:t>
         </w:r>
       </w:ins>
-      <w:ins w:id="179" w:author="Dylan Fair" w:date="2023-07-04T16:17:00Z">
+      <w:ins w:id="203" w:author="Dylan Fair" w:date="2023-07-04T16:17:00Z">
         <w:r>
           <w:t>9</w:t>
         </w:r>
       </w:ins>
-      <w:ins w:id="180" w:author="Dylan Fair" w:date="2023-07-04T16:14:00Z">
+      <w:ins w:id="204" w:author="Dylan Fair" w:date="2023-07-04T16:14:00Z">
         <w:r>
           <w:t xml:space="preserve"> Timelog</w:t>
         </w:r>
@@ -2415,16 +2736,16 @@
           <w:numId w:val="4"/>
         </w:numPr>
         <w:rPr>
-          <w:ins w:id="181" w:author="Dylan Fair" w:date="2023-07-04T16:15:00Z"/>
-          <w:rFonts w:ascii="Arial" w:eastAsia="Times New Roman" w:hAnsi="Arial" w:cs="Arial"/>
-          <w:color w:val="000000"/>
-          <w:kern w:val="0"/>
-          <w:sz w:val="24"/>
-          <w:szCs w:val="24"/>
-          <w14:ligatures w14:val="none"/>
-        </w:rPr>
-      </w:pPr>
-      <w:ins w:id="182" w:author="Dylan Fair" w:date="2023-07-04T16:15:00Z">
+          <w:ins w:id="205" w:author="Dylan Fair" w:date="2023-07-04T16:15:00Z"/>
+          <w:rFonts w:ascii="Arial" w:eastAsia="Times New Roman" w:hAnsi="Arial" w:cs="Arial"/>
+          <w:color w:val="000000"/>
+          <w:kern w:val="0"/>
+          <w:sz w:val="24"/>
+          <w:szCs w:val="24"/>
+          <w14:ligatures w14:val="none"/>
+        </w:rPr>
+      </w:pPr>
+      <w:ins w:id="206" w:author="Dylan Fair" w:date="2023-07-04T16:15:00Z">
         <w:r>
           <w:rPr>
             <w:rFonts w:ascii="Arial" w:eastAsia="Times New Roman" w:hAnsi="Arial" w:cs="Arial"/>
@@ -2446,16 +2767,16 @@
           <w:numId w:val="4"/>
         </w:numPr>
         <w:rPr>
-          <w:ins w:id="183" w:author="Dylan Fair" w:date="2023-07-04T16:16:00Z"/>
-          <w:rFonts w:ascii="Arial" w:eastAsia="Times New Roman" w:hAnsi="Arial" w:cs="Arial"/>
-          <w:color w:val="000000"/>
-          <w:kern w:val="0"/>
-          <w:sz w:val="24"/>
-          <w:szCs w:val="24"/>
-          <w14:ligatures w14:val="none"/>
-        </w:rPr>
-      </w:pPr>
-      <w:ins w:id="184" w:author="Dylan Fair" w:date="2023-07-04T16:16:00Z">
+          <w:ins w:id="207" w:author="Dylan Fair" w:date="2023-07-04T16:16:00Z"/>
+          <w:rFonts w:ascii="Arial" w:eastAsia="Times New Roman" w:hAnsi="Arial" w:cs="Arial"/>
+          <w:color w:val="000000"/>
+          <w:kern w:val="0"/>
+          <w:sz w:val="24"/>
+          <w:szCs w:val="24"/>
+          <w14:ligatures w14:val="none"/>
+        </w:rPr>
+      </w:pPr>
+      <w:ins w:id="208" w:author="Dylan Fair" w:date="2023-07-04T16:16:00Z">
         <w:r>
           <w:rPr>
             <w:rFonts w:ascii="Arial" w:eastAsia="Times New Roman" w:hAnsi="Arial" w:cs="Arial"/>
@@ -2469,7 +2790,7 @@
           <w:t>0</w:t>
         </w:r>
       </w:ins>
-      <w:ins w:id="185" w:author="Dylan Fair" w:date="2023-07-04T16:15:00Z">
+      <w:ins w:id="209" w:author="Dylan Fair" w:date="2023-07-04T16:15:00Z">
         <w:r>
           <w:rPr>
             <w:rFonts w:ascii="Arial" w:eastAsia="Times New Roman" w:hAnsi="Arial" w:cs="Arial"/>
@@ -2482,7 +2803,7 @@
           <w:t>:30: Iterated Tier abilities for Character Sheet. I wanted to add more offensive capabilities so that Combat could go quicker and so that Strength wasn’t the only stat with</w:t>
         </w:r>
       </w:ins>
-      <w:ins w:id="186" w:author="Dylan Fair" w:date="2023-07-04T16:16:00Z">
+      <w:ins w:id="210" w:author="Dylan Fair" w:date="2023-07-04T16:16:00Z">
         <w:r>
           <w:rPr>
             <w:rFonts w:ascii="Arial" w:eastAsia="Times New Roman" w:hAnsi="Arial" w:cs="Arial"/>
@@ -2504,16 +2825,16 @@
           <w:numId w:val="4"/>
         </w:numPr>
         <w:rPr>
-          <w:ins w:id="187" w:author="Dylan Fair" w:date="2023-07-06T14:59:00Z"/>
-          <w:rFonts w:ascii="Arial" w:eastAsia="Times New Roman" w:hAnsi="Arial" w:cs="Arial"/>
-          <w:color w:val="000000"/>
-          <w:kern w:val="0"/>
-          <w:sz w:val="24"/>
-          <w:szCs w:val="24"/>
-          <w14:ligatures w14:val="none"/>
-        </w:rPr>
-      </w:pPr>
-      <w:ins w:id="188" w:author="Dylan Fair" w:date="2023-07-04T16:16:00Z">
+          <w:ins w:id="211" w:author="Dylan Fair" w:date="2023-07-06T14:59:00Z"/>
+          <w:rFonts w:ascii="Arial" w:eastAsia="Times New Roman" w:hAnsi="Arial" w:cs="Arial"/>
+          <w:color w:val="000000"/>
+          <w:kern w:val="0"/>
+          <w:sz w:val="24"/>
+          <w:szCs w:val="24"/>
+          <w14:ligatures w14:val="none"/>
+        </w:rPr>
+      </w:pPr>
+      <w:ins w:id="212" w:author="Dylan Fair" w:date="2023-07-04T16:16:00Z">
         <w:r>
           <w:rPr>
             <w:rFonts w:ascii="Arial" w:eastAsia="Times New Roman" w:hAnsi="Arial" w:cs="Arial"/>
@@ -2526,7 +2847,7 @@
           <w:t>1:00: Iterated on the Rulebook. I started preparing the GM Help section to get</w:t>
         </w:r>
       </w:ins>
-      <w:ins w:id="189" w:author="Dylan Fair" w:date="2023-07-04T16:17:00Z">
+      <w:ins w:id="213" w:author="Dylan Fair" w:date="2023-07-04T16:17:00Z">
         <w:r>
           <w:rPr>
             <w:rFonts w:ascii="Arial" w:eastAsia="Times New Roman" w:hAnsi="Arial" w:cs="Arial"/>
@@ -2548,16 +2869,16 @@
           <w:numId w:val="4"/>
         </w:numPr>
         <w:rPr>
-          <w:ins w:id="190" w:author="Dylan Fair" w:date="2023-07-06T14:59:00Z"/>
-          <w:rFonts w:ascii="Arial" w:eastAsia="Times New Roman" w:hAnsi="Arial" w:cs="Arial"/>
-          <w:color w:val="000000"/>
-          <w:kern w:val="0"/>
-          <w:sz w:val="24"/>
-          <w:szCs w:val="24"/>
-          <w14:ligatures w14:val="none"/>
-        </w:rPr>
-      </w:pPr>
-      <w:ins w:id="191" w:author="Dylan Fair" w:date="2023-07-06T14:59:00Z">
+          <w:ins w:id="214" w:author="Dylan Fair" w:date="2023-07-06T14:59:00Z"/>
+          <w:rFonts w:ascii="Arial" w:eastAsia="Times New Roman" w:hAnsi="Arial" w:cs="Arial"/>
+          <w:color w:val="000000"/>
+          <w:kern w:val="0"/>
+          <w:sz w:val="24"/>
+          <w:szCs w:val="24"/>
+          <w14:ligatures w14:val="none"/>
+        </w:rPr>
+      </w:pPr>
+      <w:ins w:id="215" w:author="Dylan Fair" w:date="2023-07-06T14:59:00Z">
         <w:r>
           <w:rPr>
             <w:rFonts w:ascii="Arial" w:eastAsia="Times New Roman" w:hAnsi="Arial" w:cs="Arial"/>
@@ -2579,16 +2900,16 @@
           <w:numId w:val="4"/>
         </w:numPr>
         <w:rPr>
-          <w:ins w:id="192" w:author="Dylan Fair" w:date="2023-07-06T15:00:00Z"/>
-          <w:rFonts w:ascii="Arial" w:eastAsia="Times New Roman" w:hAnsi="Arial" w:cs="Arial"/>
-          <w:color w:val="000000"/>
-          <w:kern w:val="0"/>
-          <w:sz w:val="24"/>
-          <w:szCs w:val="24"/>
-          <w14:ligatures w14:val="none"/>
-        </w:rPr>
-      </w:pPr>
-      <w:ins w:id="193" w:author="Dylan Fair" w:date="2023-07-14T22:35:00Z">
+          <w:ins w:id="216" w:author="Dylan Fair" w:date="2023-07-06T15:00:00Z"/>
+          <w:rFonts w:ascii="Arial" w:eastAsia="Times New Roman" w:hAnsi="Arial" w:cs="Arial"/>
+          <w:color w:val="000000"/>
+          <w:kern w:val="0"/>
+          <w:sz w:val="24"/>
+          <w:szCs w:val="24"/>
+          <w14:ligatures w14:val="none"/>
+        </w:rPr>
+      </w:pPr>
+      <w:ins w:id="217" w:author="Dylan Fair" w:date="2023-07-14T22:35:00Z">
         <w:r>
           <w:rPr>
             <w:rFonts w:ascii="Arial" w:eastAsia="Times New Roman" w:hAnsi="Arial" w:cs="Arial"/>
@@ -2601,7 +2922,7 @@
           <w:t xml:space="preserve">5:00: </w:t>
         </w:r>
       </w:ins>
-      <w:ins w:id="194" w:author="Dylan Fair" w:date="2023-07-06T14:59:00Z">
+      <w:ins w:id="218" w:author="Dylan Fair" w:date="2023-07-06T14:59:00Z">
         <w:r>
           <w:rPr>
             <w:rFonts w:ascii="Arial" w:eastAsia="Times New Roman" w:hAnsi="Arial" w:cs="Arial"/>
@@ -2614,7 +2935,7 @@
           <w:t xml:space="preserve">Playtest with 5 people for </w:t>
         </w:r>
       </w:ins>
-      <w:ins w:id="195" w:author="Dylan Fair" w:date="2023-07-06T15:00:00Z">
+      <w:ins w:id="219" w:author="Dylan Fair" w:date="2023-07-06T15:00:00Z">
         <w:r>
           <w:rPr>
             <w:rFonts w:ascii="Arial" w:eastAsia="Times New Roman" w:hAnsi="Arial" w:cs="Arial"/>
@@ -2636,16 +2957,16 @@
           <w:numId w:val="4"/>
         </w:numPr>
         <w:rPr>
-          <w:ins w:id="196" w:author="Dylan Fair" w:date="2023-07-06T15:00:00Z"/>
-          <w:rFonts w:ascii="Arial" w:eastAsia="Times New Roman" w:hAnsi="Arial" w:cs="Arial"/>
-          <w:color w:val="000000"/>
-          <w:kern w:val="0"/>
-          <w:sz w:val="24"/>
-          <w:szCs w:val="24"/>
-          <w14:ligatures w14:val="none"/>
-        </w:rPr>
-      </w:pPr>
-      <w:ins w:id="197" w:author="Dylan Fair" w:date="2023-07-06T15:00:00Z">
+          <w:ins w:id="220" w:author="Dylan Fair" w:date="2023-07-06T15:00:00Z"/>
+          <w:rFonts w:ascii="Arial" w:eastAsia="Times New Roman" w:hAnsi="Arial" w:cs="Arial"/>
+          <w:color w:val="000000"/>
+          <w:kern w:val="0"/>
+          <w:sz w:val="24"/>
+          <w:szCs w:val="24"/>
+          <w14:ligatures w14:val="none"/>
+        </w:rPr>
+      </w:pPr>
+      <w:ins w:id="221" w:author="Dylan Fair" w:date="2023-07-06T15:00:00Z">
         <w:r>
           <w:rPr>
             <w:rFonts w:ascii="Arial" w:eastAsia="Times New Roman" w:hAnsi="Arial" w:cs="Arial"/>
@@ -2667,16 +2988,16 @@
           <w:numId w:val="4"/>
         </w:numPr>
         <w:rPr>
-          <w:ins w:id="198" w:author="Dylan Fair" w:date="2023-07-08T17:06:00Z"/>
-          <w:rFonts w:ascii="Arial" w:eastAsia="Times New Roman" w:hAnsi="Arial" w:cs="Arial"/>
-          <w:color w:val="000000"/>
-          <w:kern w:val="0"/>
-          <w:sz w:val="24"/>
-          <w:szCs w:val="24"/>
-          <w14:ligatures w14:val="none"/>
-        </w:rPr>
-      </w:pPr>
-      <w:ins w:id="199" w:author="Dylan Fair" w:date="2023-07-06T15:00:00Z">
+          <w:ins w:id="222" w:author="Dylan Fair" w:date="2023-07-08T17:06:00Z"/>
+          <w:rFonts w:ascii="Arial" w:eastAsia="Times New Roman" w:hAnsi="Arial" w:cs="Arial"/>
+          <w:color w:val="000000"/>
+          <w:kern w:val="0"/>
+          <w:sz w:val="24"/>
+          <w:szCs w:val="24"/>
+          <w14:ligatures w14:val="none"/>
+        </w:rPr>
+      </w:pPr>
+      <w:ins w:id="223" w:author="Dylan Fair" w:date="2023-07-06T15:00:00Z">
         <w:r>
           <w:rPr>
             <w:rFonts w:ascii="Arial" w:eastAsia="Times New Roman" w:hAnsi="Arial" w:cs="Arial"/>
@@ -2698,16 +3019,16 @@
           <w:numId w:val="4"/>
         </w:numPr>
         <w:rPr>
-          <w:ins w:id="200" w:author="Dylan Fair" w:date="2023-07-08T17:06:00Z"/>
-          <w:rFonts w:ascii="Arial" w:eastAsia="Times New Roman" w:hAnsi="Arial" w:cs="Arial"/>
-          <w:color w:val="000000"/>
-          <w:kern w:val="0"/>
-          <w:sz w:val="24"/>
-          <w:szCs w:val="24"/>
-          <w14:ligatures w14:val="none"/>
-        </w:rPr>
-      </w:pPr>
-      <w:ins w:id="201" w:author="Dylan Fair" w:date="2023-07-08T17:06:00Z">
+          <w:ins w:id="224" w:author="Dylan Fair" w:date="2023-07-08T17:06:00Z"/>
+          <w:rFonts w:ascii="Arial" w:eastAsia="Times New Roman" w:hAnsi="Arial" w:cs="Arial"/>
+          <w:color w:val="000000"/>
+          <w:kern w:val="0"/>
+          <w:sz w:val="24"/>
+          <w:szCs w:val="24"/>
+          <w14:ligatures w14:val="none"/>
+        </w:rPr>
+      </w:pPr>
+      <w:ins w:id="225" w:author="Dylan Fair" w:date="2023-07-08T17:06:00Z">
         <w:r>
           <w:rPr>
             <w:rFonts w:ascii="Arial" w:eastAsia="Times New Roman" w:hAnsi="Arial" w:cs="Arial"/>
@@ -2729,24 +3050,24 @@
           <w:numId w:val="4"/>
         </w:numPr>
         <w:rPr>
-          <w:ins w:id="202" w:author="Dylan Fair" w:date="2023-07-04T16:14:00Z"/>
-          <w:rFonts w:ascii="Arial" w:eastAsia="Times New Roman" w:hAnsi="Arial" w:cs="Arial"/>
-          <w:color w:val="000000"/>
-          <w:kern w:val="0"/>
-          <w:sz w:val="24"/>
-          <w:szCs w:val="24"/>
-          <w14:ligatures w14:val="none"/>
-          <w:rPrChange w:id="203" w:author="Dylan Fair" w:date="2023-07-04T16:15:00Z">
+          <w:ins w:id="226" w:author="Dylan Fair" w:date="2023-07-04T16:14:00Z"/>
+          <w:rFonts w:ascii="Arial" w:eastAsia="Times New Roman" w:hAnsi="Arial" w:cs="Arial"/>
+          <w:color w:val="000000"/>
+          <w:kern w:val="0"/>
+          <w:sz w:val="24"/>
+          <w:szCs w:val="24"/>
+          <w14:ligatures w14:val="none"/>
+          <w:rPrChange w:id="227" w:author="Dylan Fair" w:date="2023-07-04T16:15:00Z">
             <w:rPr>
-              <w:ins w:id="204" w:author="Dylan Fair" w:date="2023-07-04T16:14:00Z"/>
+              <w:ins w:id="228" w:author="Dylan Fair" w:date="2023-07-04T16:14:00Z"/>
             </w:rPr>
           </w:rPrChange>
         </w:rPr>
-        <w:pPrChange w:id="205" w:author="Dylan Fair" w:date="2023-07-08T17:06:00Z">
+        <w:pPrChange w:id="229" w:author="Dylan Fair" w:date="2023-07-08T17:06:00Z">
           <w:pPr/>
         </w:pPrChange>
       </w:pPr>
-      <w:ins w:id="206" w:author="Dylan Fair" w:date="2023-07-08T17:06:00Z">
+      <w:ins w:id="230" w:author="Dylan Fair" w:date="2023-07-08T17:06:00Z">
         <w:r>
           <w:rPr>
             <w:rFonts w:ascii="Arial" w:eastAsia="Times New Roman" w:hAnsi="Arial" w:cs="Arial"/>
@@ -2763,15 +3084,15 @@
     <w:p>
       <w:pPr>
         <w:rPr>
-          <w:del w:id="207" w:author="Dylan Fair" w:date="2023-07-14T22:36:00Z"/>
+          <w:del w:id="231" w:author="Dylan Fair" w:date="2023-07-14T22:36:00Z"/>
           <w:rFonts w:ascii="Times New Roman" w:eastAsia="Times New Roman" w:hAnsi="Times New Roman" w:cs="Times New Roman"/>
           <w:kern w:val="0"/>
           <w:sz w:val="40"/>
           <w:szCs w:val="40"/>
           <w14:ligatures w14:val="none"/>
-          <w:rPrChange w:id="208" w:author="Dylan Fair" w:date="2023-06-03T19:27:00Z">
+          <w:rPrChange w:id="232" w:author="Dylan Fair" w:date="2023-06-03T19:27:00Z">
             <w:rPr>
-              <w:del w:id="209" w:author="Dylan Fair" w:date="2023-07-14T22:36:00Z"/>
+              <w:del w:id="233" w:author="Dylan Fair" w:date="2023-07-14T22:36:00Z"/>
               <w:rFonts w:ascii="Times New Roman" w:eastAsia="Times New Roman" w:hAnsi="Times New Roman" w:cs="Times New Roman"/>
               <w:kern w:val="0"/>
               <w:sz w:val="24"/>
@@ -2780,14 +3101,14 @@
             </w:rPr>
           </w:rPrChange>
         </w:rPr>
-        <w:pPrChange w:id="210" w:author="Dylan Fair" w:date="2023-07-14T22:36:00Z">
+        <w:pPrChange w:id="234" w:author="Dylan Fair" w:date="2023-07-14T22:36:00Z">
           <w:pPr>
             <w:spacing w:after="0" w:line="240" w:lineRule="auto"/>
             <w:ind w:firstLine="720"/>
           </w:pPr>
         </w:pPrChange>
       </w:pPr>
-      <w:del w:id="211" w:author="Dylan Fair" w:date="2023-07-14T22:36:00Z">
+      <w:del w:id="235" w:author="Dylan Fair" w:date="2023-07-14T22:36:00Z">
         <w:r>
           <w:rPr>
             <w:rFonts w:ascii="Arial" w:eastAsia="Times New Roman" w:hAnsi="Arial" w:cs="Arial"/>
@@ -2796,7 +3117,7 @@
             <w:sz w:val="36"/>
             <w:szCs w:val="36"/>
             <w14:ligatures w14:val="none"/>
-            <w:rPrChange w:id="212" w:author="Dylan Fair" w:date="2023-06-03T19:27:00Z">
+            <w:rPrChange w:id="236" w:author="Dylan Fair" w:date="2023-06-03T19:27:00Z">
               <w:rPr>
                 <w:rFonts w:ascii="Arial" w:eastAsia="Times New Roman" w:hAnsi="Arial" w:cs="Arial"/>
                 <w:color w:val="000000"/>
@@ -2808,7 +3129,7 @@
           <w:delText>Version 0.1.</w:delText>
         </w:r>
       </w:del>
-      <w:del w:id="213" w:author="Dylan Fair" w:date="2023-06-12T01:06:00Z">
+      <w:del w:id="237" w:author="Dylan Fair" w:date="2023-06-12T01:06:00Z">
         <w:r>
           <w:rPr>
             <w:rFonts w:ascii="Arial" w:eastAsia="Times New Roman" w:hAnsi="Arial" w:cs="Arial"/>
@@ -2817,7 +3138,7 @@
             <w:sz w:val="36"/>
             <w:szCs w:val="36"/>
             <w14:ligatures w14:val="none"/>
-            <w:rPrChange w:id="214" w:author="Dylan Fair" w:date="2023-06-03T19:27:00Z">
+            <w:rPrChange w:id="238" w:author="Dylan Fair" w:date="2023-06-03T19:27:00Z">
               <w:rPr>
                 <w:rFonts w:ascii="Arial" w:eastAsia="Times New Roman" w:hAnsi="Arial" w:cs="Arial"/>
                 <w:color w:val="000000"/>
@@ -2829,7 +3150,7 @@
           <w:delText>5</w:delText>
         </w:r>
       </w:del>
-      <w:del w:id="215" w:author="Dylan Fair" w:date="2023-07-14T22:36:00Z">
+      <w:del w:id="239" w:author="Dylan Fair" w:date="2023-07-14T22:36:00Z">
         <w:r>
           <w:rPr>
             <w:rFonts w:ascii="Arial" w:eastAsia="Times New Roman" w:hAnsi="Arial" w:cs="Arial"/>
@@ -2838,7 +3159,7 @@
             <w:sz w:val="36"/>
             <w:szCs w:val="36"/>
             <w14:ligatures w14:val="none"/>
-            <w:rPrChange w:id="216" w:author="Dylan Fair" w:date="2023-06-03T19:27:00Z">
+            <w:rPrChange w:id="240" w:author="Dylan Fair" w:date="2023-06-03T19:27:00Z">
               <w:rPr>
                 <w:rFonts w:ascii="Arial" w:eastAsia="Times New Roman" w:hAnsi="Arial" w:cs="Arial"/>
                 <w:color w:val="000000"/>
@@ -2854,14 +3175,14 @@
     <w:p>
       <w:pPr>
         <w:rPr>
-          <w:del w:id="217" w:author="Dylan Fair" w:date="2023-06-12T21:40:00Z"/>
+          <w:del w:id="241" w:author="Dylan Fair" w:date="2023-06-12T21:40:00Z"/>
           <w:rFonts w:ascii="Times New Roman" w:eastAsia="Times New Roman" w:hAnsi="Times New Roman" w:cs="Times New Roman"/>
           <w:kern w:val="0"/>
           <w:sz w:val="24"/>
           <w:szCs w:val="24"/>
           <w14:ligatures w14:val="none"/>
         </w:rPr>
-        <w:pPrChange w:id="218" w:author="Dylan Fair" w:date="2023-07-14T22:36:00Z">
+        <w:pPrChange w:id="242" w:author="Dylan Fair" w:date="2023-07-14T22:36:00Z">
           <w:pPr>
             <w:spacing w:after="0" w:line="240" w:lineRule="auto"/>
           </w:pPr>
@@ -2871,19 +3192,19 @@
     <w:p>
       <w:pPr>
         <w:rPr>
-          <w:del w:id="219" w:author="Dylan Fair" w:date="2023-06-12T01:06:00Z"/>
-          <w:rFonts w:ascii="Arial" w:eastAsia="Times New Roman" w:hAnsi="Arial" w:cs="Arial"/>
-          <w:color w:val="000000"/>
-          <w:kern w:val="0"/>
-          <w14:ligatures w14:val="none"/>
-        </w:rPr>
-        <w:pPrChange w:id="220" w:author="Dylan Fair" w:date="2023-07-14T22:36:00Z">
+          <w:del w:id="243" w:author="Dylan Fair" w:date="2023-06-12T01:06:00Z"/>
+          <w:rFonts w:ascii="Arial" w:eastAsia="Times New Roman" w:hAnsi="Arial" w:cs="Arial"/>
+          <w:color w:val="000000"/>
+          <w:kern w:val="0"/>
+          <w14:ligatures w14:val="none"/>
+        </w:rPr>
+        <w:pPrChange w:id="244" w:author="Dylan Fair" w:date="2023-07-14T22:36:00Z">
           <w:pPr>
             <w:spacing w:after="0" w:line="240" w:lineRule="auto"/>
           </w:pPr>
         </w:pPrChange>
       </w:pPr>
-      <w:del w:id="221" w:author="Dylan Fair" w:date="2023-06-12T01:06:00Z">
+      <w:del w:id="245" w:author="Dylan Fair" w:date="2023-06-12T01:06:00Z">
         <w:r>
           <w:rPr>
             <w:rFonts w:ascii="Arial" w:eastAsia="Times New Roman" w:hAnsi="Arial" w:cs="Arial"/>
@@ -2898,19 +3219,19 @@
     <w:p>
       <w:pPr>
         <w:rPr>
-          <w:ins w:id="222" w:author="Dylan Fair" w:date="2023-06-12T21:41:00Z"/>
+          <w:ins w:id="246" w:author="Dylan Fair" w:date="2023-06-12T21:41:00Z"/>
           <w:rFonts w:ascii="Times New Roman" w:eastAsia="Times New Roman" w:hAnsi="Times New Roman" w:cs="Times New Roman"/>
           <w:kern w:val="0"/>
           <w:sz w:val="24"/>
           <w:szCs w:val="24"/>
           <w14:ligatures w14:val="none"/>
-          <w:rPrChange w:id="223" w:author="Dylan Fair" w:date="2023-06-23T07:11:00Z">
+          <w:rPrChange w:id="247" w:author="Dylan Fair" w:date="2023-06-23T07:11:00Z">
             <w:rPr>
-              <w:ins w:id="224" w:author="Dylan Fair" w:date="2023-06-12T21:41:00Z"/>
+              <w:ins w:id="248" w:author="Dylan Fair" w:date="2023-06-12T21:41:00Z"/>
             </w:rPr>
           </w:rPrChange>
         </w:rPr>
-        <w:pPrChange w:id="225" w:author="Dylan Fair" w:date="2023-07-14T22:36:00Z">
+        <w:pPrChange w:id="249" w:author="Dylan Fair" w:date="2023-07-14T22:36:00Z">
           <w:pPr>
             <w:pStyle w:val="ListParagraph"/>
             <w:numPr>
@@ -2927,7 +3248,7 @@
       <w:pPr>
         <w:spacing w:after="0" w:line="240" w:lineRule="auto"/>
         <w:rPr>
-          <w:del w:id="226" w:author="Dylan Fair" w:date="2023-06-12T01:06:00Z"/>
+          <w:del w:id="250" w:author="Dylan Fair" w:date="2023-06-12T01:06:00Z"/>
           <w:rFonts w:ascii="Times New Roman" w:eastAsia="Times New Roman" w:hAnsi="Times New Roman" w:cs="Times New Roman"/>
           <w:kern w:val="0"/>
           <w:sz w:val="24"/>
@@ -2935,7 +3256,7 @@
           <w14:ligatures w14:val="none"/>
         </w:rPr>
       </w:pPr>
-      <w:del w:id="227" w:author="Dylan Fair" w:date="2023-06-12T01:06:00Z">
+      <w:del w:id="251" w:author="Dylan Fair" w:date="2023-06-12T01:06:00Z">
         <w:r>
           <w:rPr>
             <w:rFonts w:ascii="Arial" w:eastAsia="Times New Roman" w:hAnsi="Arial" w:cs="Arial"/>
@@ -2951,7 +3272,7 @@
       <w:pPr>
         <w:spacing w:after="0" w:line="240" w:lineRule="auto"/>
         <w:rPr>
-          <w:del w:id="228" w:author="Dylan Fair" w:date="2023-06-12T01:06:00Z"/>
+          <w:del w:id="252" w:author="Dylan Fair" w:date="2023-06-12T01:06:00Z"/>
           <w:rFonts w:ascii="Times New Roman" w:eastAsia="Times New Roman" w:hAnsi="Times New Roman" w:cs="Times New Roman"/>
           <w:kern w:val="0"/>
           <w:sz w:val="24"/>
@@ -2959,7 +3280,7 @@
           <w14:ligatures w14:val="none"/>
         </w:rPr>
       </w:pPr>
-      <w:del w:id="229" w:author="Dylan Fair" w:date="2023-06-12T01:06:00Z">
+      <w:del w:id="253" w:author="Dylan Fair" w:date="2023-06-12T01:06:00Z">
         <w:r>
           <w:rPr>
             <w:rFonts w:ascii="Arial" w:eastAsia="Times New Roman" w:hAnsi="Arial" w:cs="Arial"/>
@@ -2975,7 +3296,7 @@
       <w:pPr>
         <w:spacing w:after="0" w:line="240" w:lineRule="auto"/>
         <w:rPr>
-          <w:del w:id="230" w:author="Dylan Fair" w:date="2023-06-12T01:06:00Z"/>
+          <w:del w:id="254" w:author="Dylan Fair" w:date="2023-06-12T01:06:00Z"/>
           <w:rFonts w:ascii="Times New Roman" w:eastAsia="Times New Roman" w:hAnsi="Times New Roman" w:cs="Times New Roman"/>
           <w:kern w:val="0"/>
           <w:sz w:val="24"/>
@@ -2983,7 +3304,7 @@
           <w14:ligatures w14:val="none"/>
         </w:rPr>
       </w:pPr>
-      <w:del w:id="231" w:author="Dylan Fair" w:date="2023-06-12T01:06:00Z">
+      <w:del w:id="255" w:author="Dylan Fair" w:date="2023-06-12T01:06:00Z">
         <w:r>
           <w:rPr>
             <w:rFonts w:ascii="Arial" w:eastAsia="Times New Roman" w:hAnsi="Arial" w:cs="Arial"/>
@@ -2999,7 +3320,7 @@
       <w:pPr>
         <w:spacing w:after="0" w:line="240" w:lineRule="auto"/>
         <w:rPr>
-          <w:del w:id="232" w:author="Dylan Fair" w:date="2023-06-23T07:11:00Z"/>
+          <w:del w:id="256" w:author="Dylan Fair" w:date="2023-06-23T07:11:00Z"/>
           <w:rFonts w:ascii="Times New Roman" w:eastAsia="Times New Roman" w:hAnsi="Times New Roman" w:cs="Times New Roman"/>
           <w:kern w:val="0"/>
           <w:sz w:val="24"/>
@@ -3007,7 +3328,7 @@
           <w14:ligatures w14:val="none"/>
         </w:rPr>
       </w:pPr>
-      <w:del w:id="233" w:author="Dylan Fair" w:date="2023-06-12T01:06:00Z">
+      <w:del w:id="257" w:author="Dylan Fair" w:date="2023-06-12T01:06:00Z">
         <w:r>
           <w:rPr>
             <w:rFonts w:ascii="Arial" w:eastAsia="Times New Roman" w:hAnsi="Arial" w:cs="Arial"/>
@@ -3024,24 +3345,24 @@
         <w:spacing w:after="0" w:line="240" w:lineRule="auto"/>
         <w:jc w:val="center"/>
         <w:rPr>
-          <w:del w:id="234" w:author="Dylan Fair" w:date="2023-06-21T14:14:00Z"/>
+          <w:del w:id="258" w:author="Dylan Fair" w:date="2023-06-21T14:14:00Z"/>
           <w:rFonts w:ascii="Arial" w:eastAsia="Times New Roman" w:hAnsi="Arial" w:cs="Arial"/>
           <w:color w:val="000000"/>
           <w:kern w:val="36"/>
           <w:sz w:val="24"/>
           <w:szCs w:val="24"/>
           <w14:ligatures w14:val="none"/>
-          <w:rPrChange w:id="235" w:author="Dylan Fair" w:date="2023-06-18T17:11:00Z">
+          <w:rPrChange w:id="259" w:author="Dylan Fair" w:date="2023-06-18T17:11:00Z">
             <w:rPr>
-              <w:del w:id="236" w:author="Dylan Fair" w:date="2023-06-21T14:14:00Z"/>
+              <w:del w:id="260" w:author="Dylan Fair" w:date="2023-06-21T14:14:00Z"/>
             </w:rPr>
           </w:rPrChange>
         </w:rPr>
-        <w:pPrChange w:id="237" w:author="Dylan Fair" w:date="2023-06-21T14:14:00Z">
+        <w:pPrChange w:id="261" w:author="Dylan Fair" w:date="2023-06-21T14:14:00Z">
           <w:pPr/>
         </w:pPrChange>
       </w:pPr>
-      <w:del w:id="238" w:author="Dylan Fair" w:date="2023-06-21T14:14:00Z">
+      <w:del w:id="262" w:author="Dylan Fair" w:date="2023-06-21T14:14:00Z">
         <w:r>
           <w:rPr>
             <w:rFonts w:ascii="Arial" w:eastAsia="Times New Roman" w:hAnsi="Arial" w:cs="Arial"/>
@@ -3061,16 +3382,16 @@
         <w:jc w:val="center"/>
         <w:outlineLvl w:val="0"/>
         <w:rPr>
-          <w:del w:id="239" w:author="Dylan Fair" w:date="2023-06-21T14:14:00Z"/>
+          <w:del w:id="263" w:author="Dylan Fair" w:date="2023-06-21T14:14:00Z"/>
           <w:rFonts w:ascii="Arial" w:eastAsia="Times New Roman" w:hAnsi="Arial" w:cs="Arial"/>
           <w:color w:val="000000"/>
           <w:kern w:val="36"/>
           <w:sz w:val="40"/>
           <w:szCs w:val="40"/>
           <w14:ligatures w14:val="none"/>
-          <w:rPrChange w:id="240" w:author="Dylan Fair" w:date="2023-06-21T14:14:00Z">
+          <w:rPrChange w:id="264" w:author="Dylan Fair" w:date="2023-06-21T14:14:00Z">
             <w:rPr>
-              <w:del w:id="241" w:author="Dylan Fair" w:date="2023-06-21T14:14:00Z"/>
+              <w:del w:id="265" w:author="Dylan Fair" w:date="2023-06-21T14:14:00Z"/>
               <w:rFonts w:ascii="Times New Roman" w:eastAsia="Times New Roman" w:hAnsi="Times New Roman" w:cs="Times New Roman"/>
               <w:b/>
               <w:bCs/>
@@ -3082,7 +3403,7 @@
           </w:rPrChange>
         </w:rPr>
       </w:pPr>
-      <w:del w:id="242" w:author="Dylan Fair" w:date="2023-06-21T14:14:00Z">
+      <w:del w:id="266" w:author="Dylan Fair" w:date="2023-06-21T14:14:00Z">
         <w:r>
           <w:rPr>
             <w:rFonts w:ascii="Arial" w:eastAsia="Times New Roman" w:hAnsi="Arial" w:cs="Arial"/>
@@ -3095,7 +3416,7 @@
           <w:delText>Version 0.1.</w:delText>
         </w:r>
       </w:del>
-      <w:del w:id="243" w:author="Dylan Fair" w:date="2023-06-12T01:08:00Z">
+      <w:del w:id="267" w:author="Dylan Fair" w:date="2023-06-12T01:08:00Z">
         <w:r>
           <w:rPr>
             <w:rFonts w:ascii="Arial" w:eastAsia="Times New Roman" w:hAnsi="Arial" w:cs="Arial"/>
@@ -3108,7 +3429,7 @@
           <w:delText>5</w:delText>
         </w:r>
       </w:del>
-      <w:del w:id="244" w:author="Dylan Fair" w:date="2023-06-21T14:14:00Z">
+      <w:del w:id="268" w:author="Dylan Fair" w:date="2023-06-21T14:14:00Z">
         <w:r>
           <w:rPr>
             <w:rFonts w:ascii="Arial" w:eastAsia="Times New Roman" w:hAnsi="Arial" w:cs="Arial"/>
@@ -3127,7 +3448,7 @@
         <w:spacing w:before="320" w:after="80" w:line="240" w:lineRule="auto"/>
         <w:outlineLvl w:val="2"/>
         <w:rPr>
-          <w:del w:id="245" w:author="Dylan Fair" w:date="2023-06-21T14:14:00Z"/>
+          <w:del w:id="269" w:author="Dylan Fair" w:date="2023-06-21T14:14:00Z"/>
           <w:rFonts w:ascii="Times New Roman" w:eastAsia="Times New Roman" w:hAnsi="Times New Roman" w:cs="Times New Roman"/>
           <w:b/>
           <w:bCs/>
@@ -3137,7 +3458,7 @@
           <w14:ligatures w14:val="none"/>
         </w:rPr>
       </w:pPr>
-      <w:del w:id="246" w:author="Dylan Fair" w:date="2023-06-21T14:14:00Z">
+      <w:del w:id="270" w:author="Dylan Fair" w:date="2023-06-21T14:14:00Z">
         <w:r>
           <w:rPr>
             <w:rFonts w:ascii="Arial" w:eastAsia="Times New Roman" w:hAnsi="Arial" w:cs="Arial"/>
@@ -3155,14 +3476,14 @@
       <w:pPr>
         <w:spacing w:after="0" w:line="240" w:lineRule="auto"/>
         <w:rPr>
-          <w:del w:id="247" w:author="Dylan Fair" w:date="2023-06-12T01:07:00Z"/>
-          <w:rFonts w:ascii="Arial" w:eastAsia="Times New Roman" w:hAnsi="Arial" w:cs="Arial"/>
-          <w:color w:val="000000"/>
-          <w:kern w:val="0"/>
-          <w14:ligatures w14:val="none"/>
-        </w:rPr>
-      </w:pPr>
-      <w:del w:id="248" w:author="Dylan Fair" w:date="2023-06-12T21:39:00Z">
+          <w:del w:id="271" w:author="Dylan Fair" w:date="2023-06-12T01:07:00Z"/>
+          <w:rFonts w:ascii="Arial" w:eastAsia="Times New Roman" w:hAnsi="Arial" w:cs="Arial"/>
+          <w:color w:val="000000"/>
+          <w:kern w:val="0"/>
+          <w14:ligatures w14:val="none"/>
+        </w:rPr>
+      </w:pPr>
+      <w:del w:id="272" w:author="Dylan Fair" w:date="2023-06-12T21:39:00Z">
         <w:r>
           <w:rPr>
             <w:rFonts w:ascii="Arial" w:eastAsia="Times New Roman" w:hAnsi="Arial" w:cs="Arial"/>
@@ -3173,7 +3494,7 @@
           <w:delText>*</w:delText>
         </w:r>
       </w:del>
-      <w:del w:id="249" w:author="Dylan Fair" w:date="2023-06-12T01:07:00Z">
+      <w:del w:id="273" w:author="Dylan Fair" w:date="2023-06-12T01:07:00Z">
         <w:r>
           <w:rPr>
             <w:rFonts w:ascii="Arial" w:eastAsia="Times New Roman" w:hAnsi="Arial" w:cs="Arial"/>
@@ -3189,7 +3510,7 @@
       <w:pPr>
         <w:spacing w:after="0" w:line="240" w:lineRule="auto"/>
         <w:rPr>
-          <w:del w:id="250" w:author="Dylan Fair" w:date="2023-06-12T01:07:00Z"/>
+          <w:del w:id="274" w:author="Dylan Fair" w:date="2023-06-12T01:07:00Z"/>
           <w:rFonts w:ascii="Times New Roman" w:eastAsia="Times New Roman" w:hAnsi="Times New Roman" w:cs="Times New Roman"/>
           <w:kern w:val="0"/>
           <w:sz w:val="24"/>
@@ -3197,7 +3518,7 @@
           <w14:ligatures w14:val="none"/>
         </w:rPr>
       </w:pPr>
-      <w:del w:id="251" w:author="Dylan Fair" w:date="2023-06-12T01:07:00Z">
+      <w:del w:id="275" w:author="Dylan Fair" w:date="2023-06-12T01:07:00Z">
         <w:r>
           <w:rPr>
             <w:rFonts w:ascii="Arial" w:eastAsia="Times New Roman" w:hAnsi="Arial" w:cs="Arial"/>
@@ -3213,7 +3534,7 @@
       <w:pPr>
         <w:spacing w:after="0" w:line="240" w:lineRule="auto"/>
         <w:rPr>
-          <w:del w:id="252" w:author="Dylan Fair" w:date="2023-06-12T01:07:00Z"/>
+          <w:del w:id="276" w:author="Dylan Fair" w:date="2023-06-12T01:07:00Z"/>
           <w:rFonts w:ascii="Times New Roman" w:eastAsia="Times New Roman" w:hAnsi="Times New Roman" w:cs="Times New Roman"/>
           <w:kern w:val="0"/>
           <w:sz w:val="24"/>
@@ -3221,7 +3542,7 @@
           <w14:ligatures w14:val="none"/>
         </w:rPr>
       </w:pPr>
-      <w:del w:id="253" w:author="Dylan Fair" w:date="2023-06-12T01:07:00Z">
+      <w:del w:id="277" w:author="Dylan Fair" w:date="2023-06-12T01:07:00Z">
         <w:r>
           <w:rPr>
             <w:rFonts w:ascii="Arial" w:eastAsia="Times New Roman" w:hAnsi="Arial" w:cs="Arial"/>
@@ -3237,7 +3558,7 @@
       <w:pPr>
         <w:spacing w:after="0" w:line="240" w:lineRule="auto"/>
         <w:rPr>
-          <w:del w:id="254" w:author="Dylan Fair" w:date="2023-06-12T21:40:00Z"/>
+          <w:del w:id="278" w:author="Dylan Fair" w:date="2023-06-12T21:40:00Z"/>
           <w:rFonts w:ascii="Times New Roman" w:eastAsia="Times New Roman" w:hAnsi="Times New Roman" w:cs="Times New Roman"/>
           <w:kern w:val="0"/>
           <w:sz w:val="24"/>
@@ -3245,7 +3566,7 @@
           <w14:ligatures w14:val="none"/>
         </w:rPr>
       </w:pPr>
-      <w:del w:id="255" w:author="Dylan Fair" w:date="2023-06-12T01:07:00Z">
+      <w:del w:id="279" w:author="Dylan Fair" w:date="2023-06-12T01:07:00Z">
         <w:r>
           <w:rPr>
             <w:rFonts w:ascii="Arial" w:eastAsia="Times New Roman" w:hAnsi="Arial" w:cs="Arial"/>
@@ -3261,7 +3582,7 @@
       <w:pPr>
         <w:spacing w:after="0" w:line="240" w:lineRule="auto"/>
         <w:rPr>
-          <w:del w:id="256" w:author="Dylan Fair" w:date="2023-06-12T01:07:00Z"/>
+          <w:del w:id="280" w:author="Dylan Fair" w:date="2023-06-12T01:07:00Z"/>
           <w:rFonts w:ascii="Times New Roman" w:eastAsia="Times New Roman" w:hAnsi="Times New Roman" w:cs="Times New Roman"/>
           <w:kern w:val="0"/>
           <w:sz w:val="24"/>
@@ -3275,7 +3596,7 @@
         <w:spacing w:before="320" w:after="80" w:line="240" w:lineRule="auto"/>
         <w:outlineLvl w:val="2"/>
         <w:rPr>
-          <w:del w:id="257" w:author="Dylan Fair" w:date="2023-06-21T14:14:00Z"/>
+          <w:del w:id="281" w:author="Dylan Fair" w:date="2023-06-21T14:14:00Z"/>
           <w:rFonts w:ascii="Times New Roman" w:eastAsia="Times New Roman" w:hAnsi="Times New Roman" w:cs="Times New Roman"/>
           <w:b/>
           <w:bCs/>
@@ -3285,7 +3606,7 @@
           <w14:ligatures w14:val="none"/>
         </w:rPr>
       </w:pPr>
-      <w:del w:id="258" w:author="Dylan Fair" w:date="2023-06-21T14:14:00Z">
+      <w:del w:id="282" w:author="Dylan Fair" w:date="2023-06-21T14:14:00Z">
         <w:r>
           <w:rPr>
             <w:rFonts w:ascii="Arial" w:eastAsia="Times New Roman" w:hAnsi="Arial" w:cs="Arial"/>
@@ -3303,7 +3624,7 @@
       <w:pPr>
         <w:spacing w:after="240" w:line="240" w:lineRule="auto"/>
         <w:rPr>
-          <w:del w:id="259" w:author="Dylan Fair" w:date="2023-06-21T14:14:00Z"/>
+          <w:del w:id="283" w:author="Dylan Fair" w:date="2023-06-21T14:14:00Z"/>
           <w:rFonts w:ascii="Times New Roman" w:eastAsia="Times New Roman" w:hAnsi="Times New Roman" w:cs="Times New Roman"/>
           <w:kern w:val="0"/>
           <w:sz w:val="24"/>
@@ -3311,7 +3632,7 @@
           <w14:ligatures w14:val="none"/>
         </w:rPr>
       </w:pPr>
-      <w:del w:id="260" w:author="Dylan Fair" w:date="2023-06-21T14:14:00Z">
+      <w:del w:id="284" w:author="Dylan Fair" w:date="2023-06-21T14:14:00Z">
         <w:r>
           <w:rPr>
             <w:rFonts w:ascii="Times New Roman" w:eastAsia="Times New Roman" w:hAnsi="Times New Roman" w:cs="Times New Roman"/>
@@ -3329,7 +3650,7 @@
         <w:spacing w:before="320" w:after="80" w:line="240" w:lineRule="auto"/>
         <w:outlineLvl w:val="2"/>
         <w:rPr>
-          <w:del w:id="261" w:author="Dylan Fair" w:date="2023-06-21T14:14:00Z"/>
+          <w:del w:id="285" w:author="Dylan Fair" w:date="2023-06-21T14:14:00Z"/>
           <w:rFonts w:ascii="Times New Roman" w:eastAsia="Times New Roman" w:hAnsi="Times New Roman" w:cs="Times New Roman"/>
           <w:b/>
           <w:bCs/>
@@ -3339,7 +3660,7 @@
           <w14:ligatures w14:val="none"/>
         </w:rPr>
       </w:pPr>
-      <w:del w:id="262" w:author="Dylan Fair" w:date="2023-06-21T14:14:00Z">
+      <w:del w:id="286" w:author="Dylan Fair" w:date="2023-06-21T14:14:00Z">
         <w:r>
           <w:rPr>
             <w:rFonts w:ascii="Arial" w:eastAsia="Times New Roman" w:hAnsi="Arial" w:cs="Arial"/>
@@ -3357,7 +3678,7 @@
       <w:pPr>
         <w:spacing w:after="0" w:line="240" w:lineRule="auto"/>
         <w:rPr>
-          <w:del w:id="263" w:author="Dylan Fair" w:date="2023-06-21T14:14:00Z"/>
+          <w:del w:id="287" w:author="Dylan Fair" w:date="2023-06-21T14:14:00Z"/>
           <w:rFonts w:ascii="Times New Roman" w:eastAsia="Times New Roman" w:hAnsi="Times New Roman" w:cs="Times New Roman"/>
           <w:kern w:val="0"/>
           <w:sz w:val="24"/>
@@ -3365,7 +3686,7 @@
           <w14:ligatures w14:val="none"/>
         </w:rPr>
       </w:pPr>
-      <w:del w:id="264" w:author="Dylan Fair" w:date="2023-06-21T14:14:00Z">
+      <w:del w:id="288" w:author="Dylan Fair" w:date="2023-06-21T14:14:00Z">
         <w:r>
           <w:rPr>
             <w:rFonts w:ascii="Arial" w:eastAsia="Times New Roman" w:hAnsi="Arial" w:cs="Arial"/>
@@ -3382,7 +3703,7 @@
         <w:spacing w:before="320" w:after="80" w:line="240" w:lineRule="auto"/>
         <w:outlineLvl w:val="2"/>
         <w:rPr>
-          <w:del w:id="265" w:author="Dylan Fair" w:date="2023-06-21T14:14:00Z"/>
+          <w:del w:id="289" w:author="Dylan Fair" w:date="2023-06-21T14:14:00Z"/>
           <w:rFonts w:ascii="Times New Roman" w:eastAsia="Times New Roman" w:hAnsi="Times New Roman" w:cs="Times New Roman"/>
           <w:b/>
           <w:bCs/>
@@ -3392,7 +3713,7 @@
           <w14:ligatures w14:val="none"/>
         </w:rPr>
       </w:pPr>
-      <w:del w:id="266" w:author="Dylan Fair" w:date="2023-06-21T14:14:00Z">
+      <w:del w:id="290" w:author="Dylan Fair" w:date="2023-06-21T14:14:00Z">
         <w:r>
           <w:rPr>
             <w:rFonts w:ascii="Arial" w:eastAsia="Times New Roman" w:hAnsi="Arial" w:cs="Arial"/>
@@ -3410,7 +3731,7 @@
       <w:pPr>
         <w:spacing w:after="0" w:line="240" w:lineRule="auto"/>
         <w:rPr>
-          <w:del w:id="267" w:author="Dylan Fair" w:date="2023-06-21T14:14:00Z"/>
+          <w:del w:id="291" w:author="Dylan Fair" w:date="2023-06-21T14:14:00Z"/>
           <w:rFonts w:ascii="Times New Roman" w:eastAsia="Times New Roman" w:hAnsi="Times New Roman" w:cs="Times New Roman"/>
           <w:kern w:val="0"/>
           <w:sz w:val="24"/>
@@ -3418,7 +3739,7 @@
           <w14:ligatures w14:val="none"/>
         </w:rPr>
       </w:pPr>
-      <w:del w:id="268" w:author="Dylan Fair" w:date="2023-06-21T14:14:00Z">
+      <w:del w:id="292" w:author="Dylan Fair" w:date="2023-06-21T14:14:00Z">
         <w:r>
           <w:rPr>
             <w:rFonts w:ascii="Arial" w:eastAsia="Times New Roman" w:hAnsi="Arial" w:cs="Arial"/>
@@ -3434,7 +3755,7 @@
       <w:pPr>
         <w:spacing w:after="0" w:line="240" w:lineRule="auto"/>
         <w:rPr>
-          <w:del w:id="269" w:author="Dylan Fair" w:date="2023-06-21T14:14:00Z"/>
+          <w:del w:id="293" w:author="Dylan Fair" w:date="2023-06-21T14:14:00Z"/>
           <w:rFonts w:ascii="Times New Roman" w:eastAsia="Times New Roman" w:hAnsi="Times New Roman" w:cs="Times New Roman"/>
           <w:kern w:val="0"/>
           <w:sz w:val="24"/>
@@ -3448,7 +3769,7 @@
         <w:spacing w:before="320" w:after="80" w:line="240" w:lineRule="auto"/>
         <w:outlineLvl w:val="2"/>
         <w:rPr>
-          <w:del w:id="270" w:author="Dylan Fair" w:date="2023-06-12T21:41:00Z"/>
+          <w:del w:id="294" w:author="Dylan Fair" w:date="2023-06-12T21:41:00Z"/>
           <w:rFonts w:ascii="Times New Roman" w:eastAsia="Times New Roman" w:hAnsi="Times New Roman" w:cs="Times New Roman"/>
           <w:b/>
           <w:bCs/>
@@ -3458,7 +3779,7 @@
           <w14:ligatures w14:val="none"/>
         </w:rPr>
       </w:pPr>
-      <w:del w:id="271" w:author="Dylan Fair" w:date="2023-06-12T21:41:00Z">
+      <w:del w:id="295" w:author="Dylan Fair" w:date="2023-06-12T21:41:00Z">
         <w:r>
           <w:rPr>
             <w:rFonts w:ascii="Arial" w:eastAsia="Times New Roman" w:hAnsi="Arial" w:cs="Arial"/>
@@ -3475,7 +3796,7 @@
     <w:p>
       <w:pPr>
         <w:spacing w:after="0" w:line="240" w:lineRule="auto"/>
-        <w:pPrChange w:id="272" w:author="Dylan Fair" w:date="2023-06-23T07:11:00Z">
+        <w:pPrChange w:id="296" w:author="Dylan Fair" w:date="2023-06-23T07:11:00Z">
           <w:pPr/>
         </w:pPrChange>
       </w:pPr>

</xml_diff>

<commit_message>
Range Update part 1
Visualized damage percentage for tiers of attacks.
</commit_message>
<xml_diff>
--- a/Dev Assets/Timelog.docx
+++ b/Dev Assets/Timelog.docx
@@ -27,6 +27,7 @@
         </w:rPr>
         <w:t xml:space="preserve">Total </w:t>
       </w:r>
+      <w:proofErr w:type="spellStart"/>
       <w:r>
         <w:rPr>
           <w:rFonts w:ascii="Arial" w:eastAsia="Times New Roman" w:hAnsi="Arial" w:cs="Arial"/>
@@ -38,6 +39,7 @@
         </w:rPr>
         <w:t>TimeLog</w:t>
       </w:r>
+      <w:proofErr w:type="spellEnd"/>
     </w:p>
     <w:p>
       <w:pPr>
@@ -462,8 +464,13 @@
           <w:t>5.0</w:t>
         </w:r>
         <w:r>
-          <w:t xml:space="preserve"> Timelog</w:t>
-        </w:r>
+          <w:t xml:space="preserve"> </w:t>
+        </w:r>
+        <w:proofErr w:type="spellStart"/>
+        <w:r>
+          <w:t>Timelog</w:t>
+        </w:r>
+        <w:proofErr w:type="spellEnd"/>
       </w:ins>
     </w:p>
     <w:p>
@@ -600,7 +607,31 @@
             <w:szCs w:val="24"/>
             <w14:ligatures w14:val="none"/>
           </w:rPr>
-          <w:t>Slight rework to character sheets: adjusted layout of reference pages. Also changed all ‘Lv’ to ‘LV’ for consistency</w:t>
+          <w:t>Slight rework to character sheets: adjusted layout of reference pages. Also changed all ‘</w:t>
+        </w:r>
+        <w:proofErr w:type="spellStart"/>
+        <w:r>
+          <w:rPr>
+            <w:rFonts w:ascii="Arial" w:eastAsia="Times New Roman" w:hAnsi="Arial" w:cs="Arial"/>
+            <w:color w:val="000000"/>
+            <w:kern w:val="0"/>
+            <w:sz w:val="24"/>
+            <w:szCs w:val="24"/>
+            <w14:ligatures w14:val="none"/>
+          </w:rPr>
+          <w:t>Lv</w:t>
+        </w:r>
+        <w:proofErr w:type="spellEnd"/>
+        <w:r>
+          <w:rPr>
+            <w:rFonts w:ascii="Arial" w:eastAsia="Times New Roman" w:hAnsi="Arial" w:cs="Arial"/>
+            <w:color w:val="000000"/>
+            <w:kern w:val="0"/>
+            <w:sz w:val="24"/>
+            <w:szCs w:val="24"/>
+            <w14:ligatures w14:val="none"/>
+          </w:rPr>
+          <w:t>’ to ‘LV’ for consistency</w:t>
         </w:r>
       </w:ins>
     </w:p>
@@ -631,7 +662,31 @@
             <w:szCs w:val="24"/>
             <w14:ligatures w14:val="none"/>
           </w:rPr>
-          <w:t xml:space="preserve">0:20: Updated Player Guide: Combined Table of Contents and Special Thanks for brevity. Moved Custom Rules to page after ToC for </w:t>
+          <w:t xml:space="preserve">0:20: Updated Player Guide: Combined Table of Contents and Special Thanks for brevity. Moved Custom Rules to page after </w:t>
+        </w:r>
+        <w:proofErr w:type="spellStart"/>
+        <w:r>
+          <w:rPr>
+            <w:rFonts w:ascii="Arial" w:eastAsia="Times New Roman" w:hAnsi="Arial" w:cs="Arial"/>
+            <w:color w:val="000000"/>
+            <w:kern w:val="0"/>
+            <w:sz w:val="24"/>
+            <w:szCs w:val="24"/>
+            <w14:ligatures w14:val="none"/>
+          </w:rPr>
+          <w:t>ToC</w:t>
+        </w:r>
+        <w:proofErr w:type="spellEnd"/>
+        <w:r>
+          <w:rPr>
+            <w:rFonts w:ascii="Arial" w:eastAsia="Times New Roman" w:hAnsi="Arial" w:cs="Arial"/>
+            <w:color w:val="000000"/>
+            <w:kern w:val="0"/>
+            <w:sz w:val="24"/>
+            <w:szCs w:val="24"/>
+            <w14:ligatures w14:val="none"/>
+          </w:rPr>
+          <w:t xml:space="preserve"> for </w:t>
         </w:r>
       </w:ins>
       <w:ins w:id="42" w:author="Dylan Fair" w:date="2025-05-21T15:59:00Z" w16du:dateUtc="2025-05-21T22:59:00Z">
@@ -727,7 +782,31 @@
             <w:szCs w:val="24"/>
             <w14:ligatures w14:val="none"/>
           </w:rPr>
-          <w:t xml:space="preserve">for brevity and layout. Slightly reworded some confusing things and cut a lot of repetitive statements. </w:t>
+          <w:t xml:space="preserve">for brevity and layout. Slightly </w:t>
+        </w:r>
+        <w:proofErr w:type="gramStart"/>
+        <w:r>
+          <w:rPr>
+            <w:rFonts w:ascii="Arial" w:eastAsia="Times New Roman" w:hAnsi="Arial" w:cs="Arial"/>
+            <w:color w:val="000000"/>
+            <w:kern w:val="0"/>
+            <w:sz w:val="24"/>
+            <w:szCs w:val="24"/>
+            <w14:ligatures w14:val="none"/>
+          </w:rPr>
+          <w:t>reworded</w:t>
+        </w:r>
+        <w:proofErr w:type="gramEnd"/>
+        <w:r>
+          <w:rPr>
+            <w:rFonts w:ascii="Arial" w:eastAsia="Times New Roman" w:hAnsi="Arial" w:cs="Arial"/>
+            <w:color w:val="000000"/>
+            <w:kern w:val="0"/>
+            <w:sz w:val="24"/>
+            <w:szCs w:val="24"/>
+            <w14:ligatures w14:val="none"/>
+          </w:rPr>
+          <w:t xml:space="preserve"> some confusing things and cut a lot of repetitive statements. </w:t>
         </w:r>
       </w:ins>
     </w:p>
@@ -1187,7 +1266,7 @@
           <w:numId w:val="4"/>
         </w:numPr>
         <w:rPr>
-          <w:ins w:id="76" w:author="Dylan Fair" w:date="2025-05-03T17:06:00Z" w16du:dateUtc="2025-05-04T00:06:00Z"/>
+          <w:ins w:id="76" w:author="Dylan Fair" w:date="2025-06-21T12:17:00Z" w16du:dateUtc="2025-06-21T19:17:00Z"/>
           <w:rFonts w:ascii="Arial" w:eastAsia="Times New Roman" w:hAnsi="Arial" w:cs="Arial"/>
           <w:color w:val="000000"/>
           <w:kern w:val="0"/>
@@ -1245,7 +1324,31 @@
             <w:szCs w:val="24"/>
             <w14:ligatures w14:val="none"/>
           </w:rPr>
-          <w:t xml:space="preserve">0: Reworked a few Actions and Abilities for Scharisma. At Tier 2, </w:t>
+          <w:t xml:space="preserve">0: Reworked a few Actions and Abilities for </w:t>
+        </w:r>
+        <w:proofErr w:type="spellStart"/>
+        <w:r>
+          <w:rPr>
+            <w:rFonts w:ascii="Arial" w:eastAsia="Times New Roman" w:hAnsi="Arial" w:cs="Arial"/>
+            <w:color w:val="000000"/>
+            <w:kern w:val="0"/>
+            <w:sz w:val="24"/>
+            <w:szCs w:val="24"/>
+            <w14:ligatures w14:val="none"/>
+          </w:rPr>
+          <w:t>Scharisma</w:t>
+        </w:r>
+        <w:proofErr w:type="spellEnd"/>
+        <w:r>
+          <w:rPr>
+            <w:rFonts w:ascii="Arial" w:eastAsia="Times New Roman" w:hAnsi="Arial" w:cs="Arial"/>
+            <w:color w:val="000000"/>
+            <w:kern w:val="0"/>
+            <w:sz w:val="24"/>
+            <w:szCs w:val="24"/>
+            <w14:ligatures w14:val="none"/>
+          </w:rPr>
+          <w:t xml:space="preserve">. At Tier 2, </w:t>
         </w:r>
       </w:ins>
       <w:ins w:id="81" w:author="Dylan Fair" w:date="2025-05-23T18:21:00Z" w16du:dateUtc="2025-05-24T01:21:00Z">
@@ -1323,7 +1426,31 @@
             <w:szCs w:val="24"/>
             <w14:ligatures w14:val="none"/>
           </w:rPr>
-          <w:t>n auto-6 roll once/any phase).</w:t>
+          <w:t xml:space="preserve">n auto-6 </w:t>
+        </w:r>
+        <w:proofErr w:type="gramStart"/>
+        <w:r>
+          <w:rPr>
+            <w:rFonts w:ascii="Arial" w:eastAsia="Times New Roman" w:hAnsi="Arial" w:cs="Arial"/>
+            <w:color w:val="000000"/>
+            <w:kern w:val="0"/>
+            <w:sz w:val="24"/>
+            <w:szCs w:val="24"/>
+            <w14:ligatures w14:val="none"/>
+          </w:rPr>
+          <w:t>roll</w:t>
+        </w:r>
+        <w:proofErr w:type="gramEnd"/>
+        <w:r>
+          <w:rPr>
+            <w:rFonts w:ascii="Arial" w:eastAsia="Times New Roman" w:hAnsi="Arial" w:cs="Arial"/>
+            <w:color w:val="000000"/>
+            <w:kern w:val="0"/>
+            <w:sz w:val="24"/>
+            <w:szCs w:val="24"/>
+            <w14:ligatures w14:val="none"/>
+          </w:rPr>
+          <w:t xml:space="preserve"> once/any phase).</w:t>
         </w:r>
       </w:ins>
       <w:ins w:id="87" w:author="Dylan Fair" w:date="2025-05-23T18:39:00Z" w16du:dateUtc="2025-05-24T01:39:00Z">
@@ -1362,14 +1489,412 @@
             <w:szCs w:val="24"/>
             <w14:ligatures w14:val="none"/>
           </w:rPr>
-          <w:t xml:space="preserve">on of Scharisma felt entirely dependent on changing rolls, felt like it was very underwhelming, and felt disjointed from other Stats. This update aims to make Scharisma feel more impactful and powerful. </w:t>
-        </w:r>
-      </w:ins>
-    </w:p>
-    <w:p>
-      <w:pPr>
-        <w:rPr>
-          <w:ins w:id="90" w:author="Dylan Fair" w:date="2025-05-03T17:06:00Z" w16du:dateUtc="2025-05-04T00:06:00Z"/>
+          <w:t xml:space="preserve">on of </w:t>
+        </w:r>
+        <w:proofErr w:type="spellStart"/>
+        <w:r>
+          <w:rPr>
+            <w:rFonts w:ascii="Arial" w:eastAsia="Times New Roman" w:hAnsi="Arial" w:cs="Arial"/>
+            <w:color w:val="000000"/>
+            <w:kern w:val="0"/>
+            <w:sz w:val="24"/>
+            <w:szCs w:val="24"/>
+            <w14:ligatures w14:val="none"/>
+          </w:rPr>
+          <w:t>Scharisma</w:t>
+        </w:r>
+        <w:proofErr w:type="spellEnd"/>
+        <w:r>
+          <w:rPr>
+            <w:rFonts w:ascii="Arial" w:eastAsia="Times New Roman" w:hAnsi="Arial" w:cs="Arial"/>
+            <w:color w:val="000000"/>
+            <w:kern w:val="0"/>
+            <w:sz w:val="24"/>
+            <w:szCs w:val="24"/>
+            <w14:ligatures w14:val="none"/>
+          </w:rPr>
+          <w:t xml:space="preserve"> felt entirely dependent on changing rolls, felt like it was very underwhelming, and felt disjointed from other Stats. This update aims to make </w:t>
+        </w:r>
+        <w:proofErr w:type="spellStart"/>
+        <w:r>
+          <w:rPr>
+            <w:rFonts w:ascii="Arial" w:eastAsia="Times New Roman" w:hAnsi="Arial" w:cs="Arial"/>
+            <w:color w:val="000000"/>
+            <w:kern w:val="0"/>
+            <w:sz w:val="24"/>
+            <w:szCs w:val="24"/>
+            <w14:ligatures w14:val="none"/>
+          </w:rPr>
+          <w:t>Scharisma</w:t>
+        </w:r>
+        <w:proofErr w:type="spellEnd"/>
+        <w:r>
+          <w:rPr>
+            <w:rFonts w:ascii="Arial" w:eastAsia="Times New Roman" w:hAnsi="Arial" w:cs="Arial"/>
+            <w:color w:val="000000"/>
+            <w:kern w:val="0"/>
+            <w:sz w:val="24"/>
+            <w:szCs w:val="24"/>
+            <w14:ligatures w14:val="none"/>
+          </w:rPr>
+          <w:t xml:space="preserve"> feel more impactful and powerful. </w:t>
+        </w:r>
+      </w:ins>
+    </w:p>
+    <w:p>
+      <w:pPr>
+        <w:pStyle w:val="ListParagraph"/>
+        <w:numPr>
+          <w:ilvl w:val="0"/>
+          <w:numId w:val="4"/>
+        </w:numPr>
+        <w:rPr>
+          <w:ins w:id="90" w:author="Dylan Fair" w:date="2025-06-21T12:17:00Z" w16du:dateUtc="2025-06-21T19:17:00Z"/>
+          <w:rFonts w:ascii="Arial" w:eastAsia="Times New Roman" w:hAnsi="Arial" w:cs="Arial"/>
+          <w:color w:val="000000"/>
+          <w:kern w:val="0"/>
+          <w:sz w:val="24"/>
+          <w:szCs w:val="24"/>
+          <w14:ligatures w14:val="none"/>
+        </w:rPr>
+      </w:pPr>
+      <w:ins w:id="91" w:author="Dylan Fair" w:date="2025-06-21T12:17:00Z" w16du:dateUtc="2025-06-21T19:17:00Z">
+        <w:r>
+          <w:rPr>
+            <w:rFonts w:ascii="Arial" w:eastAsia="Times New Roman" w:hAnsi="Arial" w:cs="Arial"/>
+            <w:color w:val="000000"/>
+            <w:kern w:val="0"/>
+            <w:sz w:val="24"/>
+            <w:szCs w:val="24"/>
+            <w14:ligatures w14:val="none"/>
+          </w:rPr>
+          <w:t>6/21/2025</w:t>
+        </w:r>
+      </w:ins>
+    </w:p>
+    <w:p>
+      <w:pPr>
+        <w:pStyle w:val="ListParagraph"/>
+        <w:numPr>
+          <w:ilvl w:val="1"/>
+          <w:numId w:val="4"/>
+        </w:numPr>
+        <w:rPr>
+          <w:ins w:id="92" w:author="Dylan Fair" w:date="2025-06-21T14:49:00Z" w16du:dateUtc="2025-06-21T21:49:00Z"/>
+          <w:rFonts w:ascii="Arial" w:eastAsia="Times New Roman" w:hAnsi="Arial" w:cs="Arial"/>
+          <w:color w:val="000000"/>
+          <w:kern w:val="0"/>
+          <w:sz w:val="24"/>
+          <w:szCs w:val="24"/>
+          <w14:ligatures w14:val="none"/>
+        </w:rPr>
+      </w:pPr>
+      <w:proofErr w:type="gramStart"/>
+      <w:ins w:id="93" w:author="Dylan Fair" w:date="2025-06-21T14:48:00Z" w16du:dateUtc="2025-06-21T21:48:00Z">
+        <w:r>
+          <w:rPr>
+            <w:rFonts w:ascii="Arial" w:eastAsia="Times New Roman" w:hAnsi="Arial" w:cs="Arial"/>
+            <w:color w:val="000000"/>
+            <w:kern w:val="0"/>
+            <w:sz w:val="24"/>
+            <w:szCs w:val="24"/>
+            <w14:ligatures w14:val="none"/>
+          </w:rPr>
+          <w:lastRenderedPageBreak/>
+          <w:t>1:</w:t>
+        </w:r>
+        <w:proofErr w:type="gramEnd"/>
+        <w:r>
+          <w:rPr>
+            <w:rFonts w:ascii="Arial" w:eastAsia="Times New Roman" w:hAnsi="Arial" w:cs="Arial"/>
+            <w:color w:val="000000"/>
+            <w:kern w:val="0"/>
+            <w:sz w:val="24"/>
+            <w:szCs w:val="24"/>
+            <w14:ligatures w14:val="none"/>
+          </w:rPr>
+          <w:t xml:space="preserve">00 </w:t>
+        </w:r>
+      </w:ins>
+      <w:ins w:id="94" w:author="Dylan Fair" w:date="2025-06-21T12:18:00Z" w16du:dateUtc="2025-06-21T19:18:00Z">
+        <w:r>
+          <w:rPr>
+            <w:rFonts w:ascii="Arial" w:eastAsia="Times New Roman" w:hAnsi="Arial" w:cs="Arial"/>
+            <w:color w:val="000000"/>
+            <w:kern w:val="0"/>
+            <w:sz w:val="24"/>
+            <w:szCs w:val="24"/>
+            <w14:ligatures w14:val="none"/>
+          </w:rPr>
+          <w:t>I added ranges to Actions</w:t>
+        </w:r>
+      </w:ins>
+      <w:ins w:id="95" w:author="Dylan Fair" w:date="2025-06-21T14:48:00Z" w16du:dateUtc="2025-06-21T21:48:00Z">
+        <w:r>
+          <w:rPr>
+            <w:rFonts w:ascii="Arial" w:eastAsia="Times New Roman" w:hAnsi="Arial" w:cs="Arial"/>
+            <w:color w:val="000000"/>
+            <w:kern w:val="0"/>
+            <w:sz w:val="24"/>
+            <w:szCs w:val="24"/>
+            <w14:ligatures w14:val="none"/>
+          </w:rPr>
+          <w:t>. Mo</w:t>
+        </w:r>
+      </w:ins>
+      <w:ins w:id="96" w:author="Dylan Fair" w:date="2025-06-21T14:49:00Z" w16du:dateUtc="2025-06-21T21:49:00Z">
+        <w:r>
+          <w:rPr>
+            <w:rFonts w:ascii="Arial" w:eastAsia="Times New Roman" w:hAnsi="Arial" w:cs="Arial"/>
+            <w:color w:val="000000"/>
+            <w:kern w:val="0"/>
+            <w:sz w:val="24"/>
+            <w:szCs w:val="24"/>
+            <w14:ligatures w14:val="none"/>
+          </w:rPr>
+          <w:t>st have a default value of 2 Moves, with supportive Actions generally being reduced. Higher cost Actions increase the range of their damage</w:t>
+        </w:r>
+      </w:ins>
+    </w:p>
+    <w:p>
+      <w:pPr>
+        <w:pStyle w:val="ListParagraph"/>
+        <w:numPr>
+          <w:ilvl w:val="1"/>
+          <w:numId w:val="4"/>
+        </w:numPr>
+        <w:rPr>
+          <w:ins w:id="97" w:author="Dylan Fair" w:date="2025-06-21T19:00:00Z" w16du:dateUtc="2025-06-22T02:00:00Z"/>
+          <w:rFonts w:ascii="Arial" w:eastAsia="Times New Roman" w:hAnsi="Arial" w:cs="Arial"/>
+          <w:color w:val="000000"/>
+          <w:kern w:val="0"/>
+          <w:sz w:val="24"/>
+          <w:szCs w:val="24"/>
+          <w14:ligatures w14:val="none"/>
+        </w:rPr>
+      </w:pPr>
+      <w:ins w:id="98" w:author="Dylan Fair" w:date="2025-06-21T14:49:00Z" w16du:dateUtc="2025-06-21T21:49:00Z">
+        <w:r>
+          <w:rPr>
+            <w:rFonts w:ascii="Arial" w:eastAsia="Times New Roman" w:hAnsi="Arial" w:cs="Arial"/>
+            <w:color w:val="000000"/>
+            <w:kern w:val="0"/>
+            <w:sz w:val="24"/>
+            <w:szCs w:val="24"/>
+            <w14:ligatures w14:val="none"/>
+          </w:rPr>
+          <w:t xml:space="preserve">1:00 This led me to want to make a table for basic guidelines (that will one day be converted into </w:t>
+        </w:r>
+      </w:ins>
+      <w:ins w:id="99" w:author="Dylan Fair" w:date="2025-06-21T14:50:00Z" w16du:dateUtc="2025-06-21T21:50:00Z">
+        <w:r>
+          <w:rPr>
+            <w:rFonts w:ascii="Arial" w:eastAsia="Times New Roman" w:hAnsi="Arial" w:cs="Arial"/>
+            <w:color w:val="000000"/>
+            <w:kern w:val="0"/>
+            <w:sz w:val="24"/>
+            <w:szCs w:val="24"/>
+            <w14:ligatures w14:val="none"/>
+          </w:rPr>
+          <w:t xml:space="preserve">a section for </w:t>
+        </w:r>
+      </w:ins>
+      <w:ins w:id="100" w:author="Dylan Fair" w:date="2025-06-21T14:49:00Z" w16du:dateUtc="2025-06-21T21:49:00Z">
+        <w:r>
+          <w:rPr>
+            <w:rFonts w:ascii="Arial" w:eastAsia="Times New Roman" w:hAnsi="Arial" w:cs="Arial"/>
+            <w:color w:val="000000"/>
+            <w:kern w:val="0"/>
+            <w:sz w:val="24"/>
+            <w:szCs w:val="24"/>
+            <w14:ligatures w14:val="none"/>
+          </w:rPr>
+          <w:t>guid</w:t>
+        </w:r>
+      </w:ins>
+      <w:ins w:id="101" w:author="Dylan Fair" w:date="2025-06-21T14:50:00Z" w16du:dateUtc="2025-06-21T21:50:00Z">
+        <w:r>
+          <w:rPr>
+            <w:rFonts w:ascii="Arial" w:eastAsia="Times New Roman" w:hAnsi="Arial" w:cs="Arial"/>
+            <w:color w:val="000000"/>
+            <w:kern w:val="0"/>
+            <w:sz w:val="24"/>
+            <w:szCs w:val="24"/>
+            <w14:ligatures w14:val="none"/>
+          </w:rPr>
+          <w:t>ance on making homebrew). The basic suggestions start as 1AP to deal 2*</w:t>
+        </w:r>
+        <w:proofErr w:type="spellStart"/>
+        <w:r>
+          <w:rPr>
+            <w:rFonts w:ascii="Arial" w:eastAsia="Times New Roman" w:hAnsi="Arial" w:cs="Arial"/>
+            <w:color w:val="000000"/>
+            <w:kern w:val="0"/>
+            <w:sz w:val="24"/>
+            <w:szCs w:val="24"/>
+            <w14:ligatures w14:val="none"/>
+          </w:rPr>
+          <w:t>Lv</w:t>
+        </w:r>
+        <w:proofErr w:type="spellEnd"/>
+        <w:r>
+          <w:rPr>
+            <w:rFonts w:ascii="Arial" w:eastAsia="Times New Roman" w:hAnsi="Arial" w:cs="Arial"/>
+            <w:color w:val="000000"/>
+            <w:kern w:val="0"/>
+            <w:sz w:val="24"/>
+            <w:szCs w:val="24"/>
+            <w14:ligatures w14:val="none"/>
+          </w:rPr>
+          <w:t xml:space="preserve"> damage, 2AP to deal </w:t>
+        </w:r>
+      </w:ins>
+      <w:ins w:id="102" w:author="Dylan Fair" w:date="2025-06-21T14:51:00Z" w16du:dateUtc="2025-06-21T21:51:00Z">
+        <w:r>
+          <w:rPr>
+            <w:rFonts w:ascii="Arial" w:eastAsia="Times New Roman" w:hAnsi="Arial" w:cs="Arial"/>
+            <w:color w:val="000000"/>
+            <w:kern w:val="0"/>
+            <w:sz w:val="24"/>
+            <w:szCs w:val="24"/>
+            <w14:ligatures w14:val="none"/>
+          </w:rPr>
+          <w:t>SP damage, 3AP to deal 2*</w:t>
+        </w:r>
+        <w:proofErr w:type="spellStart"/>
+        <w:r>
+          <w:rPr>
+            <w:rFonts w:ascii="Arial" w:eastAsia="Times New Roman" w:hAnsi="Arial" w:cs="Arial"/>
+            <w:color w:val="000000"/>
+            <w:kern w:val="0"/>
+            <w:sz w:val="24"/>
+            <w:szCs w:val="24"/>
+            <w14:ligatures w14:val="none"/>
+          </w:rPr>
+          <w:t>Lv+SP</w:t>
+        </w:r>
+        <w:proofErr w:type="spellEnd"/>
+        <w:r>
+          <w:rPr>
+            <w:rFonts w:ascii="Arial" w:eastAsia="Times New Roman" w:hAnsi="Arial" w:cs="Arial"/>
+            <w:color w:val="000000"/>
+            <w:kern w:val="0"/>
+            <w:sz w:val="24"/>
+            <w:szCs w:val="24"/>
+            <w14:ligatures w14:val="none"/>
+          </w:rPr>
+          <w:t xml:space="preserve"> damage, and 4AP to deal 2*SP damage (though no abilities do this exactly for 4AP). This also led to me making a spr</w:t>
+        </w:r>
+      </w:ins>
+      <w:ins w:id="103" w:author="Dylan Fair" w:date="2025-06-21T14:52:00Z" w16du:dateUtc="2025-06-21T21:52:00Z">
+        <w:r>
+          <w:rPr>
+            <w:rFonts w:ascii="Arial" w:eastAsia="Times New Roman" w:hAnsi="Arial" w:cs="Arial"/>
+            <w:color w:val="000000"/>
+            <w:kern w:val="0"/>
+            <w:sz w:val="24"/>
+            <w:szCs w:val="24"/>
+            <w14:ligatures w14:val="none"/>
+          </w:rPr>
+          <w:t xml:space="preserve">eadsheet calculating damage calculations for these damage thresholds (only counting a stat starting with 5 or 9 </w:t>
+        </w:r>
+        <w:proofErr w:type="gramStart"/>
+        <w:r>
+          <w:rPr>
+            <w:rFonts w:ascii="Arial" w:eastAsia="Times New Roman" w:hAnsi="Arial" w:cs="Arial"/>
+            <w:color w:val="000000"/>
+            <w:kern w:val="0"/>
+            <w:sz w:val="24"/>
+            <w:szCs w:val="24"/>
+            <w14:ligatures w14:val="none"/>
+          </w:rPr>
+          <w:t>SP, and</w:t>
+        </w:r>
+        <w:proofErr w:type="gramEnd"/>
+        <w:r>
+          <w:rPr>
+            <w:rFonts w:ascii="Arial" w:eastAsia="Times New Roman" w:hAnsi="Arial" w:cs="Arial"/>
+            <w:color w:val="000000"/>
+            <w:kern w:val="0"/>
+            <w:sz w:val="24"/>
+            <w:szCs w:val="24"/>
+            <w14:ligatures w14:val="none"/>
+          </w:rPr>
+          <w:t xml:space="preserve"> adding 2 or 4 SP per level). I will use this to adjust the damage values</w:t>
+        </w:r>
+      </w:ins>
+      <w:ins w:id="104" w:author="Dylan Fair" w:date="2025-06-21T14:53:00Z" w16du:dateUtc="2025-06-21T21:53:00Z">
+        <w:r>
+          <w:rPr>
+            <w:rFonts w:ascii="Arial" w:eastAsia="Times New Roman" w:hAnsi="Arial" w:cs="Arial"/>
+            <w:color w:val="000000"/>
+            <w:kern w:val="0"/>
+            <w:sz w:val="24"/>
+            <w:szCs w:val="24"/>
+            <w14:ligatures w14:val="none"/>
+          </w:rPr>
+          <w:t>, range,</w:t>
+        </w:r>
+      </w:ins>
+      <w:ins w:id="105" w:author="Dylan Fair" w:date="2025-06-21T14:52:00Z" w16du:dateUtc="2025-06-21T21:52:00Z">
+        <w:r>
+          <w:rPr>
+            <w:rFonts w:ascii="Arial" w:eastAsia="Times New Roman" w:hAnsi="Arial" w:cs="Arial"/>
+            <w:color w:val="000000"/>
+            <w:kern w:val="0"/>
+            <w:sz w:val="24"/>
+            <w:szCs w:val="24"/>
+            <w14:ligatures w14:val="none"/>
+          </w:rPr>
+          <w:t xml:space="preserve"> and AP costs during development. </w:t>
+        </w:r>
+      </w:ins>
+    </w:p>
+    <w:p>
+      <w:pPr>
+        <w:pStyle w:val="ListParagraph"/>
+        <w:numPr>
+          <w:ilvl w:val="2"/>
+          <w:numId w:val="4"/>
+        </w:numPr>
+        <w:rPr>
+          <w:ins w:id="106" w:author="Dylan Fair" w:date="2025-05-03T17:06:00Z" w16du:dateUtc="2025-05-04T00:06:00Z"/>
+          <w:rFonts w:ascii="Arial" w:eastAsia="Times New Roman" w:hAnsi="Arial" w:cs="Arial"/>
+          <w:color w:val="000000"/>
+          <w:kern w:val="0"/>
+          <w:sz w:val="24"/>
+          <w:szCs w:val="24"/>
+          <w14:ligatures w14:val="none"/>
+        </w:rPr>
+        <w:pPrChange w:id="107" w:author="Dylan Fair" w:date="2025-06-21T19:00:00Z" w16du:dateUtc="2025-06-22T02:00:00Z">
+          <w:pPr>
+            <w:pStyle w:val="ListParagraph"/>
+            <w:numPr>
+              <w:ilvl w:val="1"/>
+              <w:numId w:val="4"/>
+            </w:numPr>
+            <w:ind w:left="1440" w:hanging="360"/>
+          </w:pPr>
+        </w:pPrChange>
+      </w:pPr>
+      <w:ins w:id="108" w:author="Dylan Fair" w:date="2025-06-21T19:00:00Z" w16du:dateUtc="2025-06-22T02:00:00Z">
+        <w:r>
+          <w:rPr>
+            <w:rFonts w:ascii="Arial" w:eastAsia="Times New Roman" w:hAnsi="Arial" w:cs="Arial"/>
+            <w:color w:val="000000"/>
+            <w:kern w:val="0"/>
+            <w:sz w:val="24"/>
+            <w:szCs w:val="24"/>
+            <w14:ligatures w14:val="none"/>
+          </w:rPr>
+          <w:t>Switch to pick 2 Stats to put 4 SP into at creation. On level up, gain 5 SP.</w:t>
+        </w:r>
+      </w:ins>
+    </w:p>
+    <w:p>
+      <w:pPr>
+        <w:rPr>
+          <w:ins w:id="109" w:author="Dylan Fair" w:date="2025-05-03T17:06:00Z" w16du:dateUtc="2025-05-04T00:06:00Z"/>
           <w:rFonts w:ascii="Times New Roman" w:eastAsia="Times New Roman" w:hAnsi="Times New Roman" w:cs="Times New Roman"/>
           <w:b/>
           <w:bCs/>
@@ -1379,7 +1904,7 @@
           <w14:ligatures w14:val="none"/>
         </w:rPr>
       </w:pPr>
-      <w:ins w:id="91" w:author="Dylan Fair" w:date="2025-05-03T17:06:00Z" w16du:dateUtc="2025-05-04T00:06:00Z">
+      <w:ins w:id="110" w:author="Dylan Fair" w:date="2025-05-03T17:06:00Z" w16du:dateUtc="2025-05-04T00:06:00Z">
         <w:r>
           <w:br w:type="page"/>
         </w:r>
@@ -1389,10 +1914,10 @@
       <w:pPr>
         <w:pStyle w:val="Heading1"/>
         <w:rPr>
-          <w:ins w:id="92" w:author="Dylan Fair" w:date="2025-03-22T17:57:00Z" w16du:dateUtc="2025-03-23T00:57:00Z"/>
-        </w:rPr>
-      </w:pPr>
-      <w:ins w:id="93" w:author="Dylan Fair" w:date="2025-03-22T17:57:00Z" w16du:dateUtc="2025-03-23T00:57:00Z">
+          <w:ins w:id="111" w:author="Dylan Fair" w:date="2025-03-22T17:57:00Z" w16du:dateUtc="2025-03-23T00:57:00Z"/>
+        </w:rPr>
+      </w:pPr>
+      <w:ins w:id="112" w:author="Dylan Fair" w:date="2025-03-22T17:57:00Z" w16du:dateUtc="2025-03-23T00:57:00Z">
         <w:r>
           <w:lastRenderedPageBreak/>
           <w:t>Version 0.</w:t>
@@ -1401,8 +1926,13 @@
           <w:t>4.5</w:t>
         </w:r>
         <w:r>
-          <w:t xml:space="preserve"> Timelog</w:t>
-        </w:r>
+          <w:t xml:space="preserve"> </w:t>
+        </w:r>
+        <w:proofErr w:type="spellStart"/>
+        <w:r>
+          <w:t>Timelog</w:t>
+        </w:r>
+        <w:proofErr w:type="spellEnd"/>
       </w:ins>
     </w:p>
     <w:p>
@@ -1413,16 +1943,16 @@
           <w:numId w:val="4"/>
         </w:numPr>
         <w:rPr>
-          <w:ins w:id="94" w:author="Dylan Fair" w:date="2025-03-22T17:57:00Z" w16du:dateUtc="2025-03-23T00:57:00Z"/>
-          <w:rFonts w:ascii="Arial" w:eastAsia="Times New Roman" w:hAnsi="Arial" w:cs="Arial"/>
-          <w:color w:val="000000"/>
-          <w:kern w:val="0"/>
-          <w:sz w:val="24"/>
-          <w:szCs w:val="24"/>
-          <w14:ligatures w14:val="none"/>
-        </w:rPr>
-      </w:pPr>
-      <w:ins w:id="95" w:author="Dylan Fair" w:date="2025-03-22T17:57:00Z" w16du:dateUtc="2025-03-23T00:57:00Z">
+          <w:ins w:id="113" w:author="Dylan Fair" w:date="2025-03-22T17:57:00Z" w16du:dateUtc="2025-03-23T00:57:00Z"/>
+          <w:rFonts w:ascii="Arial" w:eastAsia="Times New Roman" w:hAnsi="Arial" w:cs="Arial"/>
+          <w:color w:val="000000"/>
+          <w:kern w:val="0"/>
+          <w:sz w:val="24"/>
+          <w:szCs w:val="24"/>
+          <w14:ligatures w14:val="none"/>
+        </w:rPr>
+      </w:pPr>
+      <w:ins w:id="114" w:author="Dylan Fair" w:date="2025-03-22T17:57:00Z" w16du:dateUtc="2025-03-23T00:57:00Z">
         <w:r>
           <w:rPr>
             <w:rFonts w:ascii="Arial" w:eastAsia="Times New Roman" w:hAnsi="Arial" w:cs="Arial"/>
@@ -1444,16 +1974,16 @@
           <w:numId w:val="4"/>
         </w:numPr>
         <w:rPr>
-          <w:ins w:id="96" w:author="Dylan Fair" w:date="2025-03-22T17:57:00Z" w16du:dateUtc="2025-03-23T00:57:00Z"/>
-          <w:rFonts w:ascii="Arial" w:eastAsia="Times New Roman" w:hAnsi="Arial" w:cs="Arial"/>
-          <w:color w:val="000000"/>
-          <w:kern w:val="0"/>
-          <w:sz w:val="24"/>
-          <w:szCs w:val="24"/>
-          <w14:ligatures w14:val="none"/>
-        </w:rPr>
-      </w:pPr>
-      <w:ins w:id="97" w:author="Dylan Fair" w:date="2025-03-22T17:57:00Z" w16du:dateUtc="2025-03-23T00:57:00Z">
+          <w:ins w:id="115" w:author="Dylan Fair" w:date="2025-03-22T17:57:00Z" w16du:dateUtc="2025-03-23T00:57:00Z"/>
+          <w:rFonts w:ascii="Arial" w:eastAsia="Times New Roman" w:hAnsi="Arial" w:cs="Arial"/>
+          <w:color w:val="000000"/>
+          <w:kern w:val="0"/>
+          <w:sz w:val="24"/>
+          <w:szCs w:val="24"/>
+          <w14:ligatures w14:val="none"/>
+        </w:rPr>
+      </w:pPr>
+      <w:ins w:id="116" w:author="Dylan Fair" w:date="2025-03-22T17:57:00Z" w16du:dateUtc="2025-03-23T00:57:00Z">
         <w:r>
           <w:rPr>
             <w:rFonts w:ascii="Arial" w:eastAsia="Times New Roman" w:hAnsi="Arial" w:cs="Arial"/>
@@ -1475,16 +2005,16 @@
           <w:numId w:val="4"/>
         </w:numPr>
         <w:rPr>
-          <w:ins w:id="98" w:author="Dylan Fair" w:date="2025-03-22T17:58:00Z" w16du:dateUtc="2025-03-23T00:58:00Z"/>
-          <w:rFonts w:ascii="Arial" w:eastAsia="Times New Roman" w:hAnsi="Arial" w:cs="Arial"/>
-          <w:color w:val="000000"/>
-          <w:kern w:val="0"/>
-          <w:sz w:val="24"/>
-          <w:szCs w:val="24"/>
-          <w14:ligatures w14:val="none"/>
-        </w:rPr>
-      </w:pPr>
-      <w:ins w:id="99" w:author="Dylan Fair" w:date="2025-03-22T17:57:00Z" w16du:dateUtc="2025-03-23T00:57:00Z">
+          <w:ins w:id="117" w:author="Dylan Fair" w:date="2025-03-22T17:58:00Z" w16du:dateUtc="2025-03-23T00:58:00Z"/>
+          <w:rFonts w:ascii="Arial" w:eastAsia="Times New Roman" w:hAnsi="Arial" w:cs="Arial"/>
+          <w:color w:val="000000"/>
+          <w:kern w:val="0"/>
+          <w:sz w:val="24"/>
+          <w:szCs w:val="24"/>
+          <w14:ligatures w14:val="none"/>
+        </w:rPr>
+      </w:pPr>
+      <w:ins w:id="118" w:author="Dylan Fair" w:date="2025-03-22T17:57:00Z" w16du:dateUtc="2025-03-23T00:57:00Z">
         <w:r>
           <w:rPr>
             <w:rFonts w:ascii="Arial" w:eastAsia="Times New Roman" w:hAnsi="Arial" w:cs="Arial"/>
@@ -1497,7 +2027,7 @@
           <w:t xml:space="preserve"> </w:t>
         </w:r>
       </w:ins>
-      <w:ins w:id="100" w:author="Dylan Fair" w:date="2025-03-22T17:58:00Z" w16du:dateUtc="2025-03-23T00:58:00Z">
+      <w:ins w:id="119" w:author="Dylan Fair" w:date="2025-03-22T17:58:00Z" w16du:dateUtc="2025-03-23T00:58:00Z">
         <w:r>
           <w:rPr>
             <w:rFonts w:ascii="Arial" w:eastAsia="Times New Roman" w:hAnsi="Arial" w:cs="Arial"/>
@@ -1519,16 +2049,16 @@
           <w:numId w:val="4"/>
         </w:numPr>
         <w:rPr>
-          <w:ins w:id="101" w:author="Dylan Fair" w:date="2025-03-22T18:14:00Z" w16du:dateUtc="2025-03-23T01:14:00Z"/>
-          <w:rFonts w:ascii="Arial" w:eastAsia="Times New Roman" w:hAnsi="Arial" w:cs="Arial"/>
-          <w:color w:val="000000"/>
-          <w:kern w:val="0"/>
-          <w:sz w:val="24"/>
-          <w:szCs w:val="24"/>
-          <w14:ligatures w14:val="none"/>
-        </w:rPr>
-      </w:pPr>
-      <w:ins w:id="102" w:author="Dylan Fair" w:date="2025-03-22T18:14:00Z" w16du:dateUtc="2025-03-23T01:14:00Z">
+          <w:ins w:id="120" w:author="Dylan Fair" w:date="2025-03-22T18:14:00Z" w16du:dateUtc="2025-03-23T01:14:00Z"/>
+          <w:rFonts w:ascii="Arial" w:eastAsia="Times New Roman" w:hAnsi="Arial" w:cs="Arial"/>
+          <w:color w:val="000000"/>
+          <w:kern w:val="0"/>
+          <w:sz w:val="24"/>
+          <w:szCs w:val="24"/>
+          <w14:ligatures w14:val="none"/>
+        </w:rPr>
+      </w:pPr>
+      <w:ins w:id="121" w:author="Dylan Fair" w:date="2025-03-22T18:14:00Z" w16du:dateUtc="2025-03-23T01:14:00Z">
         <w:r>
           <w:rPr>
             <w:rFonts w:ascii="Arial" w:eastAsia="Times New Roman" w:hAnsi="Arial" w:cs="Arial"/>
@@ -1541,7 +2071,7 @@
           <w:t>0:30</w:t>
         </w:r>
       </w:ins>
-      <w:ins w:id="103" w:author="Dylan Fair" w:date="2025-03-22T17:58:00Z" w16du:dateUtc="2025-03-23T00:58:00Z">
+      <w:ins w:id="122" w:author="Dylan Fair" w:date="2025-03-22T17:58:00Z" w16du:dateUtc="2025-03-23T00:58:00Z">
         <w:r>
           <w:rPr>
             <w:rFonts w:ascii="Arial" w:eastAsia="Times New Roman" w:hAnsi="Arial" w:cs="Arial"/>
@@ -1554,7 +2084,7 @@
           <w:t>:</w:t>
         </w:r>
       </w:ins>
-      <w:ins w:id="104" w:author="Dylan Fair" w:date="2025-03-22T18:15:00Z" w16du:dateUtc="2025-03-23T01:15:00Z">
+      <w:ins w:id="123" w:author="Dylan Fair" w:date="2025-03-22T18:15:00Z" w16du:dateUtc="2025-03-23T01:15:00Z">
         <w:r>
           <w:rPr>
             <w:rFonts w:ascii="Arial" w:eastAsia="Times New Roman" w:hAnsi="Arial" w:cs="Arial"/>
@@ -1567,7 +2097,7 @@
           <w:t xml:space="preserve"> </w:t>
         </w:r>
       </w:ins>
-      <w:ins w:id="105" w:author="Dylan Fair" w:date="2025-03-22T17:58:00Z" w16du:dateUtc="2025-03-23T00:58:00Z">
+      <w:ins w:id="124" w:author="Dylan Fair" w:date="2025-03-22T17:58:00Z" w16du:dateUtc="2025-03-23T00:58:00Z">
         <w:r>
           <w:rPr>
             <w:rFonts w:ascii="Arial" w:eastAsia="Times New Roman" w:hAnsi="Arial" w:cs="Arial"/>
@@ -1589,21 +2119,21 @@
           <w:numId w:val="4"/>
         </w:numPr>
         <w:rPr>
-          <w:ins w:id="106" w:author="Dylan Fair" w:date="2025-03-22T17:57:00Z" w16du:dateUtc="2025-03-23T00:57:00Z"/>
-          <w:rFonts w:ascii="Arial" w:eastAsia="Times New Roman" w:hAnsi="Arial" w:cs="Arial"/>
-          <w:color w:val="000000"/>
-          <w:kern w:val="0"/>
-          <w:sz w:val="24"/>
-          <w:szCs w:val="24"/>
-          <w14:ligatures w14:val="none"/>
-          <w:rPrChange w:id="107" w:author="Dylan Fair" w:date="2025-03-22T20:36:00Z" w16du:dateUtc="2025-03-23T03:36:00Z">
+          <w:ins w:id="125" w:author="Dylan Fair" w:date="2025-03-22T17:57:00Z" w16du:dateUtc="2025-03-23T00:57:00Z"/>
+          <w:rFonts w:ascii="Arial" w:eastAsia="Times New Roman" w:hAnsi="Arial" w:cs="Arial"/>
+          <w:color w:val="000000"/>
+          <w:kern w:val="0"/>
+          <w:sz w:val="24"/>
+          <w:szCs w:val="24"/>
+          <w14:ligatures w14:val="none"/>
+          <w:rPrChange w:id="126" w:author="Dylan Fair" w:date="2025-03-22T20:36:00Z" w16du:dateUtc="2025-03-23T03:36:00Z">
             <w:rPr>
-              <w:ins w:id="108" w:author="Dylan Fair" w:date="2025-03-22T17:57:00Z" w16du:dateUtc="2025-03-23T00:57:00Z"/>
+              <w:ins w:id="127" w:author="Dylan Fair" w:date="2025-03-22T17:57:00Z" w16du:dateUtc="2025-03-23T00:57:00Z"/>
             </w:rPr>
           </w:rPrChange>
         </w:rPr>
       </w:pPr>
-      <w:ins w:id="109" w:author="Dylan Fair" w:date="2025-03-22T20:36:00Z" w16du:dateUtc="2025-03-23T03:36:00Z">
+      <w:ins w:id="128" w:author="Dylan Fair" w:date="2025-03-22T20:36:00Z" w16du:dateUtc="2025-03-23T03:36:00Z">
         <w:r>
           <w:rPr>
             <w:rFonts w:ascii="Arial" w:eastAsia="Times New Roman" w:hAnsi="Arial" w:cs="Arial"/>
@@ -1616,7 +2146,7 @@
           <w:t>2:15</w:t>
         </w:r>
       </w:ins>
-      <w:ins w:id="110" w:author="Dylan Fair" w:date="2025-03-22T18:15:00Z" w16du:dateUtc="2025-03-23T01:15:00Z">
+      <w:ins w:id="129" w:author="Dylan Fair" w:date="2025-03-22T18:15:00Z" w16du:dateUtc="2025-03-23T01:15:00Z">
         <w:r>
           <w:rPr>
             <w:rFonts w:ascii="Arial" w:eastAsia="Times New Roman" w:hAnsi="Arial" w:cs="Arial"/>
@@ -1629,7 +2159,7 @@
           <w:t xml:space="preserve">: Implemented minor changes to actions on </w:t>
         </w:r>
       </w:ins>
-      <w:ins w:id="111" w:author="Dylan Fair" w:date="2025-03-22T20:36:00Z" w16du:dateUtc="2025-03-23T03:36:00Z">
+      <w:ins w:id="130" w:author="Dylan Fair" w:date="2025-03-22T20:36:00Z" w16du:dateUtc="2025-03-23T03:36:00Z">
         <w:r>
           <w:rPr>
             <w:rFonts w:ascii="Arial" w:eastAsia="Times New Roman" w:hAnsi="Arial" w:cs="Arial"/>
@@ -1651,16 +2181,16 @@
           <w:numId w:val="4"/>
         </w:numPr>
         <w:rPr>
-          <w:ins w:id="112" w:author="Dylan Fair" w:date="2025-03-22T17:57:00Z" w16du:dateUtc="2025-03-23T00:57:00Z"/>
-          <w:rFonts w:ascii="Arial" w:eastAsia="Times New Roman" w:hAnsi="Arial" w:cs="Arial"/>
-          <w:color w:val="000000"/>
-          <w:kern w:val="0"/>
-          <w:sz w:val="24"/>
-          <w:szCs w:val="24"/>
-          <w14:ligatures w14:val="none"/>
-        </w:rPr>
-      </w:pPr>
-      <w:ins w:id="113" w:author="Dylan Fair" w:date="2025-05-03T17:05:00Z" w16du:dateUtc="2025-05-04T00:05:00Z">
+          <w:ins w:id="131" w:author="Dylan Fair" w:date="2025-03-22T17:57:00Z" w16du:dateUtc="2025-03-23T00:57:00Z"/>
+          <w:rFonts w:ascii="Arial" w:eastAsia="Times New Roman" w:hAnsi="Arial" w:cs="Arial"/>
+          <w:color w:val="000000"/>
+          <w:kern w:val="0"/>
+          <w:sz w:val="24"/>
+          <w:szCs w:val="24"/>
+          <w14:ligatures w14:val="none"/>
+        </w:rPr>
+      </w:pPr>
+      <w:ins w:id="132" w:author="Dylan Fair" w:date="2025-05-03T17:05:00Z" w16du:dateUtc="2025-05-04T00:05:00Z">
         <w:r>
           <w:rPr>
             <w:rFonts w:ascii="Arial" w:eastAsia="Times New Roman" w:hAnsi="Arial" w:cs="Arial"/>
@@ -1673,7 +2203,7 @@
           <w:t>5</w:t>
         </w:r>
       </w:ins>
-      <w:ins w:id="114" w:author="Dylan Fair" w:date="2025-03-22T17:57:00Z" w16du:dateUtc="2025-03-23T00:57:00Z">
+      <w:ins w:id="133" w:author="Dylan Fair" w:date="2025-03-22T17:57:00Z" w16du:dateUtc="2025-03-23T00:57:00Z">
         <w:r>
           <w:rPr>
             <w:rFonts w:ascii="Arial" w:eastAsia="Times New Roman" w:hAnsi="Arial" w:cs="Arial"/>
@@ -1686,7 +2216,7 @@
           <w:t>/</w:t>
         </w:r>
       </w:ins>
-      <w:ins w:id="115" w:author="Dylan Fair" w:date="2025-05-03T17:05:00Z" w16du:dateUtc="2025-05-04T00:05:00Z">
+      <w:ins w:id="134" w:author="Dylan Fair" w:date="2025-05-03T17:05:00Z" w16du:dateUtc="2025-05-04T00:05:00Z">
         <w:r>
           <w:rPr>
             <w:rFonts w:ascii="Arial" w:eastAsia="Times New Roman" w:hAnsi="Arial" w:cs="Arial"/>
@@ -1699,7 +2229,7 @@
           <w:t>3</w:t>
         </w:r>
       </w:ins>
-      <w:ins w:id="116" w:author="Dylan Fair" w:date="2025-03-22T17:57:00Z" w16du:dateUtc="2025-03-23T00:57:00Z">
+      <w:ins w:id="135" w:author="Dylan Fair" w:date="2025-03-22T17:57:00Z" w16du:dateUtc="2025-03-23T00:57:00Z">
         <w:r>
           <w:rPr>
             <w:rFonts w:ascii="Arial" w:eastAsia="Times New Roman" w:hAnsi="Arial" w:cs="Arial"/>
@@ -1712,7 +2242,7 @@
           <w:t>/202</w:t>
         </w:r>
       </w:ins>
-      <w:ins w:id="117" w:author="Dylan Fair" w:date="2025-05-03T17:05:00Z" w16du:dateUtc="2025-05-04T00:05:00Z">
+      <w:ins w:id="136" w:author="Dylan Fair" w:date="2025-05-03T17:05:00Z" w16du:dateUtc="2025-05-04T00:05:00Z">
         <w:r>
           <w:rPr>
             <w:rFonts w:ascii="Arial" w:eastAsia="Times New Roman" w:hAnsi="Arial" w:cs="Arial"/>
@@ -1734,16 +2264,16 @@
           <w:numId w:val="4"/>
         </w:numPr>
         <w:rPr>
-          <w:ins w:id="118" w:author="Dylan Fair" w:date="2025-03-22T17:57:00Z" w16du:dateUtc="2025-03-23T00:57:00Z"/>
-          <w:rFonts w:ascii="Arial" w:eastAsia="Times New Roman" w:hAnsi="Arial" w:cs="Arial"/>
-          <w:color w:val="000000"/>
-          <w:kern w:val="0"/>
-          <w:sz w:val="24"/>
-          <w:szCs w:val="24"/>
-          <w14:ligatures w14:val="none"/>
-        </w:rPr>
-      </w:pPr>
-      <w:ins w:id="119" w:author="Dylan Fair" w:date="2025-05-03T17:05:00Z" w16du:dateUtc="2025-05-04T00:05:00Z">
+          <w:ins w:id="137" w:author="Dylan Fair" w:date="2025-03-22T17:57:00Z" w16du:dateUtc="2025-03-23T00:57:00Z"/>
+          <w:rFonts w:ascii="Arial" w:eastAsia="Times New Roman" w:hAnsi="Arial" w:cs="Arial"/>
+          <w:color w:val="000000"/>
+          <w:kern w:val="0"/>
+          <w:sz w:val="24"/>
+          <w:szCs w:val="24"/>
+          <w14:ligatures w14:val="none"/>
+        </w:rPr>
+      </w:pPr>
+      <w:ins w:id="138" w:author="Dylan Fair" w:date="2025-05-03T17:05:00Z" w16du:dateUtc="2025-05-04T00:05:00Z">
         <w:r>
           <w:rPr>
             <w:rFonts w:ascii="Arial" w:eastAsia="Times New Roman" w:hAnsi="Arial" w:cs="Arial"/>
@@ -1756,7 +2286,7 @@
           <w:t>2</w:t>
         </w:r>
       </w:ins>
-      <w:ins w:id="120" w:author="Dylan Fair" w:date="2025-03-22T17:57:00Z" w16du:dateUtc="2025-03-23T00:57:00Z">
+      <w:ins w:id="139" w:author="Dylan Fair" w:date="2025-03-22T17:57:00Z" w16du:dateUtc="2025-03-23T00:57:00Z">
         <w:r>
           <w:rPr>
             <w:rFonts w:ascii="Arial" w:eastAsia="Times New Roman" w:hAnsi="Arial" w:cs="Arial"/>
@@ -1769,7 +2299,7 @@
           <w:t>:</w:t>
         </w:r>
       </w:ins>
-      <w:ins w:id="121" w:author="Dylan Fair" w:date="2025-05-03T17:05:00Z" w16du:dateUtc="2025-05-04T00:05:00Z">
+      <w:ins w:id="140" w:author="Dylan Fair" w:date="2025-05-03T17:05:00Z" w16du:dateUtc="2025-05-04T00:05:00Z">
         <w:r>
           <w:rPr>
             <w:rFonts w:ascii="Arial" w:eastAsia="Times New Roman" w:hAnsi="Arial" w:cs="Arial"/>
@@ -1782,7 +2312,7 @@
           <w:t>00</w:t>
         </w:r>
       </w:ins>
-      <w:ins w:id="122" w:author="Dylan Fair" w:date="2025-03-22T17:57:00Z" w16du:dateUtc="2025-03-23T00:57:00Z">
+      <w:ins w:id="141" w:author="Dylan Fair" w:date="2025-03-22T17:57:00Z" w16du:dateUtc="2025-03-23T00:57:00Z">
         <w:r>
           <w:rPr>
             <w:rFonts w:ascii="Arial" w:eastAsia="Times New Roman" w:hAnsi="Arial" w:cs="Arial"/>
@@ -1795,7 +2325,7 @@
           <w:t xml:space="preserve">: </w:t>
         </w:r>
       </w:ins>
-      <w:ins w:id="123" w:author="Dylan Fair" w:date="2025-05-03T17:05:00Z" w16du:dateUtc="2025-05-04T00:05:00Z">
+      <w:ins w:id="142" w:author="Dylan Fair" w:date="2025-05-03T17:05:00Z" w16du:dateUtc="2025-05-04T00:05:00Z">
         <w:r>
           <w:rPr>
             <w:rFonts w:ascii="Arial" w:eastAsia="Times New Roman" w:hAnsi="Arial" w:cs="Arial"/>
@@ -1823,7 +2353,7 @@
     <w:p>
       <w:pPr>
         <w:rPr>
-          <w:ins w:id="124" w:author="Dylan Fair" w:date="2025-03-22T17:57:00Z" w16du:dateUtc="2025-03-23T00:57:00Z"/>
+          <w:ins w:id="143" w:author="Dylan Fair" w:date="2025-03-22T17:57:00Z" w16du:dateUtc="2025-03-23T00:57:00Z"/>
           <w:rFonts w:ascii="Times New Roman" w:eastAsia="Times New Roman" w:hAnsi="Times New Roman" w:cs="Times New Roman"/>
           <w:b/>
           <w:bCs/>
@@ -1833,7 +2363,7 @@
           <w14:ligatures w14:val="none"/>
         </w:rPr>
       </w:pPr>
-      <w:ins w:id="125" w:author="Dylan Fair" w:date="2025-03-22T17:57:00Z" w16du:dateUtc="2025-03-23T00:57:00Z">
+      <w:ins w:id="144" w:author="Dylan Fair" w:date="2025-03-22T17:57:00Z" w16du:dateUtc="2025-03-23T00:57:00Z">
         <w:r>
           <w:br w:type="page"/>
         </w:r>
@@ -1843,10 +2373,10 @@
       <w:pPr>
         <w:pStyle w:val="Heading1"/>
         <w:rPr>
-          <w:ins w:id="126" w:author="Dylan Fair" w:date="2024-07-11T15:45:00Z" w16du:dateUtc="2024-07-11T22:45:00Z"/>
-        </w:rPr>
-      </w:pPr>
-      <w:ins w:id="127" w:author="Dylan Fair" w:date="2024-07-11T15:45:00Z" w16du:dateUtc="2024-07-11T22:45:00Z">
+          <w:ins w:id="145" w:author="Dylan Fair" w:date="2024-07-11T15:45:00Z" w16du:dateUtc="2024-07-11T22:45:00Z"/>
+        </w:rPr>
+      </w:pPr>
+      <w:ins w:id="146" w:author="Dylan Fair" w:date="2024-07-11T15:45:00Z" w16du:dateUtc="2024-07-11T22:45:00Z">
         <w:r>
           <w:lastRenderedPageBreak/>
           <w:t>Version 0.</w:t>
@@ -1855,15 +2385,20 @@
           <w:t>3.</w:t>
         </w:r>
       </w:ins>
-      <w:ins w:id="128" w:author="Dylan Fair" w:date="2024-07-11T15:46:00Z" w16du:dateUtc="2024-07-11T22:46:00Z">
+      <w:ins w:id="147" w:author="Dylan Fair" w:date="2024-07-11T15:46:00Z" w16du:dateUtc="2024-07-11T22:46:00Z">
         <w:r>
           <w:t>5</w:t>
         </w:r>
       </w:ins>
-      <w:ins w:id="129" w:author="Dylan Fair" w:date="2024-07-11T15:45:00Z" w16du:dateUtc="2024-07-11T22:45:00Z">
-        <w:r>
-          <w:t xml:space="preserve"> Timelog</w:t>
-        </w:r>
+      <w:ins w:id="148" w:author="Dylan Fair" w:date="2024-07-11T15:45:00Z" w16du:dateUtc="2024-07-11T22:45:00Z">
+        <w:r>
+          <w:t xml:space="preserve"> </w:t>
+        </w:r>
+        <w:proofErr w:type="spellStart"/>
+        <w:r>
+          <w:t>Timelog</w:t>
+        </w:r>
+        <w:proofErr w:type="spellEnd"/>
       </w:ins>
     </w:p>
     <w:p>
@@ -1874,16 +2409,16 @@
           <w:numId w:val="4"/>
         </w:numPr>
         <w:rPr>
-          <w:ins w:id="130" w:author="Dylan Fair" w:date="2024-07-11T15:45:00Z" w16du:dateUtc="2024-07-11T22:45:00Z"/>
-          <w:rFonts w:ascii="Arial" w:eastAsia="Times New Roman" w:hAnsi="Arial" w:cs="Arial"/>
-          <w:color w:val="000000"/>
-          <w:kern w:val="0"/>
-          <w:sz w:val="24"/>
-          <w:szCs w:val="24"/>
-          <w14:ligatures w14:val="none"/>
-        </w:rPr>
-      </w:pPr>
-      <w:ins w:id="131" w:author="Dylan Fair" w:date="2024-09-15T12:09:00Z" w16du:dateUtc="2024-09-15T19:09:00Z">
+          <w:ins w:id="149" w:author="Dylan Fair" w:date="2024-07-11T15:45:00Z" w16du:dateUtc="2024-07-11T22:45:00Z"/>
+          <w:rFonts w:ascii="Arial" w:eastAsia="Times New Roman" w:hAnsi="Arial" w:cs="Arial"/>
+          <w:color w:val="000000"/>
+          <w:kern w:val="0"/>
+          <w:sz w:val="24"/>
+          <w:szCs w:val="24"/>
+          <w14:ligatures w14:val="none"/>
+        </w:rPr>
+      </w:pPr>
+      <w:ins w:id="150" w:author="Dylan Fair" w:date="2024-09-15T12:09:00Z" w16du:dateUtc="2024-09-15T19:09:00Z">
         <w:r>
           <w:rPr>
             <w:rFonts w:ascii="Arial" w:eastAsia="Times New Roman" w:hAnsi="Arial" w:cs="Arial"/>
@@ -1896,7 +2431,7 @@
           <w:t>9</w:t>
         </w:r>
       </w:ins>
-      <w:ins w:id="132" w:author="Dylan Fair" w:date="2024-07-11T15:45:00Z" w16du:dateUtc="2024-07-11T22:45:00Z">
+      <w:ins w:id="151" w:author="Dylan Fair" w:date="2024-07-11T15:45:00Z" w16du:dateUtc="2024-07-11T22:45:00Z">
         <w:r>
           <w:rPr>
             <w:rFonts w:ascii="Arial" w:eastAsia="Times New Roman" w:hAnsi="Arial" w:cs="Arial"/>
@@ -1909,7 +2444,7 @@
           <w:t>/</w:t>
         </w:r>
       </w:ins>
-      <w:ins w:id="133" w:author="Dylan Fair" w:date="2024-09-15T12:09:00Z" w16du:dateUtc="2024-09-15T19:09:00Z">
+      <w:ins w:id="152" w:author="Dylan Fair" w:date="2024-09-15T12:09:00Z" w16du:dateUtc="2024-09-15T19:09:00Z">
         <w:r>
           <w:rPr>
             <w:rFonts w:ascii="Arial" w:eastAsia="Times New Roman" w:hAnsi="Arial" w:cs="Arial"/>
@@ -1922,7 +2457,7 @@
           <w:t>15</w:t>
         </w:r>
       </w:ins>
-      <w:ins w:id="134" w:author="Dylan Fair" w:date="2024-07-11T15:45:00Z" w16du:dateUtc="2024-07-11T22:45:00Z">
+      <w:ins w:id="153" w:author="Dylan Fair" w:date="2024-07-11T15:45:00Z" w16du:dateUtc="2024-07-11T22:45:00Z">
         <w:r>
           <w:rPr>
             <w:rFonts w:ascii="Arial" w:eastAsia="Times New Roman" w:hAnsi="Arial" w:cs="Arial"/>
@@ -1944,26 +2479,26 @@
           <w:numId w:val="4"/>
         </w:numPr>
         <w:rPr>
-          <w:ins w:id="135" w:author="Dylan Fair" w:date="2023-11-08T19:59:00Z"/>
-          <w:rFonts w:ascii="Arial" w:eastAsia="Times New Roman" w:hAnsi="Arial" w:cs="Arial"/>
-          <w:color w:val="000000"/>
-          <w:kern w:val="0"/>
-          <w:sz w:val="24"/>
-          <w:szCs w:val="24"/>
-          <w14:ligatures w14:val="none"/>
-          <w:rPrChange w:id="136" w:author="Dylan Fair" w:date="2025-03-22T20:36:00Z" w16du:dateUtc="2025-03-23T03:36:00Z">
+          <w:ins w:id="154" w:author="Dylan Fair" w:date="2023-11-08T19:59:00Z"/>
+          <w:rFonts w:ascii="Arial" w:eastAsia="Times New Roman" w:hAnsi="Arial" w:cs="Arial"/>
+          <w:color w:val="000000"/>
+          <w:kern w:val="0"/>
+          <w:sz w:val="24"/>
+          <w:szCs w:val="24"/>
+          <w14:ligatures w14:val="none"/>
+          <w:rPrChange w:id="155" w:author="Dylan Fair" w:date="2025-03-22T20:36:00Z" w16du:dateUtc="2025-03-23T03:36:00Z">
             <w:rPr>
-              <w:ins w:id="137" w:author="Dylan Fair" w:date="2023-11-08T19:59:00Z"/>
+              <w:ins w:id="156" w:author="Dylan Fair" w:date="2023-11-08T19:59:00Z"/>
             </w:rPr>
           </w:rPrChange>
         </w:rPr>
-        <w:pPrChange w:id="138" w:author="Dylan Fair" w:date="2025-03-22T20:36:00Z" w16du:dateUtc="2025-03-23T03:36:00Z">
+        <w:pPrChange w:id="157" w:author="Dylan Fair" w:date="2025-03-22T20:36:00Z" w16du:dateUtc="2025-03-23T03:36:00Z">
           <w:pPr>
             <w:jc w:val="center"/>
           </w:pPr>
         </w:pPrChange>
       </w:pPr>
-      <w:ins w:id="139" w:author="Dylan Fair" w:date="2024-09-15T14:28:00Z" w16du:dateUtc="2024-09-15T21:28:00Z">
+      <w:ins w:id="158" w:author="Dylan Fair" w:date="2024-09-15T14:28:00Z" w16du:dateUtc="2024-09-15T21:28:00Z">
         <w:r>
           <w:rPr>
             <w:rFonts w:ascii="Arial" w:eastAsia="Times New Roman" w:hAnsi="Arial" w:cs="Arial"/>
@@ -1976,7 +2511,7 @@
           <w:t>1</w:t>
         </w:r>
       </w:ins>
-      <w:ins w:id="140" w:author="Dylan Fair" w:date="2024-09-15T14:27:00Z" w16du:dateUtc="2024-09-15T21:27:00Z">
+      <w:ins w:id="159" w:author="Dylan Fair" w:date="2024-09-15T14:27:00Z" w16du:dateUtc="2024-09-15T21:27:00Z">
         <w:r>
           <w:rPr>
             <w:rFonts w:ascii="Arial" w:eastAsia="Times New Roman" w:hAnsi="Arial" w:cs="Arial"/>
@@ -1989,7 +2524,7 @@
           <w:t>:</w:t>
         </w:r>
       </w:ins>
-      <w:ins w:id="141" w:author="Dylan Fair" w:date="2024-09-15T14:28:00Z" w16du:dateUtc="2024-09-15T21:28:00Z">
+      <w:ins w:id="160" w:author="Dylan Fair" w:date="2024-09-15T14:28:00Z" w16du:dateUtc="2024-09-15T21:28:00Z">
         <w:r>
           <w:rPr>
             <w:rFonts w:ascii="Arial" w:eastAsia="Times New Roman" w:hAnsi="Arial" w:cs="Arial"/>
@@ -2002,7 +2537,7 @@
           <w:t>30</w:t>
         </w:r>
       </w:ins>
-      <w:ins w:id="142" w:author="Dylan Fair" w:date="2024-07-11T15:45:00Z" w16du:dateUtc="2024-07-11T22:45:00Z">
+      <w:ins w:id="161" w:author="Dylan Fair" w:date="2024-07-11T15:45:00Z" w16du:dateUtc="2024-07-11T22:45:00Z">
         <w:r>
           <w:rPr>
             <w:rFonts w:ascii="Arial" w:eastAsia="Times New Roman" w:hAnsi="Arial" w:cs="Arial"/>
@@ -2015,7 +2550,7 @@
           <w:t xml:space="preserve">: </w:t>
         </w:r>
       </w:ins>
-      <w:ins w:id="143" w:author="Dylan Fair" w:date="2024-09-15T12:09:00Z" w16du:dateUtc="2024-09-15T19:09:00Z">
+      <w:ins w:id="162" w:author="Dylan Fair" w:date="2024-09-15T12:09:00Z" w16du:dateUtc="2024-09-15T19:09:00Z">
         <w:r>
           <w:rPr>
             <w:rFonts w:ascii="Arial" w:eastAsia="Times New Roman" w:hAnsi="Arial" w:cs="Arial"/>
@@ -2028,7 +2563,7 @@
           <w:t>Add</w:t>
         </w:r>
       </w:ins>
-      <w:ins w:id="144" w:author="Dylan Fair" w:date="2024-09-15T14:27:00Z" w16du:dateUtc="2024-09-15T21:27:00Z">
+      <w:ins w:id="163" w:author="Dylan Fair" w:date="2024-09-15T14:27:00Z" w16du:dateUtc="2024-09-15T21:27:00Z">
         <w:r>
           <w:rPr>
             <w:rFonts w:ascii="Arial" w:eastAsia="Times New Roman" w:hAnsi="Arial" w:cs="Arial"/>
@@ -2041,7 +2576,7 @@
           <w:t>ed</w:t>
         </w:r>
       </w:ins>
-      <w:ins w:id="145" w:author="Dylan Fair" w:date="2024-09-15T12:09:00Z" w16du:dateUtc="2024-09-15T19:09:00Z">
+      <w:ins w:id="164" w:author="Dylan Fair" w:date="2024-09-15T12:09:00Z" w16du:dateUtc="2024-09-15T19:09:00Z">
         <w:r>
           <w:rPr>
             <w:rFonts w:ascii="Arial" w:eastAsia="Times New Roman" w:hAnsi="Arial" w:cs="Arial"/>
@@ -2058,7 +2593,7 @@
     <w:p>
       <w:pPr>
         <w:rPr>
-          <w:ins w:id="146" w:author="Dylan Fair" w:date="2024-07-11T15:45:00Z" w16du:dateUtc="2024-07-11T22:45:00Z"/>
+          <w:ins w:id="165" w:author="Dylan Fair" w:date="2024-07-11T15:45:00Z" w16du:dateUtc="2024-07-11T22:45:00Z"/>
           <w:rFonts w:ascii="Times New Roman" w:eastAsia="Times New Roman" w:hAnsi="Times New Roman" w:cs="Times New Roman"/>
           <w:b/>
           <w:bCs/>
@@ -2068,7 +2603,7 @@
           <w14:ligatures w14:val="none"/>
         </w:rPr>
       </w:pPr>
-      <w:ins w:id="147" w:author="Dylan Fair" w:date="2024-07-11T15:45:00Z" w16du:dateUtc="2024-07-11T22:45:00Z">
+      <w:ins w:id="166" w:author="Dylan Fair" w:date="2024-07-11T15:45:00Z" w16du:dateUtc="2024-07-11T22:45:00Z">
         <w:r>
           <w:br w:type="page"/>
         </w:r>
@@ -2078,10 +2613,10 @@
       <w:pPr>
         <w:pStyle w:val="Heading1"/>
         <w:rPr>
-          <w:ins w:id="148" w:author="Dylan Fair" w:date="2023-12-17T16:56:00Z"/>
-        </w:rPr>
-      </w:pPr>
-      <w:ins w:id="149" w:author="Dylan Fair" w:date="2023-12-17T16:56:00Z">
+          <w:ins w:id="167" w:author="Dylan Fair" w:date="2023-12-17T16:56:00Z"/>
+        </w:rPr>
+      </w:pPr>
+      <w:ins w:id="168" w:author="Dylan Fair" w:date="2023-12-17T16:56:00Z">
         <w:r>
           <w:lastRenderedPageBreak/>
           <w:t>Version 0.</w:t>
@@ -2090,8 +2625,13 @@
           <w:t>3.0</w:t>
         </w:r>
         <w:r>
-          <w:t xml:space="preserve"> Timelog</w:t>
-        </w:r>
+          <w:t xml:space="preserve"> </w:t>
+        </w:r>
+        <w:proofErr w:type="spellStart"/>
+        <w:r>
+          <w:t>Timelog</w:t>
+        </w:r>
+        <w:proofErr w:type="spellEnd"/>
       </w:ins>
     </w:p>
     <w:p>
@@ -2102,16 +2642,16 @@
           <w:numId w:val="4"/>
         </w:numPr>
         <w:rPr>
-          <w:ins w:id="150" w:author="Dylan Fair" w:date="2023-12-17T16:56:00Z"/>
-          <w:rFonts w:ascii="Arial" w:eastAsia="Times New Roman" w:hAnsi="Arial" w:cs="Arial"/>
-          <w:color w:val="000000"/>
-          <w:kern w:val="0"/>
-          <w:sz w:val="24"/>
-          <w:szCs w:val="24"/>
-          <w14:ligatures w14:val="none"/>
-        </w:rPr>
-      </w:pPr>
-      <w:ins w:id="151" w:author="Dylan Fair" w:date="2024-03-16T22:16:00Z">
+          <w:ins w:id="169" w:author="Dylan Fair" w:date="2023-12-17T16:56:00Z"/>
+          <w:rFonts w:ascii="Arial" w:eastAsia="Times New Roman" w:hAnsi="Arial" w:cs="Arial"/>
+          <w:color w:val="000000"/>
+          <w:kern w:val="0"/>
+          <w:sz w:val="24"/>
+          <w:szCs w:val="24"/>
+          <w14:ligatures w14:val="none"/>
+        </w:rPr>
+      </w:pPr>
+      <w:ins w:id="170" w:author="Dylan Fair" w:date="2024-03-16T22:16:00Z">
         <w:r>
           <w:rPr>
             <w:rFonts w:ascii="Arial" w:eastAsia="Times New Roman" w:hAnsi="Arial" w:cs="Arial"/>
@@ -2124,7 +2664,7 @@
           <w:t>3/16</w:t>
         </w:r>
       </w:ins>
-      <w:ins w:id="152" w:author="Dylan Fair" w:date="2023-12-17T16:56:00Z">
+      <w:ins w:id="171" w:author="Dylan Fair" w:date="2023-12-17T16:56:00Z">
         <w:r>
           <w:rPr>
             <w:rFonts w:ascii="Arial" w:eastAsia="Times New Roman" w:hAnsi="Arial" w:cs="Arial"/>
@@ -2137,7 +2677,7 @@
           <w:t>/202</w:t>
         </w:r>
       </w:ins>
-      <w:ins w:id="153" w:author="Dylan Fair" w:date="2024-03-16T22:16:00Z">
+      <w:ins w:id="172" w:author="Dylan Fair" w:date="2024-03-16T22:16:00Z">
         <w:r>
           <w:rPr>
             <w:rFonts w:ascii="Arial" w:eastAsia="Times New Roman" w:hAnsi="Arial" w:cs="Arial"/>
@@ -2159,16 +2699,16 @@
           <w:numId w:val="4"/>
         </w:numPr>
         <w:rPr>
-          <w:ins w:id="154" w:author="Dylan Fair" w:date="2024-03-16T22:16:00Z"/>
-          <w:rFonts w:ascii="Arial" w:eastAsia="Times New Roman" w:hAnsi="Arial" w:cs="Arial"/>
-          <w:color w:val="000000"/>
-          <w:kern w:val="0"/>
-          <w:sz w:val="24"/>
-          <w:szCs w:val="24"/>
-          <w14:ligatures w14:val="none"/>
-        </w:rPr>
-      </w:pPr>
-      <w:ins w:id="155" w:author="Dylan Fair" w:date="2024-03-16T22:16:00Z">
+          <w:ins w:id="173" w:author="Dylan Fair" w:date="2024-03-16T22:16:00Z"/>
+          <w:rFonts w:ascii="Arial" w:eastAsia="Times New Roman" w:hAnsi="Arial" w:cs="Arial"/>
+          <w:color w:val="000000"/>
+          <w:kern w:val="0"/>
+          <w:sz w:val="24"/>
+          <w:szCs w:val="24"/>
+          <w14:ligatures w14:val="none"/>
+        </w:rPr>
+      </w:pPr>
+      <w:ins w:id="174" w:author="Dylan Fair" w:date="2024-03-16T22:16:00Z">
         <w:r>
           <w:rPr>
             <w:rFonts w:ascii="Arial" w:eastAsia="Times New Roman" w:hAnsi="Arial" w:cs="Arial"/>
@@ -2181,7 +2721,7 @@
           <w:t>12</w:t>
         </w:r>
       </w:ins>
-      <w:ins w:id="156" w:author="Dylan Fair" w:date="2023-12-17T16:56:00Z">
+      <w:ins w:id="175" w:author="Dylan Fair" w:date="2023-12-17T16:56:00Z">
         <w:r>
           <w:rPr>
             <w:rFonts w:ascii="Arial" w:eastAsia="Times New Roman" w:hAnsi="Arial" w:cs="Arial"/>
@@ -2194,7 +2734,7 @@
           <w:t>:</w:t>
         </w:r>
       </w:ins>
-      <w:ins w:id="157" w:author="Dylan Fair" w:date="2024-03-16T22:16:00Z">
+      <w:ins w:id="176" w:author="Dylan Fair" w:date="2024-03-16T22:16:00Z">
         <w:r>
           <w:rPr>
             <w:rFonts w:ascii="Arial" w:eastAsia="Times New Roman" w:hAnsi="Arial" w:cs="Arial"/>
@@ -2207,7 +2747,7 @@
           <w:t>00</w:t>
         </w:r>
       </w:ins>
-      <w:ins w:id="158" w:author="Dylan Fair" w:date="2023-12-17T16:56:00Z">
+      <w:ins w:id="177" w:author="Dylan Fair" w:date="2023-12-17T16:56:00Z">
         <w:r>
           <w:rPr>
             <w:rFonts w:ascii="Arial" w:eastAsia="Times New Roman" w:hAnsi="Arial" w:cs="Arial"/>
@@ -2220,7 +2760,7 @@
           <w:t>:</w:t>
         </w:r>
       </w:ins>
-      <w:ins w:id="159" w:author="Dylan Fair" w:date="2024-03-16T22:16:00Z">
+      <w:ins w:id="178" w:author="Dylan Fair" w:date="2024-03-16T22:16:00Z">
         <w:r>
           <w:rPr>
             <w:rFonts w:ascii="Arial" w:eastAsia="Times New Roman" w:hAnsi="Arial" w:cs="Arial"/>
@@ -2242,16 +2782,16 @@
           <w:numId w:val="4"/>
         </w:numPr>
         <w:rPr>
-          <w:ins w:id="160" w:author="Dylan Fair" w:date="2024-03-16T22:17:00Z"/>
-          <w:rFonts w:ascii="Arial" w:eastAsia="Times New Roman" w:hAnsi="Arial" w:cs="Arial"/>
-          <w:color w:val="000000"/>
-          <w:kern w:val="0"/>
-          <w:sz w:val="24"/>
-          <w:szCs w:val="24"/>
-          <w14:ligatures w14:val="none"/>
-        </w:rPr>
-      </w:pPr>
-      <w:ins w:id="161" w:author="Dylan Fair" w:date="2024-03-16T22:16:00Z">
+          <w:ins w:id="179" w:author="Dylan Fair" w:date="2024-03-16T22:17:00Z"/>
+          <w:rFonts w:ascii="Arial" w:eastAsia="Times New Roman" w:hAnsi="Arial" w:cs="Arial"/>
+          <w:color w:val="000000"/>
+          <w:kern w:val="0"/>
+          <w:sz w:val="24"/>
+          <w:szCs w:val="24"/>
+          <w14:ligatures w14:val="none"/>
+        </w:rPr>
+      </w:pPr>
+      <w:ins w:id="180" w:author="Dylan Fair" w:date="2024-03-16T22:16:00Z">
         <w:r>
           <w:rPr>
             <w:rFonts w:ascii="Arial" w:eastAsia="Times New Roman" w:hAnsi="Arial" w:cs="Arial"/>
@@ -2264,7 +2804,7 @@
           <w:t>Troublesh</w:t>
         </w:r>
       </w:ins>
-      <w:ins w:id="162" w:author="Dylan Fair" w:date="2024-03-16T22:17:00Z">
+      <w:ins w:id="181" w:author="Dylan Fair" w:date="2024-03-16T22:17:00Z">
         <w:r>
           <w:rPr>
             <w:rFonts w:ascii="Arial" w:eastAsia="Times New Roman" w:hAnsi="Arial" w:cs="Arial"/>
@@ -2286,16 +2826,16 @@
           <w:numId w:val="4"/>
         </w:numPr>
         <w:rPr>
-          <w:ins w:id="163" w:author="Dylan Fair" w:date="2024-03-16T22:17:00Z"/>
-          <w:rFonts w:ascii="Arial" w:eastAsia="Times New Roman" w:hAnsi="Arial" w:cs="Arial"/>
-          <w:color w:val="000000"/>
-          <w:kern w:val="0"/>
-          <w:sz w:val="24"/>
-          <w:szCs w:val="24"/>
-          <w14:ligatures w14:val="none"/>
-        </w:rPr>
-      </w:pPr>
-      <w:ins w:id="164" w:author="Dylan Fair" w:date="2024-03-16T22:17:00Z">
+          <w:ins w:id="182" w:author="Dylan Fair" w:date="2024-03-16T22:17:00Z"/>
+          <w:rFonts w:ascii="Arial" w:eastAsia="Times New Roman" w:hAnsi="Arial" w:cs="Arial"/>
+          <w:color w:val="000000"/>
+          <w:kern w:val="0"/>
+          <w:sz w:val="24"/>
+          <w:szCs w:val="24"/>
+          <w14:ligatures w14:val="none"/>
+        </w:rPr>
+      </w:pPr>
+      <w:ins w:id="183" w:author="Dylan Fair" w:date="2024-03-16T22:17:00Z">
         <w:r>
           <w:rPr>
             <w:rFonts w:ascii="Arial" w:eastAsia="Times New Roman" w:hAnsi="Arial" w:cs="Arial"/>
@@ -2308,7 +2848,7 @@
           <w:t>Create Character WBP</w:t>
         </w:r>
       </w:ins>
-      <w:ins w:id="165" w:author="Dylan Fair" w:date="2024-03-16T22:18:00Z">
+      <w:ins w:id="184" w:author="Dylan Fair" w:date="2024-03-16T22:18:00Z">
         <w:r>
           <w:rPr>
             <w:rFonts w:ascii="Arial" w:eastAsia="Times New Roman" w:hAnsi="Arial" w:cs="Arial"/>
@@ -2330,16 +2870,16 @@
           <w:numId w:val="4"/>
         </w:numPr>
         <w:rPr>
-          <w:ins w:id="166" w:author="Dylan Fair" w:date="2024-03-16T22:17:00Z"/>
-          <w:rFonts w:ascii="Arial" w:eastAsia="Times New Roman" w:hAnsi="Arial" w:cs="Arial"/>
-          <w:color w:val="000000"/>
-          <w:kern w:val="0"/>
-          <w:sz w:val="24"/>
-          <w:szCs w:val="24"/>
-          <w14:ligatures w14:val="none"/>
-        </w:rPr>
-      </w:pPr>
-      <w:ins w:id="167" w:author="Dylan Fair" w:date="2024-03-16T22:17:00Z">
+          <w:ins w:id="185" w:author="Dylan Fair" w:date="2024-03-16T22:17:00Z"/>
+          <w:rFonts w:ascii="Arial" w:eastAsia="Times New Roman" w:hAnsi="Arial" w:cs="Arial"/>
+          <w:color w:val="000000"/>
+          <w:kern w:val="0"/>
+          <w:sz w:val="24"/>
+          <w:szCs w:val="24"/>
+          <w14:ligatures w14:val="none"/>
+        </w:rPr>
+      </w:pPr>
+      <w:ins w:id="186" w:author="Dylan Fair" w:date="2024-03-16T22:17:00Z">
         <w:r>
           <w:rPr>
             <w:rFonts w:ascii="Arial" w:eastAsia="Times New Roman" w:hAnsi="Arial" w:cs="Arial"/>
@@ -2361,16 +2901,16 @@
           <w:numId w:val="4"/>
         </w:numPr>
         <w:rPr>
-          <w:ins w:id="168" w:author="Dylan Fair" w:date="2024-03-16T22:18:00Z"/>
-          <w:rFonts w:ascii="Arial" w:eastAsia="Times New Roman" w:hAnsi="Arial" w:cs="Arial"/>
-          <w:color w:val="000000"/>
-          <w:kern w:val="0"/>
-          <w:sz w:val="24"/>
-          <w:szCs w:val="24"/>
-          <w14:ligatures w14:val="none"/>
-        </w:rPr>
-      </w:pPr>
-      <w:ins w:id="169" w:author="Dylan Fair" w:date="2024-03-16T22:17:00Z">
+          <w:ins w:id="187" w:author="Dylan Fair" w:date="2024-03-16T22:18:00Z"/>
+          <w:rFonts w:ascii="Arial" w:eastAsia="Times New Roman" w:hAnsi="Arial" w:cs="Arial"/>
+          <w:color w:val="000000"/>
+          <w:kern w:val="0"/>
+          <w:sz w:val="24"/>
+          <w:szCs w:val="24"/>
+          <w14:ligatures w14:val="none"/>
+        </w:rPr>
+      </w:pPr>
+      <w:ins w:id="188" w:author="Dylan Fair" w:date="2024-03-16T22:17:00Z">
         <w:r>
           <w:rPr>
             <w:rFonts w:ascii="Arial" w:eastAsia="Times New Roman" w:hAnsi="Arial" w:cs="Arial"/>
@@ -2383,7 +2923,7 @@
           <w:t>Create Health, Damage, and Heal Slide Box</w:t>
         </w:r>
       </w:ins>
-      <w:ins w:id="170" w:author="Dylan Fair" w:date="2024-03-16T22:18:00Z">
+      <w:ins w:id="189" w:author="Dylan Fair" w:date="2024-03-16T22:18:00Z">
         <w:r>
           <w:rPr>
             <w:rFonts w:ascii="Arial" w:eastAsia="Times New Roman" w:hAnsi="Arial" w:cs="Arial"/>
@@ -2405,16 +2945,16 @@
           <w:numId w:val="4"/>
         </w:numPr>
         <w:rPr>
-          <w:ins w:id="171" w:author="Dylan Fair" w:date="2024-03-16T22:17:00Z"/>
-          <w:rFonts w:ascii="Arial" w:eastAsia="Times New Roman" w:hAnsi="Arial" w:cs="Arial"/>
-          <w:color w:val="000000"/>
-          <w:kern w:val="0"/>
-          <w:sz w:val="24"/>
-          <w:szCs w:val="24"/>
-          <w14:ligatures w14:val="none"/>
-        </w:rPr>
-      </w:pPr>
-      <w:ins w:id="172" w:author="Dylan Fair" w:date="2024-03-16T22:18:00Z">
+          <w:ins w:id="190" w:author="Dylan Fair" w:date="2024-03-16T22:17:00Z"/>
+          <w:rFonts w:ascii="Arial" w:eastAsia="Times New Roman" w:hAnsi="Arial" w:cs="Arial"/>
+          <w:color w:val="000000"/>
+          <w:kern w:val="0"/>
+          <w:sz w:val="24"/>
+          <w:szCs w:val="24"/>
+          <w14:ligatures w14:val="none"/>
+        </w:rPr>
+      </w:pPr>
+      <w:ins w:id="191" w:author="Dylan Fair" w:date="2024-03-16T22:18:00Z">
         <w:r>
           <w:rPr>
             <w:rFonts w:ascii="Arial" w:eastAsia="Times New Roman" w:hAnsi="Arial" w:cs="Arial"/>
@@ -2436,16 +2976,16 @@
           <w:numId w:val="4"/>
         </w:numPr>
         <w:rPr>
-          <w:ins w:id="173" w:author="Dylan Fair" w:date="2024-07-11T14:06:00Z" w16du:dateUtc="2024-07-11T21:06:00Z"/>
-          <w:rFonts w:ascii="Arial" w:eastAsia="Times New Roman" w:hAnsi="Arial" w:cs="Arial"/>
-          <w:color w:val="000000"/>
-          <w:kern w:val="0"/>
-          <w:sz w:val="24"/>
-          <w:szCs w:val="24"/>
-          <w14:ligatures w14:val="none"/>
-        </w:rPr>
-      </w:pPr>
-      <w:ins w:id="174" w:author="Dylan Fair" w:date="2024-03-16T22:17:00Z">
+          <w:ins w:id="192" w:author="Dylan Fair" w:date="2024-07-11T14:06:00Z" w16du:dateUtc="2024-07-11T21:06:00Z"/>
+          <w:rFonts w:ascii="Arial" w:eastAsia="Times New Roman" w:hAnsi="Arial" w:cs="Arial"/>
+          <w:color w:val="000000"/>
+          <w:kern w:val="0"/>
+          <w:sz w:val="24"/>
+          <w:szCs w:val="24"/>
+          <w14:ligatures w14:val="none"/>
+        </w:rPr>
+      </w:pPr>
+      <w:ins w:id="193" w:author="Dylan Fair" w:date="2024-03-16T22:17:00Z">
         <w:r>
           <w:rPr>
             <w:rFonts w:ascii="Arial" w:eastAsia="Times New Roman" w:hAnsi="Arial" w:cs="Arial"/>
@@ -2458,7 +2998,7 @@
           <w:t xml:space="preserve">Create </w:t>
         </w:r>
       </w:ins>
-      <w:ins w:id="175" w:author="Dylan Fair" w:date="2024-03-16T22:18:00Z">
+      <w:ins w:id="194" w:author="Dylan Fair" w:date="2024-03-16T22:18:00Z">
         <w:r>
           <w:rPr>
             <w:rFonts w:ascii="Arial" w:eastAsia="Times New Roman" w:hAnsi="Arial" w:cs="Arial"/>
@@ -2480,16 +3020,16 @@
           <w:numId w:val="4"/>
         </w:numPr>
         <w:rPr>
-          <w:ins w:id="176" w:author="Dylan Fair" w:date="2024-07-11T14:06:00Z" w16du:dateUtc="2024-07-11T21:06:00Z"/>
-          <w:rFonts w:ascii="Arial" w:eastAsia="Times New Roman" w:hAnsi="Arial" w:cs="Arial"/>
-          <w:color w:val="000000"/>
-          <w:kern w:val="0"/>
-          <w:sz w:val="24"/>
-          <w:szCs w:val="24"/>
-          <w14:ligatures w14:val="none"/>
-        </w:rPr>
-      </w:pPr>
-      <w:ins w:id="177" w:author="Dylan Fair" w:date="2024-07-11T14:06:00Z" w16du:dateUtc="2024-07-11T21:06:00Z">
+          <w:ins w:id="195" w:author="Dylan Fair" w:date="2024-07-11T14:06:00Z" w16du:dateUtc="2024-07-11T21:06:00Z"/>
+          <w:rFonts w:ascii="Arial" w:eastAsia="Times New Roman" w:hAnsi="Arial" w:cs="Arial"/>
+          <w:color w:val="000000"/>
+          <w:kern w:val="0"/>
+          <w:sz w:val="24"/>
+          <w:szCs w:val="24"/>
+          <w14:ligatures w14:val="none"/>
+        </w:rPr>
+      </w:pPr>
+      <w:ins w:id="196" w:author="Dylan Fair" w:date="2024-07-11T14:06:00Z" w16du:dateUtc="2024-07-11T21:06:00Z">
         <w:r>
           <w:rPr>
             <w:rFonts w:ascii="Arial" w:eastAsia="Times New Roman" w:hAnsi="Arial" w:cs="Arial"/>
@@ -2511,16 +3051,16 @@
           <w:numId w:val="4"/>
         </w:numPr>
         <w:rPr>
-          <w:ins w:id="178" w:author="Dylan Fair" w:date="2024-07-11T14:07:00Z" w16du:dateUtc="2024-07-11T21:07:00Z"/>
-          <w:rFonts w:ascii="Arial" w:eastAsia="Times New Roman" w:hAnsi="Arial" w:cs="Arial"/>
-          <w:color w:val="000000"/>
-          <w:kern w:val="0"/>
-          <w:sz w:val="24"/>
-          <w:szCs w:val="24"/>
-          <w14:ligatures w14:val="none"/>
-        </w:rPr>
-      </w:pPr>
-      <w:ins w:id="179" w:author="Dylan Fair" w:date="2024-07-11T14:07:00Z" w16du:dateUtc="2024-07-11T21:07:00Z">
+          <w:ins w:id="197" w:author="Dylan Fair" w:date="2024-07-11T14:07:00Z" w16du:dateUtc="2024-07-11T21:07:00Z"/>
+          <w:rFonts w:ascii="Arial" w:eastAsia="Times New Roman" w:hAnsi="Arial" w:cs="Arial"/>
+          <w:color w:val="000000"/>
+          <w:kern w:val="0"/>
+          <w:sz w:val="24"/>
+          <w:szCs w:val="24"/>
+          <w14:ligatures w14:val="none"/>
+        </w:rPr>
+      </w:pPr>
+      <w:ins w:id="198" w:author="Dylan Fair" w:date="2024-07-11T14:07:00Z" w16du:dateUtc="2024-07-11T21:07:00Z">
         <w:r>
           <w:rPr>
             <w:rFonts w:ascii="Arial" w:eastAsia="Times New Roman" w:hAnsi="Arial" w:cs="Arial"/>
@@ -2533,7 +3073,7 @@
           <w:t>3:00</w:t>
         </w:r>
       </w:ins>
-      <w:ins w:id="180" w:author="Dylan Fair" w:date="2024-07-11T14:08:00Z" w16du:dateUtc="2024-07-11T21:08:00Z">
+      <w:ins w:id="199" w:author="Dylan Fair" w:date="2024-07-11T14:08:00Z" w16du:dateUtc="2024-07-11T21:08:00Z">
         <w:r>
           <w:rPr>
             <w:rFonts w:ascii="Arial" w:eastAsia="Times New Roman" w:hAnsi="Arial" w:cs="Arial"/>
@@ -2546,7 +3086,7 @@
           <w:t>:</w:t>
         </w:r>
       </w:ins>
-      <w:ins w:id="181" w:author="Dylan Fair" w:date="2024-07-11T14:07:00Z" w16du:dateUtc="2024-07-11T21:07:00Z">
+      <w:ins w:id="200" w:author="Dylan Fair" w:date="2024-07-11T14:07:00Z" w16du:dateUtc="2024-07-11T21:07:00Z">
         <w:r>
           <w:rPr>
             <w:rFonts w:ascii="Arial" w:eastAsia="Times New Roman" w:hAnsi="Arial" w:cs="Arial"/>
@@ -2559,7 +3099,7 @@
           <w:t xml:space="preserve"> </w:t>
         </w:r>
       </w:ins>
-      <w:ins w:id="182" w:author="Dylan Fair" w:date="2024-07-11T14:06:00Z" w16du:dateUtc="2024-07-11T21:06:00Z">
+      <w:ins w:id="201" w:author="Dylan Fair" w:date="2024-07-11T14:06:00Z" w16du:dateUtc="2024-07-11T21:06:00Z">
         <w:r>
           <w:rPr>
             <w:rFonts w:ascii="Arial" w:eastAsia="Times New Roman" w:hAnsi="Arial" w:cs="Arial"/>
@@ -2572,7 +3112,7 @@
           <w:t>SimpleTop character cre</w:t>
         </w:r>
       </w:ins>
-      <w:ins w:id="183" w:author="Dylan Fair" w:date="2024-07-11T14:07:00Z" w16du:dateUtc="2024-07-11T21:07:00Z">
+      <w:ins w:id="202" w:author="Dylan Fair" w:date="2024-07-11T14:07:00Z" w16du:dateUtc="2024-07-11T21:07:00Z">
         <w:r>
           <w:rPr>
             <w:rFonts w:ascii="Arial" w:eastAsia="Times New Roman" w:hAnsi="Arial" w:cs="Arial"/>
@@ -2594,16 +3134,16 @@
           <w:numId w:val="4"/>
         </w:numPr>
         <w:rPr>
-          <w:ins w:id="184" w:author="Dylan Fair" w:date="2024-07-11T14:07:00Z" w16du:dateUtc="2024-07-11T21:07:00Z"/>
-          <w:rFonts w:ascii="Arial" w:eastAsia="Times New Roman" w:hAnsi="Arial" w:cs="Arial"/>
-          <w:color w:val="000000"/>
-          <w:kern w:val="0"/>
-          <w:sz w:val="24"/>
-          <w:szCs w:val="24"/>
-          <w14:ligatures w14:val="none"/>
-        </w:rPr>
-      </w:pPr>
-      <w:ins w:id="185" w:author="Dylan Fair" w:date="2024-07-11T14:07:00Z" w16du:dateUtc="2024-07-11T21:07:00Z">
+          <w:ins w:id="203" w:author="Dylan Fair" w:date="2024-07-11T14:07:00Z" w16du:dateUtc="2024-07-11T21:07:00Z"/>
+          <w:rFonts w:ascii="Arial" w:eastAsia="Times New Roman" w:hAnsi="Arial" w:cs="Arial"/>
+          <w:color w:val="000000"/>
+          <w:kern w:val="0"/>
+          <w:sz w:val="24"/>
+          <w:szCs w:val="24"/>
+          <w14:ligatures w14:val="none"/>
+        </w:rPr>
+      </w:pPr>
+      <w:ins w:id="204" w:author="Dylan Fair" w:date="2024-07-11T14:07:00Z" w16du:dateUtc="2024-07-11T21:07:00Z">
         <w:r>
           <w:rPr>
             <w:rFonts w:ascii="Arial" w:eastAsia="Times New Roman" w:hAnsi="Arial" w:cs="Arial"/>
@@ -2625,16 +3165,16 @@
           <w:numId w:val="4"/>
         </w:numPr>
         <w:rPr>
-          <w:ins w:id="186" w:author="Dylan Fair" w:date="2024-07-11T14:07:00Z" w16du:dateUtc="2024-07-11T21:07:00Z"/>
-          <w:rFonts w:ascii="Arial" w:eastAsia="Times New Roman" w:hAnsi="Arial" w:cs="Arial"/>
-          <w:color w:val="000000"/>
-          <w:kern w:val="0"/>
-          <w:sz w:val="24"/>
-          <w:szCs w:val="24"/>
-          <w14:ligatures w14:val="none"/>
-        </w:rPr>
-      </w:pPr>
-      <w:ins w:id="187" w:author="Dylan Fair" w:date="2024-07-11T14:07:00Z" w16du:dateUtc="2024-07-11T21:07:00Z">
+          <w:ins w:id="205" w:author="Dylan Fair" w:date="2024-07-11T14:07:00Z" w16du:dateUtc="2024-07-11T21:07:00Z"/>
+          <w:rFonts w:ascii="Arial" w:eastAsia="Times New Roman" w:hAnsi="Arial" w:cs="Arial"/>
+          <w:color w:val="000000"/>
+          <w:kern w:val="0"/>
+          <w:sz w:val="24"/>
+          <w:szCs w:val="24"/>
+          <w14:ligatures w14:val="none"/>
+        </w:rPr>
+      </w:pPr>
+      <w:ins w:id="206" w:author="Dylan Fair" w:date="2024-07-11T14:07:00Z" w16du:dateUtc="2024-07-11T21:07:00Z">
         <w:r>
           <w:rPr>
             <w:rFonts w:ascii="Arial" w:eastAsia="Times New Roman" w:hAnsi="Arial" w:cs="Arial"/>
@@ -2647,7 +3187,7 @@
           <w:t>3:30</w:t>
         </w:r>
       </w:ins>
-      <w:ins w:id="188" w:author="Dylan Fair" w:date="2024-07-11T14:08:00Z" w16du:dateUtc="2024-07-11T21:08:00Z">
+      <w:ins w:id="207" w:author="Dylan Fair" w:date="2024-07-11T14:08:00Z" w16du:dateUtc="2024-07-11T21:08:00Z">
         <w:r>
           <w:rPr>
             <w:rFonts w:ascii="Arial" w:eastAsia="Times New Roman" w:hAnsi="Arial" w:cs="Arial"/>
@@ -2660,7 +3200,7 @@
           <w:t>:</w:t>
         </w:r>
       </w:ins>
-      <w:ins w:id="189" w:author="Dylan Fair" w:date="2024-07-11T14:07:00Z" w16du:dateUtc="2024-07-11T21:07:00Z">
+      <w:ins w:id="208" w:author="Dylan Fair" w:date="2024-07-11T14:07:00Z" w16du:dateUtc="2024-07-11T21:07:00Z">
         <w:r>
           <w:rPr>
             <w:rFonts w:ascii="Arial" w:eastAsia="Times New Roman" w:hAnsi="Arial" w:cs="Arial"/>
@@ -2682,16 +3222,16 @@
           <w:numId w:val="4"/>
         </w:numPr>
         <w:rPr>
-          <w:ins w:id="190" w:author="Dylan Fair" w:date="2024-07-11T14:08:00Z" w16du:dateUtc="2024-07-11T21:08:00Z"/>
-          <w:rFonts w:ascii="Arial" w:eastAsia="Times New Roman" w:hAnsi="Arial" w:cs="Arial"/>
-          <w:color w:val="000000"/>
-          <w:kern w:val="0"/>
-          <w:sz w:val="24"/>
-          <w:szCs w:val="24"/>
-          <w14:ligatures w14:val="none"/>
-        </w:rPr>
-      </w:pPr>
-      <w:ins w:id="191" w:author="Dylan Fair" w:date="2024-07-11T14:08:00Z" w16du:dateUtc="2024-07-11T21:08:00Z">
+          <w:ins w:id="209" w:author="Dylan Fair" w:date="2024-07-11T14:08:00Z" w16du:dateUtc="2024-07-11T21:08:00Z"/>
+          <w:rFonts w:ascii="Arial" w:eastAsia="Times New Roman" w:hAnsi="Arial" w:cs="Arial"/>
+          <w:color w:val="000000"/>
+          <w:kern w:val="0"/>
+          <w:sz w:val="24"/>
+          <w:szCs w:val="24"/>
+          <w14:ligatures w14:val="none"/>
+        </w:rPr>
+      </w:pPr>
+      <w:ins w:id="210" w:author="Dylan Fair" w:date="2024-07-11T14:08:00Z" w16du:dateUtc="2024-07-11T21:08:00Z">
         <w:r>
           <w:rPr>
             <w:rFonts w:ascii="Arial" w:eastAsia="Times New Roman" w:hAnsi="Arial" w:cs="Arial"/>
@@ -2713,16 +3253,16 @@
           <w:numId w:val="4"/>
         </w:numPr>
         <w:rPr>
-          <w:ins w:id="192" w:author="Dylan Fair" w:date="2024-07-11T14:08:00Z" w16du:dateUtc="2024-07-11T21:08:00Z"/>
-          <w:rFonts w:ascii="Arial" w:eastAsia="Times New Roman" w:hAnsi="Arial" w:cs="Arial"/>
-          <w:color w:val="000000"/>
-          <w:kern w:val="0"/>
-          <w:sz w:val="24"/>
-          <w:szCs w:val="24"/>
-          <w14:ligatures w14:val="none"/>
-        </w:rPr>
-      </w:pPr>
-      <w:ins w:id="193" w:author="Dylan Fair" w:date="2024-07-11T14:08:00Z" w16du:dateUtc="2024-07-11T21:08:00Z">
+          <w:ins w:id="211" w:author="Dylan Fair" w:date="2024-07-11T14:08:00Z" w16du:dateUtc="2024-07-11T21:08:00Z"/>
+          <w:rFonts w:ascii="Arial" w:eastAsia="Times New Roman" w:hAnsi="Arial" w:cs="Arial"/>
+          <w:color w:val="000000"/>
+          <w:kern w:val="0"/>
+          <w:sz w:val="24"/>
+          <w:szCs w:val="24"/>
+          <w14:ligatures w14:val="none"/>
+        </w:rPr>
+      </w:pPr>
+      <w:ins w:id="212" w:author="Dylan Fair" w:date="2024-07-11T14:08:00Z" w16du:dateUtc="2024-07-11T21:08:00Z">
         <w:r>
           <w:rPr>
             <w:rFonts w:ascii="Arial" w:eastAsia="Times New Roman" w:hAnsi="Arial" w:cs="Arial"/>
@@ -2744,16 +3284,16 @@
           <w:numId w:val="4"/>
         </w:numPr>
         <w:rPr>
-          <w:ins w:id="194" w:author="Dylan Fair" w:date="2024-07-11T14:09:00Z" w16du:dateUtc="2024-07-11T21:09:00Z"/>
-          <w:rFonts w:ascii="Arial" w:eastAsia="Times New Roman" w:hAnsi="Arial" w:cs="Arial"/>
-          <w:color w:val="000000"/>
-          <w:kern w:val="0"/>
-          <w:sz w:val="24"/>
-          <w:szCs w:val="24"/>
-          <w14:ligatures w14:val="none"/>
-        </w:rPr>
-      </w:pPr>
-      <w:ins w:id="195" w:author="Dylan Fair" w:date="2024-07-11T14:09:00Z" w16du:dateUtc="2024-07-11T21:09:00Z">
+          <w:ins w:id="213" w:author="Dylan Fair" w:date="2024-07-11T14:09:00Z" w16du:dateUtc="2024-07-11T21:09:00Z"/>
+          <w:rFonts w:ascii="Arial" w:eastAsia="Times New Roman" w:hAnsi="Arial" w:cs="Arial"/>
+          <w:color w:val="000000"/>
+          <w:kern w:val="0"/>
+          <w:sz w:val="24"/>
+          <w:szCs w:val="24"/>
+          <w14:ligatures w14:val="none"/>
+        </w:rPr>
+      </w:pPr>
+      <w:ins w:id="214" w:author="Dylan Fair" w:date="2024-07-11T14:09:00Z" w16du:dateUtc="2024-07-11T21:09:00Z">
         <w:r>
           <w:rPr>
             <w:rFonts w:ascii="Arial" w:eastAsia="Times New Roman" w:hAnsi="Arial" w:cs="Arial"/>
@@ -2775,16 +3315,16 @@
           <w:numId w:val="4"/>
         </w:numPr>
         <w:rPr>
-          <w:ins w:id="196" w:author="Dylan Fair" w:date="2024-07-11T14:08:00Z" w16du:dateUtc="2024-07-11T21:08:00Z"/>
-          <w:rFonts w:ascii="Arial" w:eastAsia="Times New Roman" w:hAnsi="Arial" w:cs="Arial"/>
-          <w:color w:val="000000"/>
-          <w:kern w:val="0"/>
-          <w:sz w:val="24"/>
-          <w:szCs w:val="24"/>
-          <w14:ligatures w14:val="none"/>
-        </w:rPr>
-      </w:pPr>
-      <w:ins w:id="197" w:author="Dylan Fair" w:date="2024-07-11T14:09:00Z" w16du:dateUtc="2024-07-11T21:09:00Z">
+          <w:ins w:id="215" w:author="Dylan Fair" w:date="2024-07-11T14:08:00Z" w16du:dateUtc="2024-07-11T21:08:00Z"/>
+          <w:rFonts w:ascii="Arial" w:eastAsia="Times New Roman" w:hAnsi="Arial" w:cs="Arial"/>
+          <w:color w:val="000000"/>
+          <w:kern w:val="0"/>
+          <w:sz w:val="24"/>
+          <w:szCs w:val="24"/>
+          <w14:ligatures w14:val="none"/>
+        </w:rPr>
+      </w:pPr>
+      <w:ins w:id="216" w:author="Dylan Fair" w:date="2024-07-11T14:09:00Z" w16du:dateUtc="2024-07-11T21:09:00Z">
         <w:r>
           <w:rPr>
             <w:rFonts w:ascii="Arial" w:eastAsia="Times New Roman" w:hAnsi="Arial" w:cs="Arial"/>
@@ -2797,17 +3337,41 @@
           <w:t>3:00: Action re-balance. I decided to rebalance the combat system to make SP cumulative and have players deal damage based on SP, rather than their level.</w:t>
         </w:r>
       </w:ins>
-      <w:ins w:id="198" w:author="Dylan Fair" w:date="2024-07-11T14:10:00Z" w16du:dateUtc="2024-07-11T21:10:00Z">
-        <w:r>
-          <w:rPr>
-            <w:rFonts w:ascii="Arial" w:eastAsia="Times New Roman" w:hAnsi="Arial" w:cs="Arial"/>
-            <w:color w:val="000000"/>
-            <w:kern w:val="0"/>
-            <w:sz w:val="24"/>
-            <w:szCs w:val="24"/>
-            <w14:ligatures w14:val="none"/>
-          </w:rPr>
-          <w:t xml:space="preserve"> This led to a rebalance of enemy health, too, though that was simply increased to accommodate the higher damage amounts. </w:t>
+      <w:ins w:id="217" w:author="Dylan Fair" w:date="2024-07-11T14:10:00Z" w16du:dateUtc="2024-07-11T21:10:00Z">
+        <w:r>
+          <w:rPr>
+            <w:rFonts w:ascii="Arial" w:eastAsia="Times New Roman" w:hAnsi="Arial" w:cs="Arial"/>
+            <w:color w:val="000000"/>
+            <w:kern w:val="0"/>
+            <w:sz w:val="24"/>
+            <w:szCs w:val="24"/>
+            <w14:ligatures w14:val="none"/>
+          </w:rPr>
+          <w:t xml:space="preserve"> This led to a rebalance of enemy health, too, though that was simply increased to accommodate the higher </w:t>
+        </w:r>
+        <w:proofErr w:type="gramStart"/>
+        <w:r>
+          <w:rPr>
+            <w:rFonts w:ascii="Arial" w:eastAsia="Times New Roman" w:hAnsi="Arial" w:cs="Arial"/>
+            <w:color w:val="000000"/>
+            <w:kern w:val="0"/>
+            <w:sz w:val="24"/>
+            <w:szCs w:val="24"/>
+            <w14:ligatures w14:val="none"/>
+          </w:rPr>
+          <w:t>damage amounts</w:t>
+        </w:r>
+        <w:proofErr w:type="gramEnd"/>
+        <w:r>
+          <w:rPr>
+            <w:rFonts w:ascii="Arial" w:eastAsia="Times New Roman" w:hAnsi="Arial" w:cs="Arial"/>
+            <w:color w:val="000000"/>
+            <w:kern w:val="0"/>
+            <w:sz w:val="24"/>
+            <w:szCs w:val="24"/>
+            <w14:ligatures w14:val="none"/>
+          </w:rPr>
+          <w:t xml:space="preserve">. </w:t>
         </w:r>
       </w:ins>
     </w:p>
@@ -2819,16 +3383,16 @@
           <w:numId w:val="4"/>
         </w:numPr>
         <w:rPr>
-          <w:ins w:id="199" w:author="Dylan Fair" w:date="2024-07-11T14:08:00Z" w16du:dateUtc="2024-07-11T21:08:00Z"/>
-          <w:rFonts w:ascii="Arial" w:eastAsia="Times New Roman" w:hAnsi="Arial" w:cs="Arial"/>
-          <w:color w:val="000000"/>
-          <w:kern w:val="0"/>
-          <w:sz w:val="24"/>
-          <w:szCs w:val="24"/>
-          <w14:ligatures w14:val="none"/>
-        </w:rPr>
-      </w:pPr>
-      <w:ins w:id="200" w:author="Dylan Fair" w:date="2024-07-11T14:08:00Z" w16du:dateUtc="2024-07-11T21:08:00Z">
+          <w:ins w:id="218" w:author="Dylan Fair" w:date="2024-07-11T14:08:00Z" w16du:dateUtc="2024-07-11T21:08:00Z"/>
+          <w:rFonts w:ascii="Arial" w:eastAsia="Times New Roman" w:hAnsi="Arial" w:cs="Arial"/>
+          <w:color w:val="000000"/>
+          <w:kern w:val="0"/>
+          <w:sz w:val="24"/>
+          <w:szCs w:val="24"/>
+          <w14:ligatures w14:val="none"/>
+        </w:rPr>
+      </w:pPr>
+      <w:ins w:id="219" w:author="Dylan Fair" w:date="2024-07-11T14:08:00Z" w16du:dateUtc="2024-07-11T21:08:00Z">
         <w:r>
           <w:rPr>
             <w:rFonts w:ascii="Arial" w:eastAsia="Times New Roman" w:hAnsi="Arial" w:cs="Arial"/>
@@ -2850,16 +3414,16 @@
           <w:numId w:val="4"/>
         </w:numPr>
         <w:rPr>
-          <w:ins w:id="201" w:author="Dylan Fair" w:date="2024-07-11T15:42:00Z" w16du:dateUtc="2024-07-11T22:42:00Z"/>
-          <w:rFonts w:ascii="Arial" w:eastAsia="Times New Roman" w:hAnsi="Arial" w:cs="Arial"/>
-          <w:color w:val="000000"/>
-          <w:kern w:val="0"/>
-          <w:sz w:val="24"/>
-          <w:szCs w:val="24"/>
-          <w14:ligatures w14:val="none"/>
-        </w:rPr>
-      </w:pPr>
-      <w:ins w:id="202" w:author="Dylan Fair" w:date="2024-07-11T14:08:00Z" w16du:dateUtc="2024-07-11T21:08:00Z">
+          <w:ins w:id="220" w:author="Dylan Fair" w:date="2024-07-11T15:42:00Z" w16du:dateUtc="2024-07-11T22:42:00Z"/>
+          <w:rFonts w:ascii="Arial" w:eastAsia="Times New Roman" w:hAnsi="Arial" w:cs="Arial"/>
+          <w:color w:val="000000"/>
+          <w:kern w:val="0"/>
+          <w:sz w:val="24"/>
+          <w:szCs w:val="24"/>
+          <w14:ligatures w14:val="none"/>
+        </w:rPr>
+      </w:pPr>
+      <w:ins w:id="221" w:author="Dylan Fair" w:date="2024-07-11T14:08:00Z" w16du:dateUtc="2024-07-11T21:08:00Z">
         <w:r>
           <w:rPr>
             <w:rFonts w:ascii="Arial" w:eastAsia="Times New Roman" w:hAnsi="Arial" w:cs="Arial"/>
@@ -2881,16 +3445,16 @@
           <w:numId w:val="4"/>
         </w:numPr>
         <w:rPr>
-          <w:ins w:id="203" w:author="Dylan Fair" w:date="2024-07-11T15:42:00Z" w16du:dateUtc="2024-07-11T22:42:00Z"/>
-          <w:rFonts w:ascii="Arial" w:eastAsia="Times New Roman" w:hAnsi="Arial" w:cs="Arial"/>
-          <w:color w:val="000000"/>
-          <w:kern w:val="0"/>
-          <w:sz w:val="24"/>
-          <w:szCs w:val="24"/>
-          <w14:ligatures w14:val="none"/>
-        </w:rPr>
-      </w:pPr>
-      <w:ins w:id="204" w:author="Dylan Fair" w:date="2024-07-11T15:42:00Z" w16du:dateUtc="2024-07-11T22:42:00Z">
+          <w:ins w:id="222" w:author="Dylan Fair" w:date="2024-07-11T15:42:00Z" w16du:dateUtc="2024-07-11T22:42:00Z"/>
+          <w:rFonts w:ascii="Arial" w:eastAsia="Times New Roman" w:hAnsi="Arial" w:cs="Arial"/>
+          <w:color w:val="000000"/>
+          <w:kern w:val="0"/>
+          <w:sz w:val="24"/>
+          <w:szCs w:val="24"/>
+          <w14:ligatures w14:val="none"/>
+        </w:rPr>
+      </w:pPr>
+      <w:ins w:id="223" w:author="Dylan Fair" w:date="2024-07-11T15:42:00Z" w16du:dateUtc="2024-07-11T22:42:00Z">
         <w:r>
           <w:rPr>
             <w:rFonts w:ascii="Arial" w:eastAsia="Times New Roman" w:hAnsi="Arial" w:cs="Arial"/>
@@ -2912,21 +3476,21 @@
           <w:numId w:val="4"/>
         </w:numPr>
         <w:rPr>
-          <w:ins w:id="205" w:author="Dylan Fair" w:date="2023-12-17T16:56:00Z"/>
-          <w:rFonts w:ascii="Arial" w:eastAsia="Times New Roman" w:hAnsi="Arial" w:cs="Arial"/>
-          <w:color w:val="000000"/>
-          <w:kern w:val="0"/>
-          <w:sz w:val="24"/>
-          <w:szCs w:val="24"/>
-          <w14:ligatures w14:val="none"/>
-          <w:rPrChange w:id="206" w:author="Dylan Fair" w:date="2024-03-16T22:19:00Z">
+          <w:ins w:id="224" w:author="Dylan Fair" w:date="2023-12-17T16:56:00Z"/>
+          <w:rFonts w:ascii="Arial" w:eastAsia="Times New Roman" w:hAnsi="Arial" w:cs="Arial"/>
+          <w:color w:val="000000"/>
+          <w:kern w:val="0"/>
+          <w:sz w:val="24"/>
+          <w:szCs w:val="24"/>
+          <w14:ligatures w14:val="none"/>
+          <w:rPrChange w:id="225" w:author="Dylan Fair" w:date="2024-03-16T22:19:00Z">
             <w:rPr>
-              <w:ins w:id="207" w:author="Dylan Fair" w:date="2023-12-17T16:56:00Z"/>
+              <w:ins w:id="226" w:author="Dylan Fair" w:date="2023-12-17T16:56:00Z"/>
             </w:rPr>
           </w:rPrChange>
         </w:rPr>
       </w:pPr>
-      <w:ins w:id="208" w:author="Dylan Fair" w:date="2024-07-11T15:42:00Z" w16du:dateUtc="2024-07-11T22:42:00Z">
+      <w:ins w:id="227" w:author="Dylan Fair" w:date="2024-07-11T15:42:00Z" w16du:dateUtc="2024-07-11T22:42:00Z">
         <w:r>
           <w:rPr>
             <w:rFonts w:ascii="Arial" w:eastAsia="Times New Roman" w:hAnsi="Arial" w:cs="Arial"/>
@@ -2939,7 +3503,7 @@
           <w:t>1:30: Character Booklet rework. I reworked th</w:t>
         </w:r>
       </w:ins>
-      <w:ins w:id="209" w:author="Dylan Fair" w:date="2024-07-11T15:43:00Z" w16du:dateUtc="2024-07-11T22:43:00Z">
+      <w:ins w:id="228" w:author="Dylan Fair" w:date="2024-07-11T15:43:00Z" w16du:dateUtc="2024-07-11T22:43:00Z">
         <w:r>
           <w:rPr>
             <w:rFonts w:ascii="Arial" w:eastAsia="Times New Roman" w:hAnsi="Arial" w:cs="Arial"/>
@@ -2956,7 +3520,7 @@
     <w:p>
       <w:pPr>
         <w:rPr>
-          <w:ins w:id="210" w:author="Dylan Fair" w:date="2023-12-17T16:56:00Z"/>
+          <w:ins w:id="229" w:author="Dylan Fair" w:date="2023-12-17T16:56:00Z"/>
           <w:rFonts w:ascii="Times New Roman" w:eastAsia="Times New Roman" w:hAnsi="Times New Roman" w:cs="Times New Roman"/>
           <w:b/>
           <w:bCs/>
@@ -2966,7 +3530,7 @@
           <w14:ligatures w14:val="none"/>
         </w:rPr>
       </w:pPr>
-      <w:ins w:id="211" w:author="Dylan Fair" w:date="2023-12-17T16:56:00Z">
+      <w:ins w:id="230" w:author="Dylan Fair" w:date="2023-12-17T16:56:00Z">
         <w:r>
           <w:br w:type="page"/>
         </w:r>
@@ -2976,15 +3540,15 @@
       <w:pPr>
         <w:pStyle w:val="Heading1"/>
         <w:rPr>
-          <w:ins w:id="212" w:author="Dylan Fair" w:date="2023-11-08T19:59:00Z"/>
-        </w:rPr>
-        <w:pPrChange w:id="213" w:author="Dylan Fair" w:date="2023-12-07T13:02:00Z">
+          <w:ins w:id="231" w:author="Dylan Fair" w:date="2023-11-08T19:59:00Z"/>
+        </w:rPr>
+        <w:pPrChange w:id="232" w:author="Dylan Fair" w:date="2023-12-07T13:02:00Z">
           <w:pPr>
             <w:jc w:val="center"/>
           </w:pPr>
         </w:pPrChange>
       </w:pPr>
-      <w:ins w:id="214" w:author="Dylan Fair" w:date="2023-11-08T19:59:00Z">
+      <w:ins w:id="233" w:author="Dylan Fair" w:date="2023-11-08T19:59:00Z">
         <w:r>
           <w:lastRenderedPageBreak/>
           <w:t>Version 0.</w:t>
@@ -2993,8 +3557,13 @@
           <w:t>2.5</w:t>
         </w:r>
         <w:r>
-          <w:t xml:space="preserve"> Timelog</w:t>
-        </w:r>
+          <w:t xml:space="preserve"> </w:t>
+        </w:r>
+        <w:proofErr w:type="spellStart"/>
+        <w:r>
+          <w:t>Timelog</w:t>
+        </w:r>
+        <w:proofErr w:type="spellEnd"/>
       </w:ins>
     </w:p>
     <w:p>
@@ -3005,16 +3574,16 @@
           <w:numId w:val="4"/>
         </w:numPr>
         <w:rPr>
-          <w:ins w:id="215" w:author="Dylan Fair" w:date="2023-11-08T19:59:00Z"/>
-          <w:rFonts w:ascii="Arial" w:eastAsia="Times New Roman" w:hAnsi="Arial" w:cs="Arial"/>
-          <w:color w:val="000000"/>
-          <w:kern w:val="0"/>
-          <w:sz w:val="24"/>
-          <w:szCs w:val="24"/>
-          <w14:ligatures w14:val="none"/>
-        </w:rPr>
-      </w:pPr>
-      <w:ins w:id="216" w:author="Dylan Fair" w:date="2023-11-08T19:59:00Z">
+          <w:ins w:id="234" w:author="Dylan Fair" w:date="2023-11-08T19:59:00Z"/>
+          <w:rFonts w:ascii="Arial" w:eastAsia="Times New Roman" w:hAnsi="Arial" w:cs="Arial"/>
+          <w:color w:val="000000"/>
+          <w:kern w:val="0"/>
+          <w:sz w:val="24"/>
+          <w:szCs w:val="24"/>
+          <w14:ligatures w14:val="none"/>
+        </w:rPr>
+      </w:pPr>
+      <w:ins w:id="235" w:author="Dylan Fair" w:date="2023-11-08T19:59:00Z">
         <w:r>
           <w:rPr>
             <w:rFonts w:ascii="Arial" w:eastAsia="Times New Roman" w:hAnsi="Arial" w:cs="Arial"/>
@@ -3036,16 +3605,16 @@
           <w:numId w:val="4"/>
         </w:numPr>
         <w:rPr>
-          <w:ins w:id="217" w:author="Dylan Fair" w:date="2023-12-05T16:24:00Z"/>
-          <w:rFonts w:ascii="Arial" w:eastAsia="Times New Roman" w:hAnsi="Arial" w:cs="Arial"/>
-          <w:color w:val="000000"/>
-          <w:kern w:val="0"/>
-          <w:sz w:val="24"/>
-          <w:szCs w:val="24"/>
-          <w14:ligatures w14:val="none"/>
-        </w:rPr>
-      </w:pPr>
-      <w:ins w:id="218" w:author="Dylan Fair" w:date="2023-11-08T19:59:00Z">
+          <w:ins w:id="236" w:author="Dylan Fair" w:date="2023-12-05T16:24:00Z"/>
+          <w:rFonts w:ascii="Arial" w:eastAsia="Times New Roman" w:hAnsi="Arial" w:cs="Arial"/>
+          <w:color w:val="000000"/>
+          <w:kern w:val="0"/>
+          <w:sz w:val="24"/>
+          <w:szCs w:val="24"/>
+          <w14:ligatures w14:val="none"/>
+        </w:rPr>
+      </w:pPr>
+      <w:ins w:id="237" w:author="Dylan Fair" w:date="2023-11-08T19:59:00Z">
         <w:r>
           <w:rPr>
             <w:rFonts w:ascii="Arial" w:eastAsia="Times New Roman" w:hAnsi="Arial" w:cs="Arial"/>
@@ -3058,7 +3627,7 @@
           <w:t xml:space="preserve">0:30 I added a section about Magic to the page that talks about </w:t>
         </w:r>
       </w:ins>
-      <w:ins w:id="219" w:author="Dylan Fair" w:date="2023-11-08T20:00:00Z">
+      <w:ins w:id="238" w:author="Dylan Fair" w:date="2023-11-08T20:00:00Z">
         <w:r>
           <w:rPr>
             <w:rFonts w:ascii="Arial" w:eastAsia="Times New Roman" w:hAnsi="Arial" w:cs="Arial"/>
@@ -3071,7 +3640,7 @@
           <w:t>Inventory</w:t>
         </w:r>
       </w:ins>
-      <w:ins w:id="220" w:author="Dylan Fair" w:date="2023-11-08T19:59:00Z">
+      <w:ins w:id="239" w:author="Dylan Fair" w:date="2023-11-08T19:59:00Z">
         <w:r>
           <w:rPr>
             <w:rFonts w:ascii="Arial" w:eastAsia="Times New Roman" w:hAnsi="Arial" w:cs="Arial"/>
@@ -3093,16 +3662,16 @@
           <w:numId w:val="4"/>
         </w:numPr>
         <w:rPr>
-          <w:ins w:id="221" w:author="Dylan Fair" w:date="2023-12-05T16:24:00Z"/>
-          <w:rFonts w:ascii="Arial" w:eastAsia="Times New Roman" w:hAnsi="Arial" w:cs="Arial"/>
-          <w:color w:val="000000"/>
-          <w:kern w:val="0"/>
-          <w:sz w:val="24"/>
-          <w:szCs w:val="24"/>
-          <w14:ligatures w14:val="none"/>
-        </w:rPr>
-      </w:pPr>
-      <w:ins w:id="222" w:author="Dylan Fair" w:date="2023-12-05T16:24:00Z">
+          <w:ins w:id="240" w:author="Dylan Fair" w:date="2023-12-05T16:24:00Z"/>
+          <w:rFonts w:ascii="Arial" w:eastAsia="Times New Roman" w:hAnsi="Arial" w:cs="Arial"/>
+          <w:color w:val="000000"/>
+          <w:kern w:val="0"/>
+          <w:sz w:val="24"/>
+          <w:szCs w:val="24"/>
+          <w14:ligatures w14:val="none"/>
+        </w:rPr>
+      </w:pPr>
+      <w:ins w:id="241" w:author="Dylan Fair" w:date="2023-12-05T16:24:00Z">
         <w:r>
           <w:rPr>
             <w:rFonts w:ascii="Arial" w:eastAsia="Times New Roman" w:hAnsi="Arial" w:cs="Arial"/>
@@ -3124,16 +3693,16 @@
           <w:numId w:val="4"/>
         </w:numPr>
         <w:rPr>
-          <w:ins w:id="223" w:author="Dylan Fair" w:date="2023-12-05T16:57:00Z"/>
-          <w:rFonts w:ascii="Arial" w:eastAsia="Times New Roman" w:hAnsi="Arial" w:cs="Arial"/>
-          <w:color w:val="000000"/>
-          <w:kern w:val="0"/>
-          <w:sz w:val="24"/>
-          <w:szCs w:val="24"/>
-          <w14:ligatures w14:val="none"/>
-        </w:rPr>
-      </w:pPr>
-      <w:ins w:id="224" w:author="Dylan Fair" w:date="2023-12-05T16:57:00Z">
+          <w:ins w:id="242" w:author="Dylan Fair" w:date="2023-12-05T16:57:00Z"/>
+          <w:rFonts w:ascii="Arial" w:eastAsia="Times New Roman" w:hAnsi="Arial" w:cs="Arial"/>
+          <w:color w:val="000000"/>
+          <w:kern w:val="0"/>
+          <w:sz w:val="24"/>
+          <w:szCs w:val="24"/>
+          <w14:ligatures w14:val="none"/>
+        </w:rPr>
+      </w:pPr>
+      <w:ins w:id="243" w:author="Dylan Fair" w:date="2023-12-05T16:57:00Z">
         <w:r>
           <w:rPr>
             <w:rFonts w:ascii="Arial" w:eastAsia="Times New Roman" w:hAnsi="Arial" w:cs="Arial"/>
@@ -3146,7 +3715,7 @@
           <w:t>0:30: I changed the Table of Contents for better spacing</w:t>
         </w:r>
       </w:ins>
-      <w:ins w:id="225" w:author="Dylan Fair" w:date="2023-12-07T12:59:00Z">
+      <w:ins w:id="244" w:author="Dylan Fair" w:date="2023-12-07T12:59:00Z">
         <w:r>
           <w:rPr>
             <w:rFonts w:ascii="Arial" w:eastAsia="Times New Roman" w:hAnsi="Arial" w:cs="Arial"/>
@@ -3168,16 +3737,16 @@
           <w:numId w:val="4"/>
         </w:numPr>
         <w:rPr>
-          <w:ins w:id="226" w:author="Dylan Fair" w:date="2023-12-07T12:59:00Z"/>
-          <w:rFonts w:ascii="Arial" w:eastAsia="Times New Roman" w:hAnsi="Arial" w:cs="Arial"/>
-          <w:color w:val="000000"/>
-          <w:kern w:val="0"/>
-          <w:sz w:val="24"/>
-          <w:szCs w:val="24"/>
-          <w14:ligatures w14:val="none"/>
-        </w:rPr>
-      </w:pPr>
-      <w:ins w:id="227" w:author="Dylan Fair" w:date="2023-12-07T12:59:00Z">
+          <w:ins w:id="245" w:author="Dylan Fair" w:date="2023-12-07T12:59:00Z"/>
+          <w:rFonts w:ascii="Arial" w:eastAsia="Times New Roman" w:hAnsi="Arial" w:cs="Arial"/>
+          <w:color w:val="000000"/>
+          <w:kern w:val="0"/>
+          <w:sz w:val="24"/>
+          <w:szCs w:val="24"/>
+          <w14:ligatures w14:val="none"/>
+        </w:rPr>
+      </w:pPr>
+      <w:ins w:id="246" w:author="Dylan Fair" w:date="2023-12-07T12:59:00Z">
         <w:r>
           <w:rPr>
             <w:rFonts w:ascii="Arial" w:eastAsia="Times New Roman" w:hAnsi="Arial" w:cs="Arial"/>
@@ -3199,16 +3768,16 @@
           <w:numId w:val="4"/>
         </w:numPr>
         <w:rPr>
-          <w:ins w:id="228" w:author="Dylan Fair" w:date="2023-12-07T13:02:00Z"/>
-          <w:rFonts w:ascii="Arial" w:eastAsia="Times New Roman" w:hAnsi="Arial" w:cs="Arial"/>
-          <w:color w:val="000000"/>
-          <w:kern w:val="0"/>
-          <w:sz w:val="24"/>
-          <w:szCs w:val="24"/>
-          <w14:ligatures w14:val="none"/>
-        </w:rPr>
-      </w:pPr>
-      <w:ins w:id="229" w:author="Dylan Fair" w:date="2023-12-07T12:59:00Z">
+          <w:ins w:id="247" w:author="Dylan Fair" w:date="2023-12-07T13:02:00Z"/>
+          <w:rFonts w:ascii="Arial" w:eastAsia="Times New Roman" w:hAnsi="Arial" w:cs="Arial"/>
+          <w:color w:val="000000"/>
+          <w:kern w:val="0"/>
+          <w:sz w:val="24"/>
+          <w:szCs w:val="24"/>
+          <w14:ligatures w14:val="none"/>
+        </w:rPr>
+      </w:pPr>
+      <w:ins w:id="248" w:author="Dylan Fair" w:date="2023-12-07T12:59:00Z">
         <w:r>
           <w:rPr>
             <w:rFonts w:ascii="Arial" w:eastAsia="Times New Roman" w:hAnsi="Arial" w:cs="Arial"/>
@@ -3221,7 +3790,7 @@
           <w:t>4:30</w:t>
         </w:r>
       </w:ins>
-      <w:ins w:id="230" w:author="Dylan Fair" w:date="2023-12-07T13:00:00Z">
+      <w:ins w:id="249" w:author="Dylan Fair" w:date="2023-12-07T13:00:00Z">
         <w:r>
           <w:rPr>
             <w:rFonts w:ascii="Arial" w:eastAsia="Times New Roman" w:hAnsi="Arial" w:cs="Arial"/>
@@ -3243,16 +3812,16 @@
           <w:numId w:val="4"/>
         </w:numPr>
         <w:rPr>
-          <w:ins w:id="231" w:author="Dylan Fair" w:date="2023-12-07T13:02:00Z"/>
-          <w:rFonts w:ascii="Arial" w:eastAsia="Times New Roman" w:hAnsi="Arial" w:cs="Arial"/>
-          <w:color w:val="000000"/>
-          <w:kern w:val="0"/>
-          <w:sz w:val="24"/>
-          <w:szCs w:val="24"/>
-          <w14:ligatures w14:val="none"/>
-        </w:rPr>
-      </w:pPr>
-      <w:ins w:id="232" w:author="Dylan Fair" w:date="2023-12-07T13:02:00Z">
+          <w:ins w:id="250" w:author="Dylan Fair" w:date="2023-12-07T13:02:00Z"/>
+          <w:rFonts w:ascii="Arial" w:eastAsia="Times New Roman" w:hAnsi="Arial" w:cs="Arial"/>
+          <w:color w:val="000000"/>
+          <w:kern w:val="0"/>
+          <w:sz w:val="24"/>
+          <w:szCs w:val="24"/>
+          <w14:ligatures w14:val="none"/>
+        </w:rPr>
+      </w:pPr>
+      <w:ins w:id="251" w:author="Dylan Fair" w:date="2023-12-07T13:02:00Z">
         <w:r>
           <w:rPr>
             <w:rFonts w:ascii="Arial" w:eastAsia="Times New Roman" w:hAnsi="Arial" w:cs="Arial"/>
@@ -3274,16 +3843,16 @@
           <w:numId w:val="4"/>
         </w:numPr>
         <w:rPr>
-          <w:ins w:id="233" w:author="Dylan Fair" w:date="2023-12-07T13:20:00Z"/>
-          <w:rFonts w:ascii="Arial" w:eastAsia="Times New Roman" w:hAnsi="Arial" w:cs="Arial"/>
-          <w:color w:val="000000"/>
-          <w:kern w:val="0"/>
-          <w:sz w:val="24"/>
-          <w:szCs w:val="24"/>
-          <w14:ligatures w14:val="none"/>
-        </w:rPr>
-      </w:pPr>
-      <w:ins w:id="234" w:author="Dylan Fair" w:date="2023-12-07T13:48:00Z">
+          <w:ins w:id="252" w:author="Dylan Fair" w:date="2023-12-07T13:20:00Z"/>
+          <w:rFonts w:ascii="Arial" w:eastAsia="Times New Roman" w:hAnsi="Arial" w:cs="Arial"/>
+          <w:color w:val="000000"/>
+          <w:kern w:val="0"/>
+          <w:sz w:val="24"/>
+          <w:szCs w:val="24"/>
+          <w14:ligatures w14:val="none"/>
+        </w:rPr>
+      </w:pPr>
+      <w:ins w:id="253" w:author="Dylan Fair" w:date="2023-12-07T13:48:00Z">
         <w:r>
           <w:rPr>
             <w:rFonts w:ascii="Arial" w:eastAsia="Times New Roman" w:hAnsi="Arial" w:cs="Arial"/>
@@ -3296,7 +3865,7 @@
           <w:t>0:20</w:t>
         </w:r>
       </w:ins>
-      <w:ins w:id="235" w:author="Dylan Fair" w:date="2023-12-07T13:20:00Z">
+      <w:ins w:id="254" w:author="Dylan Fair" w:date="2023-12-07T13:20:00Z">
         <w:r>
           <w:rPr>
             <w:rFonts w:ascii="Arial" w:eastAsia="Times New Roman" w:hAnsi="Arial" w:cs="Arial"/>
@@ -3318,16 +3887,16 @@
           <w:numId w:val="4"/>
         </w:numPr>
         <w:rPr>
-          <w:ins w:id="236" w:author="Dylan Fair" w:date="2023-12-07T14:22:00Z"/>
-          <w:rFonts w:ascii="Arial" w:eastAsia="Times New Roman" w:hAnsi="Arial" w:cs="Arial"/>
-          <w:color w:val="000000"/>
-          <w:kern w:val="0"/>
-          <w:sz w:val="24"/>
-          <w:szCs w:val="24"/>
-          <w14:ligatures w14:val="none"/>
-        </w:rPr>
-      </w:pPr>
-      <w:ins w:id="237" w:author="Dylan Fair" w:date="2023-12-07T15:01:00Z">
+          <w:ins w:id="255" w:author="Dylan Fair" w:date="2023-12-07T14:22:00Z"/>
+          <w:rFonts w:ascii="Arial" w:eastAsia="Times New Roman" w:hAnsi="Arial" w:cs="Arial"/>
+          <w:color w:val="000000"/>
+          <w:kern w:val="0"/>
+          <w:sz w:val="24"/>
+          <w:szCs w:val="24"/>
+          <w14:ligatures w14:val="none"/>
+        </w:rPr>
+      </w:pPr>
+      <w:ins w:id="256" w:author="Dylan Fair" w:date="2023-12-07T15:01:00Z">
         <w:r>
           <w:rPr>
             <w:rFonts w:ascii="Arial" w:eastAsia="Times New Roman" w:hAnsi="Arial" w:cs="Arial"/>
@@ -3340,7 +3909,7 @@
           <w:t>1:00</w:t>
         </w:r>
       </w:ins>
-      <w:ins w:id="238" w:author="Dylan Fair" w:date="2023-12-07T14:02:00Z">
+      <w:ins w:id="257" w:author="Dylan Fair" w:date="2023-12-07T14:02:00Z">
         <w:r>
           <w:rPr>
             <w:rFonts w:ascii="Arial" w:eastAsia="Times New Roman" w:hAnsi="Arial" w:cs="Arial"/>
@@ -3362,16 +3931,16 @@
           <w:numId w:val="4"/>
         </w:numPr>
         <w:rPr>
-          <w:ins w:id="239" w:author="Dylan Fair" w:date="2023-12-11T11:19:00Z"/>
-          <w:rFonts w:ascii="Arial" w:eastAsia="Times New Roman" w:hAnsi="Arial" w:cs="Arial"/>
-          <w:color w:val="000000"/>
-          <w:kern w:val="0"/>
-          <w:sz w:val="24"/>
-          <w:szCs w:val="24"/>
-          <w14:ligatures w14:val="none"/>
-        </w:rPr>
-      </w:pPr>
-      <w:ins w:id="240" w:author="Dylan Fair" w:date="2023-12-07T14:22:00Z">
+          <w:ins w:id="258" w:author="Dylan Fair" w:date="2023-12-11T11:19:00Z"/>
+          <w:rFonts w:ascii="Arial" w:eastAsia="Times New Roman" w:hAnsi="Arial" w:cs="Arial"/>
+          <w:color w:val="000000"/>
+          <w:kern w:val="0"/>
+          <w:sz w:val="24"/>
+          <w:szCs w:val="24"/>
+          <w14:ligatures w14:val="none"/>
+        </w:rPr>
+      </w:pPr>
+      <w:ins w:id="259" w:author="Dylan Fair" w:date="2023-12-07T14:22:00Z">
         <w:r>
           <w:rPr>
             <w:rFonts w:ascii="Arial" w:eastAsia="Times New Roman" w:hAnsi="Arial" w:cs="Arial"/>
@@ -3393,16 +3962,16 @@
           <w:numId w:val="4"/>
         </w:numPr>
         <w:rPr>
-          <w:ins w:id="241" w:author="Dylan Fair" w:date="2023-12-11T11:19:00Z"/>
-          <w:rFonts w:ascii="Arial" w:eastAsia="Times New Roman" w:hAnsi="Arial" w:cs="Arial"/>
-          <w:color w:val="000000"/>
-          <w:kern w:val="0"/>
-          <w:sz w:val="24"/>
-          <w:szCs w:val="24"/>
-          <w14:ligatures w14:val="none"/>
-        </w:rPr>
-      </w:pPr>
-      <w:ins w:id="242" w:author="Dylan Fair" w:date="2023-12-11T11:19:00Z">
+          <w:ins w:id="260" w:author="Dylan Fair" w:date="2023-12-11T11:19:00Z"/>
+          <w:rFonts w:ascii="Arial" w:eastAsia="Times New Roman" w:hAnsi="Arial" w:cs="Arial"/>
+          <w:color w:val="000000"/>
+          <w:kern w:val="0"/>
+          <w:sz w:val="24"/>
+          <w:szCs w:val="24"/>
+          <w14:ligatures w14:val="none"/>
+        </w:rPr>
+      </w:pPr>
+      <w:ins w:id="261" w:author="Dylan Fair" w:date="2023-12-11T11:19:00Z">
         <w:r>
           <w:rPr>
             <w:rFonts w:ascii="Arial" w:eastAsia="Times New Roman" w:hAnsi="Arial" w:cs="Arial"/>
@@ -3424,16 +3993,16 @@
           <w:numId w:val="4"/>
         </w:numPr>
         <w:rPr>
-          <w:ins w:id="243" w:author="Dylan Fair" w:date="2023-12-11T11:19:00Z"/>
-          <w:rFonts w:ascii="Arial" w:eastAsia="Times New Roman" w:hAnsi="Arial" w:cs="Arial"/>
-          <w:color w:val="000000"/>
-          <w:kern w:val="0"/>
-          <w:sz w:val="24"/>
-          <w:szCs w:val="24"/>
-          <w14:ligatures w14:val="none"/>
-        </w:rPr>
-      </w:pPr>
-      <w:ins w:id="244" w:author="Dylan Fair" w:date="2023-12-11T11:19:00Z">
+          <w:ins w:id="262" w:author="Dylan Fair" w:date="2023-12-11T11:19:00Z"/>
+          <w:rFonts w:ascii="Arial" w:eastAsia="Times New Roman" w:hAnsi="Arial" w:cs="Arial"/>
+          <w:color w:val="000000"/>
+          <w:kern w:val="0"/>
+          <w:sz w:val="24"/>
+          <w:szCs w:val="24"/>
+          <w14:ligatures w14:val="none"/>
+        </w:rPr>
+      </w:pPr>
+      <w:ins w:id="263" w:author="Dylan Fair" w:date="2023-12-11T11:19:00Z">
         <w:r>
           <w:rPr>
             <w:rFonts w:ascii="Arial" w:eastAsia="Times New Roman" w:hAnsi="Arial" w:cs="Arial"/>
@@ -3455,16 +4024,16 @@
           <w:numId w:val="4"/>
         </w:numPr>
         <w:rPr>
-          <w:ins w:id="245" w:author="Dylan Fair" w:date="2023-12-11T11:20:00Z"/>
-          <w:rFonts w:ascii="Arial" w:eastAsia="Times New Roman" w:hAnsi="Arial" w:cs="Arial"/>
-          <w:color w:val="000000"/>
-          <w:kern w:val="0"/>
-          <w:sz w:val="24"/>
-          <w:szCs w:val="24"/>
-          <w14:ligatures w14:val="none"/>
-        </w:rPr>
-      </w:pPr>
-      <w:ins w:id="246" w:author="Dylan Fair" w:date="2023-12-11T11:20:00Z">
+          <w:ins w:id="264" w:author="Dylan Fair" w:date="2023-12-11T11:20:00Z"/>
+          <w:rFonts w:ascii="Arial" w:eastAsia="Times New Roman" w:hAnsi="Arial" w:cs="Arial"/>
+          <w:color w:val="000000"/>
+          <w:kern w:val="0"/>
+          <w:sz w:val="24"/>
+          <w:szCs w:val="24"/>
+          <w14:ligatures w14:val="none"/>
+        </w:rPr>
+      </w:pPr>
+      <w:ins w:id="265" w:author="Dylan Fair" w:date="2023-12-11T11:20:00Z">
         <w:r>
           <w:rPr>
             <w:rFonts w:ascii="Arial" w:eastAsia="Times New Roman" w:hAnsi="Arial" w:cs="Arial"/>
@@ -3486,16 +4055,16 @@
           <w:numId w:val="4"/>
         </w:numPr>
         <w:rPr>
-          <w:ins w:id="247" w:author="Dylan Fair" w:date="2023-12-11T11:20:00Z"/>
-          <w:rFonts w:ascii="Arial" w:eastAsia="Times New Roman" w:hAnsi="Arial" w:cs="Arial"/>
-          <w:color w:val="000000"/>
-          <w:kern w:val="0"/>
-          <w:sz w:val="24"/>
-          <w:szCs w:val="24"/>
-          <w14:ligatures w14:val="none"/>
-        </w:rPr>
-      </w:pPr>
-      <w:ins w:id="248" w:author="Dylan Fair" w:date="2023-12-11T11:20:00Z">
+          <w:ins w:id="266" w:author="Dylan Fair" w:date="2023-12-11T11:20:00Z"/>
+          <w:rFonts w:ascii="Arial" w:eastAsia="Times New Roman" w:hAnsi="Arial" w:cs="Arial"/>
+          <w:color w:val="000000"/>
+          <w:kern w:val="0"/>
+          <w:sz w:val="24"/>
+          <w:szCs w:val="24"/>
+          <w14:ligatures w14:val="none"/>
+        </w:rPr>
+      </w:pPr>
+      <w:ins w:id="267" w:author="Dylan Fair" w:date="2023-12-11T11:20:00Z">
         <w:r>
           <w:rPr>
             <w:rFonts w:ascii="Arial" w:eastAsia="Times New Roman" w:hAnsi="Arial" w:cs="Arial"/>
@@ -3517,16 +4086,16 @@
           <w:numId w:val="4"/>
         </w:numPr>
         <w:rPr>
-          <w:ins w:id="249" w:author="Dylan Fair" w:date="2023-12-12T15:33:00Z"/>
-          <w:rFonts w:ascii="Arial" w:eastAsia="Times New Roman" w:hAnsi="Arial" w:cs="Arial"/>
-          <w:color w:val="000000"/>
-          <w:kern w:val="0"/>
-          <w:sz w:val="24"/>
-          <w:szCs w:val="24"/>
-          <w14:ligatures w14:val="none"/>
-        </w:rPr>
-      </w:pPr>
-      <w:ins w:id="250" w:author="Dylan Fair" w:date="2023-12-11T13:28:00Z">
+          <w:ins w:id="268" w:author="Dylan Fair" w:date="2023-12-12T15:33:00Z"/>
+          <w:rFonts w:ascii="Arial" w:eastAsia="Times New Roman" w:hAnsi="Arial" w:cs="Arial"/>
+          <w:color w:val="000000"/>
+          <w:kern w:val="0"/>
+          <w:sz w:val="24"/>
+          <w:szCs w:val="24"/>
+          <w14:ligatures w14:val="none"/>
+        </w:rPr>
+      </w:pPr>
+      <w:ins w:id="269" w:author="Dylan Fair" w:date="2023-12-11T13:28:00Z">
         <w:r>
           <w:rPr>
             <w:rFonts w:ascii="Arial" w:eastAsia="Times New Roman" w:hAnsi="Arial" w:cs="Arial"/>
@@ -3539,7 +4108,7 @@
           <w:t>2 hours</w:t>
         </w:r>
       </w:ins>
-      <w:ins w:id="251" w:author="Dylan Fair" w:date="2023-12-11T11:21:00Z">
+      <w:ins w:id="270" w:author="Dylan Fair" w:date="2023-12-11T11:21:00Z">
         <w:r>
           <w:rPr>
             <w:rFonts w:ascii="Arial" w:eastAsia="Times New Roman" w:hAnsi="Arial" w:cs="Arial"/>
@@ -3552,7 +4121,7 @@
           <w:t xml:space="preserve">: </w:t>
         </w:r>
       </w:ins>
-      <w:ins w:id="252" w:author="Dylan Fair" w:date="2023-12-11T13:28:00Z">
+      <w:ins w:id="271" w:author="Dylan Fair" w:date="2023-12-11T13:28:00Z">
         <w:r>
           <w:rPr>
             <w:rFonts w:ascii="Arial" w:eastAsia="Times New Roman" w:hAnsi="Arial" w:cs="Arial"/>
@@ -3565,7 +4134,7 @@
           <w:t xml:space="preserve">Mobile App, </w:t>
         </w:r>
       </w:ins>
-      <w:ins w:id="253" w:author="Dylan Fair" w:date="2023-12-11T13:29:00Z">
+      <w:ins w:id="272" w:author="Dylan Fair" w:date="2023-12-11T13:29:00Z">
         <w:r>
           <w:rPr>
             <w:rFonts w:ascii="Arial" w:eastAsia="Times New Roman" w:hAnsi="Arial" w:cs="Arial"/>
@@ -3587,26 +4156,50 @@
           <w:numId w:val="4"/>
         </w:numPr>
         <w:rPr>
-          <w:ins w:id="254" w:author="Dylan Fair" w:date="2023-12-17T16:52:00Z"/>
-          <w:rFonts w:ascii="Arial" w:eastAsia="Times New Roman" w:hAnsi="Arial" w:cs="Arial"/>
-          <w:color w:val="000000"/>
-          <w:kern w:val="0"/>
-          <w:sz w:val="24"/>
-          <w:szCs w:val="24"/>
-          <w14:ligatures w14:val="none"/>
-        </w:rPr>
-      </w:pPr>
-      <w:ins w:id="255" w:author="Dylan Fair" w:date="2023-12-12T15:33:00Z">
-        <w:r>
-          <w:rPr>
-            <w:rFonts w:ascii="Arial" w:eastAsia="Times New Roman" w:hAnsi="Arial" w:cs="Arial"/>
-            <w:color w:val="000000"/>
-            <w:kern w:val="0"/>
-            <w:sz w:val="24"/>
-            <w:szCs w:val="24"/>
-            <w14:ligatures w14:val="none"/>
-          </w:rPr>
-          <w:t xml:space="preserve">TODO: Make horizontal Scroll View with snapping </w:t>
+          <w:ins w:id="273" w:author="Dylan Fair" w:date="2023-12-17T16:52:00Z"/>
+          <w:rFonts w:ascii="Arial" w:eastAsia="Times New Roman" w:hAnsi="Arial" w:cs="Arial"/>
+          <w:color w:val="000000"/>
+          <w:kern w:val="0"/>
+          <w:sz w:val="24"/>
+          <w:szCs w:val="24"/>
+          <w14:ligatures w14:val="none"/>
+        </w:rPr>
+      </w:pPr>
+      <w:ins w:id="274" w:author="Dylan Fair" w:date="2023-12-12T15:33:00Z">
+        <w:r>
+          <w:rPr>
+            <w:rFonts w:ascii="Arial" w:eastAsia="Times New Roman" w:hAnsi="Arial" w:cs="Arial"/>
+            <w:color w:val="000000"/>
+            <w:kern w:val="0"/>
+            <w:sz w:val="24"/>
+            <w:szCs w:val="24"/>
+            <w14:ligatures w14:val="none"/>
+          </w:rPr>
+          <w:t xml:space="preserve">TODO: Make horizontal Scroll View </w:t>
+        </w:r>
+        <w:proofErr w:type="gramStart"/>
+        <w:r>
+          <w:rPr>
+            <w:rFonts w:ascii="Arial" w:eastAsia="Times New Roman" w:hAnsi="Arial" w:cs="Arial"/>
+            <w:color w:val="000000"/>
+            <w:kern w:val="0"/>
+            <w:sz w:val="24"/>
+            <w:szCs w:val="24"/>
+            <w14:ligatures w14:val="none"/>
+          </w:rPr>
+          <w:t>with</w:t>
+        </w:r>
+        <w:proofErr w:type="gramEnd"/>
+        <w:r>
+          <w:rPr>
+            <w:rFonts w:ascii="Arial" w:eastAsia="Times New Roman" w:hAnsi="Arial" w:cs="Arial"/>
+            <w:color w:val="000000"/>
+            <w:kern w:val="0"/>
+            <w:sz w:val="24"/>
+            <w:szCs w:val="24"/>
+            <w14:ligatures w14:val="none"/>
+          </w:rPr>
+          <w:t xml:space="preserve"> snapping </w:t>
         </w:r>
         <w:r>
           <w:rPr>
@@ -3620,7 +4213,7 @@
           <w:t xml:space="preserve">and move </w:t>
         </w:r>
       </w:ins>
-      <w:ins w:id="256" w:author="Dylan Fair" w:date="2023-12-12T15:34:00Z">
+      <w:ins w:id="275" w:author="Dylan Fair" w:date="2023-12-12T15:34:00Z">
         <w:r>
           <w:rPr>
             <w:rFonts w:ascii="Arial" w:eastAsia="Times New Roman" w:hAnsi="Arial" w:cs="Arial"/>
@@ -3642,16 +4235,16 @@
           <w:numId w:val="4"/>
         </w:numPr>
         <w:rPr>
-          <w:ins w:id="257" w:author="Dylan Fair" w:date="2023-12-17T16:52:00Z"/>
-          <w:rFonts w:ascii="Arial" w:eastAsia="Times New Roman" w:hAnsi="Arial" w:cs="Arial"/>
-          <w:color w:val="000000"/>
-          <w:kern w:val="0"/>
-          <w:sz w:val="24"/>
-          <w:szCs w:val="24"/>
-          <w14:ligatures w14:val="none"/>
-        </w:rPr>
-      </w:pPr>
-      <w:ins w:id="258" w:author="Dylan Fair" w:date="2023-12-17T16:52:00Z">
+          <w:ins w:id="276" w:author="Dylan Fair" w:date="2023-12-17T16:52:00Z"/>
+          <w:rFonts w:ascii="Arial" w:eastAsia="Times New Roman" w:hAnsi="Arial" w:cs="Arial"/>
+          <w:color w:val="000000"/>
+          <w:kern w:val="0"/>
+          <w:sz w:val="24"/>
+          <w:szCs w:val="24"/>
+          <w14:ligatures w14:val="none"/>
+        </w:rPr>
+      </w:pPr>
+      <w:ins w:id="277" w:author="Dylan Fair" w:date="2023-12-17T16:52:00Z">
         <w:r>
           <w:rPr>
             <w:rFonts w:ascii="Arial" w:eastAsia="Times New Roman" w:hAnsi="Arial" w:cs="Arial"/>
@@ -3673,16 +4266,16 @@
           <w:numId w:val="4"/>
         </w:numPr>
         <w:rPr>
-          <w:ins w:id="259" w:author="Dylan Fair" w:date="2023-12-17T16:53:00Z"/>
-          <w:rFonts w:ascii="Arial" w:eastAsia="Times New Roman" w:hAnsi="Arial" w:cs="Arial"/>
-          <w:color w:val="000000"/>
-          <w:kern w:val="0"/>
-          <w:sz w:val="24"/>
-          <w:szCs w:val="24"/>
-          <w14:ligatures w14:val="none"/>
-        </w:rPr>
-      </w:pPr>
-      <w:ins w:id="260" w:author="Dylan Fair" w:date="2023-12-17T16:52:00Z">
+          <w:ins w:id="278" w:author="Dylan Fair" w:date="2023-12-17T16:53:00Z"/>
+          <w:rFonts w:ascii="Arial" w:eastAsia="Times New Roman" w:hAnsi="Arial" w:cs="Arial"/>
+          <w:color w:val="000000"/>
+          <w:kern w:val="0"/>
+          <w:sz w:val="24"/>
+          <w:szCs w:val="24"/>
+          <w14:ligatures w14:val="none"/>
+        </w:rPr>
+      </w:pPr>
+      <w:ins w:id="279" w:author="Dylan Fair" w:date="2023-12-17T16:52:00Z">
         <w:r>
           <w:rPr>
             <w:rFonts w:ascii="Arial" w:eastAsia="Times New Roman" w:hAnsi="Arial" w:cs="Arial"/>
@@ -3704,16 +4297,16 @@
           <w:numId w:val="4"/>
         </w:numPr>
         <w:rPr>
-          <w:ins w:id="261" w:author="Dylan Fair" w:date="2023-12-17T16:53:00Z"/>
-          <w:rFonts w:ascii="Arial" w:eastAsia="Times New Roman" w:hAnsi="Arial" w:cs="Arial"/>
-          <w:color w:val="000000"/>
-          <w:kern w:val="0"/>
-          <w:sz w:val="24"/>
-          <w:szCs w:val="24"/>
-          <w14:ligatures w14:val="none"/>
-        </w:rPr>
-      </w:pPr>
-      <w:ins w:id="262" w:author="Dylan Fair" w:date="2023-12-17T16:53:00Z">
+          <w:ins w:id="280" w:author="Dylan Fair" w:date="2023-12-17T16:53:00Z"/>
+          <w:rFonts w:ascii="Arial" w:eastAsia="Times New Roman" w:hAnsi="Arial" w:cs="Arial"/>
+          <w:color w:val="000000"/>
+          <w:kern w:val="0"/>
+          <w:sz w:val="24"/>
+          <w:szCs w:val="24"/>
+          <w14:ligatures w14:val="none"/>
+        </w:rPr>
+      </w:pPr>
+      <w:ins w:id="281" w:author="Dylan Fair" w:date="2023-12-17T16:53:00Z">
         <w:r>
           <w:rPr>
             <w:rFonts w:ascii="Arial" w:eastAsia="Times New Roman" w:hAnsi="Arial" w:cs="Arial"/>
@@ -3735,16 +4328,16 @@
           <w:numId w:val="4"/>
         </w:numPr>
         <w:rPr>
-          <w:ins w:id="263" w:author="Dylan Fair" w:date="2023-11-08T19:59:00Z"/>
-          <w:rFonts w:ascii="Arial" w:eastAsia="Times New Roman" w:hAnsi="Arial" w:cs="Arial"/>
-          <w:color w:val="000000"/>
-          <w:kern w:val="0"/>
-          <w:sz w:val="24"/>
-          <w:szCs w:val="24"/>
-          <w14:ligatures w14:val="none"/>
-        </w:rPr>
-      </w:pPr>
-      <w:ins w:id="264" w:author="Dylan Fair" w:date="2023-12-17T16:53:00Z">
+          <w:ins w:id="282" w:author="Dylan Fair" w:date="2023-11-08T19:59:00Z"/>
+          <w:rFonts w:ascii="Arial" w:eastAsia="Times New Roman" w:hAnsi="Arial" w:cs="Arial"/>
+          <w:color w:val="000000"/>
+          <w:kern w:val="0"/>
+          <w:sz w:val="24"/>
+          <w:szCs w:val="24"/>
+          <w14:ligatures w14:val="none"/>
+        </w:rPr>
+      </w:pPr>
+      <w:ins w:id="283" w:author="Dylan Fair" w:date="2023-12-17T16:53:00Z">
         <w:r>
           <w:rPr>
             <w:rFonts w:ascii="Arial" w:eastAsia="Times New Roman" w:hAnsi="Arial" w:cs="Arial"/>
@@ -3757,7 +4350,7 @@
           <w:t xml:space="preserve">5 hours: System overhaul (back to Design </w:t>
         </w:r>
       </w:ins>
-      <w:ins w:id="265" w:author="Dylan Fair" w:date="2023-12-17T16:54:00Z">
+      <w:ins w:id="284" w:author="Dylan Fair" w:date="2023-12-17T16:54:00Z">
         <w:r>
           <w:rPr>
             <w:rFonts w:ascii="Arial" w:eastAsia="Times New Roman" w:hAnsi="Arial" w:cs="Arial"/>
@@ -3776,7 +4369,7 @@
         <w:spacing w:after="0" w:line="240" w:lineRule="auto"/>
         <w:jc w:val="center"/>
         <w:rPr>
-          <w:del w:id="266" w:author="Dylan Fair" w:date="2023-06-03T19:27:00Z"/>
+          <w:del w:id="285" w:author="Dylan Fair" w:date="2023-06-03T19:27:00Z"/>
           <w:rFonts w:ascii="Arial" w:eastAsia="Times New Roman" w:hAnsi="Arial" w:cs="Arial"/>
           <w:color w:val="000000"/>
           <w:kern w:val="0"/>
@@ -3789,7 +4382,7 @@
         <w:spacing w:after="0" w:line="240" w:lineRule="auto"/>
         <w:ind w:firstLine="720"/>
         <w:rPr>
-          <w:ins w:id="267" w:author="Dylan Fair" w:date="2023-06-03T19:27:00Z"/>
+          <w:ins w:id="286" w:author="Dylan Fair" w:date="2023-06-03T19:27:00Z"/>
           <w:rFonts w:ascii="Arial" w:eastAsia="Times New Roman" w:hAnsi="Arial" w:cs="Arial"/>
           <w:color w:val="000000"/>
           <w:kern w:val="0"/>
@@ -3801,20 +4394,20 @@
       <w:pPr>
         <w:pStyle w:val="Heading1"/>
         <w:rPr>
-          <w:ins w:id="268" w:author="Dylan Fair" w:date="2023-09-09T23:00:00Z"/>
-        </w:rPr>
-        <w:pPrChange w:id="269" w:author="Dylan Fair" w:date="2023-12-07T13:00:00Z">
+          <w:ins w:id="287" w:author="Dylan Fair" w:date="2023-09-09T23:00:00Z"/>
+        </w:rPr>
+        <w:pPrChange w:id="288" w:author="Dylan Fair" w:date="2023-12-07T13:00:00Z">
           <w:pPr>
             <w:jc w:val="center"/>
           </w:pPr>
         </w:pPrChange>
       </w:pPr>
-      <w:ins w:id="270" w:author="Dylan Fair" w:date="2023-11-08T19:58:00Z">
+      <w:ins w:id="289" w:author="Dylan Fair" w:date="2023-11-08T19:58:00Z">
         <w:r>
           <w:br w:type="page"/>
         </w:r>
       </w:ins>
-      <w:ins w:id="271" w:author="Dylan Fair" w:date="2023-09-09T23:00:00Z">
+      <w:ins w:id="290" w:author="Dylan Fair" w:date="2023-09-09T23:00:00Z">
         <w:r>
           <w:lastRenderedPageBreak/>
           <w:t>Version 0.</w:t>
@@ -3823,15 +4416,20 @@
           <w:t>2.</w:t>
         </w:r>
       </w:ins>
-      <w:ins w:id="272" w:author="Dylan Fair" w:date="2023-09-09T23:02:00Z">
+      <w:ins w:id="291" w:author="Dylan Fair" w:date="2023-09-09T23:02:00Z">
         <w:r>
           <w:t>2</w:t>
         </w:r>
       </w:ins>
-      <w:ins w:id="273" w:author="Dylan Fair" w:date="2023-09-09T23:00:00Z">
-        <w:r>
-          <w:t xml:space="preserve"> Timelog</w:t>
-        </w:r>
+      <w:ins w:id="292" w:author="Dylan Fair" w:date="2023-09-09T23:00:00Z">
+        <w:r>
+          <w:t xml:space="preserve"> </w:t>
+        </w:r>
+        <w:proofErr w:type="spellStart"/>
+        <w:r>
+          <w:t>Timelog</w:t>
+        </w:r>
+        <w:proofErr w:type="spellEnd"/>
       </w:ins>
     </w:p>
     <w:p>
@@ -3842,16 +4440,16 @@
           <w:numId w:val="4"/>
         </w:numPr>
         <w:rPr>
-          <w:ins w:id="274" w:author="Dylan Fair" w:date="2023-10-17T23:25:00Z"/>
-          <w:rFonts w:ascii="Arial" w:eastAsia="Times New Roman" w:hAnsi="Arial" w:cs="Arial"/>
-          <w:color w:val="000000"/>
-          <w:kern w:val="0"/>
-          <w:sz w:val="24"/>
-          <w:szCs w:val="24"/>
-          <w14:ligatures w14:val="none"/>
-        </w:rPr>
-      </w:pPr>
-      <w:ins w:id="275" w:author="Dylan Fair" w:date="2023-10-17T23:25:00Z">
+          <w:ins w:id="293" w:author="Dylan Fair" w:date="2023-10-17T23:25:00Z"/>
+          <w:rFonts w:ascii="Arial" w:eastAsia="Times New Roman" w:hAnsi="Arial" w:cs="Arial"/>
+          <w:color w:val="000000"/>
+          <w:kern w:val="0"/>
+          <w:sz w:val="24"/>
+          <w:szCs w:val="24"/>
+          <w14:ligatures w14:val="none"/>
+        </w:rPr>
+      </w:pPr>
+      <w:ins w:id="294" w:author="Dylan Fair" w:date="2023-10-17T23:25:00Z">
         <w:r>
           <w:rPr>
             <w:rFonts w:ascii="Arial" w:eastAsia="Times New Roman" w:hAnsi="Arial" w:cs="Arial"/>
@@ -3873,15 +4471,15 @@
           <w:numId w:val="4"/>
         </w:numPr>
         <w:rPr>
-          <w:ins w:id="276" w:author="Dylan Fair" w:date="2023-10-17T23:25:00Z"/>
-          <w:rFonts w:ascii="Arial" w:eastAsia="Times New Roman" w:hAnsi="Arial" w:cs="Arial"/>
-          <w:color w:val="000000"/>
-          <w:kern w:val="0"/>
-          <w:sz w:val="24"/>
-          <w:szCs w:val="24"/>
-          <w14:ligatures w14:val="none"/>
-        </w:rPr>
-        <w:pPrChange w:id="277" w:author="Dylan Fair" w:date="2023-10-17T23:25:00Z">
+          <w:ins w:id="295" w:author="Dylan Fair" w:date="2023-10-17T23:25:00Z"/>
+          <w:rFonts w:ascii="Arial" w:eastAsia="Times New Roman" w:hAnsi="Arial" w:cs="Arial"/>
+          <w:color w:val="000000"/>
+          <w:kern w:val="0"/>
+          <w:sz w:val="24"/>
+          <w:szCs w:val="24"/>
+          <w14:ligatures w14:val="none"/>
+        </w:rPr>
+        <w:pPrChange w:id="296" w:author="Dylan Fair" w:date="2023-10-17T23:25:00Z">
           <w:pPr>
             <w:pStyle w:val="ListParagraph"/>
             <w:numPr>
@@ -3891,7 +4489,7 @@
           </w:pPr>
         </w:pPrChange>
       </w:pPr>
-      <w:ins w:id="278" w:author="Dylan Fair" w:date="2023-10-17T23:25:00Z">
+      <w:ins w:id="297" w:author="Dylan Fair" w:date="2023-10-17T23:25:00Z">
         <w:r>
           <w:rPr>
             <w:rFonts w:ascii="Arial" w:eastAsia="Times New Roman" w:hAnsi="Arial" w:cs="Arial"/>
@@ -3913,16 +4511,16 @@
           <w:numId w:val="4"/>
         </w:numPr>
         <w:rPr>
-          <w:ins w:id="279" w:author="Dylan Fair" w:date="2023-09-09T23:02:00Z"/>
-          <w:rFonts w:ascii="Arial" w:eastAsia="Times New Roman" w:hAnsi="Arial" w:cs="Arial"/>
-          <w:color w:val="000000"/>
-          <w:kern w:val="0"/>
-          <w:sz w:val="24"/>
-          <w:szCs w:val="24"/>
-          <w14:ligatures w14:val="none"/>
-        </w:rPr>
-      </w:pPr>
-      <w:ins w:id="280" w:author="Dylan Fair" w:date="2023-09-09T23:00:00Z">
+          <w:ins w:id="298" w:author="Dylan Fair" w:date="2023-09-09T23:02:00Z"/>
+          <w:rFonts w:ascii="Arial" w:eastAsia="Times New Roman" w:hAnsi="Arial" w:cs="Arial"/>
+          <w:color w:val="000000"/>
+          <w:kern w:val="0"/>
+          <w:sz w:val="24"/>
+          <w:szCs w:val="24"/>
+          <w14:ligatures w14:val="none"/>
+        </w:rPr>
+      </w:pPr>
+      <w:ins w:id="299" w:author="Dylan Fair" w:date="2023-09-09T23:00:00Z">
         <w:r>
           <w:rPr>
             <w:rFonts w:ascii="Arial" w:eastAsia="Times New Roman" w:hAnsi="Arial" w:cs="Arial"/>
@@ -3935,7 +4533,7 @@
           <w:t>9/</w:t>
         </w:r>
       </w:ins>
-      <w:ins w:id="281" w:author="Dylan Fair" w:date="2023-09-11T22:45:00Z">
+      <w:ins w:id="300" w:author="Dylan Fair" w:date="2023-09-11T22:45:00Z">
         <w:r>
           <w:rPr>
             <w:rFonts w:ascii="Arial" w:eastAsia="Times New Roman" w:hAnsi="Arial" w:cs="Arial"/>
@@ -3948,7 +4546,7 @@
           <w:t>11</w:t>
         </w:r>
       </w:ins>
-      <w:ins w:id="282" w:author="Dylan Fair" w:date="2023-09-09T23:00:00Z">
+      <w:ins w:id="301" w:author="Dylan Fair" w:date="2023-09-09T23:00:00Z">
         <w:r>
           <w:rPr>
             <w:rFonts w:ascii="Arial" w:eastAsia="Times New Roman" w:hAnsi="Arial" w:cs="Arial"/>
@@ -3970,16 +4568,16 @@
           <w:numId w:val="4"/>
         </w:numPr>
         <w:rPr>
-          <w:ins w:id="283" w:author="Dylan Fair" w:date="2023-09-09T23:02:00Z"/>
-          <w:rFonts w:ascii="Arial" w:eastAsia="Times New Roman" w:hAnsi="Arial" w:cs="Arial"/>
-          <w:color w:val="000000"/>
-          <w:kern w:val="0"/>
-          <w:sz w:val="24"/>
-          <w:szCs w:val="24"/>
-          <w14:ligatures w14:val="none"/>
-        </w:rPr>
-      </w:pPr>
-      <w:ins w:id="284" w:author="Dylan Fair" w:date="2023-09-11T22:45:00Z">
+          <w:ins w:id="302" w:author="Dylan Fair" w:date="2023-09-09T23:02:00Z"/>
+          <w:rFonts w:ascii="Arial" w:eastAsia="Times New Roman" w:hAnsi="Arial" w:cs="Arial"/>
+          <w:color w:val="000000"/>
+          <w:kern w:val="0"/>
+          <w:sz w:val="24"/>
+          <w:szCs w:val="24"/>
+          <w14:ligatures w14:val="none"/>
+        </w:rPr>
+      </w:pPr>
+      <w:ins w:id="303" w:author="Dylan Fair" w:date="2023-09-11T22:45:00Z">
         <w:r>
           <w:rPr>
             <w:rFonts w:ascii="Arial" w:eastAsia="Times New Roman" w:hAnsi="Arial" w:cs="Arial"/>
@@ -3992,7 +4590,7 @@
           <w:t xml:space="preserve">0:30: </w:t>
         </w:r>
       </w:ins>
-      <w:ins w:id="285" w:author="Dylan Fair" w:date="2023-09-11T22:48:00Z">
+      <w:ins w:id="304" w:author="Dylan Fair" w:date="2023-09-11T22:48:00Z">
         <w:r>
           <w:rPr>
             <w:rFonts w:ascii="Arial" w:eastAsia="Times New Roman" w:hAnsi="Arial" w:cs="Arial"/>
@@ -4005,7 +4603,7 @@
           <w:t xml:space="preserve">Update </w:t>
         </w:r>
       </w:ins>
-      <w:ins w:id="286" w:author="Dylan Fair" w:date="2023-09-11T22:49:00Z">
+      <w:ins w:id="305" w:author="Dylan Fair" w:date="2023-09-11T22:49:00Z">
         <w:r>
           <w:rPr>
             <w:rFonts w:ascii="Arial" w:eastAsia="Times New Roman" w:hAnsi="Arial" w:cs="Arial"/>
@@ -4022,9 +4620,9 @@
     <w:p>
       <w:pPr>
         <w:rPr>
-          <w:ins w:id="287" w:author="Dylan Fair" w:date="2023-12-07T13:01:00Z"/>
-        </w:rPr>
-        <w:pPrChange w:id="288" w:author="Dylan Fair" w:date="2023-12-07T13:01:00Z">
+          <w:ins w:id="306" w:author="Dylan Fair" w:date="2023-12-07T13:01:00Z"/>
+        </w:rPr>
+        <w:pPrChange w:id="307" w:author="Dylan Fair" w:date="2023-12-07T13:01:00Z">
           <w:pPr>
             <w:pStyle w:val="Heading1"/>
           </w:pPr>
@@ -4035,15 +4633,15 @@
       <w:pPr>
         <w:pStyle w:val="Heading1"/>
         <w:rPr>
-          <w:ins w:id="289" w:author="Dylan Fair" w:date="2023-07-21T14:11:00Z"/>
-        </w:rPr>
-        <w:pPrChange w:id="290" w:author="Dylan Fair" w:date="2023-12-07T13:01:00Z">
+          <w:ins w:id="308" w:author="Dylan Fair" w:date="2023-07-21T14:11:00Z"/>
+        </w:rPr>
+        <w:pPrChange w:id="309" w:author="Dylan Fair" w:date="2023-12-07T13:01:00Z">
           <w:pPr>
             <w:jc w:val="center"/>
           </w:pPr>
         </w:pPrChange>
       </w:pPr>
-      <w:ins w:id="291" w:author="Dylan Fair" w:date="2023-07-21T14:11:00Z">
+      <w:ins w:id="310" w:author="Dylan Fair" w:date="2023-07-21T14:11:00Z">
         <w:r>
           <w:t>Version 0.</w:t>
         </w:r>
@@ -4051,15 +4649,20 @@
           <w:t>2.</w:t>
         </w:r>
       </w:ins>
-      <w:ins w:id="292" w:author="Dylan Fair" w:date="2023-07-21T14:12:00Z">
+      <w:ins w:id="311" w:author="Dylan Fair" w:date="2023-07-21T14:12:00Z">
         <w:r>
           <w:t>1</w:t>
         </w:r>
       </w:ins>
-      <w:ins w:id="293" w:author="Dylan Fair" w:date="2023-07-21T14:11:00Z">
-        <w:r>
-          <w:t xml:space="preserve"> Timelog</w:t>
-        </w:r>
+      <w:ins w:id="312" w:author="Dylan Fair" w:date="2023-07-21T14:11:00Z">
+        <w:r>
+          <w:t xml:space="preserve"> </w:t>
+        </w:r>
+        <w:proofErr w:type="spellStart"/>
+        <w:r>
+          <w:t>Timelog</w:t>
+        </w:r>
+        <w:proofErr w:type="spellEnd"/>
       </w:ins>
     </w:p>
     <w:p>
@@ -4070,16 +4673,16 @@
           <w:numId w:val="4"/>
         </w:numPr>
         <w:rPr>
-          <w:ins w:id="294" w:author="Dylan Fair" w:date="2023-09-09T22:59:00Z"/>
-          <w:rFonts w:ascii="Arial" w:eastAsia="Times New Roman" w:hAnsi="Arial" w:cs="Arial"/>
-          <w:color w:val="000000"/>
-          <w:kern w:val="0"/>
-          <w:sz w:val="24"/>
-          <w:szCs w:val="24"/>
-          <w14:ligatures w14:val="none"/>
-        </w:rPr>
-      </w:pPr>
-      <w:ins w:id="295" w:author="Dylan Fair" w:date="2023-09-09T22:59:00Z">
+          <w:ins w:id="313" w:author="Dylan Fair" w:date="2023-09-09T22:59:00Z"/>
+          <w:rFonts w:ascii="Arial" w:eastAsia="Times New Roman" w:hAnsi="Arial" w:cs="Arial"/>
+          <w:color w:val="000000"/>
+          <w:kern w:val="0"/>
+          <w:sz w:val="24"/>
+          <w:szCs w:val="24"/>
+          <w14:ligatures w14:val="none"/>
+        </w:rPr>
+      </w:pPr>
+      <w:ins w:id="314" w:author="Dylan Fair" w:date="2023-09-09T22:59:00Z">
         <w:r>
           <w:rPr>
             <w:rFonts w:ascii="Arial" w:eastAsia="Times New Roman" w:hAnsi="Arial" w:cs="Arial"/>
@@ -4101,16 +4704,16 @@
           <w:numId w:val="4"/>
         </w:numPr>
         <w:rPr>
-          <w:ins w:id="296" w:author="Dylan Fair" w:date="2023-09-09T23:02:00Z"/>
-          <w:rFonts w:ascii="Arial" w:eastAsia="Times New Roman" w:hAnsi="Arial" w:cs="Arial"/>
-          <w:color w:val="000000"/>
-          <w:kern w:val="0"/>
-          <w:sz w:val="24"/>
-          <w:szCs w:val="24"/>
-          <w14:ligatures w14:val="none"/>
-        </w:rPr>
-      </w:pPr>
-      <w:ins w:id="297" w:author="Dylan Fair" w:date="2023-09-09T23:03:00Z">
+          <w:ins w:id="315" w:author="Dylan Fair" w:date="2023-09-09T23:02:00Z"/>
+          <w:rFonts w:ascii="Arial" w:eastAsia="Times New Roman" w:hAnsi="Arial" w:cs="Arial"/>
+          <w:color w:val="000000"/>
+          <w:kern w:val="0"/>
+          <w:sz w:val="24"/>
+          <w:szCs w:val="24"/>
+          <w14:ligatures w14:val="none"/>
+        </w:rPr>
+      </w:pPr>
+      <w:ins w:id="316" w:author="Dylan Fair" w:date="2023-09-09T23:03:00Z">
         <w:r>
           <w:rPr>
             <w:rFonts w:ascii="Arial" w:eastAsia="Times New Roman" w:hAnsi="Arial" w:cs="Arial"/>
@@ -4123,7 +4726,7 @@
           <w:t>1</w:t>
         </w:r>
       </w:ins>
-      <w:ins w:id="298" w:author="Dylan Fair" w:date="2023-09-09T22:59:00Z">
+      <w:ins w:id="317" w:author="Dylan Fair" w:date="2023-09-09T22:59:00Z">
         <w:r>
           <w:rPr>
             <w:rFonts w:ascii="Arial" w:eastAsia="Times New Roman" w:hAnsi="Arial" w:cs="Arial"/>
@@ -4136,7 +4739,7 @@
           <w:t>:00</w:t>
         </w:r>
       </w:ins>
-      <w:ins w:id="299" w:author="Dylan Fair" w:date="2023-09-09T23:00:00Z">
+      <w:ins w:id="318" w:author="Dylan Fair" w:date="2023-09-09T23:00:00Z">
         <w:r>
           <w:rPr>
             <w:rFonts w:ascii="Arial" w:eastAsia="Times New Roman" w:hAnsi="Arial" w:cs="Arial"/>
@@ -4158,15 +4761,15 @@
           <w:numId w:val="4"/>
         </w:numPr>
         <w:rPr>
-          <w:ins w:id="300" w:author="Dylan Fair" w:date="2023-09-09T22:59:00Z"/>
-          <w:rFonts w:ascii="Arial" w:eastAsia="Times New Roman" w:hAnsi="Arial" w:cs="Arial"/>
-          <w:color w:val="000000"/>
-          <w:kern w:val="0"/>
-          <w:sz w:val="24"/>
-          <w:szCs w:val="24"/>
-          <w14:ligatures w14:val="none"/>
-        </w:rPr>
-        <w:pPrChange w:id="301" w:author="Dylan Fair" w:date="2023-09-09T22:59:00Z">
+          <w:ins w:id="319" w:author="Dylan Fair" w:date="2023-09-09T22:59:00Z"/>
+          <w:rFonts w:ascii="Arial" w:eastAsia="Times New Roman" w:hAnsi="Arial" w:cs="Arial"/>
+          <w:color w:val="000000"/>
+          <w:kern w:val="0"/>
+          <w:sz w:val="24"/>
+          <w:szCs w:val="24"/>
+          <w14:ligatures w14:val="none"/>
+        </w:rPr>
+        <w:pPrChange w:id="320" w:author="Dylan Fair" w:date="2023-09-09T22:59:00Z">
           <w:pPr>
             <w:pStyle w:val="ListParagraph"/>
             <w:numPr>
@@ -4176,7 +4779,7 @@
           </w:pPr>
         </w:pPrChange>
       </w:pPr>
-      <w:ins w:id="302" w:author="Dylan Fair" w:date="2023-09-09T23:02:00Z">
+      <w:ins w:id="321" w:author="Dylan Fair" w:date="2023-09-09T23:02:00Z">
         <w:r>
           <w:rPr>
             <w:rFonts w:ascii="Arial" w:eastAsia="Times New Roman" w:hAnsi="Arial" w:cs="Arial"/>
@@ -4189,7 +4792,7 @@
           <w:t>1:00 Applied minor formatting cor</w:t>
         </w:r>
       </w:ins>
-      <w:ins w:id="303" w:author="Dylan Fair" w:date="2023-09-09T23:03:00Z">
+      <w:ins w:id="322" w:author="Dylan Fair" w:date="2023-09-09T23:03:00Z">
         <w:r>
           <w:rPr>
             <w:rFonts w:ascii="Arial" w:eastAsia="Times New Roman" w:hAnsi="Arial" w:cs="Arial"/>
@@ -4211,16 +4814,16 @@
           <w:numId w:val="4"/>
         </w:numPr>
         <w:rPr>
-          <w:ins w:id="304" w:author="Dylan Fair" w:date="2023-09-09T22:59:00Z"/>
-          <w:rFonts w:ascii="Arial" w:eastAsia="Times New Roman" w:hAnsi="Arial" w:cs="Arial"/>
-          <w:color w:val="000000"/>
-          <w:kern w:val="0"/>
-          <w:sz w:val="24"/>
-          <w:szCs w:val="24"/>
-          <w14:ligatures w14:val="none"/>
-        </w:rPr>
-      </w:pPr>
-      <w:ins w:id="305" w:author="Dylan Fair" w:date="2023-09-09T22:59:00Z">
+          <w:ins w:id="323" w:author="Dylan Fair" w:date="2023-09-09T22:59:00Z"/>
+          <w:rFonts w:ascii="Arial" w:eastAsia="Times New Roman" w:hAnsi="Arial" w:cs="Arial"/>
+          <w:color w:val="000000"/>
+          <w:kern w:val="0"/>
+          <w:sz w:val="24"/>
+          <w:szCs w:val="24"/>
+          <w14:ligatures w14:val="none"/>
+        </w:rPr>
+      </w:pPr>
+      <w:ins w:id="324" w:author="Dylan Fair" w:date="2023-09-09T22:59:00Z">
         <w:r>
           <w:rPr>
             <w:rFonts w:ascii="Arial" w:eastAsia="Times New Roman" w:hAnsi="Arial" w:cs="Arial"/>
@@ -4242,20 +4845,20 @@
           <w:numId w:val="4"/>
         </w:numPr>
         <w:rPr>
-          <w:ins w:id="306" w:author="Dylan Fair" w:date="2023-09-09T22:59:00Z"/>
-          <w:rFonts w:ascii="Arial" w:eastAsia="Times New Roman" w:hAnsi="Arial" w:cs="Arial"/>
-          <w:color w:val="000000"/>
-          <w:kern w:val="0"/>
-          <w:sz w:val="24"/>
-          <w:szCs w:val="24"/>
-          <w14:ligatures w14:val="none"/>
-          <w:rPrChange w:id="307" w:author="Dylan Fair" w:date="2023-09-09T22:59:00Z">
+          <w:ins w:id="325" w:author="Dylan Fair" w:date="2023-09-09T22:59:00Z"/>
+          <w:rFonts w:ascii="Arial" w:eastAsia="Times New Roman" w:hAnsi="Arial" w:cs="Arial"/>
+          <w:color w:val="000000"/>
+          <w:kern w:val="0"/>
+          <w:sz w:val="24"/>
+          <w:szCs w:val="24"/>
+          <w14:ligatures w14:val="none"/>
+          <w:rPrChange w:id="326" w:author="Dylan Fair" w:date="2023-09-09T22:59:00Z">
             <w:rPr>
-              <w:ins w:id="308" w:author="Dylan Fair" w:date="2023-09-09T22:59:00Z"/>
+              <w:ins w:id="327" w:author="Dylan Fair" w:date="2023-09-09T22:59:00Z"/>
             </w:rPr>
           </w:rPrChange>
         </w:rPr>
-        <w:pPrChange w:id="309" w:author="Dylan Fair" w:date="2023-09-09T22:59:00Z">
+        <w:pPrChange w:id="328" w:author="Dylan Fair" w:date="2023-09-09T22:59:00Z">
           <w:pPr>
             <w:pStyle w:val="ListParagraph"/>
             <w:numPr>
@@ -4265,7 +4868,7 @@
           </w:pPr>
         </w:pPrChange>
       </w:pPr>
-      <w:ins w:id="310" w:author="Dylan Fair" w:date="2023-09-09T22:59:00Z">
+      <w:ins w:id="329" w:author="Dylan Fair" w:date="2023-09-09T22:59:00Z">
         <w:r>
           <w:rPr>
             <w:rFonts w:ascii="Arial" w:eastAsia="Times New Roman" w:hAnsi="Arial" w:cs="Arial"/>
@@ -4287,16 +4890,16 @@
           <w:numId w:val="4"/>
         </w:numPr>
         <w:rPr>
-          <w:ins w:id="311" w:author="Dylan Fair" w:date="2023-07-21T14:11:00Z"/>
-          <w:rFonts w:ascii="Arial" w:eastAsia="Times New Roman" w:hAnsi="Arial" w:cs="Arial"/>
-          <w:color w:val="000000"/>
-          <w:kern w:val="0"/>
-          <w:sz w:val="24"/>
-          <w:szCs w:val="24"/>
-          <w14:ligatures w14:val="none"/>
-        </w:rPr>
-      </w:pPr>
-      <w:ins w:id="312" w:author="Dylan Fair" w:date="2023-08-24T12:52:00Z">
+          <w:ins w:id="330" w:author="Dylan Fair" w:date="2023-07-21T14:11:00Z"/>
+          <w:rFonts w:ascii="Arial" w:eastAsia="Times New Roman" w:hAnsi="Arial" w:cs="Arial"/>
+          <w:color w:val="000000"/>
+          <w:kern w:val="0"/>
+          <w:sz w:val="24"/>
+          <w:szCs w:val="24"/>
+          <w14:ligatures w14:val="none"/>
+        </w:rPr>
+      </w:pPr>
+      <w:ins w:id="331" w:author="Dylan Fair" w:date="2023-08-24T12:52:00Z">
         <w:r>
           <w:rPr>
             <w:rFonts w:ascii="Arial" w:eastAsia="Times New Roman" w:hAnsi="Arial" w:cs="Arial"/>
@@ -4309,7 +4912,7 @@
           <w:t>08/13</w:t>
         </w:r>
       </w:ins>
-      <w:ins w:id="313" w:author="Dylan Fair" w:date="2023-07-21T14:11:00Z">
+      <w:ins w:id="332" w:author="Dylan Fair" w:date="2023-07-21T14:11:00Z">
         <w:r>
           <w:rPr>
             <w:rFonts w:ascii="Arial" w:eastAsia="Times New Roman" w:hAnsi="Arial" w:cs="Arial"/>
@@ -4331,16 +4934,16 @@
           <w:numId w:val="4"/>
         </w:numPr>
         <w:rPr>
-          <w:ins w:id="314" w:author="Dylan Fair" w:date="2023-08-24T12:53:00Z"/>
-          <w:rFonts w:ascii="Arial" w:eastAsia="Times New Roman" w:hAnsi="Arial" w:cs="Arial"/>
-          <w:color w:val="000000"/>
-          <w:kern w:val="0"/>
-          <w:sz w:val="24"/>
-          <w:szCs w:val="24"/>
-          <w14:ligatures w14:val="none"/>
-        </w:rPr>
-      </w:pPr>
-      <w:ins w:id="315" w:author="Dylan Fair" w:date="2023-08-24T12:52:00Z">
+          <w:ins w:id="333" w:author="Dylan Fair" w:date="2023-08-24T12:53:00Z"/>
+          <w:rFonts w:ascii="Arial" w:eastAsia="Times New Roman" w:hAnsi="Arial" w:cs="Arial"/>
+          <w:color w:val="000000"/>
+          <w:kern w:val="0"/>
+          <w:sz w:val="24"/>
+          <w:szCs w:val="24"/>
+          <w14:ligatures w14:val="none"/>
+        </w:rPr>
+      </w:pPr>
+      <w:ins w:id="334" w:author="Dylan Fair" w:date="2023-08-24T12:52:00Z">
         <w:r>
           <w:rPr>
             <w:rFonts w:ascii="Arial" w:eastAsia="Times New Roman" w:hAnsi="Arial" w:cs="Arial"/>
@@ -4353,7 +4956,7 @@
           <w:t>6</w:t>
         </w:r>
       </w:ins>
-      <w:ins w:id="316" w:author="Dylan Fair" w:date="2023-07-21T14:12:00Z">
+      <w:ins w:id="335" w:author="Dylan Fair" w:date="2023-07-21T14:12:00Z">
         <w:r>
           <w:rPr>
             <w:rFonts w:ascii="Arial" w:eastAsia="Times New Roman" w:hAnsi="Arial" w:cs="Arial"/>
@@ -4366,7 +4969,7 @@
           <w:t>:</w:t>
         </w:r>
       </w:ins>
-      <w:ins w:id="317" w:author="Dylan Fair" w:date="2023-08-24T12:52:00Z">
+      <w:ins w:id="336" w:author="Dylan Fair" w:date="2023-08-24T12:52:00Z">
         <w:r>
           <w:rPr>
             <w:rFonts w:ascii="Arial" w:eastAsia="Times New Roman" w:hAnsi="Arial" w:cs="Arial"/>
@@ -4379,7 +4982,7 @@
           <w:t>00</w:t>
         </w:r>
       </w:ins>
-      <w:ins w:id="318" w:author="Dylan Fair" w:date="2023-07-21T14:12:00Z">
+      <w:ins w:id="337" w:author="Dylan Fair" w:date="2023-07-21T14:12:00Z">
         <w:r>
           <w:rPr>
             <w:rFonts w:ascii="Arial" w:eastAsia="Times New Roman" w:hAnsi="Arial" w:cs="Arial"/>
@@ -4392,7 +4995,7 @@
           <w:t xml:space="preserve"> </w:t>
         </w:r>
       </w:ins>
-      <w:ins w:id="319" w:author="Dylan Fair" w:date="2023-08-24T12:52:00Z">
+      <w:ins w:id="338" w:author="Dylan Fair" w:date="2023-08-24T12:52:00Z">
         <w:r>
           <w:rPr>
             <w:rFonts w:ascii="Arial" w:eastAsia="Times New Roman" w:hAnsi="Arial" w:cs="Arial"/>
@@ -4405,26 +5008,50 @@
           <w:t>Playtest with</w:t>
         </w:r>
       </w:ins>
-      <w:ins w:id="320" w:author="Dylan Fair" w:date="2023-08-24T12:53:00Z">
-        <w:r>
-          <w:rPr>
-            <w:rFonts w:ascii="Arial" w:eastAsia="Times New Roman" w:hAnsi="Arial" w:cs="Arial"/>
-            <w:color w:val="000000"/>
-            <w:kern w:val="0"/>
-            <w:sz w:val="24"/>
-            <w:szCs w:val="24"/>
-            <w14:ligatures w14:val="none"/>
-          </w:rPr>
-          <w:t xml:space="preserve"> 5 people. 10 people partook in character creation. </w:t>
-        </w:r>
-      </w:ins>
-    </w:p>
-    <w:p>
-      <w:pPr>
-        <w:rPr>
-          <w:ins w:id="321" w:author="Dylan Fair" w:date="2023-12-07T13:01:00Z"/>
-        </w:rPr>
-        <w:pPrChange w:id="322" w:author="Dylan Fair" w:date="2023-12-07T13:01:00Z">
+      <w:ins w:id="339" w:author="Dylan Fair" w:date="2023-08-24T12:53:00Z">
+        <w:r>
+          <w:rPr>
+            <w:rFonts w:ascii="Arial" w:eastAsia="Times New Roman" w:hAnsi="Arial" w:cs="Arial"/>
+            <w:color w:val="000000"/>
+            <w:kern w:val="0"/>
+            <w:sz w:val="24"/>
+            <w:szCs w:val="24"/>
+            <w14:ligatures w14:val="none"/>
+          </w:rPr>
+          <w:t xml:space="preserve"> 5 people. 10 people </w:t>
+        </w:r>
+        <w:proofErr w:type="gramStart"/>
+        <w:r>
+          <w:rPr>
+            <w:rFonts w:ascii="Arial" w:eastAsia="Times New Roman" w:hAnsi="Arial" w:cs="Arial"/>
+            <w:color w:val="000000"/>
+            <w:kern w:val="0"/>
+            <w:sz w:val="24"/>
+            <w:szCs w:val="24"/>
+            <w14:ligatures w14:val="none"/>
+          </w:rPr>
+          <w:t>partook</w:t>
+        </w:r>
+        <w:proofErr w:type="gramEnd"/>
+        <w:r>
+          <w:rPr>
+            <w:rFonts w:ascii="Arial" w:eastAsia="Times New Roman" w:hAnsi="Arial" w:cs="Arial"/>
+            <w:color w:val="000000"/>
+            <w:kern w:val="0"/>
+            <w:sz w:val="24"/>
+            <w:szCs w:val="24"/>
+            <w14:ligatures w14:val="none"/>
+          </w:rPr>
+          <w:t xml:space="preserve"> in character creation. </w:t>
+        </w:r>
+      </w:ins>
+    </w:p>
+    <w:p>
+      <w:pPr>
+        <w:rPr>
+          <w:ins w:id="340" w:author="Dylan Fair" w:date="2023-12-07T13:01:00Z"/>
+        </w:rPr>
+        <w:pPrChange w:id="341" w:author="Dylan Fair" w:date="2023-12-07T13:01:00Z">
           <w:pPr>
             <w:pStyle w:val="Heading1"/>
           </w:pPr>
@@ -4435,15 +5062,15 @@
       <w:pPr>
         <w:pStyle w:val="Heading1"/>
         <w:rPr>
-          <w:ins w:id="323" w:author="Dylan Fair" w:date="2023-07-14T22:35:00Z"/>
-        </w:rPr>
-        <w:pPrChange w:id="324" w:author="Dylan Fair" w:date="2023-12-07T13:01:00Z">
+          <w:ins w:id="342" w:author="Dylan Fair" w:date="2023-07-14T22:35:00Z"/>
+        </w:rPr>
+        <w:pPrChange w:id="343" w:author="Dylan Fair" w:date="2023-12-07T13:01:00Z">
           <w:pPr>
             <w:jc w:val="center"/>
           </w:pPr>
         </w:pPrChange>
       </w:pPr>
-      <w:ins w:id="325" w:author="Dylan Fair" w:date="2023-07-14T22:35:00Z">
+      <w:ins w:id="344" w:author="Dylan Fair" w:date="2023-07-14T22:35:00Z">
         <w:r>
           <w:t>Version 0.</w:t>
         </w:r>
@@ -4451,8 +5078,13 @@
           <w:t>2.0</w:t>
         </w:r>
         <w:r>
-          <w:t xml:space="preserve"> Timelog</w:t>
-        </w:r>
+          <w:t xml:space="preserve"> </w:t>
+        </w:r>
+        <w:proofErr w:type="spellStart"/>
+        <w:r>
+          <w:t>Timelog</w:t>
+        </w:r>
+        <w:proofErr w:type="spellEnd"/>
       </w:ins>
     </w:p>
     <w:p>
@@ -4463,16 +5095,16 @@
           <w:numId w:val="4"/>
         </w:numPr>
         <w:rPr>
-          <w:ins w:id="326" w:author="Dylan Fair" w:date="2023-07-21T14:10:00Z"/>
-          <w:rFonts w:ascii="Arial" w:eastAsia="Times New Roman" w:hAnsi="Arial" w:cs="Arial"/>
-          <w:color w:val="000000"/>
-          <w:kern w:val="0"/>
-          <w:sz w:val="24"/>
-          <w:szCs w:val="24"/>
-          <w14:ligatures w14:val="none"/>
-        </w:rPr>
-      </w:pPr>
-      <w:ins w:id="327" w:author="Dylan Fair" w:date="2023-07-21T14:10:00Z">
+          <w:ins w:id="345" w:author="Dylan Fair" w:date="2023-07-21T14:10:00Z"/>
+          <w:rFonts w:ascii="Arial" w:eastAsia="Times New Roman" w:hAnsi="Arial" w:cs="Arial"/>
+          <w:color w:val="000000"/>
+          <w:kern w:val="0"/>
+          <w:sz w:val="24"/>
+          <w:szCs w:val="24"/>
+          <w14:ligatures w14:val="none"/>
+        </w:rPr>
+      </w:pPr>
+      <w:ins w:id="346" w:author="Dylan Fair" w:date="2023-07-21T14:10:00Z">
         <w:r>
           <w:rPr>
             <w:rFonts w:ascii="Arial" w:eastAsia="Times New Roman" w:hAnsi="Arial" w:cs="Arial"/>
@@ -4494,15 +5126,15 @@
           <w:numId w:val="4"/>
         </w:numPr>
         <w:rPr>
-          <w:ins w:id="328" w:author="Dylan Fair" w:date="2023-07-21T14:10:00Z"/>
-          <w:rFonts w:ascii="Arial" w:eastAsia="Times New Roman" w:hAnsi="Arial" w:cs="Arial"/>
-          <w:color w:val="000000"/>
-          <w:kern w:val="0"/>
-          <w:sz w:val="24"/>
-          <w:szCs w:val="24"/>
-          <w14:ligatures w14:val="none"/>
-        </w:rPr>
-        <w:pPrChange w:id="329" w:author="Dylan Fair" w:date="2023-07-21T14:10:00Z">
+          <w:ins w:id="347" w:author="Dylan Fair" w:date="2023-07-21T14:10:00Z"/>
+          <w:rFonts w:ascii="Arial" w:eastAsia="Times New Roman" w:hAnsi="Arial" w:cs="Arial"/>
+          <w:color w:val="000000"/>
+          <w:kern w:val="0"/>
+          <w:sz w:val="24"/>
+          <w:szCs w:val="24"/>
+          <w14:ligatures w14:val="none"/>
+        </w:rPr>
+        <w:pPrChange w:id="348" w:author="Dylan Fair" w:date="2023-07-21T14:10:00Z">
           <w:pPr>
             <w:pStyle w:val="ListParagraph"/>
             <w:numPr>
@@ -4512,7 +5144,7 @@
           </w:pPr>
         </w:pPrChange>
       </w:pPr>
-      <w:ins w:id="330" w:author="Dylan Fair" w:date="2023-07-21T14:10:00Z">
+      <w:ins w:id="349" w:author="Dylan Fair" w:date="2023-07-21T14:10:00Z">
         <w:r>
           <w:rPr>
             <w:rFonts w:ascii="Arial" w:eastAsia="Times New Roman" w:hAnsi="Arial" w:cs="Arial"/>
@@ -4534,16 +5166,16 @@
           <w:numId w:val="4"/>
         </w:numPr>
         <w:rPr>
-          <w:ins w:id="331" w:author="Dylan Fair" w:date="2023-07-18T01:56:00Z"/>
-          <w:rFonts w:ascii="Arial" w:eastAsia="Times New Roman" w:hAnsi="Arial" w:cs="Arial"/>
-          <w:color w:val="000000"/>
-          <w:kern w:val="0"/>
-          <w:sz w:val="24"/>
-          <w:szCs w:val="24"/>
-          <w14:ligatures w14:val="none"/>
-        </w:rPr>
-      </w:pPr>
-      <w:ins w:id="332" w:author="Dylan Fair" w:date="2023-07-18T01:56:00Z">
+          <w:ins w:id="350" w:author="Dylan Fair" w:date="2023-07-18T01:56:00Z"/>
+          <w:rFonts w:ascii="Arial" w:eastAsia="Times New Roman" w:hAnsi="Arial" w:cs="Arial"/>
+          <w:color w:val="000000"/>
+          <w:kern w:val="0"/>
+          <w:sz w:val="24"/>
+          <w:szCs w:val="24"/>
+          <w14:ligatures w14:val="none"/>
+        </w:rPr>
+      </w:pPr>
+      <w:ins w:id="351" w:author="Dylan Fair" w:date="2023-07-18T01:56:00Z">
         <w:r>
           <w:rPr>
             <w:rFonts w:ascii="Arial" w:eastAsia="Times New Roman" w:hAnsi="Arial" w:cs="Arial"/>
@@ -4565,15 +5197,15 @@
           <w:numId w:val="4"/>
         </w:numPr>
         <w:rPr>
-          <w:ins w:id="333" w:author="Dylan Fair" w:date="2023-07-18T01:56:00Z"/>
-          <w:rFonts w:ascii="Arial" w:eastAsia="Times New Roman" w:hAnsi="Arial" w:cs="Arial"/>
-          <w:color w:val="000000"/>
-          <w:kern w:val="0"/>
-          <w:sz w:val="24"/>
-          <w:szCs w:val="24"/>
-          <w14:ligatures w14:val="none"/>
-        </w:rPr>
-        <w:pPrChange w:id="334" w:author="Dylan Fair" w:date="2023-07-18T01:56:00Z">
+          <w:ins w:id="352" w:author="Dylan Fair" w:date="2023-07-18T01:56:00Z"/>
+          <w:rFonts w:ascii="Arial" w:eastAsia="Times New Roman" w:hAnsi="Arial" w:cs="Arial"/>
+          <w:color w:val="000000"/>
+          <w:kern w:val="0"/>
+          <w:sz w:val="24"/>
+          <w:szCs w:val="24"/>
+          <w14:ligatures w14:val="none"/>
+        </w:rPr>
+        <w:pPrChange w:id="353" w:author="Dylan Fair" w:date="2023-07-18T01:56:00Z">
           <w:pPr>
             <w:pStyle w:val="ListParagraph"/>
             <w:numPr>
@@ -4583,7 +5215,7 @@
           </w:pPr>
         </w:pPrChange>
       </w:pPr>
-      <w:ins w:id="335" w:author="Dylan Fair" w:date="2023-07-18T01:56:00Z">
+      <w:ins w:id="354" w:author="Dylan Fair" w:date="2023-07-18T01:56:00Z">
         <w:r>
           <w:rPr>
             <w:rFonts w:ascii="Arial" w:eastAsia="Times New Roman" w:hAnsi="Arial" w:cs="Arial"/>
@@ -4605,16 +5237,16 @@
           <w:numId w:val="4"/>
         </w:numPr>
         <w:rPr>
-          <w:ins w:id="336" w:author="Dylan Fair" w:date="2023-07-14T22:36:00Z"/>
-          <w:rFonts w:ascii="Arial" w:eastAsia="Times New Roman" w:hAnsi="Arial" w:cs="Arial"/>
-          <w:color w:val="000000"/>
-          <w:kern w:val="0"/>
-          <w:sz w:val="24"/>
-          <w:szCs w:val="24"/>
-          <w14:ligatures w14:val="none"/>
-        </w:rPr>
-      </w:pPr>
-      <w:ins w:id="337" w:author="Dylan Fair" w:date="2023-07-14T22:36:00Z">
+          <w:ins w:id="355" w:author="Dylan Fair" w:date="2023-07-14T22:36:00Z"/>
+          <w:rFonts w:ascii="Arial" w:eastAsia="Times New Roman" w:hAnsi="Arial" w:cs="Arial"/>
+          <w:color w:val="000000"/>
+          <w:kern w:val="0"/>
+          <w:sz w:val="24"/>
+          <w:szCs w:val="24"/>
+          <w14:ligatures w14:val="none"/>
+        </w:rPr>
+      </w:pPr>
+      <w:ins w:id="356" w:author="Dylan Fair" w:date="2023-07-14T22:36:00Z">
         <w:r>
           <w:rPr>
             <w:rFonts w:ascii="Arial" w:eastAsia="Times New Roman" w:hAnsi="Arial" w:cs="Arial"/>
@@ -4627,7 +5259,7 @@
           <w:t>7/</w:t>
         </w:r>
       </w:ins>
-      <w:ins w:id="338" w:author="Dylan Fair" w:date="2023-07-15T18:59:00Z">
+      <w:ins w:id="357" w:author="Dylan Fair" w:date="2023-07-15T18:59:00Z">
         <w:r>
           <w:rPr>
             <w:rFonts w:ascii="Arial" w:eastAsia="Times New Roman" w:hAnsi="Arial" w:cs="Arial"/>
@@ -4640,7 +5272,7 @@
           <w:t>15</w:t>
         </w:r>
       </w:ins>
-      <w:ins w:id="339" w:author="Dylan Fair" w:date="2023-07-14T22:36:00Z">
+      <w:ins w:id="358" w:author="Dylan Fair" w:date="2023-07-14T22:36:00Z">
         <w:r>
           <w:rPr>
             <w:rFonts w:ascii="Arial" w:eastAsia="Times New Roman" w:hAnsi="Arial" w:cs="Arial"/>
@@ -4662,15 +5294,15 @@
           <w:numId w:val="4"/>
         </w:numPr>
         <w:rPr>
-          <w:ins w:id="340" w:author="Dylan Fair" w:date="2023-07-14T22:36:00Z"/>
-          <w:rFonts w:ascii="Arial" w:eastAsia="Times New Roman" w:hAnsi="Arial" w:cs="Arial"/>
-          <w:color w:val="000000"/>
-          <w:kern w:val="0"/>
-          <w:sz w:val="24"/>
-          <w:szCs w:val="24"/>
-          <w14:ligatures w14:val="none"/>
-        </w:rPr>
-        <w:pPrChange w:id="341" w:author="Dylan Fair" w:date="2023-07-14T22:36:00Z">
+          <w:ins w:id="359" w:author="Dylan Fair" w:date="2023-07-14T22:36:00Z"/>
+          <w:rFonts w:ascii="Arial" w:eastAsia="Times New Roman" w:hAnsi="Arial" w:cs="Arial"/>
+          <w:color w:val="000000"/>
+          <w:kern w:val="0"/>
+          <w:sz w:val="24"/>
+          <w:szCs w:val="24"/>
+          <w14:ligatures w14:val="none"/>
+        </w:rPr>
+        <w:pPrChange w:id="360" w:author="Dylan Fair" w:date="2023-07-14T22:36:00Z">
           <w:pPr>
             <w:pStyle w:val="ListParagraph"/>
             <w:numPr>
@@ -4680,20 +5312,44 @@
           </w:pPr>
         </w:pPrChange>
       </w:pPr>
-      <w:ins w:id="342" w:author="Dylan Fair" w:date="2023-07-15T18:59:00Z">
-        <w:r>
-          <w:rPr>
-            <w:rFonts w:ascii="Arial" w:eastAsia="Times New Roman" w:hAnsi="Arial" w:cs="Arial"/>
-            <w:color w:val="000000"/>
-            <w:kern w:val="0"/>
-            <w:sz w:val="24"/>
-            <w:szCs w:val="24"/>
-            <w14:ligatures w14:val="none"/>
-          </w:rPr>
-          <w:t xml:space="preserve">2:00: Sale research through The Game Crafter and Barnes&amp;Noble. </w:t>
-        </w:r>
-      </w:ins>
-      <w:ins w:id="343" w:author="Dylan Fair" w:date="2023-07-15T19:01:00Z">
+      <w:ins w:id="361" w:author="Dylan Fair" w:date="2023-07-15T18:59:00Z">
+        <w:r>
+          <w:rPr>
+            <w:rFonts w:ascii="Arial" w:eastAsia="Times New Roman" w:hAnsi="Arial" w:cs="Arial"/>
+            <w:color w:val="000000"/>
+            <w:kern w:val="0"/>
+            <w:sz w:val="24"/>
+            <w:szCs w:val="24"/>
+            <w14:ligatures w14:val="none"/>
+          </w:rPr>
+          <w:t xml:space="preserve">2:00: Sale research through The Game Crafter and </w:t>
+        </w:r>
+        <w:proofErr w:type="spellStart"/>
+        <w:r>
+          <w:rPr>
+            <w:rFonts w:ascii="Arial" w:eastAsia="Times New Roman" w:hAnsi="Arial" w:cs="Arial"/>
+            <w:color w:val="000000"/>
+            <w:kern w:val="0"/>
+            <w:sz w:val="24"/>
+            <w:szCs w:val="24"/>
+            <w14:ligatures w14:val="none"/>
+          </w:rPr>
+          <w:t>Barnes&amp;Noble</w:t>
+        </w:r>
+        <w:proofErr w:type="spellEnd"/>
+        <w:r>
+          <w:rPr>
+            <w:rFonts w:ascii="Arial" w:eastAsia="Times New Roman" w:hAnsi="Arial" w:cs="Arial"/>
+            <w:color w:val="000000"/>
+            <w:kern w:val="0"/>
+            <w:sz w:val="24"/>
+            <w:szCs w:val="24"/>
+            <w14:ligatures w14:val="none"/>
+          </w:rPr>
+          <w:t xml:space="preserve">. </w:t>
+        </w:r>
+      </w:ins>
+      <w:ins w:id="362" w:author="Dylan Fair" w:date="2023-07-15T19:01:00Z">
         <w:r>
           <w:rPr>
             <w:rFonts w:ascii="Arial" w:eastAsia="Times New Roman" w:hAnsi="Arial" w:cs="Arial"/>
@@ -4715,16 +5371,16 @@
           <w:numId w:val="4"/>
         </w:numPr>
         <w:rPr>
-          <w:ins w:id="344" w:author="Dylan Fair" w:date="2023-07-14T22:35:00Z"/>
-          <w:rFonts w:ascii="Arial" w:eastAsia="Times New Roman" w:hAnsi="Arial" w:cs="Arial"/>
-          <w:color w:val="000000"/>
-          <w:kern w:val="0"/>
-          <w:sz w:val="24"/>
-          <w:szCs w:val="24"/>
-          <w14:ligatures w14:val="none"/>
-        </w:rPr>
-      </w:pPr>
-      <w:ins w:id="345" w:author="Dylan Fair" w:date="2023-07-14T22:35:00Z">
+          <w:ins w:id="363" w:author="Dylan Fair" w:date="2023-07-14T22:35:00Z"/>
+          <w:rFonts w:ascii="Arial" w:eastAsia="Times New Roman" w:hAnsi="Arial" w:cs="Arial"/>
+          <w:color w:val="000000"/>
+          <w:kern w:val="0"/>
+          <w:sz w:val="24"/>
+          <w:szCs w:val="24"/>
+          <w14:ligatures w14:val="none"/>
+        </w:rPr>
+      </w:pPr>
+      <w:ins w:id="364" w:author="Dylan Fair" w:date="2023-07-14T22:35:00Z">
         <w:r>
           <w:rPr>
             <w:rFonts w:ascii="Arial" w:eastAsia="Times New Roman" w:hAnsi="Arial" w:cs="Arial"/>
@@ -4746,15 +5402,15 @@
           <w:numId w:val="4"/>
         </w:numPr>
         <w:rPr>
-          <w:ins w:id="346" w:author="Dylan Fair" w:date="2023-07-14T22:35:00Z"/>
-          <w:rFonts w:ascii="Arial" w:eastAsia="Times New Roman" w:hAnsi="Arial" w:cs="Arial"/>
-          <w:color w:val="000000"/>
-          <w:kern w:val="0"/>
-          <w:sz w:val="24"/>
-          <w:szCs w:val="24"/>
-          <w14:ligatures w14:val="none"/>
-        </w:rPr>
-        <w:pPrChange w:id="347" w:author="Dylan Fair" w:date="2023-07-14T22:35:00Z">
+          <w:ins w:id="365" w:author="Dylan Fair" w:date="2023-07-14T22:35:00Z"/>
+          <w:rFonts w:ascii="Arial" w:eastAsia="Times New Roman" w:hAnsi="Arial" w:cs="Arial"/>
+          <w:color w:val="000000"/>
+          <w:kern w:val="0"/>
+          <w:sz w:val="24"/>
+          <w:szCs w:val="24"/>
+          <w14:ligatures w14:val="none"/>
+        </w:rPr>
+        <w:pPrChange w:id="366" w:author="Dylan Fair" w:date="2023-07-14T22:35:00Z">
           <w:pPr>
             <w:pStyle w:val="ListParagraph"/>
             <w:numPr>
@@ -4764,7 +5420,7 @@
           </w:pPr>
         </w:pPrChange>
       </w:pPr>
-      <w:ins w:id="348" w:author="Dylan Fair" w:date="2023-07-14T22:35:00Z">
+      <w:ins w:id="367" w:author="Dylan Fair" w:date="2023-07-14T22:35:00Z">
         <w:r>
           <w:rPr>
             <w:rFonts w:ascii="Arial" w:eastAsia="Times New Roman" w:hAnsi="Arial" w:cs="Arial"/>
@@ -4782,7 +5438,7 @@
       <w:pPr>
         <w:jc w:val="center"/>
         <w:rPr>
-          <w:ins w:id="349" w:author="Dylan Fair" w:date="2023-12-07T13:01:00Z"/>
+          <w:ins w:id="368" w:author="Dylan Fair" w:date="2023-12-07T13:01:00Z"/>
           <w:rFonts w:ascii="Arial" w:eastAsia="Times New Roman" w:hAnsi="Arial" w:cs="Arial"/>
           <w:color w:val="000000"/>
           <w:kern w:val="0"/>
@@ -4796,29 +5452,34 @@
       <w:pPr>
         <w:pStyle w:val="Heading1"/>
         <w:rPr>
-          <w:ins w:id="350" w:author="Dylan Fair" w:date="2023-07-04T16:15:00Z"/>
-        </w:rPr>
-        <w:pPrChange w:id="351" w:author="Dylan Fair" w:date="2023-12-07T13:01:00Z">
+          <w:ins w:id="369" w:author="Dylan Fair" w:date="2023-07-04T16:15:00Z"/>
+        </w:rPr>
+        <w:pPrChange w:id="370" w:author="Dylan Fair" w:date="2023-12-07T13:01:00Z">
           <w:pPr>
             <w:jc w:val="center"/>
           </w:pPr>
         </w:pPrChange>
       </w:pPr>
-      <w:ins w:id="352" w:author="Dylan Fair" w:date="2023-07-04T16:14:00Z">
+      <w:ins w:id="371" w:author="Dylan Fair" w:date="2023-07-04T16:14:00Z">
         <w:r>
           <w:t>Version 0.1.</w:t>
         </w:r>
       </w:ins>
-      <w:ins w:id="353" w:author="Dylan Fair" w:date="2023-07-04T16:17:00Z">
+      <w:ins w:id="372" w:author="Dylan Fair" w:date="2023-07-04T16:17:00Z">
         <w:r>
           <w:t>9</w:t>
         </w:r>
       </w:ins>
-      <w:ins w:id="354" w:author="Dylan Fair" w:date="2023-07-04T16:14:00Z">
-        <w:r>
-          <w:t xml:space="preserve"> Timelog</w:t>
-        </w:r>
-      </w:ins>
+      <w:ins w:id="373" w:author="Dylan Fair" w:date="2023-07-04T16:14:00Z">
+        <w:r>
+          <w:t xml:space="preserve"> </w:t>
+        </w:r>
+        <w:proofErr w:type="spellStart"/>
+        <w:r>
+          <w:t>Timelog</w:t>
+        </w:r>
+      </w:ins>
+      <w:proofErr w:type="spellEnd"/>
     </w:p>
     <w:p>
       <w:pPr>
@@ -4828,16 +5489,16 @@
           <w:numId w:val="4"/>
         </w:numPr>
         <w:rPr>
-          <w:ins w:id="355" w:author="Dylan Fair" w:date="2023-07-04T16:15:00Z"/>
-          <w:rFonts w:ascii="Arial" w:eastAsia="Times New Roman" w:hAnsi="Arial" w:cs="Arial"/>
-          <w:color w:val="000000"/>
-          <w:kern w:val="0"/>
-          <w:sz w:val="24"/>
-          <w:szCs w:val="24"/>
-          <w14:ligatures w14:val="none"/>
-        </w:rPr>
-      </w:pPr>
-      <w:ins w:id="356" w:author="Dylan Fair" w:date="2023-07-04T16:15:00Z">
+          <w:ins w:id="374" w:author="Dylan Fair" w:date="2023-07-04T16:15:00Z"/>
+          <w:rFonts w:ascii="Arial" w:eastAsia="Times New Roman" w:hAnsi="Arial" w:cs="Arial"/>
+          <w:color w:val="000000"/>
+          <w:kern w:val="0"/>
+          <w:sz w:val="24"/>
+          <w:szCs w:val="24"/>
+          <w14:ligatures w14:val="none"/>
+        </w:rPr>
+      </w:pPr>
+      <w:ins w:id="375" w:author="Dylan Fair" w:date="2023-07-04T16:15:00Z">
         <w:r>
           <w:rPr>
             <w:rFonts w:ascii="Arial" w:eastAsia="Times New Roman" w:hAnsi="Arial" w:cs="Arial"/>
@@ -4859,16 +5520,16 @@
           <w:numId w:val="4"/>
         </w:numPr>
         <w:rPr>
-          <w:ins w:id="357" w:author="Dylan Fair" w:date="2023-07-04T16:16:00Z"/>
-          <w:rFonts w:ascii="Arial" w:eastAsia="Times New Roman" w:hAnsi="Arial" w:cs="Arial"/>
-          <w:color w:val="000000"/>
-          <w:kern w:val="0"/>
-          <w:sz w:val="24"/>
-          <w:szCs w:val="24"/>
-          <w14:ligatures w14:val="none"/>
-        </w:rPr>
-      </w:pPr>
-      <w:ins w:id="358" w:author="Dylan Fair" w:date="2023-07-04T16:16:00Z">
+          <w:ins w:id="376" w:author="Dylan Fair" w:date="2023-07-04T16:16:00Z"/>
+          <w:rFonts w:ascii="Arial" w:eastAsia="Times New Roman" w:hAnsi="Arial" w:cs="Arial"/>
+          <w:color w:val="000000"/>
+          <w:kern w:val="0"/>
+          <w:sz w:val="24"/>
+          <w:szCs w:val="24"/>
+          <w14:ligatures w14:val="none"/>
+        </w:rPr>
+      </w:pPr>
+      <w:ins w:id="377" w:author="Dylan Fair" w:date="2023-07-04T16:16:00Z">
         <w:r>
           <w:rPr>
             <w:rFonts w:ascii="Arial" w:eastAsia="Times New Roman" w:hAnsi="Arial" w:cs="Arial"/>
@@ -4882,20 +5543,44 @@
           <w:t>0</w:t>
         </w:r>
       </w:ins>
-      <w:ins w:id="359" w:author="Dylan Fair" w:date="2023-07-04T16:15:00Z">
-        <w:r>
-          <w:rPr>
-            <w:rFonts w:ascii="Arial" w:eastAsia="Times New Roman" w:hAnsi="Arial" w:cs="Arial"/>
-            <w:color w:val="000000"/>
-            <w:kern w:val="0"/>
-            <w:sz w:val="24"/>
-            <w:szCs w:val="24"/>
-            <w14:ligatures w14:val="none"/>
-          </w:rPr>
-          <w:t>:30: Iterated Tier abilities for Character Sheet. I wanted to add more offensive capabilities so that Combat could go quicker and so that Strength wasn’t the only stat with</w:t>
-        </w:r>
-      </w:ins>
-      <w:ins w:id="360" w:author="Dylan Fair" w:date="2023-07-04T16:16:00Z">
+      <w:ins w:id="378" w:author="Dylan Fair" w:date="2023-07-04T16:15:00Z">
+        <w:r>
+          <w:rPr>
+            <w:rFonts w:ascii="Arial" w:eastAsia="Times New Roman" w:hAnsi="Arial" w:cs="Arial"/>
+            <w:color w:val="000000"/>
+            <w:kern w:val="0"/>
+            <w:sz w:val="24"/>
+            <w:szCs w:val="24"/>
+            <w14:ligatures w14:val="none"/>
+          </w:rPr>
+          <w:t xml:space="preserve">:30: Iterated Tier abilities for Character Sheet. I wanted to add more offensive capabilities so that Combat could go quicker and so that Strength wasn’t the only </w:t>
+        </w:r>
+        <w:proofErr w:type="spellStart"/>
+        <w:r>
+          <w:rPr>
+            <w:rFonts w:ascii="Arial" w:eastAsia="Times New Roman" w:hAnsi="Arial" w:cs="Arial"/>
+            <w:color w:val="000000"/>
+            <w:kern w:val="0"/>
+            <w:sz w:val="24"/>
+            <w:szCs w:val="24"/>
+            <w14:ligatures w14:val="none"/>
+          </w:rPr>
+          <w:t>stat</w:t>
+        </w:r>
+        <w:proofErr w:type="spellEnd"/>
+        <w:r>
+          <w:rPr>
+            <w:rFonts w:ascii="Arial" w:eastAsia="Times New Roman" w:hAnsi="Arial" w:cs="Arial"/>
+            <w:color w:val="000000"/>
+            <w:kern w:val="0"/>
+            <w:sz w:val="24"/>
+            <w:szCs w:val="24"/>
+            <w14:ligatures w14:val="none"/>
+          </w:rPr>
+          <w:t xml:space="preserve"> with</w:t>
+        </w:r>
+      </w:ins>
+      <w:ins w:id="379" w:author="Dylan Fair" w:date="2023-07-04T16:16:00Z">
         <w:r>
           <w:rPr>
             <w:rFonts w:ascii="Arial" w:eastAsia="Times New Roman" w:hAnsi="Arial" w:cs="Arial"/>
@@ -4917,29 +5602,53 @@
           <w:numId w:val="4"/>
         </w:numPr>
         <w:rPr>
-          <w:ins w:id="361" w:author="Dylan Fair" w:date="2023-07-06T14:59:00Z"/>
-          <w:rFonts w:ascii="Arial" w:eastAsia="Times New Roman" w:hAnsi="Arial" w:cs="Arial"/>
-          <w:color w:val="000000"/>
-          <w:kern w:val="0"/>
-          <w:sz w:val="24"/>
-          <w:szCs w:val="24"/>
-          <w14:ligatures w14:val="none"/>
-        </w:rPr>
-      </w:pPr>
-      <w:ins w:id="362" w:author="Dylan Fair" w:date="2023-07-04T16:16:00Z">
-        <w:r>
-          <w:rPr>
-            <w:rFonts w:ascii="Arial" w:eastAsia="Times New Roman" w:hAnsi="Arial" w:cs="Arial"/>
-            <w:color w:val="000000"/>
-            <w:kern w:val="0"/>
-            <w:sz w:val="24"/>
-            <w:szCs w:val="24"/>
-            <w14:ligatures w14:val="none"/>
-          </w:rPr>
-          <w:t>1:00: Iterated on the Rulebook. I started preparing the GM Help section to get</w:t>
-        </w:r>
-      </w:ins>
-      <w:ins w:id="363" w:author="Dylan Fair" w:date="2023-07-04T16:17:00Z">
+          <w:ins w:id="380" w:author="Dylan Fair" w:date="2023-07-06T14:59:00Z"/>
+          <w:rFonts w:ascii="Arial" w:eastAsia="Times New Roman" w:hAnsi="Arial" w:cs="Arial"/>
+          <w:color w:val="000000"/>
+          <w:kern w:val="0"/>
+          <w:sz w:val="24"/>
+          <w:szCs w:val="24"/>
+          <w14:ligatures w14:val="none"/>
+        </w:rPr>
+      </w:pPr>
+      <w:ins w:id="381" w:author="Dylan Fair" w:date="2023-07-04T16:16:00Z">
+        <w:r>
+          <w:rPr>
+            <w:rFonts w:ascii="Arial" w:eastAsia="Times New Roman" w:hAnsi="Arial" w:cs="Arial"/>
+            <w:color w:val="000000"/>
+            <w:kern w:val="0"/>
+            <w:sz w:val="24"/>
+            <w:szCs w:val="24"/>
+            <w14:ligatures w14:val="none"/>
+          </w:rPr>
+          <w:t xml:space="preserve">1:00: Iterated on the Rulebook. I started </w:t>
+        </w:r>
+        <w:proofErr w:type="gramStart"/>
+        <w:r>
+          <w:rPr>
+            <w:rFonts w:ascii="Arial" w:eastAsia="Times New Roman" w:hAnsi="Arial" w:cs="Arial"/>
+            <w:color w:val="000000"/>
+            <w:kern w:val="0"/>
+            <w:sz w:val="24"/>
+            <w:szCs w:val="24"/>
+            <w14:ligatures w14:val="none"/>
+          </w:rPr>
+          <w:t>preparing</w:t>
+        </w:r>
+        <w:proofErr w:type="gramEnd"/>
+        <w:r>
+          <w:rPr>
+            <w:rFonts w:ascii="Arial" w:eastAsia="Times New Roman" w:hAnsi="Arial" w:cs="Arial"/>
+            <w:color w:val="000000"/>
+            <w:kern w:val="0"/>
+            <w:sz w:val="24"/>
+            <w:szCs w:val="24"/>
+            <w14:ligatures w14:val="none"/>
+          </w:rPr>
+          <w:t xml:space="preserve"> the GM Help section to get</w:t>
+        </w:r>
+      </w:ins>
+      <w:ins w:id="382" w:author="Dylan Fair" w:date="2023-07-04T16:17:00Z">
         <w:r>
           <w:rPr>
             <w:rFonts w:ascii="Arial" w:eastAsia="Times New Roman" w:hAnsi="Arial" w:cs="Arial"/>
@@ -4961,16 +5670,16 @@
           <w:numId w:val="4"/>
         </w:numPr>
         <w:rPr>
-          <w:ins w:id="364" w:author="Dylan Fair" w:date="2023-07-06T14:59:00Z"/>
-          <w:rFonts w:ascii="Arial" w:eastAsia="Times New Roman" w:hAnsi="Arial" w:cs="Arial"/>
-          <w:color w:val="000000"/>
-          <w:kern w:val="0"/>
-          <w:sz w:val="24"/>
-          <w:szCs w:val="24"/>
-          <w14:ligatures w14:val="none"/>
-        </w:rPr>
-      </w:pPr>
-      <w:ins w:id="365" w:author="Dylan Fair" w:date="2023-07-06T14:59:00Z">
+          <w:ins w:id="383" w:author="Dylan Fair" w:date="2023-07-06T14:59:00Z"/>
+          <w:rFonts w:ascii="Arial" w:eastAsia="Times New Roman" w:hAnsi="Arial" w:cs="Arial"/>
+          <w:color w:val="000000"/>
+          <w:kern w:val="0"/>
+          <w:sz w:val="24"/>
+          <w:szCs w:val="24"/>
+          <w14:ligatures w14:val="none"/>
+        </w:rPr>
+      </w:pPr>
+      <w:ins w:id="384" w:author="Dylan Fair" w:date="2023-07-06T14:59:00Z">
         <w:r>
           <w:rPr>
             <w:rFonts w:ascii="Arial" w:eastAsia="Times New Roman" w:hAnsi="Arial" w:cs="Arial"/>
@@ -4992,16 +5701,16 @@
           <w:numId w:val="4"/>
         </w:numPr>
         <w:rPr>
-          <w:ins w:id="366" w:author="Dylan Fair" w:date="2023-07-06T15:00:00Z"/>
-          <w:rFonts w:ascii="Arial" w:eastAsia="Times New Roman" w:hAnsi="Arial" w:cs="Arial"/>
-          <w:color w:val="000000"/>
-          <w:kern w:val="0"/>
-          <w:sz w:val="24"/>
-          <w:szCs w:val="24"/>
-          <w14:ligatures w14:val="none"/>
-        </w:rPr>
-      </w:pPr>
-      <w:ins w:id="367" w:author="Dylan Fair" w:date="2023-07-14T22:35:00Z">
+          <w:ins w:id="385" w:author="Dylan Fair" w:date="2023-07-06T15:00:00Z"/>
+          <w:rFonts w:ascii="Arial" w:eastAsia="Times New Roman" w:hAnsi="Arial" w:cs="Arial"/>
+          <w:color w:val="000000"/>
+          <w:kern w:val="0"/>
+          <w:sz w:val="24"/>
+          <w:szCs w:val="24"/>
+          <w14:ligatures w14:val="none"/>
+        </w:rPr>
+      </w:pPr>
+      <w:ins w:id="386" w:author="Dylan Fair" w:date="2023-07-14T22:35:00Z">
         <w:r>
           <w:rPr>
             <w:rFonts w:ascii="Arial" w:eastAsia="Times New Roman" w:hAnsi="Arial" w:cs="Arial"/>
@@ -5014,7 +5723,7 @@
           <w:t xml:space="preserve">5:00: </w:t>
         </w:r>
       </w:ins>
-      <w:ins w:id="368" w:author="Dylan Fair" w:date="2023-07-06T14:59:00Z">
+      <w:ins w:id="387" w:author="Dylan Fair" w:date="2023-07-06T14:59:00Z">
         <w:r>
           <w:rPr>
             <w:rFonts w:ascii="Arial" w:eastAsia="Times New Roman" w:hAnsi="Arial" w:cs="Arial"/>
@@ -5027,7 +5736,7 @@
           <w:t xml:space="preserve">Playtest with 5 people for </w:t>
         </w:r>
       </w:ins>
-      <w:ins w:id="369" w:author="Dylan Fair" w:date="2023-07-06T15:00:00Z">
+      <w:ins w:id="388" w:author="Dylan Fair" w:date="2023-07-06T15:00:00Z">
         <w:r>
           <w:rPr>
             <w:rFonts w:ascii="Arial" w:eastAsia="Times New Roman" w:hAnsi="Arial" w:cs="Arial"/>
@@ -5049,16 +5758,16 @@
           <w:numId w:val="4"/>
         </w:numPr>
         <w:rPr>
-          <w:ins w:id="370" w:author="Dylan Fair" w:date="2023-07-06T15:00:00Z"/>
-          <w:rFonts w:ascii="Arial" w:eastAsia="Times New Roman" w:hAnsi="Arial" w:cs="Arial"/>
-          <w:color w:val="000000"/>
-          <w:kern w:val="0"/>
-          <w:sz w:val="24"/>
-          <w:szCs w:val="24"/>
-          <w14:ligatures w14:val="none"/>
-        </w:rPr>
-      </w:pPr>
-      <w:ins w:id="371" w:author="Dylan Fair" w:date="2023-07-06T15:00:00Z">
+          <w:ins w:id="389" w:author="Dylan Fair" w:date="2023-07-06T15:00:00Z"/>
+          <w:rFonts w:ascii="Arial" w:eastAsia="Times New Roman" w:hAnsi="Arial" w:cs="Arial"/>
+          <w:color w:val="000000"/>
+          <w:kern w:val="0"/>
+          <w:sz w:val="24"/>
+          <w:szCs w:val="24"/>
+          <w14:ligatures w14:val="none"/>
+        </w:rPr>
+      </w:pPr>
+      <w:ins w:id="390" w:author="Dylan Fair" w:date="2023-07-06T15:00:00Z">
         <w:r>
           <w:rPr>
             <w:rFonts w:ascii="Arial" w:eastAsia="Times New Roman" w:hAnsi="Arial" w:cs="Arial"/>
@@ -5080,16 +5789,16 @@
           <w:numId w:val="4"/>
         </w:numPr>
         <w:rPr>
-          <w:ins w:id="372" w:author="Dylan Fair" w:date="2023-07-08T17:06:00Z"/>
-          <w:rFonts w:ascii="Arial" w:eastAsia="Times New Roman" w:hAnsi="Arial" w:cs="Arial"/>
-          <w:color w:val="000000"/>
-          <w:kern w:val="0"/>
-          <w:sz w:val="24"/>
-          <w:szCs w:val="24"/>
-          <w14:ligatures w14:val="none"/>
-        </w:rPr>
-      </w:pPr>
-      <w:ins w:id="373" w:author="Dylan Fair" w:date="2023-07-06T15:00:00Z">
+          <w:ins w:id="391" w:author="Dylan Fair" w:date="2023-07-08T17:06:00Z"/>
+          <w:rFonts w:ascii="Arial" w:eastAsia="Times New Roman" w:hAnsi="Arial" w:cs="Arial"/>
+          <w:color w:val="000000"/>
+          <w:kern w:val="0"/>
+          <w:sz w:val="24"/>
+          <w:szCs w:val="24"/>
+          <w14:ligatures w14:val="none"/>
+        </w:rPr>
+      </w:pPr>
+      <w:ins w:id="392" w:author="Dylan Fair" w:date="2023-07-06T15:00:00Z">
         <w:r>
           <w:rPr>
             <w:rFonts w:ascii="Arial" w:eastAsia="Times New Roman" w:hAnsi="Arial" w:cs="Arial"/>
@@ -5111,16 +5820,16 @@
           <w:numId w:val="4"/>
         </w:numPr>
         <w:rPr>
-          <w:ins w:id="374" w:author="Dylan Fair" w:date="2023-07-08T17:06:00Z"/>
-          <w:rFonts w:ascii="Arial" w:eastAsia="Times New Roman" w:hAnsi="Arial" w:cs="Arial"/>
-          <w:color w:val="000000"/>
-          <w:kern w:val="0"/>
-          <w:sz w:val="24"/>
-          <w:szCs w:val="24"/>
-          <w14:ligatures w14:val="none"/>
-        </w:rPr>
-      </w:pPr>
-      <w:ins w:id="375" w:author="Dylan Fair" w:date="2023-07-08T17:06:00Z">
+          <w:ins w:id="393" w:author="Dylan Fair" w:date="2023-07-08T17:06:00Z"/>
+          <w:rFonts w:ascii="Arial" w:eastAsia="Times New Roman" w:hAnsi="Arial" w:cs="Arial"/>
+          <w:color w:val="000000"/>
+          <w:kern w:val="0"/>
+          <w:sz w:val="24"/>
+          <w:szCs w:val="24"/>
+          <w14:ligatures w14:val="none"/>
+        </w:rPr>
+      </w:pPr>
+      <w:ins w:id="394" w:author="Dylan Fair" w:date="2023-07-08T17:06:00Z">
         <w:r>
           <w:rPr>
             <w:rFonts w:ascii="Arial" w:eastAsia="Times New Roman" w:hAnsi="Arial" w:cs="Arial"/>
@@ -5142,49 +5851,73 @@
           <w:numId w:val="4"/>
         </w:numPr>
         <w:rPr>
-          <w:ins w:id="376" w:author="Dylan Fair" w:date="2023-07-04T16:14:00Z"/>
-          <w:rFonts w:ascii="Arial" w:eastAsia="Times New Roman" w:hAnsi="Arial" w:cs="Arial"/>
-          <w:color w:val="000000"/>
-          <w:kern w:val="0"/>
-          <w:sz w:val="24"/>
-          <w:szCs w:val="24"/>
-          <w14:ligatures w14:val="none"/>
-          <w:rPrChange w:id="377" w:author="Dylan Fair" w:date="2023-07-04T16:15:00Z">
+          <w:ins w:id="395" w:author="Dylan Fair" w:date="2023-07-04T16:14:00Z"/>
+          <w:rFonts w:ascii="Arial" w:eastAsia="Times New Roman" w:hAnsi="Arial" w:cs="Arial"/>
+          <w:color w:val="000000"/>
+          <w:kern w:val="0"/>
+          <w:sz w:val="24"/>
+          <w:szCs w:val="24"/>
+          <w14:ligatures w14:val="none"/>
+          <w:rPrChange w:id="396" w:author="Dylan Fair" w:date="2023-07-04T16:15:00Z">
             <w:rPr>
-              <w:ins w:id="378" w:author="Dylan Fair" w:date="2023-07-04T16:14:00Z"/>
+              <w:ins w:id="397" w:author="Dylan Fair" w:date="2023-07-04T16:14:00Z"/>
             </w:rPr>
           </w:rPrChange>
         </w:rPr>
-        <w:pPrChange w:id="379" w:author="Dylan Fair" w:date="2023-07-08T17:06:00Z">
+        <w:pPrChange w:id="398" w:author="Dylan Fair" w:date="2023-07-08T17:06:00Z">
           <w:pPr/>
         </w:pPrChange>
       </w:pPr>
-      <w:ins w:id="380" w:author="Dylan Fair" w:date="2023-07-08T17:06:00Z">
-        <w:r>
-          <w:rPr>
-            <w:rFonts w:ascii="Arial" w:eastAsia="Times New Roman" w:hAnsi="Arial" w:cs="Arial"/>
-            <w:color w:val="000000"/>
-            <w:kern w:val="0"/>
-            <w:sz w:val="24"/>
-            <w:szCs w:val="24"/>
-            <w14:ligatures w14:val="none"/>
-          </w:rPr>
-          <w:t>0:45: Help for GM Section Updates</w:t>
-        </w:r>
-      </w:ins>
-    </w:p>
-    <w:p>
-      <w:pPr>
-        <w:rPr>
-          <w:del w:id="381" w:author="Dylan Fair" w:date="2023-07-14T22:36:00Z"/>
+      <w:ins w:id="399" w:author="Dylan Fair" w:date="2023-07-08T17:06:00Z">
+        <w:r>
+          <w:rPr>
+            <w:rFonts w:ascii="Arial" w:eastAsia="Times New Roman" w:hAnsi="Arial" w:cs="Arial"/>
+            <w:color w:val="000000"/>
+            <w:kern w:val="0"/>
+            <w:sz w:val="24"/>
+            <w:szCs w:val="24"/>
+            <w14:ligatures w14:val="none"/>
+          </w:rPr>
+          <w:t xml:space="preserve">0:45: Help </w:t>
+        </w:r>
+        <w:proofErr w:type="gramStart"/>
+        <w:r>
+          <w:rPr>
+            <w:rFonts w:ascii="Arial" w:eastAsia="Times New Roman" w:hAnsi="Arial" w:cs="Arial"/>
+            <w:color w:val="000000"/>
+            <w:kern w:val="0"/>
+            <w:sz w:val="24"/>
+            <w:szCs w:val="24"/>
+            <w14:ligatures w14:val="none"/>
+          </w:rPr>
+          <w:t>for</w:t>
+        </w:r>
+        <w:proofErr w:type="gramEnd"/>
+        <w:r>
+          <w:rPr>
+            <w:rFonts w:ascii="Arial" w:eastAsia="Times New Roman" w:hAnsi="Arial" w:cs="Arial"/>
+            <w:color w:val="000000"/>
+            <w:kern w:val="0"/>
+            <w:sz w:val="24"/>
+            <w:szCs w:val="24"/>
+            <w14:ligatures w14:val="none"/>
+          </w:rPr>
+          <w:t xml:space="preserve"> GM Section Updates</w:t>
+        </w:r>
+      </w:ins>
+    </w:p>
+    <w:p>
+      <w:pPr>
+        <w:rPr>
+          <w:del w:id="400" w:author="Dylan Fair" w:date="2023-07-14T22:36:00Z"/>
           <w:rFonts w:ascii="Times New Roman" w:eastAsia="Times New Roman" w:hAnsi="Times New Roman" w:cs="Times New Roman"/>
           <w:kern w:val="0"/>
           <w:sz w:val="40"/>
           <w:szCs w:val="40"/>
           <w14:ligatures w14:val="none"/>
-          <w:rPrChange w:id="382" w:author="Dylan Fair" w:date="2023-06-03T19:27:00Z">
+          <w:rPrChange w:id="401" w:author="Dylan Fair" w:date="2023-06-03T19:27:00Z">
             <w:rPr>
-              <w:del w:id="383" w:author="Dylan Fair" w:date="2023-07-14T22:36:00Z"/>
+              <w:del w:id="402" w:author="Dylan Fair" w:date="2023-07-14T22:36:00Z"/>
               <w:rFonts w:ascii="Times New Roman" w:eastAsia="Times New Roman" w:hAnsi="Times New Roman" w:cs="Times New Roman"/>
               <w:kern w:val="0"/>
               <w:sz w:val="24"/>
@@ -5193,14 +5926,14 @@
             </w:rPr>
           </w:rPrChange>
         </w:rPr>
-        <w:pPrChange w:id="384" w:author="Dylan Fair" w:date="2023-07-14T22:36:00Z">
+        <w:pPrChange w:id="403" w:author="Dylan Fair" w:date="2023-07-14T22:36:00Z">
           <w:pPr>
             <w:spacing w:after="0" w:line="240" w:lineRule="auto"/>
             <w:ind w:firstLine="720"/>
           </w:pPr>
         </w:pPrChange>
       </w:pPr>
-      <w:del w:id="385" w:author="Dylan Fair" w:date="2023-07-14T22:36:00Z">
+      <w:del w:id="404" w:author="Dylan Fair" w:date="2023-07-14T22:36:00Z">
         <w:r>
           <w:rPr>
             <w:rFonts w:ascii="Arial" w:eastAsia="Times New Roman" w:hAnsi="Arial" w:cs="Arial"/>
@@ -5209,7 +5942,7 @@
             <w:sz w:val="36"/>
             <w:szCs w:val="36"/>
             <w14:ligatures w14:val="none"/>
-            <w:rPrChange w:id="386" w:author="Dylan Fair" w:date="2023-06-03T19:27:00Z">
+            <w:rPrChange w:id="405" w:author="Dylan Fair" w:date="2023-06-03T19:27:00Z">
               <w:rPr>
                 <w:rFonts w:ascii="Arial" w:eastAsia="Times New Roman" w:hAnsi="Arial" w:cs="Arial"/>
                 <w:color w:val="000000"/>
@@ -5221,7 +5954,7 @@
           <w:delText>Version 0.1.</w:delText>
         </w:r>
       </w:del>
-      <w:del w:id="387" w:author="Dylan Fair" w:date="2023-06-12T01:06:00Z">
+      <w:del w:id="406" w:author="Dylan Fair" w:date="2023-06-12T01:06:00Z">
         <w:r>
           <w:rPr>
             <w:rFonts w:ascii="Arial" w:eastAsia="Times New Roman" w:hAnsi="Arial" w:cs="Arial"/>
@@ -5230,7 +5963,7 @@
             <w:sz w:val="36"/>
             <w:szCs w:val="36"/>
             <w14:ligatures w14:val="none"/>
-            <w:rPrChange w:id="388" w:author="Dylan Fair" w:date="2023-06-03T19:27:00Z">
+            <w:rPrChange w:id="407" w:author="Dylan Fair" w:date="2023-06-03T19:27:00Z">
               <w:rPr>
                 <w:rFonts w:ascii="Arial" w:eastAsia="Times New Roman" w:hAnsi="Arial" w:cs="Arial"/>
                 <w:color w:val="000000"/>
@@ -5242,7 +5975,7 @@
           <w:delText>5</w:delText>
         </w:r>
       </w:del>
-      <w:del w:id="389" w:author="Dylan Fair" w:date="2023-07-14T22:36:00Z">
+      <w:del w:id="408" w:author="Dylan Fair" w:date="2023-07-14T22:36:00Z">
         <w:r>
           <w:rPr>
             <w:rFonts w:ascii="Arial" w:eastAsia="Times New Roman" w:hAnsi="Arial" w:cs="Arial"/>
@@ -5251,7 +5984,7 @@
             <w:sz w:val="36"/>
             <w:szCs w:val="36"/>
             <w14:ligatures w14:val="none"/>
-            <w:rPrChange w:id="390" w:author="Dylan Fair" w:date="2023-06-03T19:27:00Z">
+            <w:rPrChange w:id="409" w:author="Dylan Fair" w:date="2023-06-03T19:27:00Z">
               <w:rPr>
                 <w:rFonts w:ascii="Arial" w:eastAsia="Times New Roman" w:hAnsi="Arial" w:cs="Arial"/>
                 <w:color w:val="000000"/>
@@ -5267,14 +6000,14 @@
     <w:p>
       <w:pPr>
         <w:rPr>
-          <w:del w:id="391" w:author="Dylan Fair" w:date="2023-06-12T21:40:00Z"/>
+          <w:del w:id="410" w:author="Dylan Fair" w:date="2023-06-12T21:40:00Z"/>
           <w:rFonts w:ascii="Times New Roman" w:eastAsia="Times New Roman" w:hAnsi="Times New Roman" w:cs="Times New Roman"/>
           <w:kern w:val="0"/>
           <w:sz w:val="24"/>
           <w:szCs w:val="24"/>
           <w14:ligatures w14:val="none"/>
         </w:rPr>
-        <w:pPrChange w:id="392" w:author="Dylan Fair" w:date="2023-07-14T22:36:00Z">
+        <w:pPrChange w:id="411" w:author="Dylan Fair" w:date="2023-07-14T22:36:00Z">
           <w:pPr>
             <w:spacing w:after="0" w:line="240" w:lineRule="auto"/>
           </w:pPr>
@@ -5284,19 +6017,19 @@
     <w:p>
       <w:pPr>
         <w:rPr>
-          <w:del w:id="393" w:author="Dylan Fair" w:date="2023-06-12T01:06:00Z"/>
-          <w:rFonts w:ascii="Arial" w:eastAsia="Times New Roman" w:hAnsi="Arial" w:cs="Arial"/>
-          <w:color w:val="000000"/>
-          <w:kern w:val="0"/>
-          <w14:ligatures w14:val="none"/>
-        </w:rPr>
-        <w:pPrChange w:id="394" w:author="Dylan Fair" w:date="2023-07-14T22:36:00Z">
+          <w:del w:id="412" w:author="Dylan Fair" w:date="2023-06-12T01:06:00Z"/>
+          <w:rFonts w:ascii="Arial" w:eastAsia="Times New Roman" w:hAnsi="Arial" w:cs="Arial"/>
+          <w:color w:val="000000"/>
+          <w:kern w:val="0"/>
+          <w14:ligatures w14:val="none"/>
+        </w:rPr>
+        <w:pPrChange w:id="413" w:author="Dylan Fair" w:date="2023-07-14T22:36:00Z">
           <w:pPr>
             <w:spacing w:after="0" w:line="240" w:lineRule="auto"/>
           </w:pPr>
         </w:pPrChange>
       </w:pPr>
-      <w:del w:id="395" w:author="Dylan Fair" w:date="2023-06-12T01:06:00Z">
+      <w:del w:id="414" w:author="Dylan Fair" w:date="2023-06-12T01:06:00Z">
         <w:r>
           <w:rPr>
             <w:rFonts w:ascii="Arial" w:eastAsia="Times New Roman" w:hAnsi="Arial" w:cs="Arial"/>
@@ -5311,19 +6044,19 @@
     <w:p>
       <w:pPr>
         <w:rPr>
-          <w:ins w:id="396" w:author="Dylan Fair" w:date="2023-06-12T21:41:00Z"/>
+          <w:ins w:id="415" w:author="Dylan Fair" w:date="2023-06-12T21:41:00Z"/>
           <w:rFonts w:ascii="Times New Roman" w:eastAsia="Times New Roman" w:hAnsi="Times New Roman" w:cs="Times New Roman"/>
           <w:kern w:val="0"/>
           <w:sz w:val="24"/>
           <w:szCs w:val="24"/>
           <w14:ligatures w14:val="none"/>
-          <w:rPrChange w:id="397" w:author="Dylan Fair" w:date="2023-06-23T07:11:00Z">
+          <w:rPrChange w:id="416" w:author="Dylan Fair" w:date="2023-06-23T07:11:00Z">
             <w:rPr>
-              <w:ins w:id="398" w:author="Dylan Fair" w:date="2023-06-12T21:41:00Z"/>
+              <w:ins w:id="417" w:author="Dylan Fair" w:date="2023-06-12T21:41:00Z"/>
             </w:rPr>
           </w:rPrChange>
         </w:rPr>
-        <w:pPrChange w:id="399" w:author="Dylan Fair" w:date="2023-07-14T22:36:00Z">
+        <w:pPrChange w:id="418" w:author="Dylan Fair" w:date="2023-07-14T22:36:00Z">
           <w:pPr>
             <w:pStyle w:val="ListParagraph"/>
             <w:numPr>
@@ -5340,7 +6073,7 @@
       <w:pPr>
         <w:spacing w:after="0" w:line="240" w:lineRule="auto"/>
         <w:rPr>
-          <w:del w:id="400" w:author="Dylan Fair" w:date="2023-06-12T01:06:00Z"/>
+          <w:del w:id="419" w:author="Dylan Fair" w:date="2023-06-12T01:06:00Z"/>
           <w:rFonts w:ascii="Times New Roman" w:eastAsia="Times New Roman" w:hAnsi="Times New Roman" w:cs="Times New Roman"/>
           <w:kern w:val="0"/>
           <w:sz w:val="24"/>
@@ -5348,7 +6081,7 @@
           <w14:ligatures w14:val="none"/>
         </w:rPr>
       </w:pPr>
-      <w:del w:id="401" w:author="Dylan Fair" w:date="2023-06-12T01:06:00Z">
+      <w:del w:id="420" w:author="Dylan Fair" w:date="2023-06-12T01:06:00Z">
         <w:r>
           <w:rPr>
             <w:rFonts w:ascii="Arial" w:eastAsia="Times New Roman" w:hAnsi="Arial" w:cs="Arial"/>
@@ -5364,7 +6097,7 @@
       <w:pPr>
         <w:spacing w:after="0" w:line="240" w:lineRule="auto"/>
         <w:rPr>
-          <w:del w:id="402" w:author="Dylan Fair" w:date="2023-06-12T01:06:00Z"/>
+          <w:del w:id="421" w:author="Dylan Fair" w:date="2023-06-12T01:06:00Z"/>
           <w:rFonts w:ascii="Times New Roman" w:eastAsia="Times New Roman" w:hAnsi="Times New Roman" w:cs="Times New Roman"/>
           <w:kern w:val="0"/>
           <w:sz w:val="24"/>
@@ -5372,7 +6105,7 @@
           <w14:ligatures w14:val="none"/>
         </w:rPr>
       </w:pPr>
-      <w:del w:id="403" w:author="Dylan Fair" w:date="2023-06-12T01:06:00Z">
+      <w:del w:id="422" w:author="Dylan Fair" w:date="2023-06-12T01:06:00Z">
         <w:r>
           <w:rPr>
             <w:rFonts w:ascii="Arial" w:eastAsia="Times New Roman" w:hAnsi="Arial" w:cs="Arial"/>
@@ -5388,7 +6121,7 @@
       <w:pPr>
         <w:spacing w:after="0" w:line="240" w:lineRule="auto"/>
         <w:rPr>
-          <w:del w:id="404" w:author="Dylan Fair" w:date="2023-06-12T01:06:00Z"/>
+          <w:del w:id="423" w:author="Dylan Fair" w:date="2023-06-12T01:06:00Z"/>
           <w:rFonts w:ascii="Times New Roman" w:eastAsia="Times New Roman" w:hAnsi="Times New Roman" w:cs="Times New Roman"/>
           <w:kern w:val="0"/>
           <w:sz w:val="24"/>
@@ -5396,7 +6129,7 @@
           <w14:ligatures w14:val="none"/>
         </w:rPr>
       </w:pPr>
-      <w:del w:id="405" w:author="Dylan Fair" w:date="2023-06-12T01:06:00Z">
+      <w:del w:id="424" w:author="Dylan Fair" w:date="2023-06-12T01:06:00Z">
         <w:r>
           <w:rPr>
             <w:rFonts w:ascii="Arial" w:eastAsia="Times New Roman" w:hAnsi="Arial" w:cs="Arial"/>
@@ -5412,7 +6145,7 @@
       <w:pPr>
         <w:spacing w:after="0" w:line="240" w:lineRule="auto"/>
         <w:rPr>
-          <w:del w:id="406" w:author="Dylan Fair" w:date="2023-06-23T07:11:00Z"/>
+          <w:del w:id="425" w:author="Dylan Fair" w:date="2023-06-23T07:11:00Z"/>
           <w:rFonts w:ascii="Times New Roman" w:eastAsia="Times New Roman" w:hAnsi="Times New Roman" w:cs="Times New Roman"/>
           <w:kern w:val="0"/>
           <w:sz w:val="24"/>
@@ -5420,7 +6153,7 @@
           <w14:ligatures w14:val="none"/>
         </w:rPr>
       </w:pPr>
-      <w:del w:id="407" w:author="Dylan Fair" w:date="2023-06-12T01:06:00Z">
+      <w:del w:id="426" w:author="Dylan Fair" w:date="2023-06-12T01:06:00Z">
         <w:r>
           <w:rPr>
             <w:rFonts w:ascii="Arial" w:eastAsia="Times New Roman" w:hAnsi="Arial" w:cs="Arial"/>
@@ -5437,24 +6170,24 @@
         <w:spacing w:after="0" w:line="240" w:lineRule="auto"/>
         <w:jc w:val="center"/>
         <w:rPr>
-          <w:del w:id="408" w:author="Dylan Fair" w:date="2023-06-21T14:14:00Z"/>
+          <w:del w:id="427" w:author="Dylan Fair" w:date="2023-06-21T14:14:00Z"/>
           <w:rFonts w:ascii="Arial" w:eastAsia="Times New Roman" w:hAnsi="Arial" w:cs="Arial"/>
           <w:color w:val="000000"/>
           <w:kern w:val="36"/>
           <w:sz w:val="24"/>
           <w:szCs w:val="24"/>
           <w14:ligatures w14:val="none"/>
-          <w:rPrChange w:id="409" w:author="Dylan Fair" w:date="2023-06-18T17:11:00Z">
+          <w:rPrChange w:id="428" w:author="Dylan Fair" w:date="2023-06-18T17:11:00Z">
             <w:rPr>
-              <w:del w:id="410" w:author="Dylan Fair" w:date="2023-06-21T14:14:00Z"/>
+              <w:del w:id="429" w:author="Dylan Fair" w:date="2023-06-21T14:14:00Z"/>
             </w:rPr>
           </w:rPrChange>
         </w:rPr>
-        <w:pPrChange w:id="411" w:author="Dylan Fair" w:date="2023-06-21T14:14:00Z">
+        <w:pPrChange w:id="430" w:author="Dylan Fair" w:date="2023-06-21T14:14:00Z">
           <w:pPr/>
         </w:pPrChange>
       </w:pPr>
-      <w:del w:id="412" w:author="Dylan Fair" w:date="2023-06-21T14:14:00Z">
+      <w:del w:id="431" w:author="Dylan Fair" w:date="2023-06-21T14:14:00Z">
         <w:r>
           <w:rPr>
             <w:rFonts w:ascii="Arial" w:eastAsia="Times New Roman" w:hAnsi="Arial" w:cs="Arial"/>
@@ -5474,16 +6207,16 @@
         <w:jc w:val="center"/>
         <w:outlineLvl w:val="0"/>
         <w:rPr>
-          <w:del w:id="413" w:author="Dylan Fair" w:date="2023-06-21T14:14:00Z"/>
+          <w:del w:id="432" w:author="Dylan Fair" w:date="2023-06-21T14:14:00Z"/>
           <w:rFonts w:ascii="Arial" w:eastAsia="Times New Roman" w:hAnsi="Arial" w:cs="Arial"/>
           <w:color w:val="000000"/>
           <w:kern w:val="36"/>
           <w:sz w:val="40"/>
           <w:szCs w:val="40"/>
           <w14:ligatures w14:val="none"/>
-          <w:rPrChange w:id="414" w:author="Dylan Fair" w:date="2023-06-21T14:14:00Z">
+          <w:rPrChange w:id="433" w:author="Dylan Fair" w:date="2023-06-21T14:14:00Z">
             <w:rPr>
-              <w:del w:id="415" w:author="Dylan Fair" w:date="2023-06-21T14:14:00Z"/>
+              <w:del w:id="434" w:author="Dylan Fair" w:date="2023-06-21T14:14:00Z"/>
               <w:rFonts w:ascii="Times New Roman" w:eastAsia="Times New Roman" w:hAnsi="Times New Roman" w:cs="Times New Roman"/>
               <w:b/>
               <w:bCs/>
@@ -5495,7 +6228,7 @@
           </w:rPrChange>
         </w:rPr>
       </w:pPr>
-      <w:del w:id="416" w:author="Dylan Fair" w:date="2023-06-21T14:14:00Z">
+      <w:del w:id="435" w:author="Dylan Fair" w:date="2023-06-21T14:14:00Z">
         <w:r>
           <w:rPr>
             <w:rFonts w:ascii="Arial" w:eastAsia="Times New Roman" w:hAnsi="Arial" w:cs="Arial"/>
@@ -5508,7 +6241,7 @@
           <w:delText>Version 0.1.</w:delText>
         </w:r>
       </w:del>
-      <w:del w:id="417" w:author="Dylan Fair" w:date="2023-06-12T01:08:00Z">
+      <w:del w:id="436" w:author="Dylan Fair" w:date="2023-06-12T01:08:00Z">
         <w:r>
           <w:rPr>
             <w:rFonts w:ascii="Arial" w:eastAsia="Times New Roman" w:hAnsi="Arial" w:cs="Arial"/>
@@ -5521,7 +6254,7 @@
           <w:delText>5</w:delText>
         </w:r>
       </w:del>
-      <w:del w:id="418" w:author="Dylan Fair" w:date="2023-06-21T14:14:00Z">
+      <w:del w:id="437" w:author="Dylan Fair" w:date="2023-06-21T14:14:00Z">
         <w:r>
           <w:rPr>
             <w:rFonts w:ascii="Arial" w:eastAsia="Times New Roman" w:hAnsi="Arial" w:cs="Arial"/>
@@ -5540,7 +6273,7 @@
         <w:spacing w:before="320" w:after="80" w:line="240" w:lineRule="auto"/>
         <w:outlineLvl w:val="2"/>
         <w:rPr>
-          <w:del w:id="419" w:author="Dylan Fair" w:date="2023-06-21T14:14:00Z"/>
+          <w:del w:id="438" w:author="Dylan Fair" w:date="2023-06-21T14:14:00Z"/>
           <w:rFonts w:ascii="Times New Roman" w:eastAsia="Times New Roman" w:hAnsi="Times New Roman" w:cs="Times New Roman"/>
           <w:b/>
           <w:bCs/>
@@ -5550,7 +6283,7 @@
           <w14:ligatures w14:val="none"/>
         </w:rPr>
       </w:pPr>
-      <w:del w:id="420" w:author="Dylan Fair" w:date="2023-06-21T14:14:00Z">
+      <w:del w:id="439" w:author="Dylan Fair" w:date="2023-06-21T14:14:00Z">
         <w:r>
           <w:rPr>
             <w:rFonts w:ascii="Arial" w:eastAsia="Times New Roman" w:hAnsi="Arial" w:cs="Arial"/>
@@ -5568,14 +6301,14 @@
       <w:pPr>
         <w:spacing w:after="0" w:line="240" w:lineRule="auto"/>
         <w:rPr>
-          <w:del w:id="421" w:author="Dylan Fair" w:date="2023-06-12T01:07:00Z"/>
-          <w:rFonts w:ascii="Arial" w:eastAsia="Times New Roman" w:hAnsi="Arial" w:cs="Arial"/>
-          <w:color w:val="000000"/>
-          <w:kern w:val="0"/>
-          <w14:ligatures w14:val="none"/>
-        </w:rPr>
-      </w:pPr>
-      <w:del w:id="422" w:author="Dylan Fair" w:date="2023-06-12T21:39:00Z">
+          <w:del w:id="440" w:author="Dylan Fair" w:date="2023-06-12T01:07:00Z"/>
+          <w:rFonts w:ascii="Arial" w:eastAsia="Times New Roman" w:hAnsi="Arial" w:cs="Arial"/>
+          <w:color w:val="000000"/>
+          <w:kern w:val="0"/>
+          <w14:ligatures w14:val="none"/>
+        </w:rPr>
+      </w:pPr>
+      <w:del w:id="441" w:author="Dylan Fair" w:date="2023-06-12T21:39:00Z">
         <w:r>
           <w:rPr>
             <w:rFonts w:ascii="Arial" w:eastAsia="Times New Roman" w:hAnsi="Arial" w:cs="Arial"/>
@@ -5586,7 +6319,7 @@
           <w:delText>*</w:delText>
         </w:r>
       </w:del>
-      <w:del w:id="423" w:author="Dylan Fair" w:date="2023-06-12T01:07:00Z">
+      <w:del w:id="442" w:author="Dylan Fair" w:date="2023-06-12T01:07:00Z">
         <w:r>
           <w:rPr>
             <w:rFonts w:ascii="Arial" w:eastAsia="Times New Roman" w:hAnsi="Arial" w:cs="Arial"/>
@@ -5602,7 +6335,7 @@
       <w:pPr>
         <w:spacing w:after="0" w:line="240" w:lineRule="auto"/>
         <w:rPr>
-          <w:del w:id="424" w:author="Dylan Fair" w:date="2023-06-12T01:07:00Z"/>
+          <w:del w:id="443" w:author="Dylan Fair" w:date="2023-06-12T01:07:00Z"/>
           <w:rFonts w:ascii="Times New Roman" w:eastAsia="Times New Roman" w:hAnsi="Times New Roman" w:cs="Times New Roman"/>
           <w:kern w:val="0"/>
           <w:sz w:val="24"/>
@@ -5610,7 +6343,7 @@
           <w14:ligatures w14:val="none"/>
         </w:rPr>
       </w:pPr>
-      <w:del w:id="425" w:author="Dylan Fair" w:date="2023-06-12T01:07:00Z">
+      <w:del w:id="444" w:author="Dylan Fair" w:date="2023-06-12T01:07:00Z">
         <w:r>
           <w:rPr>
             <w:rFonts w:ascii="Arial" w:eastAsia="Times New Roman" w:hAnsi="Arial" w:cs="Arial"/>
@@ -5626,7 +6359,7 @@
       <w:pPr>
         <w:spacing w:after="0" w:line="240" w:lineRule="auto"/>
         <w:rPr>
-          <w:del w:id="426" w:author="Dylan Fair" w:date="2023-06-12T01:07:00Z"/>
+          <w:del w:id="445" w:author="Dylan Fair" w:date="2023-06-12T01:07:00Z"/>
           <w:rFonts w:ascii="Times New Roman" w:eastAsia="Times New Roman" w:hAnsi="Times New Roman" w:cs="Times New Roman"/>
           <w:kern w:val="0"/>
           <w:sz w:val="24"/>
@@ -5634,7 +6367,7 @@
           <w14:ligatures w14:val="none"/>
         </w:rPr>
       </w:pPr>
-      <w:del w:id="427" w:author="Dylan Fair" w:date="2023-06-12T01:07:00Z">
+      <w:del w:id="446" w:author="Dylan Fair" w:date="2023-06-12T01:07:00Z">
         <w:r>
           <w:rPr>
             <w:rFonts w:ascii="Arial" w:eastAsia="Times New Roman" w:hAnsi="Arial" w:cs="Arial"/>
@@ -5650,7 +6383,7 @@
       <w:pPr>
         <w:spacing w:after="0" w:line="240" w:lineRule="auto"/>
         <w:rPr>
-          <w:del w:id="428" w:author="Dylan Fair" w:date="2023-06-12T21:40:00Z"/>
+          <w:del w:id="447" w:author="Dylan Fair" w:date="2023-06-12T21:40:00Z"/>
           <w:rFonts w:ascii="Times New Roman" w:eastAsia="Times New Roman" w:hAnsi="Times New Roman" w:cs="Times New Roman"/>
           <w:kern w:val="0"/>
           <w:sz w:val="24"/>
@@ -5658,7 +6391,7 @@
           <w14:ligatures w14:val="none"/>
         </w:rPr>
       </w:pPr>
-      <w:del w:id="429" w:author="Dylan Fair" w:date="2023-06-12T01:07:00Z">
+      <w:del w:id="448" w:author="Dylan Fair" w:date="2023-06-12T01:07:00Z">
         <w:r>
           <w:rPr>
             <w:rFonts w:ascii="Arial" w:eastAsia="Times New Roman" w:hAnsi="Arial" w:cs="Arial"/>
@@ -5674,7 +6407,7 @@
       <w:pPr>
         <w:spacing w:after="0" w:line="240" w:lineRule="auto"/>
         <w:rPr>
-          <w:del w:id="430" w:author="Dylan Fair" w:date="2023-06-12T01:07:00Z"/>
+          <w:del w:id="449" w:author="Dylan Fair" w:date="2023-06-12T01:07:00Z"/>
           <w:rFonts w:ascii="Times New Roman" w:eastAsia="Times New Roman" w:hAnsi="Times New Roman" w:cs="Times New Roman"/>
           <w:kern w:val="0"/>
           <w:sz w:val="24"/>
@@ -5688,7 +6421,7 @@
         <w:spacing w:before="320" w:after="80" w:line="240" w:lineRule="auto"/>
         <w:outlineLvl w:val="2"/>
         <w:rPr>
-          <w:del w:id="431" w:author="Dylan Fair" w:date="2023-06-21T14:14:00Z"/>
+          <w:del w:id="450" w:author="Dylan Fair" w:date="2023-06-21T14:14:00Z"/>
           <w:rFonts w:ascii="Times New Roman" w:eastAsia="Times New Roman" w:hAnsi="Times New Roman" w:cs="Times New Roman"/>
           <w:b/>
           <w:bCs/>
@@ -5698,7 +6431,7 @@
           <w14:ligatures w14:val="none"/>
         </w:rPr>
       </w:pPr>
-      <w:del w:id="432" w:author="Dylan Fair" w:date="2023-06-21T14:14:00Z">
+      <w:del w:id="451" w:author="Dylan Fair" w:date="2023-06-21T14:14:00Z">
         <w:r>
           <w:rPr>
             <w:rFonts w:ascii="Arial" w:eastAsia="Times New Roman" w:hAnsi="Arial" w:cs="Arial"/>
@@ -5716,7 +6449,7 @@
       <w:pPr>
         <w:spacing w:after="240" w:line="240" w:lineRule="auto"/>
         <w:rPr>
-          <w:del w:id="433" w:author="Dylan Fair" w:date="2023-06-21T14:14:00Z"/>
+          <w:del w:id="452" w:author="Dylan Fair" w:date="2023-06-21T14:14:00Z"/>
           <w:rFonts w:ascii="Times New Roman" w:eastAsia="Times New Roman" w:hAnsi="Times New Roman" w:cs="Times New Roman"/>
           <w:kern w:val="0"/>
           <w:sz w:val="24"/>
@@ -5724,7 +6457,7 @@
           <w14:ligatures w14:val="none"/>
         </w:rPr>
       </w:pPr>
-      <w:del w:id="434" w:author="Dylan Fair" w:date="2023-06-21T14:14:00Z">
+      <w:del w:id="453" w:author="Dylan Fair" w:date="2023-06-21T14:14:00Z">
         <w:r>
           <w:rPr>
             <w:rFonts w:ascii="Times New Roman" w:eastAsia="Times New Roman" w:hAnsi="Times New Roman" w:cs="Times New Roman"/>
@@ -5742,7 +6475,7 @@
         <w:spacing w:before="320" w:after="80" w:line="240" w:lineRule="auto"/>
         <w:outlineLvl w:val="2"/>
         <w:rPr>
-          <w:del w:id="435" w:author="Dylan Fair" w:date="2023-06-21T14:14:00Z"/>
+          <w:del w:id="454" w:author="Dylan Fair" w:date="2023-06-21T14:14:00Z"/>
           <w:rFonts w:ascii="Times New Roman" w:eastAsia="Times New Roman" w:hAnsi="Times New Roman" w:cs="Times New Roman"/>
           <w:b/>
           <w:bCs/>
@@ -5752,7 +6485,7 @@
           <w14:ligatures w14:val="none"/>
         </w:rPr>
       </w:pPr>
-      <w:del w:id="436" w:author="Dylan Fair" w:date="2023-06-21T14:14:00Z">
+      <w:del w:id="455" w:author="Dylan Fair" w:date="2023-06-21T14:14:00Z">
         <w:r>
           <w:rPr>
             <w:rFonts w:ascii="Arial" w:eastAsia="Times New Roman" w:hAnsi="Arial" w:cs="Arial"/>
@@ -5770,7 +6503,7 @@
       <w:pPr>
         <w:spacing w:after="0" w:line="240" w:lineRule="auto"/>
         <w:rPr>
-          <w:del w:id="437" w:author="Dylan Fair" w:date="2023-06-21T14:14:00Z"/>
+          <w:del w:id="456" w:author="Dylan Fair" w:date="2023-06-21T14:14:00Z"/>
           <w:rFonts w:ascii="Times New Roman" w:eastAsia="Times New Roman" w:hAnsi="Times New Roman" w:cs="Times New Roman"/>
           <w:kern w:val="0"/>
           <w:sz w:val="24"/>
@@ -5778,7 +6511,7 @@
           <w14:ligatures w14:val="none"/>
         </w:rPr>
       </w:pPr>
-      <w:del w:id="438" w:author="Dylan Fair" w:date="2023-06-21T14:14:00Z">
+      <w:del w:id="457" w:author="Dylan Fair" w:date="2023-06-21T14:14:00Z">
         <w:r>
           <w:rPr>
             <w:rFonts w:ascii="Arial" w:eastAsia="Times New Roman" w:hAnsi="Arial" w:cs="Arial"/>
@@ -5795,7 +6528,7 @@
         <w:spacing w:before="320" w:after="80" w:line="240" w:lineRule="auto"/>
         <w:outlineLvl w:val="2"/>
         <w:rPr>
-          <w:del w:id="439" w:author="Dylan Fair" w:date="2023-06-21T14:14:00Z"/>
+          <w:del w:id="458" w:author="Dylan Fair" w:date="2023-06-21T14:14:00Z"/>
           <w:rFonts w:ascii="Times New Roman" w:eastAsia="Times New Roman" w:hAnsi="Times New Roman" w:cs="Times New Roman"/>
           <w:b/>
           <w:bCs/>
@@ -5805,7 +6538,7 @@
           <w14:ligatures w14:val="none"/>
         </w:rPr>
       </w:pPr>
-      <w:del w:id="440" w:author="Dylan Fair" w:date="2023-06-21T14:14:00Z">
+      <w:del w:id="459" w:author="Dylan Fair" w:date="2023-06-21T14:14:00Z">
         <w:r>
           <w:rPr>
             <w:rFonts w:ascii="Arial" w:eastAsia="Times New Roman" w:hAnsi="Arial" w:cs="Arial"/>
@@ -5823,7 +6556,7 @@
       <w:pPr>
         <w:spacing w:after="0" w:line="240" w:lineRule="auto"/>
         <w:rPr>
-          <w:del w:id="441" w:author="Dylan Fair" w:date="2023-06-21T14:14:00Z"/>
+          <w:del w:id="460" w:author="Dylan Fair" w:date="2023-06-21T14:14:00Z"/>
           <w:rFonts w:ascii="Times New Roman" w:eastAsia="Times New Roman" w:hAnsi="Times New Roman" w:cs="Times New Roman"/>
           <w:kern w:val="0"/>
           <w:sz w:val="24"/>
@@ -5831,7 +6564,7 @@
           <w14:ligatures w14:val="none"/>
         </w:rPr>
       </w:pPr>
-      <w:del w:id="442" w:author="Dylan Fair" w:date="2023-06-21T14:14:00Z">
+      <w:del w:id="461" w:author="Dylan Fair" w:date="2023-06-21T14:14:00Z">
         <w:r>
           <w:rPr>
             <w:rFonts w:ascii="Arial" w:eastAsia="Times New Roman" w:hAnsi="Arial" w:cs="Arial"/>
@@ -5847,7 +6580,7 @@
       <w:pPr>
         <w:spacing w:after="0" w:line="240" w:lineRule="auto"/>
         <w:rPr>
-          <w:del w:id="443" w:author="Dylan Fair" w:date="2023-06-21T14:14:00Z"/>
+          <w:del w:id="462" w:author="Dylan Fair" w:date="2023-06-21T14:14:00Z"/>
           <w:rFonts w:ascii="Times New Roman" w:eastAsia="Times New Roman" w:hAnsi="Times New Roman" w:cs="Times New Roman"/>
           <w:kern w:val="0"/>
           <w:sz w:val="24"/>
@@ -5861,7 +6594,7 @@
         <w:spacing w:before="320" w:after="80" w:line="240" w:lineRule="auto"/>
         <w:outlineLvl w:val="2"/>
         <w:rPr>
-          <w:del w:id="444" w:author="Dylan Fair" w:date="2023-06-12T21:41:00Z"/>
+          <w:del w:id="463" w:author="Dylan Fair" w:date="2023-06-12T21:41:00Z"/>
           <w:rFonts w:ascii="Times New Roman" w:eastAsia="Times New Roman" w:hAnsi="Times New Roman" w:cs="Times New Roman"/>
           <w:b/>
           <w:bCs/>
@@ -5871,7 +6604,7 @@
           <w14:ligatures w14:val="none"/>
         </w:rPr>
       </w:pPr>
-      <w:del w:id="445" w:author="Dylan Fair" w:date="2023-06-12T21:41:00Z">
+      <w:del w:id="464" w:author="Dylan Fair" w:date="2023-06-12T21:41:00Z">
         <w:r>
           <w:rPr>
             <w:rFonts w:ascii="Arial" w:eastAsia="Times New Roman" w:hAnsi="Arial" w:cs="Arial"/>
@@ -5888,7 +6621,7 @@
     <w:p>
       <w:pPr>
         <w:spacing w:after="0" w:line="240" w:lineRule="auto"/>
-        <w:pPrChange w:id="446" w:author="Dylan Fair" w:date="2023-06-23T07:11:00Z">
+        <w:pPrChange w:id="465" w:author="Dylan Fair" w:date="2023-06-23T07:11:00Z">
           <w:pPr/>
         </w:pPrChange>
       </w:pPr>
@@ -5935,7 +6668,7 @@
         <w:rFonts w:ascii="Courier New" w:hAnsi="Courier New" w:cs="Courier New" w:hint="default"/>
       </w:rPr>
     </w:lvl>
-    <w:lvl w:ilvl="2" w:tplc="04090005" w:tentative="1">
+    <w:lvl w:ilvl="2" w:tplc="04090005">
       <w:start w:val="1"/>
       <w:numFmt w:val="bullet"/>
       <w:lvlText w:val=""/>

</xml_diff>

<commit_message>
Version 0.5.0 Site update
The website now has all the information that the Player and GM guides had.
Now I need to add some information on creating Roleplay Encounters and do a formatting pass to add pictures, move some text around for readability, and add an attribution page.
</commit_message>
<xml_diff>
--- a/Dev Assets/Timelog.docx
+++ b/Dev Assets/Timelog.docx
@@ -808,31 +808,7 @@
             <w:szCs w:val="24"/>
             <w14:ligatures w14:val="none"/>
           </w:rPr>
-          <w:t xml:space="preserve">for brevity and layout. Slightly </w:t>
-        </w:r>
-        <w:proofErr w:type="gramStart"/>
-        <w:r>
-          <w:rPr>
-            <w:rFonts w:ascii="Arial" w:eastAsia="Times New Roman" w:hAnsi="Arial" w:cs="Arial"/>
-            <w:color w:val="000000"/>
-            <w:kern w:val="0"/>
-            <w:sz w:val="24"/>
-            <w:szCs w:val="24"/>
-            <w14:ligatures w14:val="none"/>
-          </w:rPr>
-          <w:t>reworded</w:t>
-        </w:r>
-        <w:proofErr w:type="gramEnd"/>
-        <w:r>
-          <w:rPr>
-            <w:rFonts w:ascii="Arial" w:eastAsia="Times New Roman" w:hAnsi="Arial" w:cs="Arial"/>
-            <w:color w:val="000000"/>
-            <w:kern w:val="0"/>
-            <w:sz w:val="24"/>
-            <w:szCs w:val="24"/>
-            <w14:ligatures w14:val="none"/>
-          </w:rPr>
-          <w:t xml:space="preserve"> some confusing things and cut a lot of repetitive statements. </w:t>
+          <w:t xml:space="preserve">for brevity and layout. Slightly reworded some confusing things and cut a lot of repetitive statements. </w:t>
         </w:r>
       </w:ins>
     </w:p>
@@ -1452,31 +1428,7 @@
             <w:szCs w:val="24"/>
             <w14:ligatures w14:val="none"/>
           </w:rPr>
-          <w:t xml:space="preserve">n auto-6 </w:t>
-        </w:r>
-        <w:proofErr w:type="gramStart"/>
-        <w:r>
-          <w:rPr>
-            <w:rFonts w:ascii="Arial" w:eastAsia="Times New Roman" w:hAnsi="Arial" w:cs="Arial"/>
-            <w:color w:val="000000"/>
-            <w:kern w:val="0"/>
-            <w:sz w:val="24"/>
-            <w:szCs w:val="24"/>
-            <w14:ligatures w14:val="none"/>
-          </w:rPr>
-          <w:t>roll</w:t>
-        </w:r>
-        <w:proofErr w:type="gramEnd"/>
-        <w:r>
-          <w:rPr>
-            <w:rFonts w:ascii="Arial" w:eastAsia="Times New Roman" w:hAnsi="Arial" w:cs="Arial"/>
-            <w:color w:val="000000"/>
-            <w:kern w:val="0"/>
-            <w:sz w:val="24"/>
-            <w:szCs w:val="24"/>
-            <w14:ligatures w14:val="none"/>
-          </w:rPr>
-          <w:t xml:space="preserve"> once/any phase).</w:t>
+          <w:t>n auto-6 roll once/any phase).</w:t>
         </w:r>
       </w:ins>
       <w:ins w:id="88" w:author="Dylan Fair" w:date="2025-05-23T18:39:00Z" w16du:dateUtc="2025-05-24T01:39:00Z">
@@ -1615,7 +1567,6 @@
           <w14:ligatures w14:val="none"/>
         </w:rPr>
       </w:pPr>
-      <w:proofErr w:type="gramStart"/>
       <w:ins w:id="94" w:author="Dylan Fair" w:date="2025-06-21T14:48:00Z" w16du:dateUtc="2025-06-21T21:48:00Z">
         <w:r>
           <w:rPr>
@@ -1627,19 +1578,7 @@
             <w14:ligatures w14:val="none"/>
           </w:rPr>
           <w:lastRenderedPageBreak/>
-          <w:t>1:</w:t>
-        </w:r>
-        <w:proofErr w:type="gramEnd"/>
-        <w:r>
-          <w:rPr>
-            <w:rFonts w:ascii="Arial" w:eastAsia="Times New Roman" w:hAnsi="Arial" w:cs="Arial"/>
-            <w:color w:val="000000"/>
-            <w:kern w:val="0"/>
-            <w:sz w:val="24"/>
-            <w:szCs w:val="24"/>
-            <w14:ligatures w14:val="none"/>
-          </w:rPr>
-          <w:t xml:space="preserve">00 </w:t>
+          <w:t xml:space="preserve">1:00 </w:t>
         </w:r>
       </w:ins>
       <w:ins w:id="95" w:author="Dylan Fair" w:date="2025-06-21T12:18:00Z" w16du:dateUtc="2025-06-21T19:18:00Z">
@@ -1822,31 +1761,7 @@
             <w:szCs w:val="24"/>
             <w14:ligatures w14:val="none"/>
           </w:rPr>
-          <w:t xml:space="preserve">eadsheet calculating damage calculations for these damage thresholds (only counting a stat starting with 5 or 9 </w:t>
-        </w:r>
-        <w:proofErr w:type="gramStart"/>
-        <w:r>
-          <w:rPr>
-            <w:rFonts w:ascii="Arial" w:eastAsia="Times New Roman" w:hAnsi="Arial" w:cs="Arial"/>
-            <w:color w:val="000000"/>
-            <w:kern w:val="0"/>
-            <w:sz w:val="24"/>
-            <w:szCs w:val="24"/>
-            <w14:ligatures w14:val="none"/>
-          </w:rPr>
-          <w:t>SP, and</w:t>
-        </w:r>
-        <w:proofErr w:type="gramEnd"/>
-        <w:r>
-          <w:rPr>
-            <w:rFonts w:ascii="Arial" w:eastAsia="Times New Roman" w:hAnsi="Arial" w:cs="Arial"/>
-            <w:color w:val="000000"/>
-            <w:kern w:val="0"/>
-            <w:sz w:val="24"/>
-            <w:szCs w:val="24"/>
-            <w14:ligatures w14:val="none"/>
-          </w:rPr>
-          <w:t xml:space="preserve"> adding 2 or 4 SP per level). I will use this to adjust the damage values</w:t>
+          <w:t>eadsheet calculating damage calculations for these damage thresholds (only counting a stat starting with 5 or 9 SP, and adding 2 or 4 SP per level). I will use this to adjust the damage values</w:t>
         </w:r>
       </w:ins>
       <w:ins w:id="105" w:author="Dylan Fair" w:date="2025-06-21T14:53:00Z" w16du:dateUtc="2025-06-21T21:53:00Z">
@@ -1946,7 +1861,7 @@
           <w:numId w:val="4"/>
         </w:numPr>
         <w:rPr>
-          <w:ins w:id="111" w:author="Dylan Fair" w:date="2025-05-03T17:06:00Z" w16du:dateUtc="2025-05-04T00:06:00Z"/>
+          <w:ins w:id="111" w:author="Dylan Fair" w:date="2025-07-06T13:50:00Z" w16du:dateUtc="2025-07-06T20:50:00Z"/>
           <w:rFonts w:ascii="Arial" w:eastAsia="Times New Roman" w:hAnsi="Arial" w:cs="Arial"/>
           <w:color w:val="000000"/>
           <w:kern w:val="0"/>
@@ -1965,47 +1880,75 @@
             <w:szCs w:val="24"/>
             <w14:ligatures w14:val="none"/>
           </w:rPr>
-          <w:t xml:space="preserve">1:30: Moved a lot of information from the dev documents to the website. </w:t>
-        </w:r>
-      </w:ins>
-      <w:ins w:id="113" w:author="Dylan Fair" w:date="2025-07-04T14:47:00Z" w16du:dateUtc="2025-07-04T21:47:00Z">
-        <w:r>
-          <w:rPr>
-            <w:rFonts w:ascii="Arial" w:eastAsia="Times New Roman" w:hAnsi="Arial" w:cs="Arial"/>
-            <w:color w:val="000000"/>
-            <w:kern w:val="0"/>
-            <w:sz w:val="24"/>
-            <w:szCs w:val="24"/>
-            <w14:ligatures w14:val="none"/>
-          </w:rPr>
-          <w:t xml:space="preserve">I finished moving Character Creation, Playing the game, and about half of the GM Help booklet. I didn’t worry too much </w:t>
-        </w:r>
-        <w:proofErr w:type="gramStart"/>
-        <w:r>
-          <w:rPr>
-            <w:rFonts w:ascii="Arial" w:eastAsia="Times New Roman" w:hAnsi="Arial" w:cs="Arial"/>
-            <w:color w:val="000000"/>
-            <w:kern w:val="0"/>
-            <w:sz w:val="24"/>
-            <w:szCs w:val="24"/>
-            <w14:ligatures w14:val="none"/>
-          </w:rPr>
-          <w:t>on</w:t>
-        </w:r>
-        <w:proofErr w:type="gramEnd"/>
-        <w:r>
-          <w:rPr>
-            <w:rFonts w:ascii="Arial" w:eastAsia="Times New Roman" w:hAnsi="Arial" w:cs="Arial"/>
-            <w:color w:val="000000"/>
-            <w:kern w:val="0"/>
-            <w:sz w:val="24"/>
-            <w:szCs w:val="24"/>
-            <w14:ligatures w14:val="none"/>
-          </w:rPr>
-          <w:t xml:space="preserve"> formatting because </w:t>
-        </w:r>
-      </w:ins>
-      <w:ins w:id="114" w:author="Dylan Fair" w:date="2025-07-04T14:48:00Z" w16du:dateUtc="2025-07-04T21:48:00Z">
+          <w:t>1:30:</w:t>
+        </w:r>
+      </w:ins>
+      <w:ins w:id="113" w:author="Dylan Fair" w:date="2025-07-08T13:00:00Z" w16du:dateUtc="2025-07-08T20:00:00Z">
+        <w:r>
+          <w:rPr>
+            <w:rFonts w:ascii="Arial" w:eastAsia="Times New Roman" w:hAnsi="Arial" w:cs="Arial"/>
+            <w:color w:val="000000"/>
+            <w:kern w:val="0"/>
+            <w:sz w:val="24"/>
+            <w:szCs w:val="24"/>
+            <w14:ligatures w14:val="none"/>
+          </w:rPr>
+          <w:t xml:space="preserve"> I</w:t>
+        </w:r>
+      </w:ins>
+      <w:ins w:id="114" w:author="Dylan Fair" w:date="2025-07-04T14:46:00Z" w16du:dateUtc="2025-07-04T21:46:00Z">
+        <w:r>
+          <w:rPr>
+            <w:rFonts w:ascii="Arial" w:eastAsia="Times New Roman" w:hAnsi="Arial" w:cs="Arial"/>
+            <w:color w:val="000000"/>
+            <w:kern w:val="0"/>
+            <w:sz w:val="24"/>
+            <w:szCs w:val="24"/>
+            <w14:ligatures w14:val="none"/>
+          </w:rPr>
+          <w:t xml:space="preserve"> </w:t>
+        </w:r>
+      </w:ins>
+      <w:ins w:id="115" w:author="Dylan Fair" w:date="2025-07-08T13:00:00Z" w16du:dateUtc="2025-07-08T20:00:00Z">
+        <w:r>
+          <w:rPr>
+            <w:rFonts w:ascii="Arial" w:eastAsia="Times New Roman" w:hAnsi="Arial" w:cs="Arial"/>
+            <w:color w:val="000000"/>
+            <w:kern w:val="0"/>
+            <w:sz w:val="24"/>
+            <w:szCs w:val="24"/>
+            <w14:ligatures w14:val="none"/>
+          </w:rPr>
+          <w:t>m</w:t>
+        </w:r>
+      </w:ins>
+      <w:ins w:id="116" w:author="Dylan Fair" w:date="2025-07-04T14:46:00Z" w16du:dateUtc="2025-07-04T21:46:00Z">
+        <w:r>
+          <w:rPr>
+            <w:rFonts w:ascii="Arial" w:eastAsia="Times New Roman" w:hAnsi="Arial" w:cs="Arial"/>
+            <w:color w:val="000000"/>
+            <w:kern w:val="0"/>
+            <w:sz w:val="24"/>
+            <w:szCs w:val="24"/>
+            <w14:ligatures w14:val="none"/>
+          </w:rPr>
+          <w:t xml:space="preserve">oved a lot of information from the dev documents to the website. </w:t>
+        </w:r>
+      </w:ins>
+      <w:ins w:id="117" w:author="Dylan Fair" w:date="2025-07-04T14:47:00Z" w16du:dateUtc="2025-07-04T21:47:00Z">
+        <w:r>
+          <w:rPr>
+            <w:rFonts w:ascii="Arial" w:eastAsia="Times New Roman" w:hAnsi="Arial" w:cs="Arial"/>
+            <w:color w:val="000000"/>
+            <w:kern w:val="0"/>
+            <w:sz w:val="24"/>
+            <w:szCs w:val="24"/>
+            <w14:ligatures w14:val="none"/>
+          </w:rPr>
+          <w:t xml:space="preserve">I finished moving Character Creation, Playing the game, and about half of the GM Help booklet. I didn’t worry too much on formatting because </w:t>
+        </w:r>
+      </w:ins>
+      <w:ins w:id="118" w:author="Dylan Fair" w:date="2025-07-04T14:48:00Z" w16du:dateUtc="2025-07-04T21:48:00Z">
         <w:r>
           <w:rPr>
             <w:rFonts w:ascii="Arial" w:eastAsia="Times New Roman" w:hAnsi="Arial" w:cs="Arial"/>
@@ -2021,8 +1964,369 @@
     </w:p>
     <w:p>
       <w:pPr>
-        <w:rPr>
-          <w:ins w:id="115" w:author="Dylan Fair" w:date="2025-05-03T17:06:00Z" w16du:dateUtc="2025-05-04T00:06:00Z"/>
+        <w:pStyle w:val="ListParagraph"/>
+        <w:numPr>
+          <w:ilvl w:val="0"/>
+          <w:numId w:val="4"/>
+        </w:numPr>
+        <w:rPr>
+          <w:ins w:id="119" w:author="Dylan Fair" w:date="2025-07-06T13:50:00Z" w16du:dateUtc="2025-07-06T20:50:00Z"/>
+          <w:rFonts w:ascii="Arial" w:eastAsia="Times New Roman" w:hAnsi="Arial" w:cs="Arial"/>
+          <w:color w:val="000000"/>
+          <w:kern w:val="0"/>
+          <w:sz w:val="24"/>
+          <w:szCs w:val="24"/>
+          <w14:ligatures w14:val="none"/>
+        </w:rPr>
+      </w:pPr>
+      <w:ins w:id="120" w:author="Dylan Fair" w:date="2025-07-06T13:50:00Z" w16du:dateUtc="2025-07-06T20:50:00Z">
+        <w:r>
+          <w:rPr>
+            <w:rFonts w:ascii="Arial" w:eastAsia="Times New Roman" w:hAnsi="Arial" w:cs="Arial"/>
+            <w:color w:val="000000"/>
+            <w:kern w:val="0"/>
+            <w:sz w:val="24"/>
+            <w:szCs w:val="24"/>
+            <w14:ligatures w14:val="none"/>
+          </w:rPr>
+          <w:t>7/6/2025</w:t>
+        </w:r>
+      </w:ins>
+    </w:p>
+    <w:p>
+      <w:pPr>
+        <w:pStyle w:val="ListParagraph"/>
+        <w:numPr>
+          <w:ilvl w:val="1"/>
+          <w:numId w:val="4"/>
+        </w:numPr>
+        <w:rPr>
+          <w:ins w:id="121" w:author="Dylan Fair" w:date="2025-07-08T13:00:00Z" w16du:dateUtc="2025-07-08T20:00:00Z"/>
+          <w:rFonts w:ascii="Arial" w:eastAsia="Times New Roman" w:hAnsi="Arial" w:cs="Arial"/>
+          <w:color w:val="000000"/>
+          <w:kern w:val="0"/>
+          <w:sz w:val="24"/>
+          <w:szCs w:val="24"/>
+          <w14:ligatures w14:val="none"/>
+        </w:rPr>
+      </w:pPr>
+      <w:ins w:id="122" w:author="Dylan Fair" w:date="2025-07-06T13:50:00Z" w16du:dateUtc="2025-07-06T20:50:00Z">
+        <w:r>
+          <w:rPr>
+            <w:rFonts w:ascii="Arial" w:eastAsia="Times New Roman" w:hAnsi="Arial" w:cs="Arial"/>
+            <w:color w:val="000000"/>
+            <w:kern w:val="0"/>
+            <w:sz w:val="24"/>
+            <w:szCs w:val="24"/>
+            <w14:ligatures w14:val="none"/>
+          </w:rPr>
+          <w:t xml:space="preserve">0:15: I’ve created a game on </w:t>
+        </w:r>
+      </w:ins>
+      <w:ins w:id="123" w:author="Dylan Fair" w:date="2025-07-06T13:51:00Z" w16du:dateUtc="2025-07-06T20:51:00Z">
+        <w:r>
+          <w:rPr>
+            <w:rFonts w:ascii="Arial" w:eastAsia="Times New Roman" w:hAnsi="Arial" w:cs="Arial"/>
+            <w:color w:val="000000"/>
+            <w:kern w:val="0"/>
+            <w:sz w:val="24"/>
+            <w:szCs w:val="24"/>
+            <w14:ligatures w14:val="none"/>
+          </w:rPr>
+          <w:fldChar w:fldCharType="begin"/>
+        </w:r>
+        <w:r>
+          <w:rPr>
+            <w:rFonts w:ascii="Arial" w:eastAsia="Times New Roman" w:hAnsi="Arial" w:cs="Arial"/>
+            <w:color w:val="000000"/>
+            <w:kern w:val="0"/>
+            <w:sz w:val="24"/>
+            <w:szCs w:val="24"/>
+            <w14:ligatures w14:val="none"/>
+          </w:rPr>
+          <w:instrText>HYPERLINK "https://www.diceweaver.com/games/768e1753-a114-4352-9170-c291f1e3a161"</w:instrText>
+        </w:r>
+        <w:r>
+          <w:rPr>
+            <w:rFonts w:ascii="Arial" w:eastAsia="Times New Roman" w:hAnsi="Arial" w:cs="Arial"/>
+            <w:color w:val="000000"/>
+            <w:kern w:val="0"/>
+            <w:sz w:val="24"/>
+            <w:szCs w:val="24"/>
+            <w14:ligatures w14:val="none"/>
+          </w:rPr>
+        </w:r>
+        <w:r>
+          <w:rPr>
+            <w:rFonts w:ascii="Arial" w:eastAsia="Times New Roman" w:hAnsi="Arial" w:cs="Arial"/>
+            <w:color w:val="000000"/>
+            <w:kern w:val="0"/>
+            <w:sz w:val="24"/>
+            <w:szCs w:val="24"/>
+            <w14:ligatures w14:val="none"/>
+          </w:rPr>
+          <w:fldChar w:fldCharType="separate"/>
+        </w:r>
+        <w:proofErr w:type="spellStart"/>
+        <w:r>
+          <w:rPr>
+            <w:rStyle w:val="Hyperlink"/>
+            <w:rFonts w:ascii="Arial" w:eastAsia="Times New Roman" w:hAnsi="Arial" w:cs="Arial"/>
+            <w:kern w:val="0"/>
+            <w:sz w:val="24"/>
+            <w:szCs w:val="24"/>
+            <w14:ligatures w14:val="none"/>
+          </w:rPr>
+          <w:t>Diceweaver</w:t>
+        </w:r>
+        <w:proofErr w:type="spellEnd"/>
+        <w:r>
+          <w:rPr>
+            <w:rFonts w:ascii="Arial" w:eastAsia="Times New Roman" w:hAnsi="Arial" w:cs="Arial"/>
+            <w:color w:val="000000"/>
+            <w:kern w:val="0"/>
+            <w:sz w:val="24"/>
+            <w:szCs w:val="24"/>
+            <w14:ligatures w14:val="none"/>
+          </w:rPr>
+          <w:fldChar w:fldCharType="end"/>
+        </w:r>
+        <w:r>
+          <w:rPr>
+            <w:rFonts w:ascii="Arial" w:eastAsia="Times New Roman" w:hAnsi="Arial" w:cs="Arial"/>
+            <w:color w:val="000000"/>
+            <w:kern w:val="0"/>
+            <w:sz w:val="24"/>
+            <w:szCs w:val="24"/>
+            <w14:ligatures w14:val="none"/>
+          </w:rPr>
+          <w:t xml:space="preserve">. I’d like to learn this and use it to create VTT support for the game. </w:t>
+        </w:r>
+      </w:ins>
+    </w:p>
+    <w:p>
+      <w:pPr>
+        <w:pStyle w:val="ListParagraph"/>
+        <w:numPr>
+          <w:ilvl w:val="0"/>
+          <w:numId w:val="4"/>
+        </w:numPr>
+        <w:rPr>
+          <w:ins w:id="124" w:author="Dylan Fair" w:date="2025-07-08T13:00:00Z" w16du:dateUtc="2025-07-08T20:00:00Z"/>
+          <w:rFonts w:ascii="Arial" w:eastAsia="Times New Roman" w:hAnsi="Arial" w:cs="Arial"/>
+          <w:color w:val="000000"/>
+          <w:kern w:val="0"/>
+          <w:sz w:val="24"/>
+          <w:szCs w:val="24"/>
+          <w14:ligatures w14:val="none"/>
+        </w:rPr>
+      </w:pPr>
+      <w:ins w:id="125" w:author="Dylan Fair" w:date="2025-07-08T13:00:00Z" w16du:dateUtc="2025-07-08T20:00:00Z">
+        <w:r>
+          <w:rPr>
+            <w:rFonts w:ascii="Arial" w:eastAsia="Times New Roman" w:hAnsi="Arial" w:cs="Arial"/>
+            <w:color w:val="000000"/>
+            <w:kern w:val="0"/>
+            <w:sz w:val="24"/>
+            <w:szCs w:val="24"/>
+            <w14:ligatures w14:val="none"/>
+          </w:rPr>
+          <w:t>7/8/2025</w:t>
+        </w:r>
+      </w:ins>
+    </w:p>
+    <w:p>
+      <w:pPr>
+        <w:pStyle w:val="ListParagraph"/>
+        <w:numPr>
+          <w:ilvl w:val="1"/>
+          <w:numId w:val="4"/>
+        </w:numPr>
+        <w:rPr>
+          <w:ins w:id="126" w:author="Dylan Fair" w:date="2025-07-09T10:30:00Z" w16du:dateUtc="2025-07-09T17:30:00Z"/>
+          <w:rFonts w:ascii="Arial" w:eastAsia="Times New Roman" w:hAnsi="Arial" w:cs="Arial"/>
+          <w:color w:val="000000"/>
+          <w:kern w:val="0"/>
+          <w:sz w:val="24"/>
+          <w:szCs w:val="24"/>
+          <w14:ligatures w14:val="none"/>
+        </w:rPr>
+      </w:pPr>
+      <w:ins w:id="127" w:author="Dylan Fair" w:date="2025-07-08T13:00:00Z" w16du:dateUtc="2025-07-08T20:00:00Z">
+        <w:r>
+          <w:rPr>
+            <w:rFonts w:ascii="Arial" w:eastAsia="Times New Roman" w:hAnsi="Arial" w:cs="Arial"/>
+            <w:color w:val="000000"/>
+            <w:kern w:val="0"/>
+            <w:sz w:val="24"/>
+            <w:szCs w:val="24"/>
+            <w14:ligatures w14:val="none"/>
+          </w:rPr>
+          <w:t>1</w:t>
+        </w:r>
+      </w:ins>
+      <w:ins w:id="128" w:author="Dylan Fair" w:date="2025-07-08T16:13:00Z" w16du:dateUtc="2025-07-08T23:13:00Z">
+        <w:r>
+          <w:rPr>
+            <w:rFonts w:ascii="Arial" w:eastAsia="Times New Roman" w:hAnsi="Arial" w:cs="Arial"/>
+            <w:color w:val="000000"/>
+            <w:kern w:val="0"/>
+            <w:sz w:val="24"/>
+            <w:szCs w:val="24"/>
+            <w14:ligatures w14:val="none"/>
+          </w:rPr>
+          <w:t>:</w:t>
+        </w:r>
+      </w:ins>
+      <w:ins w:id="129" w:author="Dylan Fair" w:date="2025-07-08T16:12:00Z" w16du:dateUtc="2025-07-08T23:12:00Z">
+        <w:r>
+          <w:rPr>
+            <w:rFonts w:ascii="Arial" w:eastAsia="Times New Roman" w:hAnsi="Arial" w:cs="Arial"/>
+            <w:color w:val="000000"/>
+            <w:kern w:val="0"/>
+            <w:sz w:val="24"/>
+            <w:szCs w:val="24"/>
+            <w14:ligatures w14:val="none"/>
+          </w:rPr>
+          <w:t xml:space="preserve">30: </w:t>
+        </w:r>
+      </w:ins>
+      <w:ins w:id="130" w:author="Dylan Fair" w:date="2025-07-08T16:13:00Z" w16du:dateUtc="2025-07-08T23:13:00Z">
+        <w:r>
+          <w:rPr>
+            <w:rFonts w:ascii="Arial" w:eastAsia="Times New Roman" w:hAnsi="Arial" w:cs="Arial"/>
+            <w:color w:val="000000"/>
+            <w:kern w:val="0"/>
+            <w:sz w:val="24"/>
+            <w:szCs w:val="24"/>
+            <w14:ligatures w14:val="none"/>
+          </w:rPr>
+          <w:t>Added more GM Help to the website. Starting on ‘Creating Enemies’</w:t>
+        </w:r>
+        <w:r>
+          <w:rPr>
+            <w:rFonts w:ascii="Arial" w:eastAsia="Times New Roman" w:hAnsi="Arial" w:cs="Arial"/>
+            <w:color w:val="000000"/>
+            <w:kern w:val="0"/>
+            <w:sz w:val="24"/>
+            <w:szCs w:val="24"/>
+            <w14:ligatures w14:val="none"/>
+            <w:rPrChange w:id="131" w:author="Dylan Fair" w:date="2025-07-08T16:13:00Z" w16du:dateUtc="2025-07-08T23:13:00Z">
+              <w:rPr/>
+            </w:rPrChange>
+          </w:rPr>
+          <w:t xml:space="preserve"> </w:t>
+        </w:r>
+        <w:r>
+          <w:rPr>
+            <w:rFonts w:ascii="Arial" w:eastAsia="Times New Roman" w:hAnsi="Arial" w:cs="Arial"/>
+            <w:color w:val="000000"/>
+            <w:kern w:val="0"/>
+            <w:sz w:val="24"/>
+            <w:szCs w:val="24"/>
+            <w14:ligatures w14:val="none"/>
+          </w:rPr>
+          <w:t xml:space="preserve">section. </w:t>
+        </w:r>
+      </w:ins>
+    </w:p>
+    <w:p>
+      <w:pPr>
+        <w:pStyle w:val="ListParagraph"/>
+        <w:numPr>
+          <w:ilvl w:val="0"/>
+          <w:numId w:val="4"/>
+        </w:numPr>
+        <w:rPr>
+          <w:ins w:id="132" w:author="Dylan Fair" w:date="2025-07-09T10:30:00Z" w16du:dateUtc="2025-07-09T17:30:00Z"/>
+          <w:rFonts w:ascii="Arial" w:eastAsia="Times New Roman" w:hAnsi="Arial" w:cs="Arial"/>
+          <w:color w:val="000000"/>
+          <w:kern w:val="0"/>
+          <w:sz w:val="24"/>
+          <w:szCs w:val="24"/>
+          <w14:ligatures w14:val="none"/>
+        </w:rPr>
+      </w:pPr>
+      <w:ins w:id="133" w:author="Dylan Fair" w:date="2025-07-09T10:30:00Z" w16du:dateUtc="2025-07-09T17:30:00Z">
+        <w:r>
+          <w:rPr>
+            <w:rFonts w:ascii="Arial" w:eastAsia="Times New Roman" w:hAnsi="Arial" w:cs="Arial"/>
+            <w:color w:val="000000"/>
+            <w:kern w:val="0"/>
+            <w:sz w:val="24"/>
+            <w:szCs w:val="24"/>
+            <w14:ligatures w14:val="none"/>
+          </w:rPr>
+          <w:t>7/9/2025</w:t>
+        </w:r>
+      </w:ins>
+    </w:p>
+    <w:p>
+      <w:pPr>
+        <w:pStyle w:val="ListParagraph"/>
+        <w:numPr>
+          <w:ilvl w:val="1"/>
+          <w:numId w:val="4"/>
+        </w:numPr>
+        <w:rPr>
+          <w:ins w:id="134" w:author="Dylan Fair" w:date="2025-05-03T17:06:00Z" w16du:dateUtc="2025-05-04T00:06:00Z"/>
+          <w:rFonts w:ascii="Arial" w:eastAsia="Times New Roman" w:hAnsi="Arial" w:cs="Arial"/>
+          <w:color w:val="000000"/>
+          <w:kern w:val="0"/>
+          <w:sz w:val="24"/>
+          <w:szCs w:val="24"/>
+          <w14:ligatures w14:val="none"/>
+          <w:rPrChange w:id="135" w:author="Dylan Fair" w:date="2025-07-08T16:13:00Z" w16du:dateUtc="2025-07-08T23:13:00Z">
+            <w:rPr>
+              <w:ins w:id="136" w:author="Dylan Fair" w:date="2025-05-03T17:06:00Z" w16du:dateUtc="2025-05-04T00:06:00Z"/>
+            </w:rPr>
+          </w:rPrChange>
+        </w:rPr>
+      </w:pPr>
+      <w:ins w:id="137" w:author="Dylan Fair" w:date="2025-07-09T12:08:00Z" w16du:dateUtc="2025-07-09T19:08:00Z">
+        <w:r>
+          <w:rPr>
+            <w:rFonts w:ascii="Arial" w:eastAsia="Times New Roman" w:hAnsi="Arial" w:cs="Arial"/>
+            <w:color w:val="000000"/>
+            <w:kern w:val="0"/>
+            <w:sz w:val="24"/>
+            <w:szCs w:val="24"/>
+            <w14:ligatures w14:val="none"/>
+          </w:rPr>
+          <w:t>1:00: I finished moving all information from the GM Guide onto the website. Now I just need to add information for Cr</w:t>
+        </w:r>
+      </w:ins>
+      <w:ins w:id="138" w:author="Dylan Fair" w:date="2025-07-09T12:09:00Z" w16du:dateUtc="2025-07-09T19:09:00Z">
+        <w:r>
+          <w:rPr>
+            <w:rFonts w:ascii="Arial" w:eastAsia="Times New Roman" w:hAnsi="Arial" w:cs="Arial"/>
+            <w:color w:val="000000"/>
+            <w:kern w:val="0"/>
+            <w:sz w:val="24"/>
+            <w:szCs w:val="24"/>
+            <w14:ligatures w14:val="none"/>
+          </w:rPr>
+          <w:t xml:space="preserve">eating Roleplay encounters </w:t>
+        </w:r>
+      </w:ins>
+      <w:ins w:id="139" w:author="Dylan Fair" w:date="2025-07-09T12:12:00Z" w16du:dateUtc="2025-07-09T19:12:00Z">
+        <w:r>
+          <w:rPr>
+            <w:rFonts w:ascii="Arial" w:eastAsia="Times New Roman" w:hAnsi="Arial" w:cs="Arial"/>
+            <w:color w:val="000000"/>
+            <w:kern w:val="0"/>
+            <w:sz w:val="24"/>
+            <w:szCs w:val="24"/>
+            <w14:ligatures w14:val="none"/>
+          </w:rPr>
+          <w:t xml:space="preserve">and do a formatting pass to add pictures and Credits. </w:t>
+        </w:r>
+      </w:ins>
+    </w:p>
+    <w:p>
+      <w:pPr>
+        <w:rPr>
+          <w:ins w:id="140" w:author="Dylan Fair" w:date="2025-05-03T17:06:00Z" w16du:dateUtc="2025-05-04T00:06:00Z"/>
           <w:rFonts w:ascii="Times New Roman" w:eastAsia="Times New Roman" w:hAnsi="Times New Roman" w:cs="Times New Roman"/>
           <w:b/>
           <w:bCs/>
@@ -2032,7 +2336,7 @@
           <w14:ligatures w14:val="none"/>
         </w:rPr>
       </w:pPr>
-      <w:ins w:id="116" w:author="Dylan Fair" w:date="2025-05-03T17:06:00Z" w16du:dateUtc="2025-05-04T00:06:00Z">
+      <w:ins w:id="141" w:author="Dylan Fair" w:date="2025-05-03T17:06:00Z" w16du:dateUtc="2025-05-04T00:06:00Z">
         <w:r>
           <w:br w:type="page"/>
         </w:r>
@@ -2042,10 +2346,10 @@
       <w:pPr>
         <w:pStyle w:val="Heading1"/>
         <w:rPr>
-          <w:ins w:id="117" w:author="Dylan Fair" w:date="2025-03-22T17:57:00Z" w16du:dateUtc="2025-03-23T00:57:00Z"/>
-        </w:rPr>
-      </w:pPr>
-      <w:ins w:id="118" w:author="Dylan Fair" w:date="2025-03-22T17:57:00Z" w16du:dateUtc="2025-03-23T00:57:00Z">
+          <w:ins w:id="142" w:author="Dylan Fair" w:date="2025-03-22T17:57:00Z" w16du:dateUtc="2025-03-23T00:57:00Z"/>
+        </w:rPr>
+      </w:pPr>
+      <w:ins w:id="143" w:author="Dylan Fair" w:date="2025-03-22T17:57:00Z" w16du:dateUtc="2025-03-23T00:57:00Z">
         <w:r>
           <w:lastRenderedPageBreak/>
           <w:t>Version 0.</w:t>
@@ -2071,16 +2375,16 @@
           <w:numId w:val="4"/>
         </w:numPr>
         <w:rPr>
-          <w:ins w:id="119" w:author="Dylan Fair" w:date="2025-03-22T17:57:00Z" w16du:dateUtc="2025-03-23T00:57:00Z"/>
-          <w:rFonts w:ascii="Arial" w:eastAsia="Times New Roman" w:hAnsi="Arial" w:cs="Arial"/>
-          <w:color w:val="000000"/>
-          <w:kern w:val="0"/>
-          <w:sz w:val="24"/>
-          <w:szCs w:val="24"/>
-          <w14:ligatures w14:val="none"/>
-        </w:rPr>
-      </w:pPr>
-      <w:ins w:id="120" w:author="Dylan Fair" w:date="2025-03-22T17:57:00Z" w16du:dateUtc="2025-03-23T00:57:00Z">
+          <w:ins w:id="144" w:author="Dylan Fair" w:date="2025-03-22T17:57:00Z" w16du:dateUtc="2025-03-23T00:57:00Z"/>
+          <w:rFonts w:ascii="Arial" w:eastAsia="Times New Roman" w:hAnsi="Arial" w:cs="Arial"/>
+          <w:color w:val="000000"/>
+          <w:kern w:val="0"/>
+          <w:sz w:val="24"/>
+          <w:szCs w:val="24"/>
+          <w14:ligatures w14:val="none"/>
+        </w:rPr>
+      </w:pPr>
+      <w:ins w:id="145" w:author="Dylan Fair" w:date="2025-03-22T17:57:00Z" w16du:dateUtc="2025-03-23T00:57:00Z">
         <w:r>
           <w:rPr>
             <w:rFonts w:ascii="Arial" w:eastAsia="Times New Roman" w:hAnsi="Arial" w:cs="Arial"/>
@@ -2102,16 +2406,16 @@
           <w:numId w:val="4"/>
         </w:numPr>
         <w:rPr>
-          <w:ins w:id="121" w:author="Dylan Fair" w:date="2025-03-22T17:57:00Z" w16du:dateUtc="2025-03-23T00:57:00Z"/>
-          <w:rFonts w:ascii="Arial" w:eastAsia="Times New Roman" w:hAnsi="Arial" w:cs="Arial"/>
-          <w:color w:val="000000"/>
-          <w:kern w:val="0"/>
-          <w:sz w:val="24"/>
-          <w:szCs w:val="24"/>
-          <w14:ligatures w14:val="none"/>
-        </w:rPr>
-      </w:pPr>
-      <w:ins w:id="122" w:author="Dylan Fair" w:date="2025-03-22T17:57:00Z" w16du:dateUtc="2025-03-23T00:57:00Z">
+          <w:ins w:id="146" w:author="Dylan Fair" w:date="2025-03-22T17:57:00Z" w16du:dateUtc="2025-03-23T00:57:00Z"/>
+          <w:rFonts w:ascii="Arial" w:eastAsia="Times New Roman" w:hAnsi="Arial" w:cs="Arial"/>
+          <w:color w:val="000000"/>
+          <w:kern w:val="0"/>
+          <w:sz w:val="24"/>
+          <w:szCs w:val="24"/>
+          <w14:ligatures w14:val="none"/>
+        </w:rPr>
+      </w:pPr>
+      <w:ins w:id="147" w:author="Dylan Fair" w:date="2025-03-22T17:57:00Z" w16du:dateUtc="2025-03-23T00:57:00Z">
         <w:r>
           <w:rPr>
             <w:rFonts w:ascii="Arial" w:eastAsia="Times New Roman" w:hAnsi="Arial" w:cs="Arial"/>
@@ -2133,16 +2437,16 @@
           <w:numId w:val="4"/>
         </w:numPr>
         <w:rPr>
-          <w:ins w:id="123" w:author="Dylan Fair" w:date="2025-03-22T17:58:00Z" w16du:dateUtc="2025-03-23T00:58:00Z"/>
-          <w:rFonts w:ascii="Arial" w:eastAsia="Times New Roman" w:hAnsi="Arial" w:cs="Arial"/>
-          <w:color w:val="000000"/>
-          <w:kern w:val="0"/>
-          <w:sz w:val="24"/>
-          <w:szCs w:val="24"/>
-          <w14:ligatures w14:val="none"/>
-        </w:rPr>
-      </w:pPr>
-      <w:ins w:id="124" w:author="Dylan Fair" w:date="2025-03-22T17:57:00Z" w16du:dateUtc="2025-03-23T00:57:00Z">
+          <w:ins w:id="148" w:author="Dylan Fair" w:date="2025-03-22T17:58:00Z" w16du:dateUtc="2025-03-23T00:58:00Z"/>
+          <w:rFonts w:ascii="Arial" w:eastAsia="Times New Roman" w:hAnsi="Arial" w:cs="Arial"/>
+          <w:color w:val="000000"/>
+          <w:kern w:val="0"/>
+          <w:sz w:val="24"/>
+          <w:szCs w:val="24"/>
+          <w14:ligatures w14:val="none"/>
+        </w:rPr>
+      </w:pPr>
+      <w:ins w:id="149" w:author="Dylan Fair" w:date="2025-03-22T17:57:00Z" w16du:dateUtc="2025-03-23T00:57:00Z">
         <w:r>
           <w:rPr>
             <w:rFonts w:ascii="Arial" w:eastAsia="Times New Roman" w:hAnsi="Arial" w:cs="Arial"/>
@@ -2155,7 +2459,7 @@
           <w:t xml:space="preserve"> </w:t>
         </w:r>
       </w:ins>
-      <w:ins w:id="125" w:author="Dylan Fair" w:date="2025-03-22T17:58:00Z" w16du:dateUtc="2025-03-23T00:58:00Z">
+      <w:ins w:id="150" w:author="Dylan Fair" w:date="2025-03-22T17:58:00Z" w16du:dateUtc="2025-03-23T00:58:00Z">
         <w:r>
           <w:rPr>
             <w:rFonts w:ascii="Arial" w:eastAsia="Times New Roman" w:hAnsi="Arial" w:cs="Arial"/>
@@ -2177,16 +2481,16 @@
           <w:numId w:val="4"/>
         </w:numPr>
         <w:rPr>
-          <w:ins w:id="126" w:author="Dylan Fair" w:date="2025-03-22T18:14:00Z" w16du:dateUtc="2025-03-23T01:14:00Z"/>
-          <w:rFonts w:ascii="Arial" w:eastAsia="Times New Roman" w:hAnsi="Arial" w:cs="Arial"/>
-          <w:color w:val="000000"/>
-          <w:kern w:val="0"/>
-          <w:sz w:val="24"/>
-          <w:szCs w:val="24"/>
-          <w14:ligatures w14:val="none"/>
-        </w:rPr>
-      </w:pPr>
-      <w:ins w:id="127" w:author="Dylan Fair" w:date="2025-03-22T18:14:00Z" w16du:dateUtc="2025-03-23T01:14:00Z">
+          <w:ins w:id="151" w:author="Dylan Fair" w:date="2025-03-22T18:14:00Z" w16du:dateUtc="2025-03-23T01:14:00Z"/>
+          <w:rFonts w:ascii="Arial" w:eastAsia="Times New Roman" w:hAnsi="Arial" w:cs="Arial"/>
+          <w:color w:val="000000"/>
+          <w:kern w:val="0"/>
+          <w:sz w:val="24"/>
+          <w:szCs w:val="24"/>
+          <w14:ligatures w14:val="none"/>
+        </w:rPr>
+      </w:pPr>
+      <w:ins w:id="152" w:author="Dylan Fair" w:date="2025-03-22T18:14:00Z" w16du:dateUtc="2025-03-23T01:14:00Z">
         <w:r>
           <w:rPr>
             <w:rFonts w:ascii="Arial" w:eastAsia="Times New Roman" w:hAnsi="Arial" w:cs="Arial"/>
@@ -2199,7 +2503,7 @@
           <w:t>0:30</w:t>
         </w:r>
       </w:ins>
-      <w:ins w:id="128" w:author="Dylan Fair" w:date="2025-03-22T17:58:00Z" w16du:dateUtc="2025-03-23T00:58:00Z">
+      <w:ins w:id="153" w:author="Dylan Fair" w:date="2025-03-22T17:58:00Z" w16du:dateUtc="2025-03-23T00:58:00Z">
         <w:r>
           <w:rPr>
             <w:rFonts w:ascii="Arial" w:eastAsia="Times New Roman" w:hAnsi="Arial" w:cs="Arial"/>
@@ -2212,7 +2516,7 @@
           <w:t>:</w:t>
         </w:r>
       </w:ins>
-      <w:ins w:id="129" w:author="Dylan Fair" w:date="2025-03-22T18:15:00Z" w16du:dateUtc="2025-03-23T01:15:00Z">
+      <w:ins w:id="154" w:author="Dylan Fair" w:date="2025-03-22T18:15:00Z" w16du:dateUtc="2025-03-23T01:15:00Z">
         <w:r>
           <w:rPr>
             <w:rFonts w:ascii="Arial" w:eastAsia="Times New Roman" w:hAnsi="Arial" w:cs="Arial"/>
@@ -2225,7 +2529,7 @@
           <w:t xml:space="preserve"> </w:t>
         </w:r>
       </w:ins>
-      <w:ins w:id="130" w:author="Dylan Fair" w:date="2025-03-22T17:58:00Z" w16du:dateUtc="2025-03-23T00:58:00Z">
+      <w:ins w:id="155" w:author="Dylan Fair" w:date="2025-03-22T17:58:00Z" w16du:dateUtc="2025-03-23T00:58:00Z">
         <w:r>
           <w:rPr>
             <w:rFonts w:ascii="Arial" w:eastAsia="Times New Roman" w:hAnsi="Arial" w:cs="Arial"/>
@@ -2247,21 +2551,21 @@
           <w:numId w:val="4"/>
         </w:numPr>
         <w:rPr>
-          <w:ins w:id="131" w:author="Dylan Fair" w:date="2025-03-22T17:57:00Z" w16du:dateUtc="2025-03-23T00:57:00Z"/>
-          <w:rFonts w:ascii="Arial" w:eastAsia="Times New Roman" w:hAnsi="Arial" w:cs="Arial"/>
-          <w:color w:val="000000"/>
-          <w:kern w:val="0"/>
-          <w:sz w:val="24"/>
-          <w:szCs w:val="24"/>
-          <w14:ligatures w14:val="none"/>
-          <w:rPrChange w:id="132" w:author="Dylan Fair" w:date="2025-03-22T20:36:00Z" w16du:dateUtc="2025-03-23T03:36:00Z">
+          <w:ins w:id="156" w:author="Dylan Fair" w:date="2025-03-22T17:57:00Z" w16du:dateUtc="2025-03-23T00:57:00Z"/>
+          <w:rFonts w:ascii="Arial" w:eastAsia="Times New Roman" w:hAnsi="Arial" w:cs="Arial"/>
+          <w:color w:val="000000"/>
+          <w:kern w:val="0"/>
+          <w:sz w:val="24"/>
+          <w:szCs w:val="24"/>
+          <w14:ligatures w14:val="none"/>
+          <w:rPrChange w:id="157" w:author="Dylan Fair" w:date="2025-03-22T20:36:00Z" w16du:dateUtc="2025-03-23T03:36:00Z">
             <w:rPr>
-              <w:ins w:id="133" w:author="Dylan Fair" w:date="2025-03-22T17:57:00Z" w16du:dateUtc="2025-03-23T00:57:00Z"/>
+              <w:ins w:id="158" w:author="Dylan Fair" w:date="2025-03-22T17:57:00Z" w16du:dateUtc="2025-03-23T00:57:00Z"/>
             </w:rPr>
           </w:rPrChange>
         </w:rPr>
       </w:pPr>
-      <w:ins w:id="134" w:author="Dylan Fair" w:date="2025-03-22T20:36:00Z" w16du:dateUtc="2025-03-23T03:36:00Z">
+      <w:ins w:id="159" w:author="Dylan Fair" w:date="2025-03-22T20:36:00Z" w16du:dateUtc="2025-03-23T03:36:00Z">
         <w:r>
           <w:rPr>
             <w:rFonts w:ascii="Arial" w:eastAsia="Times New Roman" w:hAnsi="Arial" w:cs="Arial"/>
@@ -2274,7 +2578,7 @@
           <w:t>2:15</w:t>
         </w:r>
       </w:ins>
-      <w:ins w:id="135" w:author="Dylan Fair" w:date="2025-03-22T18:15:00Z" w16du:dateUtc="2025-03-23T01:15:00Z">
+      <w:ins w:id="160" w:author="Dylan Fair" w:date="2025-03-22T18:15:00Z" w16du:dateUtc="2025-03-23T01:15:00Z">
         <w:r>
           <w:rPr>
             <w:rFonts w:ascii="Arial" w:eastAsia="Times New Roman" w:hAnsi="Arial" w:cs="Arial"/>
@@ -2287,7 +2591,7 @@
           <w:t xml:space="preserve">: Implemented minor changes to actions on </w:t>
         </w:r>
       </w:ins>
-      <w:ins w:id="136" w:author="Dylan Fair" w:date="2025-03-22T20:36:00Z" w16du:dateUtc="2025-03-23T03:36:00Z">
+      <w:ins w:id="161" w:author="Dylan Fair" w:date="2025-03-22T20:36:00Z" w16du:dateUtc="2025-03-23T03:36:00Z">
         <w:r>
           <w:rPr>
             <w:rFonts w:ascii="Arial" w:eastAsia="Times New Roman" w:hAnsi="Arial" w:cs="Arial"/>
@@ -2309,16 +2613,16 @@
           <w:numId w:val="4"/>
         </w:numPr>
         <w:rPr>
-          <w:ins w:id="137" w:author="Dylan Fair" w:date="2025-03-22T17:57:00Z" w16du:dateUtc="2025-03-23T00:57:00Z"/>
-          <w:rFonts w:ascii="Arial" w:eastAsia="Times New Roman" w:hAnsi="Arial" w:cs="Arial"/>
-          <w:color w:val="000000"/>
-          <w:kern w:val="0"/>
-          <w:sz w:val="24"/>
-          <w:szCs w:val="24"/>
-          <w14:ligatures w14:val="none"/>
-        </w:rPr>
-      </w:pPr>
-      <w:ins w:id="138" w:author="Dylan Fair" w:date="2025-05-03T17:05:00Z" w16du:dateUtc="2025-05-04T00:05:00Z">
+          <w:ins w:id="162" w:author="Dylan Fair" w:date="2025-03-22T17:57:00Z" w16du:dateUtc="2025-03-23T00:57:00Z"/>
+          <w:rFonts w:ascii="Arial" w:eastAsia="Times New Roman" w:hAnsi="Arial" w:cs="Arial"/>
+          <w:color w:val="000000"/>
+          <w:kern w:val="0"/>
+          <w:sz w:val="24"/>
+          <w:szCs w:val="24"/>
+          <w14:ligatures w14:val="none"/>
+        </w:rPr>
+      </w:pPr>
+      <w:ins w:id="163" w:author="Dylan Fair" w:date="2025-05-03T17:05:00Z" w16du:dateUtc="2025-05-04T00:05:00Z">
         <w:r>
           <w:rPr>
             <w:rFonts w:ascii="Arial" w:eastAsia="Times New Roman" w:hAnsi="Arial" w:cs="Arial"/>
@@ -2331,7 +2635,7 @@
           <w:t>5</w:t>
         </w:r>
       </w:ins>
-      <w:ins w:id="139" w:author="Dylan Fair" w:date="2025-03-22T17:57:00Z" w16du:dateUtc="2025-03-23T00:57:00Z">
+      <w:ins w:id="164" w:author="Dylan Fair" w:date="2025-03-22T17:57:00Z" w16du:dateUtc="2025-03-23T00:57:00Z">
         <w:r>
           <w:rPr>
             <w:rFonts w:ascii="Arial" w:eastAsia="Times New Roman" w:hAnsi="Arial" w:cs="Arial"/>
@@ -2344,7 +2648,7 @@
           <w:t>/</w:t>
         </w:r>
       </w:ins>
-      <w:ins w:id="140" w:author="Dylan Fair" w:date="2025-05-03T17:05:00Z" w16du:dateUtc="2025-05-04T00:05:00Z">
+      <w:ins w:id="165" w:author="Dylan Fair" w:date="2025-05-03T17:05:00Z" w16du:dateUtc="2025-05-04T00:05:00Z">
         <w:r>
           <w:rPr>
             <w:rFonts w:ascii="Arial" w:eastAsia="Times New Roman" w:hAnsi="Arial" w:cs="Arial"/>
@@ -2357,7 +2661,7 @@
           <w:t>3</w:t>
         </w:r>
       </w:ins>
-      <w:ins w:id="141" w:author="Dylan Fair" w:date="2025-03-22T17:57:00Z" w16du:dateUtc="2025-03-23T00:57:00Z">
+      <w:ins w:id="166" w:author="Dylan Fair" w:date="2025-03-22T17:57:00Z" w16du:dateUtc="2025-03-23T00:57:00Z">
         <w:r>
           <w:rPr>
             <w:rFonts w:ascii="Arial" w:eastAsia="Times New Roman" w:hAnsi="Arial" w:cs="Arial"/>
@@ -2370,7 +2674,7 @@
           <w:t>/202</w:t>
         </w:r>
       </w:ins>
-      <w:ins w:id="142" w:author="Dylan Fair" w:date="2025-05-03T17:05:00Z" w16du:dateUtc="2025-05-04T00:05:00Z">
+      <w:ins w:id="167" w:author="Dylan Fair" w:date="2025-05-03T17:05:00Z" w16du:dateUtc="2025-05-04T00:05:00Z">
         <w:r>
           <w:rPr>
             <w:rFonts w:ascii="Arial" w:eastAsia="Times New Roman" w:hAnsi="Arial" w:cs="Arial"/>
@@ -2392,16 +2696,16 @@
           <w:numId w:val="4"/>
         </w:numPr>
         <w:rPr>
-          <w:ins w:id="143" w:author="Dylan Fair" w:date="2025-03-22T17:57:00Z" w16du:dateUtc="2025-03-23T00:57:00Z"/>
-          <w:rFonts w:ascii="Arial" w:eastAsia="Times New Roman" w:hAnsi="Arial" w:cs="Arial"/>
-          <w:color w:val="000000"/>
-          <w:kern w:val="0"/>
-          <w:sz w:val="24"/>
-          <w:szCs w:val="24"/>
-          <w14:ligatures w14:val="none"/>
-        </w:rPr>
-      </w:pPr>
-      <w:ins w:id="144" w:author="Dylan Fair" w:date="2025-05-03T17:05:00Z" w16du:dateUtc="2025-05-04T00:05:00Z">
+          <w:ins w:id="168" w:author="Dylan Fair" w:date="2025-03-22T17:57:00Z" w16du:dateUtc="2025-03-23T00:57:00Z"/>
+          <w:rFonts w:ascii="Arial" w:eastAsia="Times New Roman" w:hAnsi="Arial" w:cs="Arial"/>
+          <w:color w:val="000000"/>
+          <w:kern w:val="0"/>
+          <w:sz w:val="24"/>
+          <w:szCs w:val="24"/>
+          <w14:ligatures w14:val="none"/>
+        </w:rPr>
+      </w:pPr>
+      <w:ins w:id="169" w:author="Dylan Fair" w:date="2025-05-03T17:05:00Z" w16du:dateUtc="2025-05-04T00:05:00Z">
         <w:r>
           <w:rPr>
             <w:rFonts w:ascii="Arial" w:eastAsia="Times New Roman" w:hAnsi="Arial" w:cs="Arial"/>
@@ -2414,7 +2718,7 @@
           <w:t>2</w:t>
         </w:r>
       </w:ins>
-      <w:ins w:id="145" w:author="Dylan Fair" w:date="2025-03-22T17:57:00Z" w16du:dateUtc="2025-03-23T00:57:00Z">
+      <w:ins w:id="170" w:author="Dylan Fair" w:date="2025-03-22T17:57:00Z" w16du:dateUtc="2025-03-23T00:57:00Z">
         <w:r>
           <w:rPr>
             <w:rFonts w:ascii="Arial" w:eastAsia="Times New Roman" w:hAnsi="Arial" w:cs="Arial"/>
@@ -2427,7 +2731,7 @@
           <w:t>:</w:t>
         </w:r>
       </w:ins>
-      <w:ins w:id="146" w:author="Dylan Fair" w:date="2025-05-03T17:05:00Z" w16du:dateUtc="2025-05-04T00:05:00Z">
+      <w:ins w:id="171" w:author="Dylan Fair" w:date="2025-05-03T17:05:00Z" w16du:dateUtc="2025-05-04T00:05:00Z">
         <w:r>
           <w:rPr>
             <w:rFonts w:ascii="Arial" w:eastAsia="Times New Roman" w:hAnsi="Arial" w:cs="Arial"/>
@@ -2440,7 +2744,7 @@
           <w:t>00</w:t>
         </w:r>
       </w:ins>
-      <w:ins w:id="147" w:author="Dylan Fair" w:date="2025-03-22T17:57:00Z" w16du:dateUtc="2025-03-23T00:57:00Z">
+      <w:ins w:id="172" w:author="Dylan Fair" w:date="2025-03-22T17:57:00Z" w16du:dateUtc="2025-03-23T00:57:00Z">
         <w:r>
           <w:rPr>
             <w:rFonts w:ascii="Arial" w:eastAsia="Times New Roman" w:hAnsi="Arial" w:cs="Arial"/>
@@ -2453,7 +2757,7 @@
           <w:t xml:space="preserve">: </w:t>
         </w:r>
       </w:ins>
-      <w:ins w:id="148" w:author="Dylan Fair" w:date="2025-05-03T17:05:00Z" w16du:dateUtc="2025-05-04T00:05:00Z">
+      <w:ins w:id="173" w:author="Dylan Fair" w:date="2025-05-03T17:05:00Z" w16du:dateUtc="2025-05-04T00:05:00Z">
         <w:r>
           <w:rPr>
             <w:rFonts w:ascii="Arial" w:eastAsia="Times New Roman" w:hAnsi="Arial" w:cs="Arial"/>
@@ -2481,7 +2785,7 @@
     <w:p>
       <w:pPr>
         <w:rPr>
-          <w:ins w:id="149" w:author="Dylan Fair" w:date="2025-03-22T17:57:00Z" w16du:dateUtc="2025-03-23T00:57:00Z"/>
+          <w:ins w:id="174" w:author="Dylan Fair" w:date="2025-03-22T17:57:00Z" w16du:dateUtc="2025-03-23T00:57:00Z"/>
           <w:rFonts w:ascii="Times New Roman" w:eastAsia="Times New Roman" w:hAnsi="Times New Roman" w:cs="Times New Roman"/>
           <w:b/>
           <w:bCs/>
@@ -2491,7 +2795,7 @@
           <w14:ligatures w14:val="none"/>
         </w:rPr>
       </w:pPr>
-      <w:ins w:id="150" w:author="Dylan Fair" w:date="2025-03-22T17:57:00Z" w16du:dateUtc="2025-03-23T00:57:00Z">
+      <w:ins w:id="175" w:author="Dylan Fair" w:date="2025-03-22T17:57:00Z" w16du:dateUtc="2025-03-23T00:57:00Z">
         <w:r>
           <w:br w:type="page"/>
         </w:r>
@@ -2501,10 +2805,10 @@
       <w:pPr>
         <w:pStyle w:val="Heading1"/>
         <w:rPr>
-          <w:ins w:id="151" w:author="Dylan Fair" w:date="2024-07-11T15:45:00Z" w16du:dateUtc="2024-07-11T22:45:00Z"/>
-        </w:rPr>
-      </w:pPr>
-      <w:ins w:id="152" w:author="Dylan Fair" w:date="2024-07-11T15:45:00Z" w16du:dateUtc="2024-07-11T22:45:00Z">
+          <w:ins w:id="176" w:author="Dylan Fair" w:date="2024-07-11T15:45:00Z" w16du:dateUtc="2024-07-11T22:45:00Z"/>
+        </w:rPr>
+      </w:pPr>
+      <w:ins w:id="177" w:author="Dylan Fair" w:date="2024-07-11T15:45:00Z" w16du:dateUtc="2024-07-11T22:45:00Z">
         <w:r>
           <w:lastRenderedPageBreak/>
           <w:t>Version 0.</w:t>
@@ -2513,12 +2817,12 @@
           <w:t>3.</w:t>
         </w:r>
       </w:ins>
-      <w:ins w:id="153" w:author="Dylan Fair" w:date="2024-07-11T15:46:00Z" w16du:dateUtc="2024-07-11T22:46:00Z">
+      <w:ins w:id="178" w:author="Dylan Fair" w:date="2024-07-11T15:46:00Z" w16du:dateUtc="2024-07-11T22:46:00Z">
         <w:r>
           <w:t>5</w:t>
         </w:r>
       </w:ins>
-      <w:ins w:id="154" w:author="Dylan Fair" w:date="2024-07-11T15:45:00Z" w16du:dateUtc="2024-07-11T22:45:00Z">
+      <w:ins w:id="179" w:author="Dylan Fair" w:date="2024-07-11T15:45:00Z" w16du:dateUtc="2024-07-11T22:45:00Z">
         <w:r>
           <w:t xml:space="preserve"> </w:t>
         </w:r>
@@ -2537,16 +2841,16 @@
           <w:numId w:val="4"/>
         </w:numPr>
         <w:rPr>
-          <w:ins w:id="155" w:author="Dylan Fair" w:date="2024-07-11T15:45:00Z" w16du:dateUtc="2024-07-11T22:45:00Z"/>
-          <w:rFonts w:ascii="Arial" w:eastAsia="Times New Roman" w:hAnsi="Arial" w:cs="Arial"/>
-          <w:color w:val="000000"/>
-          <w:kern w:val="0"/>
-          <w:sz w:val="24"/>
-          <w:szCs w:val="24"/>
-          <w14:ligatures w14:val="none"/>
-        </w:rPr>
-      </w:pPr>
-      <w:ins w:id="156" w:author="Dylan Fair" w:date="2024-09-15T12:09:00Z" w16du:dateUtc="2024-09-15T19:09:00Z">
+          <w:ins w:id="180" w:author="Dylan Fair" w:date="2024-07-11T15:45:00Z" w16du:dateUtc="2024-07-11T22:45:00Z"/>
+          <w:rFonts w:ascii="Arial" w:eastAsia="Times New Roman" w:hAnsi="Arial" w:cs="Arial"/>
+          <w:color w:val="000000"/>
+          <w:kern w:val="0"/>
+          <w:sz w:val="24"/>
+          <w:szCs w:val="24"/>
+          <w14:ligatures w14:val="none"/>
+        </w:rPr>
+      </w:pPr>
+      <w:ins w:id="181" w:author="Dylan Fair" w:date="2024-09-15T12:09:00Z" w16du:dateUtc="2024-09-15T19:09:00Z">
         <w:r>
           <w:rPr>
             <w:rFonts w:ascii="Arial" w:eastAsia="Times New Roman" w:hAnsi="Arial" w:cs="Arial"/>
@@ -2559,7 +2863,7 @@
           <w:t>9</w:t>
         </w:r>
       </w:ins>
-      <w:ins w:id="157" w:author="Dylan Fair" w:date="2024-07-11T15:45:00Z" w16du:dateUtc="2024-07-11T22:45:00Z">
+      <w:ins w:id="182" w:author="Dylan Fair" w:date="2024-07-11T15:45:00Z" w16du:dateUtc="2024-07-11T22:45:00Z">
         <w:r>
           <w:rPr>
             <w:rFonts w:ascii="Arial" w:eastAsia="Times New Roman" w:hAnsi="Arial" w:cs="Arial"/>
@@ -2572,7 +2876,7 @@
           <w:t>/</w:t>
         </w:r>
       </w:ins>
-      <w:ins w:id="158" w:author="Dylan Fair" w:date="2024-09-15T12:09:00Z" w16du:dateUtc="2024-09-15T19:09:00Z">
+      <w:ins w:id="183" w:author="Dylan Fair" w:date="2024-09-15T12:09:00Z" w16du:dateUtc="2024-09-15T19:09:00Z">
         <w:r>
           <w:rPr>
             <w:rFonts w:ascii="Arial" w:eastAsia="Times New Roman" w:hAnsi="Arial" w:cs="Arial"/>
@@ -2585,7 +2889,7 @@
           <w:t>15</w:t>
         </w:r>
       </w:ins>
-      <w:ins w:id="159" w:author="Dylan Fair" w:date="2024-07-11T15:45:00Z" w16du:dateUtc="2024-07-11T22:45:00Z">
+      <w:ins w:id="184" w:author="Dylan Fair" w:date="2024-07-11T15:45:00Z" w16du:dateUtc="2024-07-11T22:45:00Z">
         <w:r>
           <w:rPr>
             <w:rFonts w:ascii="Arial" w:eastAsia="Times New Roman" w:hAnsi="Arial" w:cs="Arial"/>
@@ -2607,26 +2911,26 @@
           <w:numId w:val="4"/>
         </w:numPr>
         <w:rPr>
-          <w:ins w:id="160" w:author="Dylan Fair" w:date="2023-11-08T19:59:00Z"/>
-          <w:rFonts w:ascii="Arial" w:eastAsia="Times New Roman" w:hAnsi="Arial" w:cs="Arial"/>
-          <w:color w:val="000000"/>
-          <w:kern w:val="0"/>
-          <w:sz w:val="24"/>
-          <w:szCs w:val="24"/>
-          <w14:ligatures w14:val="none"/>
-          <w:rPrChange w:id="161" w:author="Dylan Fair" w:date="2025-03-22T20:36:00Z" w16du:dateUtc="2025-03-23T03:36:00Z">
+          <w:ins w:id="185" w:author="Dylan Fair" w:date="2023-11-08T19:59:00Z"/>
+          <w:rFonts w:ascii="Arial" w:eastAsia="Times New Roman" w:hAnsi="Arial" w:cs="Arial"/>
+          <w:color w:val="000000"/>
+          <w:kern w:val="0"/>
+          <w:sz w:val="24"/>
+          <w:szCs w:val="24"/>
+          <w14:ligatures w14:val="none"/>
+          <w:rPrChange w:id="186" w:author="Dylan Fair" w:date="2025-03-22T20:36:00Z" w16du:dateUtc="2025-03-23T03:36:00Z">
             <w:rPr>
-              <w:ins w:id="162" w:author="Dylan Fair" w:date="2023-11-08T19:59:00Z"/>
+              <w:ins w:id="187" w:author="Dylan Fair" w:date="2023-11-08T19:59:00Z"/>
             </w:rPr>
           </w:rPrChange>
         </w:rPr>
-        <w:pPrChange w:id="163" w:author="Dylan Fair" w:date="2025-03-22T20:36:00Z" w16du:dateUtc="2025-03-23T03:36:00Z">
+        <w:pPrChange w:id="188" w:author="Dylan Fair" w:date="2025-03-22T20:36:00Z" w16du:dateUtc="2025-03-23T03:36:00Z">
           <w:pPr>
             <w:jc w:val="center"/>
           </w:pPr>
         </w:pPrChange>
       </w:pPr>
-      <w:ins w:id="164" w:author="Dylan Fair" w:date="2024-09-15T14:28:00Z" w16du:dateUtc="2024-09-15T21:28:00Z">
+      <w:ins w:id="189" w:author="Dylan Fair" w:date="2024-09-15T14:28:00Z" w16du:dateUtc="2024-09-15T21:28:00Z">
         <w:r>
           <w:rPr>
             <w:rFonts w:ascii="Arial" w:eastAsia="Times New Roman" w:hAnsi="Arial" w:cs="Arial"/>
@@ -2639,7 +2943,7 @@
           <w:t>1</w:t>
         </w:r>
       </w:ins>
-      <w:ins w:id="165" w:author="Dylan Fair" w:date="2024-09-15T14:27:00Z" w16du:dateUtc="2024-09-15T21:27:00Z">
+      <w:ins w:id="190" w:author="Dylan Fair" w:date="2024-09-15T14:27:00Z" w16du:dateUtc="2024-09-15T21:27:00Z">
         <w:r>
           <w:rPr>
             <w:rFonts w:ascii="Arial" w:eastAsia="Times New Roman" w:hAnsi="Arial" w:cs="Arial"/>
@@ -2652,7 +2956,7 @@
           <w:t>:</w:t>
         </w:r>
       </w:ins>
-      <w:ins w:id="166" w:author="Dylan Fair" w:date="2024-09-15T14:28:00Z" w16du:dateUtc="2024-09-15T21:28:00Z">
+      <w:ins w:id="191" w:author="Dylan Fair" w:date="2024-09-15T14:28:00Z" w16du:dateUtc="2024-09-15T21:28:00Z">
         <w:r>
           <w:rPr>
             <w:rFonts w:ascii="Arial" w:eastAsia="Times New Roman" w:hAnsi="Arial" w:cs="Arial"/>
@@ -2665,7 +2969,7 @@
           <w:t>30</w:t>
         </w:r>
       </w:ins>
-      <w:ins w:id="167" w:author="Dylan Fair" w:date="2024-07-11T15:45:00Z" w16du:dateUtc="2024-07-11T22:45:00Z">
+      <w:ins w:id="192" w:author="Dylan Fair" w:date="2024-07-11T15:45:00Z" w16du:dateUtc="2024-07-11T22:45:00Z">
         <w:r>
           <w:rPr>
             <w:rFonts w:ascii="Arial" w:eastAsia="Times New Roman" w:hAnsi="Arial" w:cs="Arial"/>
@@ -2678,7 +2982,7 @@
           <w:t xml:space="preserve">: </w:t>
         </w:r>
       </w:ins>
-      <w:ins w:id="168" w:author="Dylan Fair" w:date="2024-09-15T12:09:00Z" w16du:dateUtc="2024-09-15T19:09:00Z">
+      <w:ins w:id="193" w:author="Dylan Fair" w:date="2024-09-15T12:09:00Z" w16du:dateUtc="2024-09-15T19:09:00Z">
         <w:r>
           <w:rPr>
             <w:rFonts w:ascii="Arial" w:eastAsia="Times New Roman" w:hAnsi="Arial" w:cs="Arial"/>
@@ -2691,7 +2995,7 @@
           <w:t>Add</w:t>
         </w:r>
       </w:ins>
-      <w:ins w:id="169" w:author="Dylan Fair" w:date="2024-09-15T14:27:00Z" w16du:dateUtc="2024-09-15T21:27:00Z">
+      <w:ins w:id="194" w:author="Dylan Fair" w:date="2024-09-15T14:27:00Z" w16du:dateUtc="2024-09-15T21:27:00Z">
         <w:r>
           <w:rPr>
             <w:rFonts w:ascii="Arial" w:eastAsia="Times New Roman" w:hAnsi="Arial" w:cs="Arial"/>
@@ -2704,7 +3008,7 @@
           <w:t>ed</w:t>
         </w:r>
       </w:ins>
-      <w:ins w:id="170" w:author="Dylan Fair" w:date="2024-09-15T12:09:00Z" w16du:dateUtc="2024-09-15T19:09:00Z">
+      <w:ins w:id="195" w:author="Dylan Fair" w:date="2024-09-15T12:09:00Z" w16du:dateUtc="2024-09-15T19:09:00Z">
         <w:r>
           <w:rPr>
             <w:rFonts w:ascii="Arial" w:eastAsia="Times New Roman" w:hAnsi="Arial" w:cs="Arial"/>
@@ -2721,7 +3025,7 @@
     <w:p>
       <w:pPr>
         <w:rPr>
-          <w:ins w:id="171" w:author="Dylan Fair" w:date="2024-07-11T15:45:00Z" w16du:dateUtc="2024-07-11T22:45:00Z"/>
+          <w:ins w:id="196" w:author="Dylan Fair" w:date="2024-07-11T15:45:00Z" w16du:dateUtc="2024-07-11T22:45:00Z"/>
           <w:rFonts w:ascii="Times New Roman" w:eastAsia="Times New Roman" w:hAnsi="Times New Roman" w:cs="Times New Roman"/>
           <w:b/>
           <w:bCs/>
@@ -2731,7 +3035,7 @@
           <w14:ligatures w14:val="none"/>
         </w:rPr>
       </w:pPr>
-      <w:ins w:id="172" w:author="Dylan Fair" w:date="2024-07-11T15:45:00Z" w16du:dateUtc="2024-07-11T22:45:00Z">
+      <w:ins w:id="197" w:author="Dylan Fair" w:date="2024-07-11T15:45:00Z" w16du:dateUtc="2024-07-11T22:45:00Z">
         <w:r>
           <w:br w:type="page"/>
         </w:r>
@@ -2741,10 +3045,10 @@
       <w:pPr>
         <w:pStyle w:val="Heading1"/>
         <w:rPr>
-          <w:ins w:id="173" w:author="Dylan Fair" w:date="2023-12-17T16:56:00Z"/>
-        </w:rPr>
-      </w:pPr>
-      <w:ins w:id="174" w:author="Dylan Fair" w:date="2023-12-17T16:56:00Z">
+          <w:ins w:id="198" w:author="Dylan Fair" w:date="2023-12-17T16:56:00Z"/>
+        </w:rPr>
+      </w:pPr>
+      <w:ins w:id="199" w:author="Dylan Fair" w:date="2023-12-17T16:56:00Z">
         <w:r>
           <w:lastRenderedPageBreak/>
           <w:t>Version 0.</w:t>
@@ -2770,16 +3074,16 @@
           <w:numId w:val="4"/>
         </w:numPr>
         <w:rPr>
-          <w:ins w:id="175" w:author="Dylan Fair" w:date="2023-12-17T16:56:00Z"/>
-          <w:rFonts w:ascii="Arial" w:eastAsia="Times New Roman" w:hAnsi="Arial" w:cs="Arial"/>
-          <w:color w:val="000000"/>
-          <w:kern w:val="0"/>
-          <w:sz w:val="24"/>
-          <w:szCs w:val="24"/>
-          <w14:ligatures w14:val="none"/>
-        </w:rPr>
-      </w:pPr>
-      <w:ins w:id="176" w:author="Dylan Fair" w:date="2024-03-16T22:16:00Z">
+          <w:ins w:id="200" w:author="Dylan Fair" w:date="2023-12-17T16:56:00Z"/>
+          <w:rFonts w:ascii="Arial" w:eastAsia="Times New Roman" w:hAnsi="Arial" w:cs="Arial"/>
+          <w:color w:val="000000"/>
+          <w:kern w:val="0"/>
+          <w:sz w:val="24"/>
+          <w:szCs w:val="24"/>
+          <w14:ligatures w14:val="none"/>
+        </w:rPr>
+      </w:pPr>
+      <w:ins w:id="201" w:author="Dylan Fair" w:date="2024-03-16T22:16:00Z">
         <w:r>
           <w:rPr>
             <w:rFonts w:ascii="Arial" w:eastAsia="Times New Roman" w:hAnsi="Arial" w:cs="Arial"/>
@@ -2792,7 +3096,7 @@
           <w:t>3/16</w:t>
         </w:r>
       </w:ins>
-      <w:ins w:id="177" w:author="Dylan Fair" w:date="2023-12-17T16:56:00Z">
+      <w:ins w:id="202" w:author="Dylan Fair" w:date="2023-12-17T16:56:00Z">
         <w:r>
           <w:rPr>
             <w:rFonts w:ascii="Arial" w:eastAsia="Times New Roman" w:hAnsi="Arial" w:cs="Arial"/>
@@ -2805,7 +3109,7 @@
           <w:t>/202</w:t>
         </w:r>
       </w:ins>
-      <w:ins w:id="178" w:author="Dylan Fair" w:date="2024-03-16T22:16:00Z">
+      <w:ins w:id="203" w:author="Dylan Fair" w:date="2024-03-16T22:16:00Z">
         <w:r>
           <w:rPr>
             <w:rFonts w:ascii="Arial" w:eastAsia="Times New Roman" w:hAnsi="Arial" w:cs="Arial"/>
@@ -2827,16 +3131,16 @@
           <w:numId w:val="4"/>
         </w:numPr>
         <w:rPr>
-          <w:ins w:id="179" w:author="Dylan Fair" w:date="2024-03-16T22:16:00Z"/>
-          <w:rFonts w:ascii="Arial" w:eastAsia="Times New Roman" w:hAnsi="Arial" w:cs="Arial"/>
-          <w:color w:val="000000"/>
-          <w:kern w:val="0"/>
-          <w:sz w:val="24"/>
-          <w:szCs w:val="24"/>
-          <w14:ligatures w14:val="none"/>
-        </w:rPr>
-      </w:pPr>
-      <w:ins w:id="180" w:author="Dylan Fair" w:date="2024-03-16T22:16:00Z">
+          <w:ins w:id="204" w:author="Dylan Fair" w:date="2024-03-16T22:16:00Z"/>
+          <w:rFonts w:ascii="Arial" w:eastAsia="Times New Roman" w:hAnsi="Arial" w:cs="Arial"/>
+          <w:color w:val="000000"/>
+          <w:kern w:val="0"/>
+          <w:sz w:val="24"/>
+          <w:szCs w:val="24"/>
+          <w14:ligatures w14:val="none"/>
+        </w:rPr>
+      </w:pPr>
+      <w:ins w:id="205" w:author="Dylan Fair" w:date="2024-03-16T22:16:00Z">
         <w:r>
           <w:rPr>
             <w:rFonts w:ascii="Arial" w:eastAsia="Times New Roman" w:hAnsi="Arial" w:cs="Arial"/>
@@ -2849,7 +3153,7 @@
           <w:t>12</w:t>
         </w:r>
       </w:ins>
-      <w:ins w:id="181" w:author="Dylan Fair" w:date="2023-12-17T16:56:00Z">
+      <w:ins w:id="206" w:author="Dylan Fair" w:date="2023-12-17T16:56:00Z">
         <w:r>
           <w:rPr>
             <w:rFonts w:ascii="Arial" w:eastAsia="Times New Roman" w:hAnsi="Arial" w:cs="Arial"/>
@@ -2862,7 +3166,7 @@
           <w:t>:</w:t>
         </w:r>
       </w:ins>
-      <w:ins w:id="182" w:author="Dylan Fair" w:date="2024-03-16T22:16:00Z">
+      <w:ins w:id="207" w:author="Dylan Fair" w:date="2024-03-16T22:16:00Z">
         <w:r>
           <w:rPr>
             <w:rFonts w:ascii="Arial" w:eastAsia="Times New Roman" w:hAnsi="Arial" w:cs="Arial"/>
@@ -2875,7 +3179,7 @@
           <w:t>00</w:t>
         </w:r>
       </w:ins>
-      <w:ins w:id="183" w:author="Dylan Fair" w:date="2023-12-17T16:56:00Z">
+      <w:ins w:id="208" w:author="Dylan Fair" w:date="2023-12-17T16:56:00Z">
         <w:r>
           <w:rPr>
             <w:rFonts w:ascii="Arial" w:eastAsia="Times New Roman" w:hAnsi="Arial" w:cs="Arial"/>
@@ -2888,7 +3192,7 @@
           <w:t>:</w:t>
         </w:r>
       </w:ins>
-      <w:ins w:id="184" w:author="Dylan Fair" w:date="2024-03-16T22:16:00Z">
+      <w:ins w:id="209" w:author="Dylan Fair" w:date="2024-03-16T22:16:00Z">
         <w:r>
           <w:rPr>
             <w:rFonts w:ascii="Arial" w:eastAsia="Times New Roman" w:hAnsi="Arial" w:cs="Arial"/>
@@ -2910,16 +3214,16 @@
           <w:numId w:val="4"/>
         </w:numPr>
         <w:rPr>
-          <w:ins w:id="185" w:author="Dylan Fair" w:date="2024-03-16T22:17:00Z"/>
-          <w:rFonts w:ascii="Arial" w:eastAsia="Times New Roman" w:hAnsi="Arial" w:cs="Arial"/>
-          <w:color w:val="000000"/>
-          <w:kern w:val="0"/>
-          <w:sz w:val="24"/>
-          <w:szCs w:val="24"/>
-          <w14:ligatures w14:val="none"/>
-        </w:rPr>
-      </w:pPr>
-      <w:ins w:id="186" w:author="Dylan Fair" w:date="2024-03-16T22:16:00Z">
+          <w:ins w:id="210" w:author="Dylan Fair" w:date="2024-03-16T22:17:00Z"/>
+          <w:rFonts w:ascii="Arial" w:eastAsia="Times New Roman" w:hAnsi="Arial" w:cs="Arial"/>
+          <w:color w:val="000000"/>
+          <w:kern w:val="0"/>
+          <w:sz w:val="24"/>
+          <w:szCs w:val="24"/>
+          <w14:ligatures w14:val="none"/>
+        </w:rPr>
+      </w:pPr>
+      <w:ins w:id="211" w:author="Dylan Fair" w:date="2024-03-16T22:16:00Z">
         <w:r>
           <w:rPr>
             <w:rFonts w:ascii="Arial" w:eastAsia="Times New Roman" w:hAnsi="Arial" w:cs="Arial"/>
@@ -2932,7 +3236,7 @@
           <w:t>Troublesh</w:t>
         </w:r>
       </w:ins>
-      <w:ins w:id="187" w:author="Dylan Fair" w:date="2024-03-16T22:17:00Z">
+      <w:ins w:id="212" w:author="Dylan Fair" w:date="2024-03-16T22:17:00Z">
         <w:r>
           <w:rPr>
             <w:rFonts w:ascii="Arial" w:eastAsia="Times New Roman" w:hAnsi="Arial" w:cs="Arial"/>
@@ -2954,16 +3258,16 @@
           <w:numId w:val="4"/>
         </w:numPr>
         <w:rPr>
-          <w:ins w:id="188" w:author="Dylan Fair" w:date="2024-03-16T22:17:00Z"/>
-          <w:rFonts w:ascii="Arial" w:eastAsia="Times New Roman" w:hAnsi="Arial" w:cs="Arial"/>
-          <w:color w:val="000000"/>
-          <w:kern w:val="0"/>
-          <w:sz w:val="24"/>
-          <w:szCs w:val="24"/>
-          <w14:ligatures w14:val="none"/>
-        </w:rPr>
-      </w:pPr>
-      <w:ins w:id="189" w:author="Dylan Fair" w:date="2024-03-16T22:17:00Z">
+          <w:ins w:id="213" w:author="Dylan Fair" w:date="2024-03-16T22:17:00Z"/>
+          <w:rFonts w:ascii="Arial" w:eastAsia="Times New Roman" w:hAnsi="Arial" w:cs="Arial"/>
+          <w:color w:val="000000"/>
+          <w:kern w:val="0"/>
+          <w:sz w:val="24"/>
+          <w:szCs w:val="24"/>
+          <w14:ligatures w14:val="none"/>
+        </w:rPr>
+      </w:pPr>
+      <w:ins w:id="214" w:author="Dylan Fair" w:date="2024-03-16T22:17:00Z">
         <w:r>
           <w:rPr>
             <w:rFonts w:ascii="Arial" w:eastAsia="Times New Roman" w:hAnsi="Arial" w:cs="Arial"/>
@@ -2976,7 +3280,7 @@
           <w:t>Create Character WBP</w:t>
         </w:r>
       </w:ins>
-      <w:ins w:id="190" w:author="Dylan Fair" w:date="2024-03-16T22:18:00Z">
+      <w:ins w:id="215" w:author="Dylan Fair" w:date="2024-03-16T22:18:00Z">
         <w:r>
           <w:rPr>
             <w:rFonts w:ascii="Arial" w:eastAsia="Times New Roman" w:hAnsi="Arial" w:cs="Arial"/>
@@ -2998,16 +3302,16 @@
           <w:numId w:val="4"/>
         </w:numPr>
         <w:rPr>
-          <w:ins w:id="191" w:author="Dylan Fair" w:date="2024-03-16T22:17:00Z"/>
-          <w:rFonts w:ascii="Arial" w:eastAsia="Times New Roman" w:hAnsi="Arial" w:cs="Arial"/>
-          <w:color w:val="000000"/>
-          <w:kern w:val="0"/>
-          <w:sz w:val="24"/>
-          <w:szCs w:val="24"/>
-          <w14:ligatures w14:val="none"/>
-        </w:rPr>
-      </w:pPr>
-      <w:ins w:id="192" w:author="Dylan Fair" w:date="2024-03-16T22:17:00Z">
+          <w:ins w:id="216" w:author="Dylan Fair" w:date="2024-03-16T22:17:00Z"/>
+          <w:rFonts w:ascii="Arial" w:eastAsia="Times New Roman" w:hAnsi="Arial" w:cs="Arial"/>
+          <w:color w:val="000000"/>
+          <w:kern w:val="0"/>
+          <w:sz w:val="24"/>
+          <w:szCs w:val="24"/>
+          <w14:ligatures w14:val="none"/>
+        </w:rPr>
+      </w:pPr>
+      <w:ins w:id="217" w:author="Dylan Fair" w:date="2024-03-16T22:17:00Z">
         <w:r>
           <w:rPr>
             <w:rFonts w:ascii="Arial" w:eastAsia="Times New Roman" w:hAnsi="Arial" w:cs="Arial"/>
@@ -3029,16 +3333,16 @@
           <w:numId w:val="4"/>
         </w:numPr>
         <w:rPr>
-          <w:ins w:id="193" w:author="Dylan Fair" w:date="2024-03-16T22:18:00Z"/>
-          <w:rFonts w:ascii="Arial" w:eastAsia="Times New Roman" w:hAnsi="Arial" w:cs="Arial"/>
-          <w:color w:val="000000"/>
-          <w:kern w:val="0"/>
-          <w:sz w:val="24"/>
-          <w:szCs w:val="24"/>
-          <w14:ligatures w14:val="none"/>
-        </w:rPr>
-      </w:pPr>
-      <w:ins w:id="194" w:author="Dylan Fair" w:date="2024-03-16T22:17:00Z">
+          <w:ins w:id="218" w:author="Dylan Fair" w:date="2024-03-16T22:18:00Z"/>
+          <w:rFonts w:ascii="Arial" w:eastAsia="Times New Roman" w:hAnsi="Arial" w:cs="Arial"/>
+          <w:color w:val="000000"/>
+          <w:kern w:val="0"/>
+          <w:sz w:val="24"/>
+          <w:szCs w:val="24"/>
+          <w14:ligatures w14:val="none"/>
+        </w:rPr>
+      </w:pPr>
+      <w:ins w:id="219" w:author="Dylan Fair" w:date="2024-03-16T22:17:00Z">
         <w:r>
           <w:rPr>
             <w:rFonts w:ascii="Arial" w:eastAsia="Times New Roman" w:hAnsi="Arial" w:cs="Arial"/>
@@ -3051,7 +3355,7 @@
           <w:t>Create Health, Damage, and Heal Slide Box</w:t>
         </w:r>
       </w:ins>
-      <w:ins w:id="195" w:author="Dylan Fair" w:date="2024-03-16T22:18:00Z">
+      <w:ins w:id="220" w:author="Dylan Fair" w:date="2024-03-16T22:18:00Z">
         <w:r>
           <w:rPr>
             <w:rFonts w:ascii="Arial" w:eastAsia="Times New Roman" w:hAnsi="Arial" w:cs="Arial"/>
@@ -3073,16 +3377,16 @@
           <w:numId w:val="4"/>
         </w:numPr>
         <w:rPr>
-          <w:ins w:id="196" w:author="Dylan Fair" w:date="2024-03-16T22:17:00Z"/>
-          <w:rFonts w:ascii="Arial" w:eastAsia="Times New Roman" w:hAnsi="Arial" w:cs="Arial"/>
-          <w:color w:val="000000"/>
-          <w:kern w:val="0"/>
-          <w:sz w:val="24"/>
-          <w:szCs w:val="24"/>
-          <w14:ligatures w14:val="none"/>
-        </w:rPr>
-      </w:pPr>
-      <w:ins w:id="197" w:author="Dylan Fair" w:date="2024-03-16T22:18:00Z">
+          <w:ins w:id="221" w:author="Dylan Fair" w:date="2024-03-16T22:17:00Z"/>
+          <w:rFonts w:ascii="Arial" w:eastAsia="Times New Roman" w:hAnsi="Arial" w:cs="Arial"/>
+          <w:color w:val="000000"/>
+          <w:kern w:val="0"/>
+          <w:sz w:val="24"/>
+          <w:szCs w:val="24"/>
+          <w14:ligatures w14:val="none"/>
+        </w:rPr>
+      </w:pPr>
+      <w:ins w:id="222" w:author="Dylan Fair" w:date="2024-03-16T22:18:00Z">
         <w:r>
           <w:rPr>
             <w:rFonts w:ascii="Arial" w:eastAsia="Times New Roman" w:hAnsi="Arial" w:cs="Arial"/>
@@ -3104,16 +3408,16 @@
           <w:numId w:val="4"/>
         </w:numPr>
         <w:rPr>
-          <w:ins w:id="198" w:author="Dylan Fair" w:date="2024-07-11T14:06:00Z" w16du:dateUtc="2024-07-11T21:06:00Z"/>
-          <w:rFonts w:ascii="Arial" w:eastAsia="Times New Roman" w:hAnsi="Arial" w:cs="Arial"/>
-          <w:color w:val="000000"/>
-          <w:kern w:val="0"/>
-          <w:sz w:val="24"/>
-          <w:szCs w:val="24"/>
-          <w14:ligatures w14:val="none"/>
-        </w:rPr>
-      </w:pPr>
-      <w:ins w:id="199" w:author="Dylan Fair" w:date="2024-03-16T22:17:00Z">
+          <w:ins w:id="223" w:author="Dylan Fair" w:date="2024-07-11T14:06:00Z" w16du:dateUtc="2024-07-11T21:06:00Z"/>
+          <w:rFonts w:ascii="Arial" w:eastAsia="Times New Roman" w:hAnsi="Arial" w:cs="Arial"/>
+          <w:color w:val="000000"/>
+          <w:kern w:val="0"/>
+          <w:sz w:val="24"/>
+          <w:szCs w:val="24"/>
+          <w14:ligatures w14:val="none"/>
+        </w:rPr>
+      </w:pPr>
+      <w:ins w:id="224" w:author="Dylan Fair" w:date="2024-03-16T22:17:00Z">
         <w:r>
           <w:rPr>
             <w:rFonts w:ascii="Arial" w:eastAsia="Times New Roman" w:hAnsi="Arial" w:cs="Arial"/>
@@ -3126,7 +3430,7 @@
           <w:t xml:space="preserve">Create </w:t>
         </w:r>
       </w:ins>
-      <w:ins w:id="200" w:author="Dylan Fair" w:date="2024-03-16T22:18:00Z">
+      <w:ins w:id="225" w:author="Dylan Fair" w:date="2024-03-16T22:18:00Z">
         <w:r>
           <w:rPr>
             <w:rFonts w:ascii="Arial" w:eastAsia="Times New Roman" w:hAnsi="Arial" w:cs="Arial"/>
@@ -3148,16 +3452,16 @@
           <w:numId w:val="4"/>
         </w:numPr>
         <w:rPr>
-          <w:ins w:id="201" w:author="Dylan Fair" w:date="2024-07-11T14:06:00Z" w16du:dateUtc="2024-07-11T21:06:00Z"/>
-          <w:rFonts w:ascii="Arial" w:eastAsia="Times New Roman" w:hAnsi="Arial" w:cs="Arial"/>
-          <w:color w:val="000000"/>
-          <w:kern w:val="0"/>
-          <w:sz w:val="24"/>
-          <w:szCs w:val="24"/>
-          <w14:ligatures w14:val="none"/>
-        </w:rPr>
-      </w:pPr>
-      <w:ins w:id="202" w:author="Dylan Fair" w:date="2024-07-11T14:06:00Z" w16du:dateUtc="2024-07-11T21:06:00Z">
+          <w:ins w:id="226" w:author="Dylan Fair" w:date="2024-07-11T14:06:00Z" w16du:dateUtc="2024-07-11T21:06:00Z"/>
+          <w:rFonts w:ascii="Arial" w:eastAsia="Times New Roman" w:hAnsi="Arial" w:cs="Arial"/>
+          <w:color w:val="000000"/>
+          <w:kern w:val="0"/>
+          <w:sz w:val="24"/>
+          <w:szCs w:val="24"/>
+          <w14:ligatures w14:val="none"/>
+        </w:rPr>
+      </w:pPr>
+      <w:ins w:id="227" w:author="Dylan Fair" w:date="2024-07-11T14:06:00Z" w16du:dateUtc="2024-07-11T21:06:00Z">
         <w:r>
           <w:rPr>
             <w:rFonts w:ascii="Arial" w:eastAsia="Times New Roman" w:hAnsi="Arial" w:cs="Arial"/>
@@ -3179,16 +3483,16 @@
           <w:numId w:val="4"/>
         </w:numPr>
         <w:rPr>
-          <w:ins w:id="203" w:author="Dylan Fair" w:date="2024-07-11T14:07:00Z" w16du:dateUtc="2024-07-11T21:07:00Z"/>
-          <w:rFonts w:ascii="Arial" w:eastAsia="Times New Roman" w:hAnsi="Arial" w:cs="Arial"/>
-          <w:color w:val="000000"/>
-          <w:kern w:val="0"/>
-          <w:sz w:val="24"/>
-          <w:szCs w:val="24"/>
-          <w14:ligatures w14:val="none"/>
-        </w:rPr>
-      </w:pPr>
-      <w:ins w:id="204" w:author="Dylan Fair" w:date="2024-07-11T14:07:00Z" w16du:dateUtc="2024-07-11T21:07:00Z">
+          <w:ins w:id="228" w:author="Dylan Fair" w:date="2024-07-11T14:07:00Z" w16du:dateUtc="2024-07-11T21:07:00Z"/>
+          <w:rFonts w:ascii="Arial" w:eastAsia="Times New Roman" w:hAnsi="Arial" w:cs="Arial"/>
+          <w:color w:val="000000"/>
+          <w:kern w:val="0"/>
+          <w:sz w:val="24"/>
+          <w:szCs w:val="24"/>
+          <w14:ligatures w14:val="none"/>
+        </w:rPr>
+      </w:pPr>
+      <w:ins w:id="229" w:author="Dylan Fair" w:date="2024-07-11T14:07:00Z" w16du:dateUtc="2024-07-11T21:07:00Z">
         <w:r>
           <w:rPr>
             <w:rFonts w:ascii="Arial" w:eastAsia="Times New Roman" w:hAnsi="Arial" w:cs="Arial"/>
@@ -3201,7 +3505,7 @@
           <w:t>3:00</w:t>
         </w:r>
       </w:ins>
-      <w:ins w:id="205" w:author="Dylan Fair" w:date="2024-07-11T14:08:00Z" w16du:dateUtc="2024-07-11T21:08:00Z">
+      <w:ins w:id="230" w:author="Dylan Fair" w:date="2024-07-11T14:08:00Z" w16du:dateUtc="2024-07-11T21:08:00Z">
         <w:r>
           <w:rPr>
             <w:rFonts w:ascii="Arial" w:eastAsia="Times New Roman" w:hAnsi="Arial" w:cs="Arial"/>
@@ -3214,7 +3518,7 @@
           <w:t>:</w:t>
         </w:r>
       </w:ins>
-      <w:ins w:id="206" w:author="Dylan Fair" w:date="2024-07-11T14:07:00Z" w16du:dateUtc="2024-07-11T21:07:00Z">
+      <w:ins w:id="231" w:author="Dylan Fair" w:date="2024-07-11T14:07:00Z" w16du:dateUtc="2024-07-11T21:07:00Z">
         <w:r>
           <w:rPr>
             <w:rFonts w:ascii="Arial" w:eastAsia="Times New Roman" w:hAnsi="Arial" w:cs="Arial"/>
@@ -3227,7 +3531,7 @@
           <w:t xml:space="preserve"> </w:t>
         </w:r>
       </w:ins>
-      <w:ins w:id="207" w:author="Dylan Fair" w:date="2024-07-11T14:06:00Z" w16du:dateUtc="2024-07-11T21:06:00Z">
+      <w:ins w:id="232" w:author="Dylan Fair" w:date="2024-07-11T14:06:00Z" w16du:dateUtc="2024-07-11T21:06:00Z">
         <w:r>
           <w:rPr>
             <w:rFonts w:ascii="Arial" w:eastAsia="Times New Roman" w:hAnsi="Arial" w:cs="Arial"/>
@@ -3240,7 +3544,7 @@
           <w:t>SimpleTop character cre</w:t>
         </w:r>
       </w:ins>
-      <w:ins w:id="208" w:author="Dylan Fair" w:date="2024-07-11T14:07:00Z" w16du:dateUtc="2024-07-11T21:07:00Z">
+      <w:ins w:id="233" w:author="Dylan Fair" w:date="2024-07-11T14:07:00Z" w16du:dateUtc="2024-07-11T21:07:00Z">
         <w:r>
           <w:rPr>
             <w:rFonts w:ascii="Arial" w:eastAsia="Times New Roman" w:hAnsi="Arial" w:cs="Arial"/>
@@ -3262,16 +3566,16 @@
           <w:numId w:val="4"/>
         </w:numPr>
         <w:rPr>
-          <w:ins w:id="209" w:author="Dylan Fair" w:date="2024-07-11T14:07:00Z" w16du:dateUtc="2024-07-11T21:07:00Z"/>
-          <w:rFonts w:ascii="Arial" w:eastAsia="Times New Roman" w:hAnsi="Arial" w:cs="Arial"/>
-          <w:color w:val="000000"/>
-          <w:kern w:val="0"/>
-          <w:sz w:val="24"/>
-          <w:szCs w:val="24"/>
-          <w14:ligatures w14:val="none"/>
-        </w:rPr>
-      </w:pPr>
-      <w:ins w:id="210" w:author="Dylan Fair" w:date="2024-07-11T14:07:00Z" w16du:dateUtc="2024-07-11T21:07:00Z">
+          <w:ins w:id="234" w:author="Dylan Fair" w:date="2024-07-11T14:07:00Z" w16du:dateUtc="2024-07-11T21:07:00Z"/>
+          <w:rFonts w:ascii="Arial" w:eastAsia="Times New Roman" w:hAnsi="Arial" w:cs="Arial"/>
+          <w:color w:val="000000"/>
+          <w:kern w:val="0"/>
+          <w:sz w:val="24"/>
+          <w:szCs w:val="24"/>
+          <w14:ligatures w14:val="none"/>
+        </w:rPr>
+      </w:pPr>
+      <w:ins w:id="235" w:author="Dylan Fair" w:date="2024-07-11T14:07:00Z" w16du:dateUtc="2024-07-11T21:07:00Z">
         <w:r>
           <w:rPr>
             <w:rFonts w:ascii="Arial" w:eastAsia="Times New Roman" w:hAnsi="Arial" w:cs="Arial"/>
@@ -3293,16 +3597,16 @@
           <w:numId w:val="4"/>
         </w:numPr>
         <w:rPr>
-          <w:ins w:id="211" w:author="Dylan Fair" w:date="2024-07-11T14:07:00Z" w16du:dateUtc="2024-07-11T21:07:00Z"/>
-          <w:rFonts w:ascii="Arial" w:eastAsia="Times New Roman" w:hAnsi="Arial" w:cs="Arial"/>
-          <w:color w:val="000000"/>
-          <w:kern w:val="0"/>
-          <w:sz w:val="24"/>
-          <w:szCs w:val="24"/>
-          <w14:ligatures w14:val="none"/>
-        </w:rPr>
-      </w:pPr>
-      <w:ins w:id="212" w:author="Dylan Fair" w:date="2024-07-11T14:07:00Z" w16du:dateUtc="2024-07-11T21:07:00Z">
+          <w:ins w:id="236" w:author="Dylan Fair" w:date="2024-07-11T14:07:00Z" w16du:dateUtc="2024-07-11T21:07:00Z"/>
+          <w:rFonts w:ascii="Arial" w:eastAsia="Times New Roman" w:hAnsi="Arial" w:cs="Arial"/>
+          <w:color w:val="000000"/>
+          <w:kern w:val="0"/>
+          <w:sz w:val="24"/>
+          <w:szCs w:val="24"/>
+          <w14:ligatures w14:val="none"/>
+        </w:rPr>
+      </w:pPr>
+      <w:ins w:id="237" w:author="Dylan Fair" w:date="2024-07-11T14:07:00Z" w16du:dateUtc="2024-07-11T21:07:00Z">
         <w:r>
           <w:rPr>
             <w:rFonts w:ascii="Arial" w:eastAsia="Times New Roman" w:hAnsi="Arial" w:cs="Arial"/>
@@ -3315,7 +3619,7 @@
           <w:t>3:30</w:t>
         </w:r>
       </w:ins>
-      <w:ins w:id="213" w:author="Dylan Fair" w:date="2024-07-11T14:08:00Z" w16du:dateUtc="2024-07-11T21:08:00Z">
+      <w:ins w:id="238" w:author="Dylan Fair" w:date="2024-07-11T14:08:00Z" w16du:dateUtc="2024-07-11T21:08:00Z">
         <w:r>
           <w:rPr>
             <w:rFonts w:ascii="Arial" w:eastAsia="Times New Roman" w:hAnsi="Arial" w:cs="Arial"/>
@@ -3328,7 +3632,7 @@
           <w:t>:</w:t>
         </w:r>
       </w:ins>
-      <w:ins w:id="214" w:author="Dylan Fair" w:date="2024-07-11T14:07:00Z" w16du:dateUtc="2024-07-11T21:07:00Z">
+      <w:ins w:id="239" w:author="Dylan Fair" w:date="2024-07-11T14:07:00Z" w16du:dateUtc="2024-07-11T21:07:00Z">
         <w:r>
           <w:rPr>
             <w:rFonts w:ascii="Arial" w:eastAsia="Times New Roman" w:hAnsi="Arial" w:cs="Arial"/>
@@ -3350,16 +3654,16 @@
           <w:numId w:val="4"/>
         </w:numPr>
         <w:rPr>
-          <w:ins w:id="215" w:author="Dylan Fair" w:date="2024-07-11T14:08:00Z" w16du:dateUtc="2024-07-11T21:08:00Z"/>
-          <w:rFonts w:ascii="Arial" w:eastAsia="Times New Roman" w:hAnsi="Arial" w:cs="Arial"/>
-          <w:color w:val="000000"/>
-          <w:kern w:val="0"/>
-          <w:sz w:val="24"/>
-          <w:szCs w:val="24"/>
-          <w14:ligatures w14:val="none"/>
-        </w:rPr>
-      </w:pPr>
-      <w:ins w:id="216" w:author="Dylan Fair" w:date="2024-07-11T14:08:00Z" w16du:dateUtc="2024-07-11T21:08:00Z">
+          <w:ins w:id="240" w:author="Dylan Fair" w:date="2024-07-11T14:08:00Z" w16du:dateUtc="2024-07-11T21:08:00Z"/>
+          <w:rFonts w:ascii="Arial" w:eastAsia="Times New Roman" w:hAnsi="Arial" w:cs="Arial"/>
+          <w:color w:val="000000"/>
+          <w:kern w:val="0"/>
+          <w:sz w:val="24"/>
+          <w:szCs w:val="24"/>
+          <w14:ligatures w14:val="none"/>
+        </w:rPr>
+      </w:pPr>
+      <w:ins w:id="241" w:author="Dylan Fair" w:date="2024-07-11T14:08:00Z" w16du:dateUtc="2024-07-11T21:08:00Z">
         <w:r>
           <w:rPr>
             <w:rFonts w:ascii="Arial" w:eastAsia="Times New Roman" w:hAnsi="Arial" w:cs="Arial"/>
@@ -3381,16 +3685,16 @@
           <w:numId w:val="4"/>
         </w:numPr>
         <w:rPr>
-          <w:ins w:id="217" w:author="Dylan Fair" w:date="2024-07-11T14:08:00Z" w16du:dateUtc="2024-07-11T21:08:00Z"/>
-          <w:rFonts w:ascii="Arial" w:eastAsia="Times New Roman" w:hAnsi="Arial" w:cs="Arial"/>
-          <w:color w:val="000000"/>
-          <w:kern w:val="0"/>
-          <w:sz w:val="24"/>
-          <w:szCs w:val="24"/>
-          <w14:ligatures w14:val="none"/>
-        </w:rPr>
-      </w:pPr>
-      <w:ins w:id="218" w:author="Dylan Fair" w:date="2024-07-11T14:08:00Z" w16du:dateUtc="2024-07-11T21:08:00Z">
+          <w:ins w:id="242" w:author="Dylan Fair" w:date="2024-07-11T14:08:00Z" w16du:dateUtc="2024-07-11T21:08:00Z"/>
+          <w:rFonts w:ascii="Arial" w:eastAsia="Times New Roman" w:hAnsi="Arial" w:cs="Arial"/>
+          <w:color w:val="000000"/>
+          <w:kern w:val="0"/>
+          <w:sz w:val="24"/>
+          <w:szCs w:val="24"/>
+          <w14:ligatures w14:val="none"/>
+        </w:rPr>
+      </w:pPr>
+      <w:ins w:id="243" w:author="Dylan Fair" w:date="2024-07-11T14:08:00Z" w16du:dateUtc="2024-07-11T21:08:00Z">
         <w:r>
           <w:rPr>
             <w:rFonts w:ascii="Arial" w:eastAsia="Times New Roman" w:hAnsi="Arial" w:cs="Arial"/>
@@ -3412,16 +3716,16 @@
           <w:numId w:val="4"/>
         </w:numPr>
         <w:rPr>
-          <w:ins w:id="219" w:author="Dylan Fair" w:date="2024-07-11T14:09:00Z" w16du:dateUtc="2024-07-11T21:09:00Z"/>
-          <w:rFonts w:ascii="Arial" w:eastAsia="Times New Roman" w:hAnsi="Arial" w:cs="Arial"/>
-          <w:color w:val="000000"/>
-          <w:kern w:val="0"/>
-          <w:sz w:val="24"/>
-          <w:szCs w:val="24"/>
-          <w14:ligatures w14:val="none"/>
-        </w:rPr>
-      </w:pPr>
-      <w:ins w:id="220" w:author="Dylan Fair" w:date="2024-07-11T14:09:00Z" w16du:dateUtc="2024-07-11T21:09:00Z">
+          <w:ins w:id="244" w:author="Dylan Fair" w:date="2024-07-11T14:09:00Z" w16du:dateUtc="2024-07-11T21:09:00Z"/>
+          <w:rFonts w:ascii="Arial" w:eastAsia="Times New Roman" w:hAnsi="Arial" w:cs="Arial"/>
+          <w:color w:val="000000"/>
+          <w:kern w:val="0"/>
+          <w:sz w:val="24"/>
+          <w:szCs w:val="24"/>
+          <w14:ligatures w14:val="none"/>
+        </w:rPr>
+      </w:pPr>
+      <w:ins w:id="245" w:author="Dylan Fair" w:date="2024-07-11T14:09:00Z" w16du:dateUtc="2024-07-11T21:09:00Z">
         <w:r>
           <w:rPr>
             <w:rFonts w:ascii="Arial" w:eastAsia="Times New Roman" w:hAnsi="Arial" w:cs="Arial"/>
@@ -3443,16 +3747,16 @@
           <w:numId w:val="4"/>
         </w:numPr>
         <w:rPr>
-          <w:ins w:id="221" w:author="Dylan Fair" w:date="2024-07-11T14:08:00Z" w16du:dateUtc="2024-07-11T21:08:00Z"/>
-          <w:rFonts w:ascii="Arial" w:eastAsia="Times New Roman" w:hAnsi="Arial" w:cs="Arial"/>
-          <w:color w:val="000000"/>
-          <w:kern w:val="0"/>
-          <w:sz w:val="24"/>
-          <w:szCs w:val="24"/>
-          <w14:ligatures w14:val="none"/>
-        </w:rPr>
-      </w:pPr>
-      <w:ins w:id="222" w:author="Dylan Fair" w:date="2024-07-11T14:09:00Z" w16du:dateUtc="2024-07-11T21:09:00Z">
+          <w:ins w:id="246" w:author="Dylan Fair" w:date="2024-07-11T14:08:00Z" w16du:dateUtc="2024-07-11T21:08:00Z"/>
+          <w:rFonts w:ascii="Arial" w:eastAsia="Times New Roman" w:hAnsi="Arial" w:cs="Arial"/>
+          <w:color w:val="000000"/>
+          <w:kern w:val="0"/>
+          <w:sz w:val="24"/>
+          <w:szCs w:val="24"/>
+          <w14:ligatures w14:val="none"/>
+        </w:rPr>
+      </w:pPr>
+      <w:ins w:id="247" w:author="Dylan Fair" w:date="2024-07-11T14:09:00Z" w16du:dateUtc="2024-07-11T21:09:00Z">
         <w:r>
           <w:rPr>
             <w:rFonts w:ascii="Arial" w:eastAsia="Times New Roman" w:hAnsi="Arial" w:cs="Arial"/>
@@ -3465,41 +3769,17 @@
           <w:t>3:00: Action re-balance. I decided to rebalance the combat system to make SP cumulative and have players deal damage based on SP, rather than their level.</w:t>
         </w:r>
       </w:ins>
-      <w:ins w:id="223" w:author="Dylan Fair" w:date="2024-07-11T14:10:00Z" w16du:dateUtc="2024-07-11T21:10:00Z">
-        <w:r>
-          <w:rPr>
-            <w:rFonts w:ascii="Arial" w:eastAsia="Times New Roman" w:hAnsi="Arial" w:cs="Arial"/>
-            <w:color w:val="000000"/>
-            <w:kern w:val="0"/>
-            <w:sz w:val="24"/>
-            <w:szCs w:val="24"/>
-            <w14:ligatures w14:val="none"/>
-          </w:rPr>
-          <w:t xml:space="preserve"> This led to a rebalance of enemy health, too, though that was simply increased to accommodate the higher </w:t>
-        </w:r>
-        <w:proofErr w:type="gramStart"/>
-        <w:r>
-          <w:rPr>
-            <w:rFonts w:ascii="Arial" w:eastAsia="Times New Roman" w:hAnsi="Arial" w:cs="Arial"/>
-            <w:color w:val="000000"/>
-            <w:kern w:val="0"/>
-            <w:sz w:val="24"/>
-            <w:szCs w:val="24"/>
-            <w14:ligatures w14:val="none"/>
-          </w:rPr>
-          <w:t>damage amounts</w:t>
-        </w:r>
-        <w:proofErr w:type="gramEnd"/>
-        <w:r>
-          <w:rPr>
-            <w:rFonts w:ascii="Arial" w:eastAsia="Times New Roman" w:hAnsi="Arial" w:cs="Arial"/>
-            <w:color w:val="000000"/>
-            <w:kern w:val="0"/>
-            <w:sz w:val="24"/>
-            <w:szCs w:val="24"/>
-            <w14:ligatures w14:val="none"/>
-          </w:rPr>
-          <w:t xml:space="preserve">. </w:t>
+      <w:ins w:id="248" w:author="Dylan Fair" w:date="2024-07-11T14:10:00Z" w16du:dateUtc="2024-07-11T21:10:00Z">
+        <w:r>
+          <w:rPr>
+            <w:rFonts w:ascii="Arial" w:eastAsia="Times New Roman" w:hAnsi="Arial" w:cs="Arial"/>
+            <w:color w:val="000000"/>
+            <w:kern w:val="0"/>
+            <w:sz w:val="24"/>
+            <w:szCs w:val="24"/>
+            <w14:ligatures w14:val="none"/>
+          </w:rPr>
+          <w:t xml:space="preserve"> This led to a rebalance of enemy health, too, though that was simply increased to accommodate the higher damage amounts. </w:t>
         </w:r>
       </w:ins>
     </w:p>
@@ -3511,16 +3791,16 @@
           <w:numId w:val="4"/>
         </w:numPr>
         <w:rPr>
-          <w:ins w:id="224" w:author="Dylan Fair" w:date="2024-07-11T14:08:00Z" w16du:dateUtc="2024-07-11T21:08:00Z"/>
-          <w:rFonts w:ascii="Arial" w:eastAsia="Times New Roman" w:hAnsi="Arial" w:cs="Arial"/>
-          <w:color w:val="000000"/>
-          <w:kern w:val="0"/>
-          <w:sz w:val="24"/>
-          <w:szCs w:val="24"/>
-          <w14:ligatures w14:val="none"/>
-        </w:rPr>
-      </w:pPr>
-      <w:ins w:id="225" w:author="Dylan Fair" w:date="2024-07-11T14:08:00Z" w16du:dateUtc="2024-07-11T21:08:00Z">
+          <w:ins w:id="249" w:author="Dylan Fair" w:date="2024-07-11T14:08:00Z" w16du:dateUtc="2024-07-11T21:08:00Z"/>
+          <w:rFonts w:ascii="Arial" w:eastAsia="Times New Roman" w:hAnsi="Arial" w:cs="Arial"/>
+          <w:color w:val="000000"/>
+          <w:kern w:val="0"/>
+          <w:sz w:val="24"/>
+          <w:szCs w:val="24"/>
+          <w14:ligatures w14:val="none"/>
+        </w:rPr>
+      </w:pPr>
+      <w:ins w:id="250" w:author="Dylan Fair" w:date="2024-07-11T14:08:00Z" w16du:dateUtc="2024-07-11T21:08:00Z">
         <w:r>
           <w:rPr>
             <w:rFonts w:ascii="Arial" w:eastAsia="Times New Roman" w:hAnsi="Arial" w:cs="Arial"/>
@@ -3542,16 +3822,16 @@
           <w:numId w:val="4"/>
         </w:numPr>
         <w:rPr>
-          <w:ins w:id="226" w:author="Dylan Fair" w:date="2024-07-11T15:42:00Z" w16du:dateUtc="2024-07-11T22:42:00Z"/>
-          <w:rFonts w:ascii="Arial" w:eastAsia="Times New Roman" w:hAnsi="Arial" w:cs="Arial"/>
-          <w:color w:val="000000"/>
-          <w:kern w:val="0"/>
-          <w:sz w:val="24"/>
-          <w:szCs w:val="24"/>
-          <w14:ligatures w14:val="none"/>
-        </w:rPr>
-      </w:pPr>
-      <w:ins w:id="227" w:author="Dylan Fair" w:date="2024-07-11T14:08:00Z" w16du:dateUtc="2024-07-11T21:08:00Z">
+          <w:ins w:id="251" w:author="Dylan Fair" w:date="2024-07-11T15:42:00Z" w16du:dateUtc="2024-07-11T22:42:00Z"/>
+          <w:rFonts w:ascii="Arial" w:eastAsia="Times New Roman" w:hAnsi="Arial" w:cs="Arial"/>
+          <w:color w:val="000000"/>
+          <w:kern w:val="0"/>
+          <w:sz w:val="24"/>
+          <w:szCs w:val="24"/>
+          <w14:ligatures w14:val="none"/>
+        </w:rPr>
+      </w:pPr>
+      <w:ins w:id="252" w:author="Dylan Fair" w:date="2024-07-11T14:08:00Z" w16du:dateUtc="2024-07-11T21:08:00Z">
         <w:r>
           <w:rPr>
             <w:rFonts w:ascii="Arial" w:eastAsia="Times New Roman" w:hAnsi="Arial" w:cs="Arial"/>
@@ -3573,16 +3853,16 @@
           <w:numId w:val="4"/>
         </w:numPr>
         <w:rPr>
-          <w:ins w:id="228" w:author="Dylan Fair" w:date="2024-07-11T15:42:00Z" w16du:dateUtc="2024-07-11T22:42:00Z"/>
-          <w:rFonts w:ascii="Arial" w:eastAsia="Times New Roman" w:hAnsi="Arial" w:cs="Arial"/>
-          <w:color w:val="000000"/>
-          <w:kern w:val="0"/>
-          <w:sz w:val="24"/>
-          <w:szCs w:val="24"/>
-          <w14:ligatures w14:val="none"/>
-        </w:rPr>
-      </w:pPr>
-      <w:ins w:id="229" w:author="Dylan Fair" w:date="2024-07-11T15:42:00Z" w16du:dateUtc="2024-07-11T22:42:00Z">
+          <w:ins w:id="253" w:author="Dylan Fair" w:date="2024-07-11T15:42:00Z" w16du:dateUtc="2024-07-11T22:42:00Z"/>
+          <w:rFonts w:ascii="Arial" w:eastAsia="Times New Roman" w:hAnsi="Arial" w:cs="Arial"/>
+          <w:color w:val="000000"/>
+          <w:kern w:val="0"/>
+          <w:sz w:val="24"/>
+          <w:szCs w:val="24"/>
+          <w14:ligatures w14:val="none"/>
+        </w:rPr>
+      </w:pPr>
+      <w:ins w:id="254" w:author="Dylan Fair" w:date="2024-07-11T15:42:00Z" w16du:dateUtc="2024-07-11T22:42:00Z">
         <w:r>
           <w:rPr>
             <w:rFonts w:ascii="Arial" w:eastAsia="Times New Roman" w:hAnsi="Arial" w:cs="Arial"/>
@@ -3604,21 +3884,21 @@
           <w:numId w:val="4"/>
         </w:numPr>
         <w:rPr>
-          <w:ins w:id="230" w:author="Dylan Fair" w:date="2023-12-17T16:56:00Z"/>
-          <w:rFonts w:ascii="Arial" w:eastAsia="Times New Roman" w:hAnsi="Arial" w:cs="Arial"/>
-          <w:color w:val="000000"/>
-          <w:kern w:val="0"/>
-          <w:sz w:val="24"/>
-          <w:szCs w:val="24"/>
-          <w14:ligatures w14:val="none"/>
-          <w:rPrChange w:id="231" w:author="Dylan Fair" w:date="2024-03-16T22:19:00Z">
+          <w:ins w:id="255" w:author="Dylan Fair" w:date="2023-12-17T16:56:00Z"/>
+          <w:rFonts w:ascii="Arial" w:eastAsia="Times New Roman" w:hAnsi="Arial" w:cs="Arial"/>
+          <w:color w:val="000000"/>
+          <w:kern w:val="0"/>
+          <w:sz w:val="24"/>
+          <w:szCs w:val="24"/>
+          <w14:ligatures w14:val="none"/>
+          <w:rPrChange w:id="256" w:author="Dylan Fair" w:date="2024-03-16T22:19:00Z">
             <w:rPr>
-              <w:ins w:id="232" w:author="Dylan Fair" w:date="2023-12-17T16:56:00Z"/>
+              <w:ins w:id="257" w:author="Dylan Fair" w:date="2023-12-17T16:56:00Z"/>
             </w:rPr>
           </w:rPrChange>
         </w:rPr>
       </w:pPr>
-      <w:ins w:id="233" w:author="Dylan Fair" w:date="2024-07-11T15:42:00Z" w16du:dateUtc="2024-07-11T22:42:00Z">
+      <w:ins w:id="258" w:author="Dylan Fair" w:date="2024-07-11T15:42:00Z" w16du:dateUtc="2024-07-11T22:42:00Z">
         <w:r>
           <w:rPr>
             <w:rFonts w:ascii="Arial" w:eastAsia="Times New Roman" w:hAnsi="Arial" w:cs="Arial"/>
@@ -3631,7 +3911,7 @@
           <w:t>1:30: Character Booklet rework. I reworked th</w:t>
         </w:r>
       </w:ins>
-      <w:ins w:id="234" w:author="Dylan Fair" w:date="2024-07-11T15:43:00Z" w16du:dateUtc="2024-07-11T22:43:00Z">
+      <w:ins w:id="259" w:author="Dylan Fair" w:date="2024-07-11T15:43:00Z" w16du:dateUtc="2024-07-11T22:43:00Z">
         <w:r>
           <w:rPr>
             <w:rFonts w:ascii="Arial" w:eastAsia="Times New Roman" w:hAnsi="Arial" w:cs="Arial"/>
@@ -3648,7 +3928,7 @@
     <w:p>
       <w:pPr>
         <w:rPr>
-          <w:ins w:id="235" w:author="Dylan Fair" w:date="2023-12-17T16:56:00Z"/>
+          <w:ins w:id="260" w:author="Dylan Fair" w:date="2023-12-17T16:56:00Z"/>
           <w:rFonts w:ascii="Times New Roman" w:eastAsia="Times New Roman" w:hAnsi="Times New Roman" w:cs="Times New Roman"/>
           <w:b/>
           <w:bCs/>
@@ -3658,7 +3938,7 @@
           <w14:ligatures w14:val="none"/>
         </w:rPr>
       </w:pPr>
-      <w:ins w:id="236" w:author="Dylan Fair" w:date="2023-12-17T16:56:00Z">
+      <w:ins w:id="261" w:author="Dylan Fair" w:date="2023-12-17T16:56:00Z">
         <w:r>
           <w:br w:type="page"/>
         </w:r>
@@ -3668,15 +3948,15 @@
       <w:pPr>
         <w:pStyle w:val="Heading1"/>
         <w:rPr>
-          <w:ins w:id="237" w:author="Dylan Fair" w:date="2023-11-08T19:59:00Z"/>
-        </w:rPr>
-        <w:pPrChange w:id="238" w:author="Dylan Fair" w:date="2023-12-07T13:02:00Z">
+          <w:ins w:id="262" w:author="Dylan Fair" w:date="2023-11-08T19:59:00Z"/>
+        </w:rPr>
+        <w:pPrChange w:id="263" w:author="Dylan Fair" w:date="2023-12-07T13:02:00Z">
           <w:pPr>
             <w:jc w:val="center"/>
           </w:pPr>
         </w:pPrChange>
       </w:pPr>
-      <w:ins w:id="239" w:author="Dylan Fair" w:date="2023-11-08T19:59:00Z">
+      <w:ins w:id="264" w:author="Dylan Fair" w:date="2023-11-08T19:59:00Z">
         <w:r>
           <w:lastRenderedPageBreak/>
           <w:t>Version 0.</w:t>
@@ -3702,16 +3982,16 @@
           <w:numId w:val="4"/>
         </w:numPr>
         <w:rPr>
-          <w:ins w:id="240" w:author="Dylan Fair" w:date="2023-11-08T19:59:00Z"/>
-          <w:rFonts w:ascii="Arial" w:eastAsia="Times New Roman" w:hAnsi="Arial" w:cs="Arial"/>
-          <w:color w:val="000000"/>
-          <w:kern w:val="0"/>
-          <w:sz w:val="24"/>
-          <w:szCs w:val="24"/>
-          <w14:ligatures w14:val="none"/>
-        </w:rPr>
-      </w:pPr>
-      <w:ins w:id="241" w:author="Dylan Fair" w:date="2023-11-08T19:59:00Z">
+          <w:ins w:id="265" w:author="Dylan Fair" w:date="2023-11-08T19:59:00Z"/>
+          <w:rFonts w:ascii="Arial" w:eastAsia="Times New Roman" w:hAnsi="Arial" w:cs="Arial"/>
+          <w:color w:val="000000"/>
+          <w:kern w:val="0"/>
+          <w:sz w:val="24"/>
+          <w:szCs w:val="24"/>
+          <w14:ligatures w14:val="none"/>
+        </w:rPr>
+      </w:pPr>
+      <w:ins w:id="266" w:author="Dylan Fair" w:date="2023-11-08T19:59:00Z">
         <w:r>
           <w:rPr>
             <w:rFonts w:ascii="Arial" w:eastAsia="Times New Roman" w:hAnsi="Arial" w:cs="Arial"/>
@@ -3733,16 +4013,16 @@
           <w:numId w:val="4"/>
         </w:numPr>
         <w:rPr>
-          <w:ins w:id="242" w:author="Dylan Fair" w:date="2023-12-05T16:24:00Z"/>
-          <w:rFonts w:ascii="Arial" w:eastAsia="Times New Roman" w:hAnsi="Arial" w:cs="Arial"/>
-          <w:color w:val="000000"/>
-          <w:kern w:val="0"/>
-          <w:sz w:val="24"/>
-          <w:szCs w:val="24"/>
-          <w14:ligatures w14:val="none"/>
-        </w:rPr>
-      </w:pPr>
-      <w:ins w:id="243" w:author="Dylan Fair" w:date="2023-11-08T19:59:00Z">
+          <w:ins w:id="267" w:author="Dylan Fair" w:date="2023-12-05T16:24:00Z"/>
+          <w:rFonts w:ascii="Arial" w:eastAsia="Times New Roman" w:hAnsi="Arial" w:cs="Arial"/>
+          <w:color w:val="000000"/>
+          <w:kern w:val="0"/>
+          <w:sz w:val="24"/>
+          <w:szCs w:val="24"/>
+          <w14:ligatures w14:val="none"/>
+        </w:rPr>
+      </w:pPr>
+      <w:ins w:id="268" w:author="Dylan Fair" w:date="2023-11-08T19:59:00Z">
         <w:r>
           <w:rPr>
             <w:rFonts w:ascii="Arial" w:eastAsia="Times New Roman" w:hAnsi="Arial" w:cs="Arial"/>
@@ -3755,7 +4035,7 @@
           <w:t xml:space="preserve">0:30 I added a section about Magic to the page that talks about </w:t>
         </w:r>
       </w:ins>
-      <w:ins w:id="244" w:author="Dylan Fair" w:date="2023-11-08T20:00:00Z">
+      <w:ins w:id="269" w:author="Dylan Fair" w:date="2023-11-08T20:00:00Z">
         <w:r>
           <w:rPr>
             <w:rFonts w:ascii="Arial" w:eastAsia="Times New Roman" w:hAnsi="Arial" w:cs="Arial"/>
@@ -3768,7 +4048,7 @@
           <w:t>Inventory</w:t>
         </w:r>
       </w:ins>
-      <w:ins w:id="245" w:author="Dylan Fair" w:date="2023-11-08T19:59:00Z">
+      <w:ins w:id="270" w:author="Dylan Fair" w:date="2023-11-08T19:59:00Z">
         <w:r>
           <w:rPr>
             <w:rFonts w:ascii="Arial" w:eastAsia="Times New Roman" w:hAnsi="Arial" w:cs="Arial"/>
@@ -3790,16 +4070,16 @@
           <w:numId w:val="4"/>
         </w:numPr>
         <w:rPr>
-          <w:ins w:id="246" w:author="Dylan Fair" w:date="2023-12-05T16:24:00Z"/>
-          <w:rFonts w:ascii="Arial" w:eastAsia="Times New Roman" w:hAnsi="Arial" w:cs="Arial"/>
-          <w:color w:val="000000"/>
-          <w:kern w:val="0"/>
-          <w:sz w:val="24"/>
-          <w:szCs w:val="24"/>
-          <w14:ligatures w14:val="none"/>
-        </w:rPr>
-      </w:pPr>
-      <w:ins w:id="247" w:author="Dylan Fair" w:date="2023-12-05T16:24:00Z">
+          <w:ins w:id="271" w:author="Dylan Fair" w:date="2023-12-05T16:24:00Z"/>
+          <w:rFonts w:ascii="Arial" w:eastAsia="Times New Roman" w:hAnsi="Arial" w:cs="Arial"/>
+          <w:color w:val="000000"/>
+          <w:kern w:val="0"/>
+          <w:sz w:val="24"/>
+          <w:szCs w:val="24"/>
+          <w14:ligatures w14:val="none"/>
+        </w:rPr>
+      </w:pPr>
+      <w:ins w:id="272" w:author="Dylan Fair" w:date="2023-12-05T16:24:00Z">
         <w:r>
           <w:rPr>
             <w:rFonts w:ascii="Arial" w:eastAsia="Times New Roman" w:hAnsi="Arial" w:cs="Arial"/>
@@ -3821,16 +4101,16 @@
           <w:numId w:val="4"/>
         </w:numPr>
         <w:rPr>
-          <w:ins w:id="248" w:author="Dylan Fair" w:date="2023-12-05T16:57:00Z"/>
-          <w:rFonts w:ascii="Arial" w:eastAsia="Times New Roman" w:hAnsi="Arial" w:cs="Arial"/>
-          <w:color w:val="000000"/>
-          <w:kern w:val="0"/>
-          <w:sz w:val="24"/>
-          <w:szCs w:val="24"/>
-          <w14:ligatures w14:val="none"/>
-        </w:rPr>
-      </w:pPr>
-      <w:ins w:id="249" w:author="Dylan Fair" w:date="2023-12-05T16:57:00Z">
+          <w:ins w:id="273" w:author="Dylan Fair" w:date="2023-12-05T16:57:00Z"/>
+          <w:rFonts w:ascii="Arial" w:eastAsia="Times New Roman" w:hAnsi="Arial" w:cs="Arial"/>
+          <w:color w:val="000000"/>
+          <w:kern w:val="0"/>
+          <w:sz w:val="24"/>
+          <w:szCs w:val="24"/>
+          <w14:ligatures w14:val="none"/>
+        </w:rPr>
+      </w:pPr>
+      <w:ins w:id="274" w:author="Dylan Fair" w:date="2023-12-05T16:57:00Z">
         <w:r>
           <w:rPr>
             <w:rFonts w:ascii="Arial" w:eastAsia="Times New Roman" w:hAnsi="Arial" w:cs="Arial"/>
@@ -3843,7 +4123,7 @@
           <w:t>0:30: I changed the Table of Contents for better spacing</w:t>
         </w:r>
       </w:ins>
-      <w:ins w:id="250" w:author="Dylan Fair" w:date="2023-12-07T12:59:00Z">
+      <w:ins w:id="275" w:author="Dylan Fair" w:date="2023-12-07T12:59:00Z">
         <w:r>
           <w:rPr>
             <w:rFonts w:ascii="Arial" w:eastAsia="Times New Roman" w:hAnsi="Arial" w:cs="Arial"/>
@@ -3865,16 +4145,16 @@
           <w:numId w:val="4"/>
         </w:numPr>
         <w:rPr>
-          <w:ins w:id="251" w:author="Dylan Fair" w:date="2023-12-07T12:59:00Z"/>
-          <w:rFonts w:ascii="Arial" w:eastAsia="Times New Roman" w:hAnsi="Arial" w:cs="Arial"/>
-          <w:color w:val="000000"/>
-          <w:kern w:val="0"/>
-          <w:sz w:val="24"/>
-          <w:szCs w:val="24"/>
-          <w14:ligatures w14:val="none"/>
-        </w:rPr>
-      </w:pPr>
-      <w:ins w:id="252" w:author="Dylan Fair" w:date="2023-12-07T12:59:00Z">
+          <w:ins w:id="276" w:author="Dylan Fair" w:date="2023-12-07T12:59:00Z"/>
+          <w:rFonts w:ascii="Arial" w:eastAsia="Times New Roman" w:hAnsi="Arial" w:cs="Arial"/>
+          <w:color w:val="000000"/>
+          <w:kern w:val="0"/>
+          <w:sz w:val="24"/>
+          <w:szCs w:val="24"/>
+          <w14:ligatures w14:val="none"/>
+        </w:rPr>
+      </w:pPr>
+      <w:ins w:id="277" w:author="Dylan Fair" w:date="2023-12-07T12:59:00Z">
         <w:r>
           <w:rPr>
             <w:rFonts w:ascii="Arial" w:eastAsia="Times New Roman" w:hAnsi="Arial" w:cs="Arial"/>
@@ -3896,16 +4176,16 @@
           <w:numId w:val="4"/>
         </w:numPr>
         <w:rPr>
-          <w:ins w:id="253" w:author="Dylan Fair" w:date="2023-12-07T13:02:00Z"/>
-          <w:rFonts w:ascii="Arial" w:eastAsia="Times New Roman" w:hAnsi="Arial" w:cs="Arial"/>
-          <w:color w:val="000000"/>
-          <w:kern w:val="0"/>
-          <w:sz w:val="24"/>
-          <w:szCs w:val="24"/>
-          <w14:ligatures w14:val="none"/>
-        </w:rPr>
-      </w:pPr>
-      <w:ins w:id="254" w:author="Dylan Fair" w:date="2023-12-07T12:59:00Z">
+          <w:ins w:id="278" w:author="Dylan Fair" w:date="2023-12-07T13:02:00Z"/>
+          <w:rFonts w:ascii="Arial" w:eastAsia="Times New Roman" w:hAnsi="Arial" w:cs="Arial"/>
+          <w:color w:val="000000"/>
+          <w:kern w:val="0"/>
+          <w:sz w:val="24"/>
+          <w:szCs w:val="24"/>
+          <w14:ligatures w14:val="none"/>
+        </w:rPr>
+      </w:pPr>
+      <w:ins w:id="279" w:author="Dylan Fair" w:date="2023-12-07T12:59:00Z">
         <w:r>
           <w:rPr>
             <w:rFonts w:ascii="Arial" w:eastAsia="Times New Roman" w:hAnsi="Arial" w:cs="Arial"/>
@@ -3918,7 +4198,7 @@
           <w:t>4:30</w:t>
         </w:r>
       </w:ins>
-      <w:ins w:id="255" w:author="Dylan Fair" w:date="2023-12-07T13:00:00Z">
+      <w:ins w:id="280" w:author="Dylan Fair" w:date="2023-12-07T13:00:00Z">
         <w:r>
           <w:rPr>
             <w:rFonts w:ascii="Arial" w:eastAsia="Times New Roman" w:hAnsi="Arial" w:cs="Arial"/>
@@ -3940,16 +4220,16 @@
           <w:numId w:val="4"/>
         </w:numPr>
         <w:rPr>
-          <w:ins w:id="256" w:author="Dylan Fair" w:date="2023-12-07T13:02:00Z"/>
-          <w:rFonts w:ascii="Arial" w:eastAsia="Times New Roman" w:hAnsi="Arial" w:cs="Arial"/>
-          <w:color w:val="000000"/>
-          <w:kern w:val="0"/>
-          <w:sz w:val="24"/>
-          <w:szCs w:val="24"/>
-          <w14:ligatures w14:val="none"/>
-        </w:rPr>
-      </w:pPr>
-      <w:ins w:id="257" w:author="Dylan Fair" w:date="2023-12-07T13:02:00Z">
+          <w:ins w:id="281" w:author="Dylan Fair" w:date="2023-12-07T13:02:00Z"/>
+          <w:rFonts w:ascii="Arial" w:eastAsia="Times New Roman" w:hAnsi="Arial" w:cs="Arial"/>
+          <w:color w:val="000000"/>
+          <w:kern w:val="0"/>
+          <w:sz w:val="24"/>
+          <w:szCs w:val="24"/>
+          <w14:ligatures w14:val="none"/>
+        </w:rPr>
+      </w:pPr>
+      <w:ins w:id="282" w:author="Dylan Fair" w:date="2023-12-07T13:02:00Z">
         <w:r>
           <w:rPr>
             <w:rFonts w:ascii="Arial" w:eastAsia="Times New Roman" w:hAnsi="Arial" w:cs="Arial"/>
@@ -3971,16 +4251,16 @@
           <w:numId w:val="4"/>
         </w:numPr>
         <w:rPr>
-          <w:ins w:id="258" w:author="Dylan Fair" w:date="2023-12-07T13:20:00Z"/>
-          <w:rFonts w:ascii="Arial" w:eastAsia="Times New Roman" w:hAnsi="Arial" w:cs="Arial"/>
-          <w:color w:val="000000"/>
-          <w:kern w:val="0"/>
-          <w:sz w:val="24"/>
-          <w:szCs w:val="24"/>
-          <w14:ligatures w14:val="none"/>
-        </w:rPr>
-      </w:pPr>
-      <w:ins w:id="259" w:author="Dylan Fair" w:date="2023-12-07T13:48:00Z">
+          <w:ins w:id="283" w:author="Dylan Fair" w:date="2023-12-07T13:20:00Z"/>
+          <w:rFonts w:ascii="Arial" w:eastAsia="Times New Roman" w:hAnsi="Arial" w:cs="Arial"/>
+          <w:color w:val="000000"/>
+          <w:kern w:val="0"/>
+          <w:sz w:val="24"/>
+          <w:szCs w:val="24"/>
+          <w14:ligatures w14:val="none"/>
+        </w:rPr>
+      </w:pPr>
+      <w:ins w:id="284" w:author="Dylan Fair" w:date="2023-12-07T13:48:00Z">
         <w:r>
           <w:rPr>
             <w:rFonts w:ascii="Arial" w:eastAsia="Times New Roman" w:hAnsi="Arial" w:cs="Arial"/>
@@ -3993,7 +4273,7 @@
           <w:t>0:20</w:t>
         </w:r>
       </w:ins>
-      <w:ins w:id="260" w:author="Dylan Fair" w:date="2023-12-07T13:20:00Z">
+      <w:ins w:id="285" w:author="Dylan Fair" w:date="2023-12-07T13:20:00Z">
         <w:r>
           <w:rPr>
             <w:rFonts w:ascii="Arial" w:eastAsia="Times New Roman" w:hAnsi="Arial" w:cs="Arial"/>
@@ -4015,16 +4295,16 @@
           <w:numId w:val="4"/>
         </w:numPr>
         <w:rPr>
-          <w:ins w:id="261" w:author="Dylan Fair" w:date="2023-12-07T14:22:00Z"/>
-          <w:rFonts w:ascii="Arial" w:eastAsia="Times New Roman" w:hAnsi="Arial" w:cs="Arial"/>
-          <w:color w:val="000000"/>
-          <w:kern w:val="0"/>
-          <w:sz w:val="24"/>
-          <w:szCs w:val="24"/>
-          <w14:ligatures w14:val="none"/>
-        </w:rPr>
-      </w:pPr>
-      <w:ins w:id="262" w:author="Dylan Fair" w:date="2023-12-07T15:01:00Z">
+          <w:ins w:id="286" w:author="Dylan Fair" w:date="2023-12-07T14:22:00Z"/>
+          <w:rFonts w:ascii="Arial" w:eastAsia="Times New Roman" w:hAnsi="Arial" w:cs="Arial"/>
+          <w:color w:val="000000"/>
+          <w:kern w:val="0"/>
+          <w:sz w:val="24"/>
+          <w:szCs w:val="24"/>
+          <w14:ligatures w14:val="none"/>
+        </w:rPr>
+      </w:pPr>
+      <w:ins w:id="287" w:author="Dylan Fair" w:date="2023-12-07T15:01:00Z">
         <w:r>
           <w:rPr>
             <w:rFonts w:ascii="Arial" w:eastAsia="Times New Roman" w:hAnsi="Arial" w:cs="Arial"/>
@@ -4037,7 +4317,7 @@
           <w:t>1:00</w:t>
         </w:r>
       </w:ins>
-      <w:ins w:id="263" w:author="Dylan Fair" w:date="2023-12-07T14:02:00Z">
+      <w:ins w:id="288" w:author="Dylan Fair" w:date="2023-12-07T14:02:00Z">
         <w:r>
           <w:rPr>
             <w:rFonts w:ascii="Arial" w:eastAsia="Times New Roman" w:hAnsi="Arial" w:cs="Arial"/>
@@ -4059,16 +4339,16 @@
           <w:numId w:val="4"/>
         </w:numPr>
         <w:rPr>
-          <w:ins w:id="264" w:author="Dylan Fair" w:date="2023-12-11T11:19:00Z"/>
-          <w:rFonts w:ascii="Arial" w:eastAsia="Times New Roman" w:hAnsi="Arial" w:cs="Arial"/>
-          <w:color w:val="000000"/>
-          <w:kern w:val="0"/>
-          <w:sz w:val="24"/>
-          <w:szCs w:val="24"/>
-          <w14:ligatures w14:val="none"/>
-        </w:rPr>
-      </w:pPr>
-      <w:ins w:id="265" w:author="Dylan Fair" w:date="2023-12-07T14:22:00Z">
+          <w:ins w:id="289" w:author="Dylan Fair" w:date="2023-12-11T11:19:00Z"/>
+          <w:rFonts w:ascii="Arial" w:eastAsia="Times New Roman" w:hAnsi="Arial" w:cs="Arial"/>
+          <w:color w:val="000000"/>
+          <w:kern w:val="0"/>
+          <w:sz w:val="24"/>
+          <w:szCs w:val="24"/>
+          <w14:ligatures w14:val="none"/>
+        </w:rPr>
+      </w:pPr>
+      <w:ins w:id="290" w:author="Dylan Fair" w:date="2023-12-07T14:22:00Z">
         <w:r>
           <w:rPr>
             <w:rFonts w:ascii="Arial" w:eastAsia="Times New Roman" w:hAnsi="Arial" w:cs="Arial"/>
@@ -4090,16 +4370,16 @@
           <w:numId w:val="4"/>
         </w:numPr>
         <w:rPr>
-          <w:ins w:id="266" w:author="Dylan Fair" w:date="2023-12-11T11:19:00Z"/>
-          <w:rFonts w:ascii="Arial" w:eastAsia="Times New Roman" w:hAnsi="Arial" w:cs="Arial"/>
-          <w:color w:val="000000"/>
-          <w:kern w:val="0"/>
-          <w:sz w:val="24"/>
-          <w:szCs w:val="24"/>
-          <w14:ligatures w14:val="none"/>
-        </w:rPr>
-      </w:pPr>
-      <w:ins w:id="267" w:author="Dylan Fair" w:date="2023-12-11T11:19:00Z">
+          <w:ins w:id="291" w:author="Dylan Fair" w:date="2023-12-11T11:19:00Z"/>
+          <w:rFonts w:ascii="Arial" w:eastAsia="Times New Roman" w:hAnsi="Arial" w:cs="Arial"/>
+          <w:color w:val="000000"/>
+          <w:kern w:val="0"/>
+          <w:sz w:val="24"/>
+          <w:szCs w:val="24"/>
+          <w14:ligatures w14:val="none"/>
+        </w:rPr>
+      </w:pPr>
+      <w:ins w:id="292" w:author="Dylan Fair" w:date="2023-12-11T11:19:00Z">
         <w:r>
           <w:rPr>
             <w:rFonts w:ascii="Arial" w:eastAsia="Times New Roman" w:hAnsi="Arial" w:cs="Arial"/>
@@ -4121,16 +4401,16 @@
           <w:numId w:val="4"/>
         </w:numPr>
         <w:rPr>
-          <w:ins w:id="268" w:author="Dylan Fair" w:date="2023-12-11T11:19:00Z"/>
-          <w:rFonts w:ascii="Arial" w:eastAsia="Times New Roman" w:hAnsi="Arial" w:cs="Arial"/>
-          <w:color w:val="000000"/>
-          <w:kern w:val="0"/>
-          <w:sz w:val="24"/>
-          <w:szCs w:val="24"/>
-          <w14:ligatures w14:val="none"/>
-        </w:rPr>
-      </w:pPr>
-      <w:ins w:id="269" w:author="Dylan Fair" w:date="2023-12-11T11:19:00Z">
+          <w:ins w:id="293" w:author="Dylan Fair" w:date="2023-12-11T11:19:00Z"/>
+          <w:rFonts w:ascii="Arial" w:eastAsia="Times New Roman" w:hAnsi="Arial" w:cs="Arial"/>
+          <w:color w:val="000000"/>
+          <w:kern w:val="0"/>
+          <w:sz w:val="24"/>
+          <w:szCs w:val="24"/>
+          <w14:ligatures w14:val="none"/>
+        </w:rPr>
+      </w:pPr>
+      <w:ins w:id="294" w:author="Dylan Fair" w:date="2023-12-11T11:19:00Z">
         <w:r>
           <w:rPr>
             <w:rFonts w:ascii="Arial" w:eastAsia="Times New Roman" w:hAnsi="Arial" w:cs="Arial"/>
@@ -4152,16 +4432,16 @@
           <w:numId w:val="4"/>
         </w:numPr>
         <w:rPr>
-          <w:ins w:id="270" w:author="Dylan Fair" w:date="2023-12-11T11:20:00Z"/>
-          <w:rFonts w:ascii="Arial" w:eastAsia="Times New Roman" w:hAnsi="Arial" w:cs="Arial"/>
-          <w:color w:val="000000"/>
-          <w:kern w:val="0"/>
-          <w:sz w:val="24"/>
-          <w:szCs w:val="24"/>
-          <w14:ligatures w14:val="none"/>
-        </w:rPr>
-      </w:pPr>
-      <w:ins w:id="271" w:author="Dylan Fair" w:date="2023-12-11T11:20:00Z">
+          <w:ins w:id="295" w:author="Dylan Fair" w:date="2023-12-11T11:20:00Z"/>
+          <w:rFonts w:ascii="Arial" w:eastAsia="Times New Roman" w:hAnsi="Arial" w:cs="Arial"/>
+          <w:color w:val="000000"/>
+          <w:kern w:val="0"/>
+          <w:sz w:val="24"/>
+          <w:szCs w:val="24"/>
+          <w14:ligatures w14:val="none"/>
+        </w:rPr>
+      </w:pPr>
+      <w:ins w:id="296" w:author="Dylan Fair" w:date="2023-12-11T11:20:00Z">
         <w:r>
           <w:rPr>
             <w:rFonts w:ascii="Arial" w:eastAsia="Times New Roman" w:hAnsi="Arial" w:cs="Arial"/>
@@ -4183,16 +4463,16 @@
           <w:numId w:val="4"/>
         </w:numPr>
         <w:rPr>
-          <w:ins w:id="272" w:author="Dylan Fair" w:date="2023-12-11T11:20:00Z"/>
-          <w:rFonts w:ascii="Arial" w:eastAsia="Times New Roman" w:hAnsi="Arial" w:cs="Arial"/>
-          <w:color w:val="000000"/>
-          <w:kern w:val="0"/>
-          <w:sz w:val="24"/>
-          <w:szCs w:val="24"/>
-          <w14:ligatures w14:val="none"/>
-        </w:rPr>
-      </w:pPr>
-      <w:ins w:id="273" w:author="Dylan Fair" w:date="2023-12-11T11:20:00Z">
+          <w:ins w:id="297" w:author="Dylan Fair" w:date="2023-12-11T11:20:00Z"/>
+          <w:rFonts w:ascii="Arial" w:eastAsia="Times New Roman" w:hAnsi="Arial" w:cs="Arial"/>
+          <w:color w:val="000000"/>
+          <w:kern w:val="0"/>
+          <w:sz w:val="24"/>
+          <w:szCs w:val="24"/>
+          <w14:ligatures w14:val="none"/>
+        </w:rPr>
+      </w:pPr>
+      <w:ins w:id="298" w:author="Dylan Fair" w:date="2023-12-11T11:20:00Z">
         <w:r>
           <w:rPr>
             <w:rFonts w:ascii="Arial" w:eastAsia="Times New Roman" w:hAnsi="Arial" w:cs="Arial"/>
@@ -4214,16 +4494,16 @@
           <w:numId w:val="4"/>
         </w:numPr>
         <w:rPr>
-          <w:ins w:id="274" w:author="Dylan Fair" w:date="2023-12-12T15:33:00Z"/>
-          <w:rFonts w:ascii="Arial" w:eastAsia="Times New Roman" w:hAnsi="Arial" w:cs="Arial"/>
-          <w:color w:val="000000"/>
-          <w:kern w:val="0"/>
-          <w:sz w:val="24"/>
-          <w:szCs w:val="24"/>
-          <w14:ligatures w14:val="none"/>
-        </w:rPr>
-      </w:pPr>
-      <w:ins w:id="275" w:author="Dylan Fair" w:date="2023-12-11T13:28:00Z">
+          <w:ins w:id="299" w:author="Dylan Fair" w:date="2023-12-12T15:33:00Z"/>
+          <w:rFonts w:ascii="Arial" w:eastAsia="Times New Roman" w:hAnsi="Arial" w:cs="Arial"/>
+          <w:color w:val="000000"/>
+          <w:kern w:val="0"/>
+          <w:sz w:val="24"/>
+          <w:szCs w:val="24"/>
+          <w14:ligatures w14:val="none"/>
+        </w:rPr>
+      </w:pPr>
+      <w:ins w:id="300" w:author="Dylan Fair" w:date="2023-12-11T13:28:00Z">
         <w:r>
           <w:rPr>
             <w:rFonts w:ascii="Arial" w:eastAsia="Times New Roman" w:hAnsi="Arial" w:cs="Arial"/>
@@ -4236,7 +4516,7 @@
           <w:t>2 hours</w:t>
         </w:r>
       </w:ins>
-      <w:ins w:id="276" w:author="Dylan Fair" w:date="2023-12-11T11:21:00Z">
+      <w:ins w:id="301" w:author="Dylan Fair" w:date="2023-12-11T11:21:00Z">
         <w:r>
           <w:rPr>
             <w:rFonts w:ascii="Arial" w:eastAsia="Times New Roman" w:hAnsi="Arial" w:cs="Arial"/>
@@ -4249,7 +4529,7 @@
           <w:t xml:space="preserve">: </w:t>
         </w:r>
       </w:ins>
-      <w:ins w:id="277" w:author="Dylan Fair" w:date="2023-12-11T13:28:00Z">
+      <w:ins w:id="302" w:author="Dylan Fair" w:date="2023-12-11T13:28:00Z">
         <w:r>
           <w:rPr>
             <w:rFonts w:ascii="Arial" w:eastAsia="Times New Roman" w:hAnsi="Arial" w:cs="Arial"/>
@@ -4262,7 +4542,7 @@
           <w:t xml:space="preserve">Mobile App, </w:t>
         </w:r>
       </w:ins>
-      <w:ins w:id="278" w:author="Dylan Fair" w:date="2023-12-11T13:29:00Z">
+      <w:ins w:id="303" w:author="Dylan Fair" w:date="2023-12-11T13:29:00Z">
         <w:r>
           <w:rPr>
             <w:rFonts w:ascii="Arial" w:eastAsia="Times New Roman" w:hAnsi="Arial" w:cs="Arial"/>
@@ -4284,50 +4564,26 @@
           <w:numId w:val="4"/>
         </w:numPr>
         <w:rPr>
-          <w:ins w:id="279" w:author="Dylan Fair" w:date="2023-12-17T16:52:00Z"/>
-          <w:rFonts w:ascii="Arial" w:eastAsia="Times New Roman" w:hAnsi="Arial" w:cs="Arial"/>
-          <w:color w:val="000000"/>
-          <w:kern w:val="0"/>
-          <w:sz w:val="24"/>
-          <w:szCs w:val="24"/>
-          <w14:ligatures w14:val="none"/>
-        </w:rPr>
-      </w:pPr>
-      <w:ins w:id="280" w:author="Dylan Fair" w:date="2023-12-12T15:33:00Z">
-        <w:r>
-          <w:rPr>
-            <w:rFonts w:ascii="Arial" w:eastAsia="Times New Roman" w:hAnsi="Arial" w:cs="Arial"/>
-            <w:color w:val="000000"/>
-            <w:kern w:val="0"/>
-            <w:sz w:val="24"/>
-            <w:szCs w:val="24"/>
-            <w14:ligatures w14:val="none"/>
-          </w:rPr>
-          <w:t xml:space="preserve">TODO: Make horizontal Scroll View </w:t>
-        </w:r>
-        <w:proofErr w:type="gramStart"/>
-        <w:r>
-          <w:rPr>
-            <w:rFonts w:ascii="Arial" w:eastAsia="Times New Roman" w:hAnsi="Arial" w:cs="Arial"/>
-            <w:color w:val="000000"/>
-            <w:kern w:val="0"/>
-            <w:sz w:val="24"/>
-            <w:szCs w:val="24"/>
-            <w14:ligatures w14:val="none"/>
-          </w:rPr>
-          <w:t>with</w:t>
-        </w:r>
-        <w:proofErr w:type="gramEnd"/>
-        <w:r>
-          <w:rPr>
-            <w:rFonts w:ascii="Arial" w:eastAsia="Times New Roman" w:hAnsi="Arial" w:cs="Arial"/>
-            <w:color w:val="000000"/>
-            <w:kern w:val="0"/>
-            <w:sz w:val="24"/>
-            <w:szCs w:val="24"/>
-            <w14:ligatures w14:val="none"/>
-          </w:rPr>
-          <w:t xml:space="preserve"> snapping </w:t>
+          <w:ins w:id="304" w:author="Dylan Fair" w:date="2023-12-17T16:52:00Z"/>
+          <w:rFonts w:ascii="Arial" w:eastAsia="Times New Roman" w:hAnsi="Arial" w:cs="Arial"/>
+          <w:color w:val="000000"/>
+          <w:kern w:val="0"/>
+          <w:sz w:val="24"/>
+          <w:szCs w:val="24"/>
+          <w14:ligatures w14:val="none"/>
+        </w:rPr>
+      </w:pPr>
+      <w:ins w:id="305" w:author="Dylan Fair" w:date="2023-12-12T15:33:00Z">
+        <w:r>
+          <w:rPr>
+            <w:rFonts w:ascii="Arial" w:eastAsia="Times New Roman" w:hAnsi="Arial" w:cs="Arial"/>
+            <w:color w:val="000000"/>
+            <w:kern w:val="0"/>
+            <w:sz w:val="24"/>
+            <w:szCs w:val="24"/>
+            <w14:ligatures w14:val="none"/>
+          </w:rPr>
+          <w:t xml:space="preserve">TODO: Make horizontal Scroll View with snapping </w:t>
         </w:r>
         <w:r>
           <w:rPr>
@@ -4341,7 +4597,7 @@
           <w:t xml:space="preserve">and move </w:t>
         </w:r>
       </w:ins>
-      <w:ins w:id="281" w:author="Dylan Fair" w:date="2023-12-12T15:34:00Z">
+      <w:ins w:id="306" w:author="Dylan Fair" w:date="2023-12-12T15:34:00Z">
         <w:r>
           <w:rPr>
             <w:rFonts w:ascii="Arial" w:eastAsia="Times New Roman" w:hAnsi="Arial" w:cs="Arial"/>
@@ -4363,16 +4619,16 @@
           <w:numId w:val="4"/>
         </w:numPr>
         <w:rPr>
-          <w:ins w:id="282" w:author="Dylan Fair" w:date="2023-12-17T16:52:00Z"/>
-          <w:rFonts w:ascii="Arial" w:eastAsia="Times New Roman" w:hAnsi="Arial" w:cs="Arial"/>
-          <w:color w:val="000000"/>
-          <w:kern w:val="0"/>
-          <w:sz w:val="24"/>
-          <w:szCs w:val="24"/>
-          <w14:ligatures w14:val="none"/>
-        </w:rPr>
-      </w:pPr>
-      <w:ins w:id="283" w:author="Dylan Fair" w:date="2023-12-17T16:52:00Z">
+          <w:ins w:id="307" w:author="Dylan Fair" w:date="2023-12-17T16:52:00Z"/>
+          <w:rFonts w:ascii="Arial" w:eastAsia="Times New Roman" w:hAnsi="Arial" w:cs="Arial"/>
+          <w:color w:val="000000"/>
+          <w:kern w:val="0"/>
+          <w:sz w:val="24"/>
+          <w:szCs w:val="24"/>
+          <w14:ligatures w14:val="none"/>
+        </w:rPr>
+      </w:pPr>
+      <w:ins w:id="308" w:author="Dylan Fair" w:date="2023-12-17T16:52:00Z">
         <w:r>
           <w:rPr>
             <w:rFonts w:ascii="Arial" w:eastAsia="Times New Roman" w:hAnsi="Arial" w:cs="Arial"/>
@@ -4394,16 +4650,16 @@
           <w:numId w:val="4"/>
         </w:numPr>
         <w:rPr>
-          <w:ins w:id="284" w:author="Dylan Fair" w:date="2023-12-17T16:53:00Z"/>
-          <w:rFonts w:ascii="Arial" w:eastAsia="Times New Roman" w:hAnsi="Arial" w:cs="Arial"/>
-          <w:color w:val="000000"/>
-          <w:kern w:val="0"/>
-          <w:sz w:val="24"/>
-          <w:szCs w:val="24"/>
-          <w14:ligatures w14:val="none"/>
-        </w:rPr>
-      </w:pPr>
-      <w:ins w:id="285" w:author="Dylan Fair" w:date="2023-12-17T16:52:00Z">
+          <w:ins w:id="309" w:author="Dylan Fair" w:date="2023-12-17T16:53:00Z"/>
+          <w:rFonts w:ascii="Arial" w:eastAsia="Times New Roman" w:hAnsi="Arial" w:cs="Arial"/>
+          <w:color w:val="000000"/>
+          <w:kern w:val="0"/>
+          <w:sz w:val="24"/>
+          <w:szCs w:val="24"/>
+          <w14:ligatures w14:val="none"/>
+        </w:rPr>
+      </w:pPr>
+      <w:ins w:id="310" w:author="Dylan Fair" w:date="2023-12-17T16:52:00Z">
         <w:r>
           <w:rPr>
             <w:rFonts w:ascii="Arial" w:eastAsia="Times New Roman" w:hAnsi="Arial" w:cs="Arial"/>
@@ -4425,16 +4681,16 @@
           <w:numId w:val="4"/>
         </w:numPr>
         <w:rPr>
-          <w:ins w:id="286" w:author="Dylan Fair" w:date="2023-12-17T16:53:00Z"/>
-          <w:rFonts w:ascii="Arial" w:eastAsia="Times New Roman" w:hAnsi="Arial" w:cs="Arial"/>
-          <w:color w:val="000000"/>
-          <w:kern w:val="0"/>
-          <w:sz w:val="24"/>
-          <w:szCs w:val="24"/>
-          <w14:ligatures w14:val="none"/>
-        </w:rPr>
-      </w:pPr>
-      <w:ins w:id="287" w:author="Dylan Fair" w:date="2023-12-17T16:53:00Z">
+          <w:ins w:id="311" w:author="Dylan Fair" w:date="2023-12-17T16:53:00Z"/>
+          <w:rFonts w:ascii="Arial" w:eastAsia="Times New Roman" w:hAnsi="Arial" w:cs="Arial"/>
+          <w:color w:val="000000"/>
+          <w:kern w:val="0"/>
+          <w:sz w:val="24"/>
+          <w:szCs w:val="24"/>
+          <w14:ligatures w14:val="none"/>
+        </w:rPr>
+      </w:pPr>
+      <w:ins w:id="312" w:author="Dylan Fair" w:date="2023-12-17T16:53:00Z">
         <w:r>
           <w:rPr>
             <w:rFonts w:ascii="Arial" w:eastAsia="Times New Roman" w:hAnsi="Arial" w:cs="Arial"/>
@@ -4456,16 +4712,16 @@
           <w:numId w:val="4"/>
         </w:numPr>
         <w:rPr>
-          <w:ins w:id="288" w:author="Dylan Fair" w:date="2023-11-08T19:59:00Z"/>
-          <w:rFonts w:ascii="Arial" w:eastAsia="Times New Roman" w:hAnsi="Arial" w:cs="Arial"/>
-          <w:color w:val="000000"/>
-          <w:kern w:val="0"/>
-          <w:sz w:val="24"/>
-          <w:szCs w:val="24"/>
-          <w14:ligatures w14:val="none"/>
-        </w:rPr>
-      </w:pPr>
-      <w:ins w:id="289" w:author="Dylan Fair" w:date="2023-12-17T16:53:00Z">
+          <w:ins w:id="313" w:author="Dylan Fair" w:date="2023-11-08T19:59:00Z"/>
+          <w:rFonts w:ascii="Arial" w:eastAsia="Times New Roman" w:hAnsi="Arial" w:cs="Arial"/>
+          <w:color w:val="000000"/>
+          <w:kern w:val="0"/>
+          <w:sz w:val="24"/>
+          <w:szCs w:val="24"/>
+          <w14:ligatures w14:val="none"/>
+        </w:rPr>
+      </w:pPr>
+      <w:ins w:id="314" w:author="Dylan Fair" w:date="2023-12-17T16:53:00Z">
         <w:r>
           <w:rPr>
             <w:rFonts w:ascii="Arial" w:eastAsia="Times New Roman" w:hAnsi="Arial" w:cs="Arial"/>
@@ -4478,7 +4734,7 @@
           <w:t xml:space="preserve">5 hours: System overhaul (back to Design </w:t>
         </w:r>
       </w:ins>
-      <w:ins w:id="290" w:author="Dylan Fair" w:date="2023-12-17T16:54:00Z">
+      <w:ins w:id="315" w:author="Dylan Fair" w:date="2023-12-17T16:54:00Z">
         <w:r>
           <w:rPr>
             <w:rFonts w:ascii="Arial" w:eastAsia="Times New Roman" w:hAnsi="Arial" w:cs="Arial"/>
@@ -4497,7 +4753,7 @@
         <w:spacing w:after="0" w:line="240" w:lineRule="auto"/>
         <w:jc w:val="center"/>
         <w:rPr>
-          <w:del w:id="291" w:author="Dylan Fair" w:date="2023-06-03T19:27:00Z"/>
+          <w:del w:id="316" w:author="Dylan Fair" w:date="2023-06-03T19:27:00Z"/>
           <w:rFonts w:ascii="Arial" w:eastAsia="Times New Roman" w:hAnsi="Arial" w:cs="Arial"/>
           <w:color w:val="000000"/>
           <w:kern w:val="0"/>
@@ -4510,7 +4766,7 @@
         <w:spacing w:after="0" w:line="240" w:lineRule="auto"/>
         <w:ind w:firstLine="720"/>
         <w:rPr>
-          <w:ins w:id="292" w:author="Dylan Fair" w:date="2023-06-03T19:27:00Z"/>
+          <w:ins w:id="317" w:author="Dylan Fair" w:date="2023-06-03T19:27:00Z"/>
           <w:rFonts w:ascii="Arial" w:eastAsia="Times New Roman" w:hAnsi="Arial" w:cs="Arial"/>
           <w:color w:val="000000"/>
           <w:kern w:val="0"/>
@@ -4522,20 +4778,20 @@
       <w:pPr>
         <w:pStyle w:val="Heading1"/>
         <w:rPr>
-          <w:ins w:id="293" w:author="Dylan Fair" w:date="2023-09-09T23:00:00Z"/>
-        </w:rPr>
-        <w:pPrChange w:id="294" w:author="Dylan Fair" w:date="2023-12-07T13:00:00Z">
+          <w:ins w:id="318" w:author="Dylan Fair" w:date="2023-09-09T23:00:00Z"/>
+        </w:rPr>
+        <w:pPrChange w:id="319" w:author="Dylan Fair" w:date="2023-12-07T13:00:00Z">
           <w:pPr>
             <w:jc w:val="center"/>
           </w:pPr>
         </w:pPrChange>
       </w:pPr>
-      <w:ins w:id="295" w:author="Dylan Fair" w:date="2023-11-08T19:58:00Z">
+      <w:ins w:id="320" w:author="Dylan Fair" w:date="2023-11-08T19:58:00Z">
         <w:r>
           <w:br w:type="page"/>
         </w:r>
       </w:ins>
-      <w:ins w:id="296" w:author="Dylan Fair" w:date="2023-09-09T23:00:00Z">
+      <w:ins w:id="321" w:author="Dylan Fair" w:date="2023-09-09T23:00:00Z">
         <w:r>
           <w:lastRenderedPageBreak/>
           <w:t>Version 0.</w:t>
@@ -4544,12 +4800,12 @@
           <w:t>2.</w:t>
         </w:r>
       </w:ins>
-      <w:ins w:id="297" w:author="Dylan Fair" w:date="2023-09-09T23:02:00Z">
+      <w:ins w:id="322" w:author="Dylan Fair" w:date="2023-09-09T23:02:00Z">
         <w:r>
           <w:t>2</w:t>
         </w:r>
       </w:ins>
-      <w:ins w:id="298" w:author="Dylan Fair" w:date="2023-09-09T23:00:00Z">
+      <w:ins w:id="323" w:author="Dylan Fair" w:date="2023-09-09T23:00:00Z">
         <w:r>
           <w:t xml:space="preserve"> </w:t>
         </w:r>
@@ -4568,16 +4824,16 @@
           <w:numId w:val="4"/>
         </w:numPr>
         <w:rPr>
-          <w:ins w:id="299" w:author="Dylan Fair" w:date="2023-10-17T23:25:00Z"/>
-          <w:rFonts w:ascii="Arial" w:eastAsia="Times New Roman" w:hAnsi="Arial" w:cs="Arial"/>
-          <w:color w:val="000000"/>
-          <w:kern w:val="0"/>
-          <w:sz w:val="24"/>
-          <w:szCs w:val="24"/>
-          <w14:ligatures w14:val="none"/>
-        </w:rPr>
-      </w:pPr>
-      <w:ins w:id="300" w:author="Dylan Fair" w:date="2023-10-17T23:25:00Z">
+          <w:ins w:id="324" w:author="Dylan Fair" w:date="2023-10-17T23:25:00Z"/>
+          <w:rFonts w:ascii="Arial" w:eastAsia="Times New Roman" w:hAnsi="Arial" w:cs="Arial"/>
+          <w:color w:val="000000"/>
+          <w:kern w:val="0"/>
+          <w:sz w:val="24"/>
+          <w:szCs w:val="24"/>
+          <w14:ligatures w14:val="none"/>
+        </w:rPr>
+      </w:pPr>
+      <w:ins w:id="325" w:author="Dylan Fair" w:date="2023-10-17T23:25:00Z">
         <w:r>
           <w:rPr>
             <w:rFonts w:ascii="Arial" w:eastAsia="Times New Roman" w:hAnsi="Arial" w:cs="Arial"/>
@@ -4599,15 +4855,15 @@
           <w:numId w:val="4"/>
         </w:numPr>
         <w:rPr>
-          <w:ins w:id="301" w:author="Dylan Fair" w:date="2023-10-17T23:25:00Z"/>
-          <w:rFonts w:ascii="Arial" w:eastAsia="Times New Roman" w:hAnsi="Arial" w:cs="Arial"/>
-          <w:color w:val="000000"/>
-          <w:kern w:val="0"/>
-          <w:sz w:val="24"/>
-          <w:szCs w:val="24"/>
-          <w14:ligatures w14:val="none"/>
-        </w:rPr>
-        <w:pPrChange w:id="302" w:author="Dylan Fair" w:date="2023-10-17T23:25:00Z">
+          <w:ins w:id="326" w:author="Dylan Fair" w:date="2023-10-17T23:25:00Z"/>
+          <w:rFonts w:ascii="Arial" w:eastAsia="Times New Roman" w:hAnsi="Arial" w:cs="Arial"/>
+          <w:color w:val="000000"/>
+          <w:kern w:val="0"/>
+          <w:sz w:val="24"/>
+          <w:szCs w:val="24"/>
+          <w14:ligatures w14:val="none"/>
+        </w:rPr>
+        <w:pPrChange w:id="327" w:author="Dylan Fair" w:date="2023-10-17T23:25:00Z">
           <w:pPr>
             <w:pStyle w:val="ListParagraph"/>
             <w:numPr>
@@ -4617,7 +4873,7 @@
           </w:pPr>
         </w:pPrChange>
       </w:pPr>
-      <w:ins w:id="303" w:author="Dylan Fair" w:date="2023-10-17T23:25:00Z">
+      <w:ins w:id="328" w:author="Dylan Fair" w:date="2023-10-17T23:25:00Z">
         <w:r>
           <w:rPr>
             <w:rFonts w:ascii="Arial" w:eastAsia="Times New Roman" w:hAnsi="Arial" w:cs="Arial"/>
@@ -4639,16 +4895,16 @@
           <w:numId w:val="4"/>
         </w:numPr>
         <w:rPr>
-          <w:ins w:id="304" w:author="Dylan Fair" w:date="2023-09-09T23:02:00Z"/>
-          <w:rFonts w:ascii="Arial" w:eastAsia="Times New Roman" w:hAnsi="Arial" w:cs="Arial"/>
-          <w:color w:val="000000"/>
-          <w:kern w:val="0"/>
-          <w:sz w:val="24"/>
-          <w:szCs w:val="24"/>
-          <w14:ligatures w14:val="none"/>
-        </w:rPr>
-      </w:pPr>
-      <w:ins w:id="305" w:author="Dylan Fair" w:date="2023-09-09T23:00:00Z">
+          <w:ins w:id="329" w:author="Dylan Fair" w:date="2023-09-09T23:02:00Z"/>
+          <w:rFonts w:ascii="Arial" w:eastAsia="Times New Roman" w:hAnsi="Arial" w:cs="Arial"/>
+          <w:color w:val="000000"/>
+          <w:kern w:val="0"/>
+          <w:sz w:val="24"/>
+          <w:szCs w:val="24"/>
+          <w14:ligatures w14:val="none"/>
+        </w:rPr>
+      </w:pPr>
+      <w:ins w:id="330" w:author="Dylan Fair" w:date="2023-09-09T23:00:00Z">
         <w:r>
           <w:rPr>
             <w:rFonts w:ascii="Arial" w:eastAsia="Times New Roman" w:hAnsi="Arial" w:cs="Arial"/>
@@ -4661,7 +4917,7 @@
           <w:t>9/</w:t>
         </w:r>
       </w:ins>
-      <w:ins w:id="306" w:author="Dylan Fair" w:date="2023-09-11T22:45:00Z">
+      <w:ins w:id="331" w:author="Dylan Fair" w:date="2023-09-11T22:45:00Z">
         <w:r>
           <w:rPr>
             <w:rFonts w:ascii="Arial" w:eastAsia="Times New Roman" w:hAnsi="Arial" w:cs="Arial"/>
@@ -4674,7 +4930,7 @@
           <w:t>11</w:t>
         </w:r>
       </w:ins>
-      <w:ins w:id="307" w:author="Dylan Fair" w:date="2023-09-09T23:00:00Z">
+      <w:ins w:id="332" w:author="Dylan Fair" w:date="2023-09-09T23:00:00Z">
         <w:r>
           <w:rPr>
             <w:rFonts w:ascii="Arial" w:eastAsia="Times New Roman" w:hAnsi="Arial" w:cs="Arial"/>
@@ -4696,16 +4952,16 @@
           <w:numId w:val="4"/>
         </w:numPr>
         <w:rPr>
-          <w:ins w:id="308" w:author="Dylan Fair" w:date="2023-09-09T23:02:00Z"/>
-          <w:rFonts w:ascii="Arial" w:eastAsia="Times New Roman" w:hAnsi="Arial" w:cs="Arial"/>
-          <w:color w:val="000000"/>
-          <w:kern w:val="0"/>
-          <w:sz w:val="24"/>
-          <w:szCs w:val="24"/>
-          <w14:ligatures w14:val="none"/>
-        </w:rPr>
-      </w:pPr>
-      <w:ins w:id="309" w:author="Dylan Fair" w:date="2023-09-11T22:45:00Z">
+          <w:ins w:id="333" w:author="Dylan Fair" w:date="2023-09-09T23:02:00Z"/>
+          <w:rFonts w:ascii="Arial" w:eastAsia="Times New Roman" w:hAnsi="Arial" w:cs="Arial"/>
+          <w:color w:val="000000"/>
+          <w:kern w:val="0"/>
+          <w:sz w:val="24"/>
+          <w:szCs w:val="24"/>
+          <w14:ligatures w14:val="none"/>
+        </w:rPr>
+      </w:pPr>
+      <w:ins w:id="334" w:author="Dylan Fair" w:date="2023-09-11T22:45:00Z">
         <w:r>
           <w:rPr>
             <w:rFonts w:ascii="Arial" w:eastAsia="Times New Roman" w:hAnsi="Arial" w:cs="Arial"/>
@@ -4718,7 +4974,7 @@
           <w:t xml:space="preserve">0:30: </w:t>
         </w:r>
       </w:ins>
-      <w:ins w:id="310" w:author="Dylan Fair" w:date="2023-09-11T22:48:00Z">
+      <w:ins w:id="335" w:author="Dylan Fair" w:date="2023-09-11T22:48:00Z">
         <w:r>
           <w:rPr>
             <w:rFonts w:ascii="Arial" w:eastAsia="Times New Roman" w:hAnsi="Arial" w:cs="Arial"/>
@@ -4731,7 +4987,7 @@
           <w:t xml:space="preserve">Update </w:t>
         </w:r>
       </w:ins>
-      <w:ins w:id="311" w:author="Dylan Fair" w:date="2023-09-11T22:49:00Z">
+      <w:ins w:id="336" w:author="Dylan Fair" w:date="2023-09-11T22:49:00Z">
         <w:r>
           <w:rPr>
             <w:rFonts w:ascii="Arial" w:eastAsia="Times New Roman" w:hAnsi="Arial" w:cs="Arial"/>
@@ -4748,9 +5004,9 @@
     <w:p>
       <w:pPr>
         <w:rPr>
-          <w:ins w:id="312" w:author="Dylan Fair" w:date="2023-12-07T13:01:00Z"/>
-        </w:rPr>
-        <w:pPrChange w:id="313" w:author="Dylan Fair" w:date="2023-12-07T13:01:00Z">
+          <w:ins w:id="337" w:author="Dylan Fair" w:date="2023-12-07T13:01:00Z"/>
+        </w:rPr>
+        <w:pPrChange w:id="338" w:author="Dylan Fair" w:date="2023-12-07T13:01:00Z">
           <w:pPr>
             <w:pStyle w:val="Heading1"/>
           </w:pPr>
@@ -4761,15 +5017,15 @@
       <w:pPr>
         <w:pStyle w:val="Heading1"/>
         <w:rPr>
-          <w:ins w:id="314" w:author="Dylan Fair" w:date="2023-07-21T14:11:00Z"/>
-        </w:rPr>
-        <w:pPrChange w:id="315" w:author="Dylan Fair" w:date="2023-12-07T13:01:00Z">
+          <w:ins w:id="339" w:author="Dylan Fair" w:date="2023-07-21T14:11:00Z"/>
+        </w:rPr>
+        <w:pPrChange w:id="340" w:author="Dylan Fair" w:date="2023-12-07T13:01:00Z">
           <w:pPr>
             <w:jc w:val="center"/>
           </w:pPr>
         </w:pPrChange>
       </w:pPr>
-      <w:ins w:id="316" w:author="Dylan Fair" w:date="2023-07-21T14:11:00Z">
+      <w:ins w:id="341" w:author="Dylan Fair" w:date="2023-07-21T14:11:00Z">
         <w:r>
           <w:t>Version 0.</w:t>
         </w:r>
@@ -4777,12 +5033,12 @@
           <w:t>2.</w:t>
         </w:r>
       </w:ins>
-      <w:ins w:id="317" w:author="Dylan Fair" w:date="2023-07-21T14:12:00Z">
+      <w:ins w:id="342" w:author="Dylan Fair" w:date="2023-07-21T14:12:00Z">
         <w:r>
           <w:t>1</w:t>
         </w:r>
       </w:ins>
-      <w:ins w:id="318" w:author="Dylan Fair" w:date="2023-07-21T14:11:00Z">
+      <w:ins w:id="343" w:author="Dylan Fair" w:date="2023-07-21T14:11:00Z">
         <w:r>
           <w:t xml:space="preserve"> </w:t>
         </w:r>
@@ -4801,16 +5057,16 @@
           <w:numId w:val="4"/>
         </w:numPr>
         <w:rPr>
-          <w:ins w:id="319" w:author="Dylan Fair" w:date="2023-09-09T22:59:00Z"/>
-          <w:rFonts w:ascii="Arial" w:eastAsia="Times New Roman" w:hAnsi="Arial" w:cs="Arial"/>
-          <w:color w:val="000000"/>
-          <w:kern w:val="0"/>
-          <w:sz w:val="24"/>
-          <w:szCs w:val="24"/>
-          <w14:ligatures w14:val="none"/>
-        </w:rPr>
-      </w:pPr>
-      <w:ins w:id="320" w:author="Dylan Fair" w:date="2023-09-09T22:59:00Z">
+          <w:ins w:id="344" w:author="Dylan Fair" w:date="2023-09-09T22:59:00Z"/>
+          <w:rFonts w:ascii="Arial" w:eastAsia="Times New Roman" w:hAnsi="Arial" w:cs="Arial"/>
+          <w:color w:val="000000"/>
+          <w:kern w:val="0"/>
+          <w:sz w:val="24"/>
+          <w:szCs w:val="24"/>
+          <w14:ligatures w14:val="none"/>
+        </w:rPr>
+      </w:pPr>
+      <w:ins w:id="345" w:author="Dylan Fair" w:date="2023-09-09T22:59:00Z">
         <w:r>
           <w:rPr>
             <w:rFonts w:ascii="Arial" w:eastAsia="Times New Roman" w:hAnsi="Arial" w:cs="Arial"/>
@@ -4832,16 +5088,16 @@
           <w:numId w:val="4"/>
         </w:numPr>
         <w:rPr>
-          <w:ins w:id="321" w:author="Dylan Fair" w:date="2023-09-09T23:02:00Z"/>
-          <w:rFonts w:ascii="Arial" w:eastAsia="Times New Roman" w:hAnsi="Arial" w:cs="Arial"/>
-          <w:color w:val="000000"/>
-          <w:kern w:val="0"/>
-          <w:sz w:val="24"/>
-          <w:szCs w:val="24"/>
-          <w14:ligatures w14:val="none"/>
-        </w:rPr>
-      </w:pPr>
-      <w:ins w:id="322" w:author="Dylan Fair" w:date="2023-09-09T23:03:00Z">
+          <w:ins w:id="346" w:author="Dylan Fair" w:date="2023-09-09T23:02:00Z"/>
+          <w:rFonts w:ascii="Arial" w:eastAsia="Times New Roman" w:hAnsi="Arial" w:cs="Arial"/>
+          <w:color w:val="000000"/>
+          <w:kern w:val="0"/>
+          <w:sz w:val="24"/>
+          <w:szCs w:val="24"/>
+          <w14:ligatures w14:val="none"/>
+        </w:rPr>
+      </w:pPr>
+      <w:ins w:id="347" w:author="Dylan Fair" w:date="2023-09-09T23:03:00Z">
         <w:r>
           <w:rPr>
             <w:rFonts w:ascii="Arial" w:eastAsia="Times New Roman" w:hAnsi="Arial" w:cs="Arial"/>
@@ -4854,7 +5110,7 @@
           <w:t>1</w:t>
         </w:r>
       </w:ins>
-      <w:ins w:id="323" w:author="Dylan Fair" w:date="2023-09-09T22:59:00Z">
+      <w:ins w:id="348" w:author="Dylan Fair" w:date="2023-09-09T22:59:00Z">
         <w:r>
           <w:rPr>
             <w:rFonts w:ascii="Arial" w:eastAsia="Times New Roman" w:hAnsi="Arial" w:cs="Arial"/>
@@ -4867,7 +5123,7 @@
           <w:t>:00</w:t>
         </w:r>
       </w:ins>
-      <w:ins w:id="324" w:author="Dylan Fair" w:date="2023-09-09T23:00:00Z">
+      <w:ins w:id="349" w:author="Dylan Fair" w:date="2023-09-09T23:00:00Z">
         <w:r>
           <w:rPr>
             <w:rFonts w:ascii="Arial" w:eastAsia="Times New Roman" w:hAnsi="Arial" w:cs="Arial"/>
@@ -4889,15 +5145,15 @@
           <w:numId w:val="4"/>
         </w:numPr>
         <w:rPr>
-          <w:ins w:id="325" w:author="Dylan Fair" w:date="2023-09-09T22:59:00Z"/>
-          <w:rFonts w:ascii="Arial" w:eastAsia="Times New Roman" w:hAnsi="Arial" w:cs="Arial"/>
-          <w:color w:val="000000"/>
-          <w:kern w:val="0"/>
-          <w:sz w:val="24"/>
-          <w:szCs w:val="24"/>
-          <w14:ligatures w14:val="none"/>
-        </w:rPr>
-        <w:pPrChange w:id="326" w:author="Dylan Fair" w:date="2023-09-09T22:59:00Z">
+          <w:ins w:id="350" w:author="Dylan Fair" w:date="2023-09-09T22:59:00Z"/>
+          <w:rFonts w:ascii="Arial" w:eastAsia="Times New Roman" w:hAnsi="Arial" w:cs="Arial"/>
+          <w:color w:val="000000"/>
+          <w:kern w:val="0"/>
+          <w:sz w:val="24"/>
+          <w:szCs w:val="24"/>
+          <w14:ligatures w14:val="none"/>
+        </w:rPr>
+        <w:pPrChange w:id="351" w:author="Dylan Fair" w:date="2023-09-09T22:59:00Z">
           <w:pPr>
             <w:pStyle w:val="ListParagraph"/>
             <w:numPr>
@@ -4907,7 +5163,7 @@
           </w:pPr>
         </w:pPrChange>
       </w:pPr>
-      <w:ins w:id="327" w:author="Dylan Fair" w:date="2023-09-09T23:02:00Z">
+      <w:ins w:id="352" w:author="Dylan Fair" w:date="2023-09-09T23:02:00Z">
         <w:r>
           <w:rPr>
             <w:rFonts w:ascii="Arial" w:eastAsia="Times New Roman" w:hAnsi="Arial" w:cs="Arial"/>
@@ -4920,7 +5176,7 @@
           <w:t>1:00 Applied minor formatting cor</w:t>
         </w:r>
       </w:ins>
-      <w:ins w:id="328" w:author="Dylan Fair" w:date="2023-09-09T23:03:00Z">
+      <w:ins w:id="353" w:author="Dylan Fair" w:date="2023-09-09T23:03:00Z">
         <w:r>
           <w:rPr>
             <w:rFonts w:ascii="Arial" w:eastAsia="Times New Roman" w:hAnsi="Arial" w:cs="Arial"/>
@@ -4942,16 +5198,16 @@
           <w:numId w:val="4"/>
         </w:numPr>
         <w:rPr>
-          <w:ins w:id="329" w:author="Dylan Fair" w:date="2023-09-09T22:59:00Z"/>
-          <w:rFonts w:ascii="Arial" w:eastAsia="Times New Roman" w:hAnsi="Arial" w:cs="Arial"/>
-          <w:color w:val="000000"/>
-          <w:kern w:val="0"/>
-          <w:sz w:val="24"/>
-          <w:szCs w:val="24"/>
-          <w14:ligatures w14:val="none"/>
-        </w:rPr>
-      </w:pPr>
-      <w:ins w:id="330" w:author="Dylan Fair" w:date="2023-09-09T22:59:00Z">
+          <w:ins w:id="354" w:author="Dylan Fair" w:date="2023-09-09T22:59:00Z"/>
+          <w:rFonts w:ascii="Arial" w:eastAsia="Times New Roman" w:hAnsi="Arial" w:cs="Arial"/>
+          <w:color w:val="000000"/>
+          <w:kern w:val="0"/>
+          <w:sz w:val="24"/>
+          <w:szCs w:val="24"/>
+          <w14:ligatures w14:val="none"/>
+        </w:rPr>
+      </w:pPr>
+      <w:ins w:id="355" w:author="Dylan Fair" w:date="2023-09-09T22:59:00Z">
         <w:r>
           <w:rPr>
             <w:rFonts w:ascii="Arial" w:eastAsia="Times New Roman" w:hAnsi="Arial" w:cs="Arial"/>
@@ -4973,20 +5229,20 @@
           <w:numId w:val="4"/>
         </w:numPr>
         <w:rPr>
-          <w:ins w:id="331" w:author="Dylan Fair" w:date="2023-09-09T22:59:00Z"/>
-          <w:rFonts w:ascii="Arial" w:eastAsia="Times New Roman" w:hAnsi="Arial" w:cs="Arial"/>
-          <w:color w:val="000000"/>
-          <w:kern w:val="0"/>
-          <w:sz w:val="24"/>
-          <w:szCs w:val="24"/>
-          <w14:ligatures w14:val="none"/>
-          <w:rPrChange w:id="332" w:author="Dylan Fair" w:date="2023-09-09T22:59:00Z">
+          <w:ins w:id="356" w:author="Dylan Fair" w:date="2023-09-09T22:59:00Z"/>
+          <w:rFonts w:ascii="Arial" w:eastAsia="Times New Roman" w:hAnsi="Arial" w:cs="Arial"/>
+          <w:color w:val="000000"/>
+          <w:kern w:val="0"/>
+          <w:sz w:val="24"/>
+          <w:szCs w:val="24"/>
+          <w14:ligatures w14:val="none"/>
+          <w:rPrChange w:id="357" w:author="Dylan Fair" w:date="2023-09-09T22:59:00Z">
             <w:rPr>
-              <w:ins w:id="333" w:author="Dylan Fair" w:date="2023-09-09T22:59:00Z"/>
+              <w:ins w:id="358" w:author="Dylan Fair" w:date="2023-09-09T22:59:00Z"/>
             </w:rPr>
           </w:rPrChange>
         </w:rPr>
-        <w:pPrChange w:id="334" w:author="Dylan Fair" w:date="2023-09-09T22:59:00Z">
+        <w:pPrChange w:id="359" w:author="Dylan Fair" w:date="2023-09-09T22:59:00Z">
           <w:pPr>
             <w:pStyle w:val="ListParagraph"/>
             <w:numPr>
@@ -4996,7 +5252,7 @@
           </w:pPr>
         </w:pPrChange>
       </w:pPr>
-      <w:ins w:id="335" w:author="Dylan Fair" w:date="2023-09-09T22:59:00Z">
+      <w:ins w:id="360" w:author="Dylan Fair" w:date="2023-09-09T22:59:00Z">
         <w:r>
           <w:rPr>
             <w:rFonts w:ascii="Arial" w:eastAsia="Times New Roman" w:hAnsi="Arial" w:cs="Arial"/>
@@ -5018,16 +5274,16 @@
           <w:numId w:val="4"/>
         </w:numPr>
         <w:rPr>
-          <w:ins w:id="336" w:author="Dylan Fair" w:date="2023-07-21T14:11:00Z"/>
-          <w:rFonts w:ascii="Arial" w:eastAsia="Times New Roman" w:hAnsi="Arial" w:cs="Arial"/>
-          <w:color w:val="000000"/>
-          <w:kern w:val="0"/>
-          <w:sz w:val="24"/>
-          <w:szCs w:val="24"/>
-          <w14:ligatures w14:val="none"/>
-        </w:rPr>
-      </w:pPr>
-      <w:ins w:id="337" w:author="Dylan Fair" w:date="2023-08-24T12:52:00Z">
+          <w:ins w:id="361" w:author="Dylan Fair" w:date="2023-07-21T14:11:00Z"/>
+          <w:rFonts w:ascii="Arial" w:eastAsia="Times New Roman" w:hAnsi="Arial" w:cs="Arial"/>
+          <w:color w:val="000000"/>
+          <w:kern w:val="0"/>
+          <w:sz w:val="24"/>
+          <w:szCs w:val="24"/>
+          <w14:ligatures w14:val="none"/>
+        </w:rPr>
+      </w:pPr>
+      <w:ins w:id="362" w:author="Dylan Fair" w:date="2023-08-24T12:52:00Z">
         <w:r>
           <w:rPr>
             <w:rFonts w:ascii="Arial" w:eastAsia="Times New Roman" w:hAnsi="Arial" w:cs="Arial"/>
@@ -5040,7 +5296,7 @@
           <w:t>08/13</w:t>
         </w:r>
       </w:ins>
-      <w:ins w:id="338" w:author="Dylan Fair" w:date="2023-07-21T14:11:00Z">
+      <w:ins w:id="363" w:author="Dylan Fair" w:date="2023-07-21T14:11:00Z">
         <w:r>
           <w:rPr>
             <w:rFonts w:ascii="Arial" w:eastAsia="Times New Roman" w:hAnsi="Arial" w:cs="Arial"/>
@@ -5062,16 +5318,16 @@
           <w:numId w:val="4"/>
         </w:numPr>
         <w:rPr>
-          <w:ins w:id="339" w:author="Dylan Fair" w:date="2023-08-24T12:53:00Z"/>
-          <w:rFonts w:ascii="Arial" w:eastAsia="Times New Roman" w:hAnsi="Arial" w:cs="Arial"/>
-          <w:color w:val="000000"/>
-          <w:kern w:val="0"/>
-          <w:sz w:val="24"/>
-          <w:szCs w:val="24"/>
-          <w14:ligatures w14:val="none"/>
-        </w:rPr>
-      </w:pPr>
-      <w:ins w:id="340" w:author="Dylan Fair" w:date="2023-08-24T12:52:00Z">
+          <w:ins w:id="364" w:author="Dylan Fair" w:date="2023-08-24T12:53:00Z"/>
+          <w:rFonts w:ascii="Arial" w:eastAsia="Times New Roman" w:hAnsi="Arial" w:cs="Arial"/>
+          <w:color w:val="000000"/>
+          <w:kern w:val="0"/>
+          <w:sz w:val="24"/>
+          <w:szCs w:val="24"/>
+          <w14:ligatures w14:val="none"/>
+        </w:rPr>
+      </w:pPr>
+      <w:ins w:id="365" w:author="Dylan Fair" w:date="2023-08-24T12:52:00Z">
         <w:r>
           <w:rPr>
             <w:rFonts w:ascii="Arial" w:eastAsia="Times New Roman" w:hAnsi="Arial" w:cs="Arial"/>
@@ -5084,7 +5340,7 @@
           <w:t>6</w:t>
         </w:r>
       </w:ins>
-      <w:ins w:id="341" w:author="Dylan Fair" w:date="2023-07-21T14:12:00Z">
+      <w:ins w:id="366" w:author="Dylan Fair" w:date="2023-07-21T14:12:00Z">
         <w:r>
           <w:rPr>
             <w:rFonts w:ascii="Arial" w:eastAsia="Times New Roman" w:hAnsi="Arial" w:cs="Arial"/>
@@ -5097,7 +5353,7 @@
           <w:t>:</w:t>
         </w:r>
       </w:ins>
-      <w:ins w:id="342" w:author="Dylan Fair" w:date="2023-08-24T12:52:00Z">
+      <w:ins w:id="367" w:author="Dylan Fair" w:date="2023-08-24T12:52:00Z">
         <w:r>
           <w:rPr>
             <w:rFonts w:ascii="Arial" w:eastAsia="Times New Roman" w:hAnsi="Arial" w:cs="Arial"/>
@@ -5110,7 +5366,7 @@
           <w:t>00</w:t>
         </w:r>
       </w:ins>
-      <w:ins w:id="343" w:author="Dylan Fair" w:date="2023-07-21T14:12:00Z">
+      <w:ins w:id="368" w:author="Dylan Fair" w:date="2023-07-21T14:12:00Z">
         <w:r>
           <w:rPr>
             <w:rFonts w:ascii="Arial" w:eastAsia="Times New Roman" w:hAnsi="Arial" w:cs="Arial"/>
@@ -5123,7 +5379,7 @@
           <w:t xml:space="preserve"> </w:t>
         </w:r>
       </w:ins>
-      <w:ins w:id="344" w:author="Dylan Fair" w:date="2023-08-24T12:52:00Z">
+      <w:ins w:id="369" w:author="Dylan Fair" w:date="2023-08-24T12:52:00Z">
         <w:r>
           <w:rPr>
             <w:rFonts w:ascii="Arial" w:eastAsia="Times New Roman" w:hAnsi="Arial" w:cs="Arial"/>
@@ -5136,50 +5392,26 @@
           <w:t>Playtest with</w:t>
         </w:r>
       </w:ins>
-      <w:ins w:id="345" w:author="Dylan Fair" w:date="2023-08-24T12:53:00Z">
-        <w:r>
-          <w:rPr>
-            <w:rFonts w:ascii="Arial" w:eastAsia="Times New Roman" w:hAnsi="Arial" w:cs="Arial"/>
-            <w:color w:val="000000"/>
-            <w:kern w:val="0"/>
-            <w:sz w:val="24"/>
-            <w:szCs w:val="24"/>
-            <w14:ligatures w14:val="none"/>
-          </w:rPr>
-          <w:t xml:space="preserve"> 5 people. 10 people </w:t>
-        </w:r>
-        <w:proofErr w:type="gramStart"/>
-        <w:r>
-          <w:rPr>
-            <w:rFonts w:ascii="Arial" w:eastAsia="Times New Roman" w:hAnsi="Arial" w:cs="Arial"/>
-            <w:color w:val="000000"/>
-            <w:kern w:val="0"/>
-            <w:sz w:val="24"/>
-            <w:szCs w:val="24"/>
-            <w14:ligatures w14:val="none"/>
-          </w:rPr>
-          <w:t>partook</w:t>
-        </w:r>
-        <w:proofErr w:type="gramEnd"/>
-        <w:r>
-          <w:rPr>
-            <w:rFonts w:ascii="Arial" w:eastAsia="Times New Roman" w:hAnsi="Arial" w:cs="Arial"/>
-            <w:color w:val="000000"/>
-            <w:kern w:val="0"/>
-            <w:sz w:val="24"/>
-            <w:szCs w:val="24"/>
-            <w14:ligatures w14:val="none"/>
-          </w:rPr>
-          <w:t xml:space="preserve"> in character creation. </w:t>
-        </w:r>
-      </w:ins>
-    </w:p>
-    <w:p>
-      <w:pPr>
-        <w:rPr>
-          <w:ins w:id="346" w:author="Dylan Fair" w:date="2023-12-07T13:01:00Z"/>
-        </w:rPr>
-        <w:pPrChange w:id="347" w:author="Dylan Fair" w:date="2023-12-07T13:01:00Z">
+      <w:ins w:id="370" w:author="Dylan Fair" w:date="2023-08-24T12:53:00Z">
+        <w:r>
+          <w:rPr>
+            <w:rFonts w:ascii="Arial" w:eastAsia="Times New Roman" w:hAnsi="Arial" w:cs="Arial"/>
+            <w:color w:val="000000"/>
+            <w:kern w:val="0"/>
+            <w:sz w:val="24"/>
+            <w:szCs w:val="24"/>
+            <w14:ligatures w14:val="none"/>
+          </w:rPr>
+          <w:t xml:space="preserve"> 5 people. 10 people partook in character creation. </w:t>
+        </w:r>
+      </w:ins>
+    </w:p>
+    <w:p>
+      <w:pPr>
+        <w:rPr>
+          <w:ins w:id="371" w:author="Dylan Fair" w:date="2023-12-07T13:01:00Z"/>
+        </w:rPr>
+        <w:pPrChange w:id="372" w:author="Dylan Fair" w:date="2023-12-07T13:01:00Z">
           <w:pPr>
             <w:pStyle w:val="Heading1"/>
           </w:pPr>
@@ -5190,15 +5422,15 @@
       <w:pPr>
         <w:pStyle w:val="Heading1"/>
         <w:rPr>
-          <w:ins w:id="348" w:author="Dylan Fair" w:date="2023-07-14T22:35:00Z"/>
-        </w:rPr>
-        <w:pPrChange w:id="349" w:author="Dylan Fair" w:date="2023-12-07T13:01:00Z">
+          <w:ins w:id="373" w:author="Dylan Fair" w:date="2023-07-14T22:35:00Z"/>
+        </w:rPr>
+        <w:pPrChange w:id="374" w:author="Dylan Fair" w:date="2023-12-07T13:01:00Z">
           <w:pPr>
             <w:jc w:val="center"/>
           </w:pPr>
         </w:pPrChange>
       </w:pPr>
-      <w:ins w:id="350" w:author="Dylan Fair" w:date="2023-07-14T22:35:00Z">
+      <w:ins w:id="375" w:author="Dylan Fair" w:date="2023-07-14T22:35:00Z">
         <w:r>
           <w:t>Version 0.</w:t>
         </w:r>
@@ -5223,16 +5455,16 @@
           <w:numId w:val="4"/>
         </w:numPr>
         <w:rPr>
-          <w:ins w:id="351" w:author="Dylan Fair" w:date="2023-07-21T14:10:00Z"/>
-          <w:rFonts w:ascii="Arial" w:eastAsia="Times New Roman" w:hAnsi="Arial" w:cs="Arial"/>
-          <w:color w:val="000000"/>
-          <w:kern w:val="0"/>
-          <w:sz w:val="24"/>
-          <w:szCs w:val="24"/>
-          <w14:ligatures w14:val="none"/>
-        </w:rPr>
-      </w:pPr>
-      <w:ins w:id="352" w:author="Dylan Fair" w:date="2023-07-21T14:10:00Z">
+          <w:ins w:id="376" w:author="Dylan Fair" w:date="2023-07-21T14:10:00Z"/>
+          <w:rFonts w:ascii="Arial" w:eastAsia="Times New Roman" w:hAnsi="Arial" w:cs="Arial"/>
+          <w:color w:val="000000"/>
+          <w:kern w:val="0"/>
+          <w:sz w:val="24"/>
+          <w:szCs w:val="24"/>
+          <w14:ligatures w14:val="none"/>
+        </w:rPr>
+      </w:pPr>
+      <w:ins w:id="377" w:author="Dylan Fair" w:date="2023-07-21T14:10:00Z">
         <w:r>
           <w:rPr>
             <w:rFonts w:ascii="Arial" w:eastAsia="Times New Roman" w:hAnsi="Arial" w:cs="Arial"/>
@@ -5254,15 +5486,15 @@
           <w:numId w:val="4"/>
         </w:numPr>
         <w:rPr>
-          <w:ins w:id="353" w:author="Dylan Fair" w:date="2023-07-21T14:10:00Z"/>
-          <w:rFonts w:ascii="Arial" w:eastAsia="Times New Roman" w:hAnsi="Arial" w:cs="Arial"/>
-          <w:color w:val="000000"/>
-          <w:kern w:val="0"/>
-          <w:sz w:val="24"/>
-          <w:szCs w:val="24"/>
-          <w14:ligatures w14:val="none"/>
-        </w:rPr>
-        <w:pPrChange w:id="354" w:author="Dylan Fair" w:date="2023-07-21T14:10:00Z">
+          <w:ins w:id="378" w:author="Dylan Fair" w:date="2023-07-21T14:10:00Z"/>
+          <w:rFonts w:ascii="Arial" w:eastAsia="Times New Roman" w:hAnsi="Arial" w:cs="Arial"/>
+          <w:color w:val="000000"/>
+          <w:kern w:val="0"/>
+          <w:sz w:val="24"/>
+          <w:szCs w:val="24"/>
+          <w14:ligatures w14:val="none"/>
+        </w:rPr>
+        <w:pPrChange w:id="379" w:author="Dylan Fair" w:date="2023-07-21T14:10:00Z">
           <w:pPr>
             <w:pStyle w:val="ListParagraph"/>
             <w:numPr>
@@ -5272,7 +5504,7 @@
           </w:pPr>
         </w:pPrChange>
       </w:pPr>
-      <w:ins w:id="355" w:author="Dylan Fair" w:date="2023-07-21T14:10:00Z">
+      <w:ins w:id="380" w:author="Dylan Fair" w:date="2023-07-21T14:10:00Z">
         <w:r>
           <w:rPr>
             <w:rFonts w:ascii="Arial" w:eastAsia="Times New Roman" w:hAnsi="Arial" w:cs="Arial"/>
@@ -5294,16 +5526,16 @@
           <w:numId w:val="4"/>
         </w:numPr>
         <w:rPr>
-          <w:ins w:id="356" w:author="Dylan Fair" w:date="2023-07-18T01:56:00Z"/>
-          <w:rFonts w:ascii="Arial" w:eastAsia="Times New Roman" w:hAnsi="Arial" w:cs="Arial"/>
-          <w:color w:val="000000"/>
-          <w:kern w:val="0"/>
-          <w:sz w:val="24"/>
-          <w:szCs w:val="24"/>
-          <w14:ligatures w14:val="none"/>
-        </w:rPr>
-      </w:pPr>
-      <w:ins w:id="357" w:author="Dylan Fair" w:date="2023-07-18T01:56:00Z">
+          <w:ins w:id="381" w:author="Dylan Fair" w:date="2023-07-18T01:56:00Z"/>
+          <w:rFonts w:ascii="Arial" w:eastAsia="Times New Roman" w:hAnsi="Arial" w:cs="Arial"/>
+          <w:color w:val="000000"/>
+          <w:kern w:val="0"/>
+          <w:sz w:val="24"/>
+          <w:szCs w:val="24"/>
+          <w14:ligatures w14:val="none"/>
+        </w:rPr>
+      </w:pPr>
+      <w:ins w:id="382" w:author="Dylan Fair" w:date="2023-07-18T01:56:00Z">
         <w:r>
           <w:rPr>
             <w:rFonts w:ascii="Arial" w:eastAsia="Times New Roman" w:hAnsi="Arial" w:cs="Arial"/>
@@ -5325,15 +5557,15 @@
           <w:numId w:val="4"/>
         </w:numPr>
         <w:rPr>
-          <w:ins w:id="358" w:author="Dylan Fair" w:date="2023-07-18T01:56:00Z"/>
-          <w:rFonts w:ascii="Arial" w:eastAsia="Times New Roman" w:hAnsi="Arial" w:cs="Arial"/>
-          <w:color w:val="000000"/>
-          <w:kern w:val="0"/>
-          <w:sz w:val="24"/>
-          <w:szCs w:val="24"/>
-          <w14:ligatures w14:val="none"/>
-        </w:rPr>
-        <w:pPrChange w:id="359" w:author="Dylan Fair" w:date="2023-07-18T01:56:00Z">
+          <w:ins w:id="383" w:author="Dylan Fair" w:date="2023-07-18T01:56:00Z"/>
+          <w:rFonts w:ascii="Arial" w:eastAsia="Times New Roman" w:hAnsi="Arial" w:cs="Arial"/>
+          <w:color w:val="000000"/>
+          <w:kern w:val="0"/>
+          <w:sz w:val="24"/>
+          <w:szCs w:val="24"/>
+          <w14:ligatures w14:val="none"/>
+        </w:rPr>
+        <w:pPrChange w:id="384" w:author="Dylan Fair" w:date="2023-07-18T01:56:00Z">
           <w:pPr>
             <w:pStyle w:val="ListParagraph"/>
             <w:numPr>
@@ -5343,7 +5575,7 @@
           </w:pPr>
         </w:pPrChange>
       </w:pPr>
-      <w:ins w:id="360" w:author="Dylan Fair" w:date="2023-07-18T01:56:00Z">
+      <w:ins w:id="385" w:author="Dylan Fair" w:date="2023-07-18T01:56:00Z">
         <w:r>
           <w:rPr>
             <w:rFonts w:ascii="Arial" w:eastAsia="Times New Roman" w:hAnsi="Arial" w:cs="Arial"/>
@@ -5365,16 +5597,16 @@
           <w:numId w:val="4"/>
         </w:numPr>
         <w:rPr>
-          <w:ins w:id="361" w:author="Dylan Fair" w:date="2023-07-14T22:36:00Z"/>
-          <w:rFonts w:ascii="Arial" w:eastAsia="Times New Roman" w:hAnsi="Arial" w:cs="Arial"/>
-          <w:color w:val="000000"/>
-          <w:kern w:val="0"/>
-          <w:sz w:val="24"/>
-          <w:szCs w:val="24"/>
-          <w14:ligatures w14:val="none"/>
-        </w:rPr>
-      </w:pPr>
-      <w:ins w:id="362" w:author="Dylan Fair" w:date="2023-07-14T22:36:00Z">
+          <w:ins w:id="386" w:author="Dylan Fair" w:date="2023-07-14T22:36:00Z"/>
+          <w:rFonts w:ascii="Arial" w:eastAsia="Times New Roman" w:hAnsi="Arial" w:cs="Arial"/>
+          <w:color w:val="000000"/>
+          <w:kern w:val="0"/>
+          <w:sz w:val="24"/>
+          <w:szCs w:val="24"/>
+          <w14:ligatures w14:val="none"/>
+        </w:rPr>
+      </w:pPr>
+      <w:ins w:id="387" w:author="Dylan Fair" w:date="2023-07-14T22:36:00Z">
         <w:r>
           <w:rPr>
             <w:rFonts w:ascii="Arial" w:eastAsia="Times New Roman" w:hAnsi="Arial" w:cs="Arial"/>
@@ -5387,7 +5619,7 @@
           <w:t>7/</w:t>
         </w:r>
       </w:ins>
-      <w:ins w:id="363" w:author="Dylan Fair" w:date="2023-07-15T18:59:00Z">
+      <w:ins w:id="388" w:author="Dylan Fair" w:date="2023-07-15T18:59:00Z">
         <w:r>
           <w:rPr>
             <w:rFonts w:ascii="Arial" w:eastAsia="Times New Roman" w:hAnsi="Arial" w:cs="Arial"/>
@@ -5400,7 +5632,7 @@
           <w:t>15</w:t>
         </w:r>
       </w:ins>
-      <w:ins w:id="364" w:author="Dylan Fair" w:date="2023-07-14T22:36:00Z">
+      <w:ins w:id="389" w:author="Dylan Fair" w:date="2023-07-14T22:36:00Z">
         <w:r>
           <w:rPr>
             <w:rFonts w:ascii="Arial" w:eastAsia="Times New Roman" w:hAnsi="Arial" w:cs="Arial"/>
@@ -5422,15 +5654,15 @@
           <w:numId w:val="4"/>
         </w:numPr>
         <w:rPr>
-          <w:ins w:id="365" w:author="Dylan Fair" w:date="2023-07-14T22:36:00Z"/>
-          <w:rFonts w:ascii="Arial" w:eastAsia="Times New Roman" w:hAnsi="Arial" w:cs="Arial"/>
-          <w:color w:val="000000"/>
-          <w:kern w:val="0"/>
-          <w:sz w:val="24"/>
-          <w:szCs w:val="24"/>
-          <w14:ligatures w14:val="none"/>
-        </w:rPr>
-        <w:pPrChange w:id="366" w:author="Dylan Fair" w:date="2023-07-14T22:36:00Z">
+          <w:ins w:id="390" w:author="Dylan Fair" w:date="2023-07-14T22:36:00Z"/>
+          <w:rFonts w:ascii="Arial" w:eastAsia="Times New Roman" w:hAnsi="Arial" w:cs="Arial"/>
+          <w:color w:val="000000"/>
+          <w:kern w:val="0"/>
+          <w:sz w:val="24"/>
+          <w:szCs w:val="24"/>
+          <w14:ligatures w14:val="none"/>
+        </w:rPr>
+        <w:pPrChange w:id="391" w:author="Dylan Fair" w:date="2023-07-14T22:36:00Z">
           <w:pPr>
             <w:pStyle w:val="ListParagraph"/>
             <w:numPr>
@@ -5440,7 +5672,7 @@
           </w:pPr>
         </w:pPrChange>
       </w:pPr>
-      <w:ins w:id="367" w:author="Dylan Fair" w:date="2023-07-15T18:59:00Z">
+      <w:ins w:id="392" w:author="Dylan Fair" w:date="2023-07-15T18:59:00Z">
         <w:r>
           <w:rPr>
             <w:rFonts w:ascii="Arial" w:eastAsia="Times New Roman" w:hAnsi="Arial" w:cs="Arial"/>
@@ -5477,7 +5709,7 @@
           <w:t xml:space="preserve">. </w:t>
         </w:r>
       </w:ins>
-      <w:ins w:id="368" w:author="Dylan Fair" w:date="2023-07-15T19:01:00Z">
+      <w:ins w:id="393" w:author="Dylan Fair" w:date="2023-07-15T19:01:00Z">
         <w:r>
           <w:rPr>
             <w:rFonts w:ascii="Arial" w:eastAsia="Times New Roman" w:hAnsi="Arial" w:cs="Arial"/>
@@ -5499,16 +5731,16 @@
           <w:numId w:val="4"/>
         </w:numPr>
         <w:rPr>
-          <w:ins w:id="369" w:author="Dylan Fair" w:date="2023-07-14T22:35:00Z"/>
-          <w:rFonts w:ascii="Arial" w:eastAsia="Times New Roman" w:hAnsi="Arial" w:cs="Arial"/>
-          <w:color w:val="000000"/>
-          <w:kern w:val="0"/>
-          <w:sz w:val="24"/>
-          <w:szCs w:val="24"/>
-          <w14:ligatures w14:val="none"/>
-        </w:rPr>
-      </w:pPr>
-      <w:ins w:id="370" w:author="Dylan Fair" w:date="2023-07-14T22:35:00Z">
+          <w:ins w:id="394" w:author="Dylan Fair" w:date="2023-07-14T22:35:00Z"/>
+          <w:rFonts w:ascii="Arial" w:eastAsia="Times New Roman" w:hAnsi="Arial" w:cs="Arial"/>
+          <w:color w:val="000000"/>
+          <w:kern w:val="0"/>
+          <w:sz w:val="24"/>
+          <w:szCs w:val="24"/>
+          <w14:ligatures w14:val="none"/>
+        </w:rPr>
+      </w:pPr>
+      <w:ins w:id="395" w:author="Dylan Fair" w:date="2023-07-14T22:35:00Z">
         <w:r>
           <w:rPr>
             <w:rFonts w:ascii="Arial" w:eastAsia="Times New Roman" w:hAnsi="Arial" w:cs="Arial"/>
@@ -5530,15 +5762,15 @@
           <w:numId w:val="4"/>
         </w:numPr>
         <w:rPr>
-          <w:ins w:id="371" w:author="Dylan Fair" w:date="2023-07-14T22:35:00Z"/>
-          <w:rFonts w:ascii="Arial" w:eastAsia="Times New Roman" w:hAnsi="Arial" w:cs="Arial"/>
-          <w:color w:val="000000"/>
-          <w:kern w:val="0"/>
-          <w:sz w:val="24"/>
-          <w:szCs w:val="24"/>
-          <w14:ligatures w14:val="none"/>
-        </w:rPr>
-        <w:pPrChange w:id="372" w:author="Dylan Fair" w:date="2023-07-14T22:35:00Z">
+          <w:ins w:id="396" w:author="Dylan Fair" w:date="2023-07-14T22:35:00Z"/>
+          <w:rFonts w:ascii="Arial" w:eastAsia="Times New Roman" w:hAnsi="Arial" w:cs="Arial"/>
+          <w:color w:val="000000"/>
+          <w:kern w:val="0"/>
+          <w:sz w:val="24"/>
+          <w:szCs w:val="24"/>
+          <w14:ligatures w14:val="none"/>
+        </w:rPr>
+        <w:pPrChange w:id="397" w:author="Dylan Fair" w:date="2023-07-14T22:35:00Z">
           <w:pPr>
             <w:pStyle w:val="ListParagraph"/>
             <w:numPr>
@@ -5548,7 +5780,7 @@
           </w:pPr>
         </w:pPrChange>
       </w:pPr>
-      <w:ins w:id="373" w:author="Dylan Fair" w:date="2023-07-14T22:35:00Z">
+      <w:ins w:id="398" w:author="Dylan Fair" w:date="2023-07-14T22:35:00Z">
         <w:r>
           <w:rPr>
             <w:rFonts w:ascii="Arial" w:eastAsia="Times New Roman" w:hAnsi="Arial" w:cs="Arial"/>
@@ -5566,7 +5798,7 @@
       <w:pPr>
         <w:jc w:val="center"/>
         <w:rPr>
-          <w:ins w:id="374" w:author="Dylan Fair" w:date="2023-12-07T13:01:00Z"/>
+          <w:ins w:id="399" w:author="Dylan Fair" w:date="2023-12-07T13:01:00Z"/>
           <w:rFonts w:ascii="Arial" w:eastAsia="Times New Roman" w:hAnsi="Arial" w:cs="Arial"/>
           <w:color w:val="000000"/>
           <w:kern w:val="0"/>
@@ -5580,25 +5812,25 @@
       <w:pPr>
         <w:pStyle w:val="Heading1"/>
         <w:rPr>
-          <w:ins w:id="375" w:author="Dylan Fair" w:date="2023-07-04T16:15:00Z"/>
-        </w:rPr>
-        <w:pPrChange w:id="376" w:author="Dylan Fair" w:date="2023-12-07T13:01:00Z">
+          <w:ins w:id="400" w:author="Dylan Fair" w:date="2023-07-04T16:15:00Z"/>
+        </w:rPr>
+        <w:pPrChange w:id="401" w:author="Dylan Fair" w:date="2023-12-07T13:01:00Z">
           <w:pPr>
             <w:jc w:val="center"/>
           </w:pPr>
         </w:pPrChange>
       </w:pPr>
-      <w:ins w:id="377" w:author="Dylan Fair" w:date="2023-07-04T16:14:00Z">
+      <w:ins w:id="402" w:author="Dylan Fair" w:date="2023-07-04T16:14:00Z">
         <w:r>
           <w:t>Version 0.1.</w:t>
         </w:r>
       </w:ins>
-      <w:ins w:id="378" w:author="Dylan Fair" w:date="2023-07-04T16:17:00Z">
+      <w:ins w:id="403" w:author="Dylan Fair" w:date="2023-07-04T16:17:00Z">
         <w:r>
           <w:t>9</w:t>
         </w:r>
       </w:ins>
-      <w:ins w:id="379" w:author="Dylan Fair" w:date="2023-07-04T16:14:00Z">
+      <w:ins w:id="404" w:author="Dylan Fair" w:date="2023-07-04T16:14:00Z">
         <w:r>
           <w:t xml:space="preserve"> </w:t>
         </w:r>
@@ -5617,16 +5849,16 @@
           <w:numId w:val="4"/>
         </w:numPr>
         <w:rPr>
-          <w:ins w:id="380" w:author="Dylan Fair" w:date="2023-07-04T16:15:00Z"/>
-          <w:rFonts w:ascii="Arial" w:eastAsia="Times New Roman" w:hAnsi="Arial" w:cs="Arial"/>
-          <w:color w:val="000000"/>
-          <w:kern w:val="0"/>
-          <w:sz w:val="24"/>
-          <w:szCs w:val="24"/>
-          <w14:ligatures w14:val="none"/>
-        </w:rPr>
-      </w:pPr>
-      <w:ins w:id="381" w:author="Dylan Fair" w:date="2023-07-04T16:15:00Z">
+          <w:ins w:id="405" w:author="Dylan Fair" w:date="2023-07-04T16:15:00Z"/>
+          <w:rFonts w:ascii="Arial" w:eastAsia="Times New Roman" w:hAnsi="Arial" w:cs="Arial"/>
+          <w:color w:val="000000"/>
+          <w:kern w:val="0"/>
+          <w:sz w:val="24"/>
+          <w:szCs w:val="24"/>
+          <w14:ligatures w14:val="none"/>
+        </w:rPr>
+      </w:pPr>
+      <w:ins w:id="406" w:author="Dylan Fair" w:date="2023-07-04T16:15:00Z">
         <w:r>
           <w:rPr>
             <w:rFonts w:ascii="Arial" w:eastAsia="Times New Roman" w:hAnsi="Arial" w:cs="Arial"/>
@@ -5648,16 +5880,16 @@
           <w:numId w:val="4"/>
         </w:numPr>
         <w:rPr>
-          <w:ins w:id="382" w:author="Dylan Fair" w:date="2023-07-04T16:16:00Z"/>
-          <w:rFonts w:ascii="Arial" w:eastAsia="Times New Roman" w:hAnsi="Arial" w:cs="Arial"/>
-          <w:color w:val="000000"/>
-          <w:kern w:val="0"/>
-          <w:sz w:val="24"/>
-          <w:szCs w:val="24"/>
-          <w14:ligatures w14:val="none"/>
-        </w:rPr>
-      </w:pPr>
-      <w:ins w:id="383" w:author="Dylan Fair" w:date="2023-07-04T16:16:00Z">
+          <w:ins w:id="407" w:author="Dylan Fair" w:date="2023-07-04T16:16:00Z"/>
+          <w:rFonts w:ascii="Arial" w:eastAsia="Times New Roman" w:hAnsi="Arial" w:cs="Arial"/>
+          <w:color w:val="000000"/>
+          <w:kern w:val="0"/>
+          <w:sz w:val="24"/>
+          <w:szCs w:val="24"/>
+          <w14:ligatures w14:val="none"/>
+        </w:rPr>
+      </w:pPr>
+      <w:ins w:id="408" w:author="Dylan Fair" w:date="2023-07-04T16:16:00Z">
         <w:r>
           <w:rPr>
             <w:rFonts w:ascii="Arial" w:eastAsia="Times New Roman" w:hAnsi="Arial" w:cs="Arial"/>
@@ -5671,7 +5903,7 @@
           <w:t>0</w:t>
         </w:r>
       </w:ins>
-      <w:ins w:id="384" w:author="Dylan Fair" w:date="2023-07-04T16:15:00Z">
+      <w:ins w:id="409" w:author="Dylan Fair" w:date="2023-07-04T16:15:00Z">
         <w:r>
           <w:rPr>
             <w:rFonts w:ascii="Arial" w:eastAsia="Times New Roman" w:hAnsi="Arial" w:cs="Arial"/>
@@ -5708,7 +5940,7 @@
           <w:t xml:space="preserve"> with</w:t>
         </w:r>
       </w:ins>
-      <w:ins w:id="385" w:author="Dylan Fair" w:date="2023-07-04T16:16:00Z">
+      <w:ins w:id="410" w:author="Dylan Fair" w:date="2023-07-04T16:16:00Z">
         <w:r>
           <w:rPr>
             <w:rFonts w:ascii="Arial" w:eastAsia="Times New Roman" w:hAnsi="Arial" w:cs="Arial"/>
@@ -5730,53 +5962,29 @@
           <w:numId w:val="4"/>
         </w:numPr>
         <w:rPr>
-          <w:ins w:id="386" w:author="Dylan Fair" w:date="2023-07-06T14:59:00Z"/>
-          <w:rFonts w:ascii="Arial" w:eastAsia="Times New Roman" w:hAnsi="Arial" w:cs="Arial"/>
-          <w:color w:val="000000"/>
-          <w:kern w:val="0"/>
-          <w:sz w:val="24"/>
-          <w:szCs w:val="24"/>
-          <w14:ligatures w14:val="none"/>
-        </w:rPr>
-      </w:pPr>
-      <w:ins w:id="387" w:author="Dylan Fair" w:date="2023-07-04T16:16:00Z">
-        <w:r>
-          <w:rPr>
-            <w:rFonts w:ascii="Arial" w:eastAsia="Times New Roman" w:hAnsi="Arial" w:cs="Arial"/>
-            <w:color w:val="000000"/>
-            <w:kern w:val="0"/>
-            <w:sz w:val="24"/>
-            <w:szCs w:val="24"/>
-            <w14:ligatures w14:val="none"/>
-          </w:rPr>
-          <w:t xml:space="preserve">1:00: Iterated on the Rulebook. I started </w:t>
-        </w:r>
-        <w:proofErr w:type="gramStart"/>
-        <w:r>
-          <w:rPr>
-            <w:rFonts w:ascii="Arial" w:eastAsia="Times New Roman" w:hAnsi="Arial" w:cs="Arial"/>
-            <w:color w:val="000000"/>
-            <w:kern w:val="0"/>
-            <w:sz w:val="24"/>
-            <w:szCs w:val="24"/>
-            <w14:ligatures w14:val="none"/>
-          </w:rPr>
-          <w:t>preparing</w:t>
-        </w:r>
-        <w:proofErr w:type="gramEnd"/>
-        <w:r>
-          <w:rPr>
-            <w:rFonts w:ascii="Arial" w:eastAsia="Times New Roman" w:hAnsi="Arial" w:cs="Arial"/>
-            <w:color w:val="000000"/>
-            <w:kern w:val="0"/>
-            <w:sz w:val="24"/>
-            <w:szCs w:val="24"/>
-            <w14:ligatures w14:val="none"/>
-          </w:rPr>
-          <w:t xml:space="preserve"> the GM Help section to get</w:t>
-        </w:r>
-      </w:ins>
-      <w:ins w:id="388" w:author="Dylan Fair" w:date="2023-07-04T16:17:00Z">
+          <w:ins w:id="411" w:author="Dylan Fair" w:date="2023-07-06T14:59:00Z"/>
+          <w:rFonts w:ascii="Arial" w:eastAsia="Times New Roman" w:hAnsi="Arial" w:cs="Arial"/>
+          <w:color w:val="000000"/>
+          <w:kern w:val="0"/>
+          <w:sz w:val="24"/>
+          <w:szCs w:val="24"/>
+          <w14:ligatures w14:val="none"/>
+        </w:rPr>
+      </w:pPr>
+      <w:ins w:id="412" w:author="Dylan Fair" w:date="2023-07-04T16:16:00Z">
+        <w:r>
+          <w:rPr>
+            <w:rFonts w:ascii="Arial" w:eastAsia="Times New Roman" w:hAnsi="Arial" w:cs="Arial"/>
+            <w:color w:val="000000"/>
+            <w:kern w:val="0"/>
+            <w:sz w:val="24"/>
+            <w:szCs w:val="24"/>
+            <w14:ligatures w14:val="none"/>
+          </w:rPr>
+          <w:t>1:00: Iterated on the Rulebook. I started preparing the GM Help section to get</w:t>
+        </w:r>
+      </w:ins>
+      <w:ins w:id="413" w:author="Dylan Fair" w:date="2023-07-04T16:17:00Z">
         <w:r>
           <w:rPr>
             <w:rFonts w:ascii="Arial" w:eastAsia="Times New Roman" w:hAnsi="Arial" w:cs="Arial"/>
@@ -5798,16 +6006,16 @@
           <w:numId w:val="4"/>
         </w:numPr>
         <w:rPr>
-          <w:ins w:id="389" w:author="Dylan Fair" w:date="2023-07-06T14:59:00Z"/>
-          <w:rFonts w:ascii="Arial" w:eastAsia="Times New Roman" w:hAnsi="Arial" w:cs="Arial"/>
-          <w:color w:val="000000"/>
-          <w:kern w:val="0"/>
-          <w:sz w:val="24"/>
-          <w:szCs w:val="24"/>
-          <w14:ligatures w14:val="none"/>
-        </w:rPr>
-      </w:pPr>
-      <w:ins w:id="390" w:author="Dylan Fair" w:date="2023-07-06T14:59:00Z">
+          <w:ins w:id="414" w:author="Dylan Fair" w:date="2023-07-06T14:59:00Z"/>
+          <w:rFonts w:ascii="Arial" w:eastAsia="Times New Roman" w:hAnsi="Arial" w:cs="Arial"/>
+          <w:color w:val="000000"/>
+          <w:kern w:val="0"/>
+          <w:sz w:val="24"/>
+          <w:szCs w:val="24"/>
+          <w14:ligatures w14:val="none"/>
+        </w:rPr>
+      </w:pPr>
+      <w:ins w:id="415" w:author="Dylan Fair" w:date="2023-07-06T14:59:00Z">
         <w:r>
           <w:rPr>
             <w:rFonts w:ascii="Arial" w:eastAsia="Times New Roman" w:hAnsi="Arial" w:cs="Arial"/>
@@ -5829,16 +6037,16 @@
           <w:numId w:val="4"/>
         </w:numPr>
         <w:rPr>
-          <w:ins w:id="391" w:author="Dylan Fair" w:date="2023-07-06T15:00:00Z"/>
-          <w:rFonts w:ascii="Arial" w:eastAsia="Times New Roman" w:hAnsi="Arial" w:cs="Arial"/>
-          <w:color w:val="000000"/>
-          <w:kern w:val="0"/>
-          <w:sz w:val="24"/>
-          <w:szCs w:val="24"/>
-          <w14:ligatures w14:val="none"/>
-        </w:rPr>
-      </w:pPr>
-      <w:ins w:id="392" w:author="Dylan Fair" w:date="2023-07-14T22:35:00Z">
+          <w:ins w:id="416" w:author="Dylan Fair" w:date="2023-07-06T15:00:00Z"/>
+          <w:rFonts w:ascii="Arial" w:eastAsia="Times New Roman" w:hAnsi="Arial" w:cs="Arial"/>
+          <w:color w:val="000000"/>
+          <w:kern w:val="0"/>
+          <w:sz w:val="24"/>
+          <w:szCs w:val="24"/>
+          <w14:ligatures w14:val="none"/>
+        </w:rPr>
+      </w:pPr>
+      <w:ins w:id="417" w:author="Dylan Fair" w:date="2023-07-14T22:35:00Z">
         <w:r>
           <w:rPr>
             <w:rFonts w:ascii="Arial" w:eastAsia="Times New Roman" w:hAnsi="Arial" w:cs="Arial"/>
@@ -5851,7 +6059,7 @@
           <w:t xml:space="preserve">5:00: </w:t>
         </w:r>
       </w:ins>
-      <w:ins w:id="393" w:author="Dylan Fair" w:date="2023-07-06T14:59:00Z">
+      <w:ins w:id="418" w:author="Dylan Fair" w:date="2023-07-06T14:59:00Z">
         <w:r>
           <w:rPr>
             <w:rFonts w:ascii="Arial" w:eastAsia="Times New Roman" w:hAnsi="Arial" w:cs="Arial"/>
@@ -5864,7 +6072,7 @@
           <w:t xml:space="preserve">Playtest with 5 people for </w:t>
         </w:r>
       </w:ins>
-      <w:ins w:id="394" w:author="Dylan Fair" w:date="2023-07-06T15:00:00Z">
+      <w:ins w:id="419" w:author="Dylan Fair" w:date="2023-07-06T15:00:00Z">
         <w:r>
           <w:rPr>
             <w:rFonts w:ascii="Arial" w:eastAsia="Times New Roman" w:hAnsi="Arial" w:cs="Arial"/>
@@ -5886,16 +6094,16 @@
           <w:numId w:val="4"/>
         </w:numPr>
         <w:rPr>
-          <w:ins w:id="395" w:author="Dylan Fair" w:date="2023-07-06T15:00:00Z"/>
-          <w:rFonts w:ascii="Arial" w:eastAsia="Times New Roman" w:hAnsi="Arial" w:cs="Arial"/>
-          <w:color w:val="000000"/>
-          <w:kern w:val="0"/>
-          <w:sz w:val="24"/>
-          <w:szCs w:val="24"/>
-          <w14:ligatures w14:val="none"/>
-        </w:rPr>
-      </w:pPr>
-      <w:ins w:id="396" w:author="Dylan Fair" w:date="2023-07-06T15:00:00Z">
+          <w:ins w:id="420" w:author="Dylan Fair" w:date="2023-07-06T15:00:00Z"/>
+          <w:rFonts w:ascii="Arial" w:eastAsia="Times New Roman" w:hAnsi="Arial" w:cs="Arial"/>
+          <w:color w:val="000000"/>
+          <w:kern w:val="0"/>
+          <w:sz w:val="24"/>
+          <w:szCs w:val="24"/>
+          <w14:ligatures w14:val="none"/>
+        </w:rPr>
+      </w:pPr>
+      <w:ins w:id="421" w:author="Dylan Fair" w:date="2023-07-06T15:00:00Z">
         <w:r>
           <w:rPr>
             <w:rFonts w:ascii="Arial" w:eastAsia="Times New Roman" w:hAnsi="Arial" w:cs="Arial"/>
@@ -5917,16 +6125,16 @@
           <w:numId w:val="4"/>
         </w:numPr>
         <w:rPr>
-          <w:ins w:id="397" w:author="Dylan Fair" w:date="2023-07-08T17:06:00Z"/>
-          <w:rFonts w:ascii="Arial" w:eastAsia="Times New Roman" w:hAnsi="Arial" w:cs="Arial"/>
-          <w:color w:val="000000"/>
-          <w:kern w:val="0"/>
-          <w:sz w:val="24"/>
-          <w:szCs w:val="24"/>
-          <w14:ligatures w14:val="none"/>
-        </w:rPr>
-      </w:pPr>
-      <w:ins w:id="398" w:author="Dylan Fair" w:date="2023-07-06T15:00:00Z">
+          <w:ins w:id="422" w:author="Dylan Fair" w:date="2023-07-08T17:06:00Z"/>
+          <w:rFonts w:ascii="Arial" w:eastAsia="Times New Roman" w:hAnsi="Arial" w:cs="Arial"/>
+          <w:color w:val="000000"/>
+          <w:kern w:val="0"/>
+          <w:sz w:val="24"/>
+          <w:szCs w:val="24"/>
+          <w14:ligatures w14:val="none"/>
+        </w:rPr>
+      </w:pPr>
+      <w:ins w:id="423" w:author="Dylan Fair" w:date="2023-07-06T15:00:00Z">
         <w:r>
           <w:rPr>
             <w:rFonts w:ascii="Arial" w:eastAsia="Times New Roman" w:hAnsi="Arial" w:cs="Arial"/>
@@ -5948,16 +6156,16 @@
           <w:numId w:val="4"/>
         </w:numPr>
         <w:rPr>
-          <w:ins w:id="399" w:author="Dylan Fair" w:date="2023-07-08T17:06:00Z"/>
-          <w:rFonts w:ascii="Arial" w:eastAsia="Times New Roman" w:hAnsi="Arial" w:cs="Arial"/>
-          <w:color w:val="000000"/>
-          <w:kern w:val="0"/>
-          <w:sz w:val="24"/>
-          <w:szCs w:val="24"/>
-          <w14:ligatures w14:val="none"/>
-        </w:rPr>
-      </w:pPr>
-      <w:ins w:id="400" w:author="Dylan Fair" w:date="2023-07-08T17:06:00Z">
+          <w:ins w:id="424" w:author="Dylan Fair" w:date="2023-07-08T17:06:00Z"/>
+          <w:rFonts w:ascii="Arial" w:eastAsia="Times New Roman" w:hAnsi="Arial" w:cs="Arial"/>
+          <w:color w:val="000000"/>
+          <w:kern w:val="0"/>
+          <w:sz w:val="24"/>
+          <w:szCs w:val="24"/>
+          <w14:ligatures w14:val="none"/>
+        </w:rPr>
+      </w:pPr>
+      <w:ins w:id="425" w:author="Dylan Fair" w:date="2023-07-08T17:06:00Z">
         <w:r>
           <w:rPr>
             <w:rFonts w:ascii="Arial" w:eastAsia="Times New Roman" w:hAnsi="Arial" w:cs="Arial"/>
@@ -5979,73 +6187,49 @@
           <w:numId w:val="4"/>
         </w:numPr>
         <w:rPr>
-          <w:ins w:id="401" w:author="Dylan Fair" w:date="2023-07-04T16:14:00Z"/>
-          <w:rFonts w:ascii="Arial" w:eastAsia="Times New Roman" w:hAnsi="Arial" w:cs="Arial"/>
-          <w:color w:val="000000"/>
-          <w:kern w:val="0"/>
-          <w:sz w:val="24"/>
-          <w:szCs w:val="24"/>
-          <w14:ligatures w14:val="none"/>
-          <w:rPrChange w:id="402" w:author="Dylan Fair" w:date="2023-07-04T16:15:00Z">
+          <w:ins w:id="426" w:author="Dylan Fair" w:date="2023-07-04T16:14:00Z"/>
+          <w:rFonts w:ascii="Arial" w:eastAsia="Times New Roman" w:hAnsi="Arial" w:cs="Arial"/>
+          <w:color w:val="000000"/>
+          <w:kern w:val="0"/>
+          <w:sz w:val="24"/>
+          <w:szCs w:val="24"/>
+          <w14:ligatures w14:val="none"/>
+          <w:rPrChange w:id="427" w:author="Dylan Fair" w:date="2023-07-04T16:15:00Z">
             <w:rPr>
-              <w:ins w:id="403" w:author="Dylan Fair" w:date="2023-07-04T16:14:00Z"/>
+              <w:ins w:id="428" w:author="Dylan Fair" w:date="2023-07-04T16:14:00Z"/>
             </w:rPr>
           </w:rPrChange>
         </w:rPr>
-        <w:pPrChange w:id="404" w:author="Dylan Fair" w:date="2023-07-08T17:06:00Z">
+        <w:pPrChange w:id="429" w:author="Dylan Fair" w:date="2023-07-08T17:06:00Z">
           <w:pPr/>
         </w:pPrChange>
       </w:pPr>
-      <w:ins w:id="405" w:author="Dylan Fair" w:date="2023-07-08T17:06:00Z">
-        <w:r>
-          <w:rPr>
-            <w:rFonts w:ascii="Arial" w:eastAsia="Times New Roman" w:hAnsi="Arial" w:cs="Arial"/>
-            <w:color w:val="000000"/>
-            <w:kern w:val="0"/>
-            <w:sz w:val="24"/>
-            <w:szCs w:val="24"/>
-            <w14:ligatures w14:val="none"/>
-          </w:rPr>
-          <w:t xml:space="preserve">0:45: Help </w:t>
-        </w:r>
-        <w:proofErr w:type="gramStart"/>
-        <w:r>
-          <w:rPr>
-            <w:rFonts w:ascii="Arial" w:eastAsia="Times New Roman" w:hAnsi="Arial" w:cs="Arial"/>
-            <w:color w:val="000000"/>
-            <w:kern w:val="0"/>
-            <w:sz w:val="24"/>
-            <w:szCs w:val="24"/>
-            <w14:ligatures w14:val="none"/>
-          </w:rPr>
-          <w:t>for</w:t>
-        </w:r>
-        <w:proofErr w:type="gramEnd"/>
-        <w:r>
-          <w:rPr>
-            <w:rFonts w:ascii="Arial" w:eastAsia="Times New Roman" w:hAnsi="Arial" w:cs="Arial"/>
-            <w:color w:val="000000"/>
-            <w:kern w:val="0"/>
-            <w:sz w:val="24"/>
-            <w:szCs w:val="24"/>
-            <w14:ligatures w14:val="none"/>
-          </w:rPr>
-          <w:t xml:space="preserve"> GM Section Updates</w:t>
-        </w:r>
-      </w:ins>
-    </w:p>
-    <w:p>
-      <w:pPr>
-        <w:rPr>
-          <w:del w:id="406" w:author="Dylan Fair" w:date="2023-07-14T22:36:00Z"/>
+      <w:ins w:id="430" w:author="Dylan Fair" w:date="2023-07-08T17:06:00Z">
+        <w:r>
+          <w:rPr>
+            <w:rFonts w:ascii="Arial" w:eastAsia="Times New Roman" w:hAnsi="Arial" w:cs="Arial"/>
+            <w:color w:val="000000"/>
+            <w:kern w:val="0"/>
+            <w:sz w:val="24"/>
+            <w:szCs w:val="24"/>
+            <w14:ligatures w14:val="none"/>
+          </w:rPr>
+          <w:t>0:45: Help for GM Section Updates</w:t>
+        </w:r>
+      </w:ins>
+    </w:p>
+    <w:p>
+      <w:pPr>
+        <w:rPr>
+          <w:del w:id="431" w:author="Dylan Fair" w:date="2023-07-14T22:36:00Z"/>
           <w:rFonts w:ascii="Times New Roman" w:eastAsia="Times New Roman" w:hAnsi="Times New Roman" w:cs="Times New Roman"/>
           <w:kern w:val="0"/>
           <w:sz w:val="40"/>
           <w:szCs w:val="40"/>
           <w14:ligatures w14:val="none"/>
-          <w:rPrChange w:id="407" w:author="Dylan Fair" w:date="2023-06-03T19:27:00Z">
+          <w:rPrChange w:id="432" w:author="Dylan Fair" w:date="2023-06-03T19:27:00Z">
             <w:rPr>
-              <w:del w:id="408" w:author="Dylan Fair" w:date="2023-07-14T22:36:00Z"/>
+              <w:del w:id="433" w:author="Dylan Fair" w:date="2023-07-14T22:36:00Z"/>
               <w:rFonts w:ascii="Times New Roman" w:eastAsia="Times New Roman" w:hAnsi="Times New Roman" w:cs="Times New Roman"/>
               <w:kern w:val="0"/>
               <w:sz w:val="24"/>
@@ -6054,14 +6238,14 @@
             </w:rPr>
           </w:rPrChange>
         </w:rPr>
-        <w:pPrChange w:id="409" w:author="Dylan Fair" w:date="2023-07-14T22:36:00Z">
+        <w:pPrChange w:id="434" w:author="Dylan Fair" w:date="2023-07-14T22:36:00Z">
           <w:pPr>
             <w:spacing w:after="0" w:line="240" w:lineRule="auto"/>
             <w:ind w:firstLine="720"/>
           </w:pPr>
         </w:pPrChange>
       </w:pPr>
-      <w:del w:id="410" w:author="Dylan Fair" w:date="2023-07-14T22:36:00Z">
+      <w:del w:id="435" w:author="Dylan Fair" w:date="2023-07-14T22:36:00Z">
         <w:r>
           <w:rPr>
             <w:rFonts w:ascii="Arial" w:eastAsia="Times New Roman" w:hAnsi="Arial" w:cs="Arial"/>
@@ -6070,7 +6254,7 @@
             <w:sz w:val="36"/>
             <w:szCs w:val="36"/>
             <w14:ligatures w14:val="none"/>
-            <w:rPrChange w:id="411" w:author="Dylan Fair" w:date="2023-06-03T19:27:00Z">
+            <w:rPrChange w:id="436" w:author="Dylan Fair" w:date="2023-06-03T19:27:00Z">
               <w:rPr>
                 <w:rFonts w:ascii="Arial" w:eastAsia="Times New Roman" w:hAnsi="Arial" w:cs="Arial"/>
                 <w:color w:val="000000"/>
@@ -6082,7 +6266,7 @@
           <w:delText>Version 0.1.</w:delText>
         </w:r>
       </w:del>
-      <w:del w:id="412" w:author="Dylan Fair" w:date="2023-06-12T01:06:00Z">
+      <w:del w:id="437" w:author="Dylan Fair" w:date="2023-06-12T01:06:00Z">
         <w:r>
           <w:rPr>
             <w:rFonts w:ascii="Arial" w:eastAsia="Times New Roman" w:hAnsi="Arial" w:cs="Arial"/>
@@ -6091,7 +6275,7 @@
             <w:sz w:val="36"/>
             <w:szCs w:val="36"/>
             <w14:ligatures w14:val="none"/>
-            <w:rPrChange w:id="413" w:author="Dylan Fair" w:date="2023-06-03T19:27:00Z">
+            <w:rPrChange w:id="438" w:author="Dylan Fair" w:date="2023-06-03T19:27:00Z">
               <w:rPr>
                 <w:rFonts w:ascii="Arial" w:eastAsia="Times New Roman" w:hAnsi="Arial" w:cs="Arial"/>
                 <w:color w:val="000000"/>
@@ -6103,7 +6287,7 @@
           <w:delText>5</w:delText>
         </w:r>
       </w:del>
-      <w:del w:id="414" w:author="Dylan Fair" w:date="2023-07-14T22:36:00Z">
+      <w:del w:id="439" w:author="Dylan Fair" w:date="2023-07-14T22:36:00Z">
         <w:r>
           <w:rPr>
             <w:rFonts w:ascii="Arial" w:eastAsia="Times New Roman" w:hAnsi="Arial" w:cs="Arial"/>
@@ -6112,7 +6296,7 @@
             <w:sz w:val="36"/>
             <w:szCs w:val="36"/>
             <w14:ligatures w14:val="none"/>
-            <w:rPrChange w:id="415" w:author="Dylan Fair" w:date="2023-06-03T19:27:00Z">
+            <w:rPrChange w:id="440" w:author="Dylan Fair" w:date="2023-06-03T19:27:00Z">
               <w:rPr>
                 <w:rFonts w:ascii="Arial" w:eastAsia="Times New Roman" w:hAnsi="Arial" w:cs="Arial"/>
                 <w:color w:val="000000"/>
@@ -6128,14 +6312,14 @@
     <w:p>
       <w:pPr>
         <w:rPr>
-          <w:del w:id="416" w:author="Dylan Fair" w:date="2023-06-12T21:40:00Z"/>
+          <w:del w:id="441" w:author="Dylan Fair" w:date="2023-06-12T21:40:00Z"/>
           <w:rFonts w:ascii="Times New Roman" w:eastAsia="Times New Roman" w:hAnsi="Times New Roman" w:cs="Times New Roman"/>
           <w:kern w:val="0"/>
           <w:sz w:val="24"/>
           <w:szCs w:val="24"/>
           <w14:ligatures w14:val="none"/>
         </w:rPr>
-        <w:pPrChange w:id="417" w:author="Dylan Fair" w:date="2023-07-14T22:36:00Z">
+        <w:pPrChange w:id="442" w:author="Dylan Fair" w:date="2023-07-14T22:36:00Z">
           <w:pPr>
             <w:spacing w:after="0" w:line="240" w:lineRule="auto"/>
           </w:pPr>
@@ -6145,19 +6329,19 @@
     <w:p>
       <w:pPr>
         <w:rPr>
-          <w:del w:id="418" w:author="Dylan Fair" w:date="2023-06-12T01:06:00Z"/>
-          <w:rFonts w:ascii="Arial" w:eastAsia="Times New Roman" w:hAnsi="Arial" w:cs="Arial"/>
-          <w:color w:val="000000"/>
-          <w:kern w:val="0"/>
-          <w14:ligatures w14:val="none"/>
-        </w:rPr>
-        <w:pPrChange w:id="419" w:author="Dylan Fair" w:date="2023-07-14T22:36:00Z">
+          <w:del w:id="443" w:author="Dylan Fair" w:date="2023-06-12T01:06:00Z"/>
+          <w:rFonts w:ascii="Arial" w:eastAsia="Times New Roman" w:hAnsi="Arial" w:cs="Arial"/>
+          <w:color w:val="000000"/>
+          <w:kern w:val="0"/>
+          <w14:ligatures w14:val="none"/>
+        </w:rPr>
+        <w:pPrChange w:id="444" w:author="Dylan Fair" w:date="2023-07-14T22:36:00Z">
           <w:pPr>
             <w:spacing w:after="0" w:line="240" w:lineRule="auto"/>
           </w:pPr>
         </w:pPrChange>
       </w:pPr>
-      <w:del w:id="420" w:author="Dylan Fair" w:date="2023-06-12T01:06:00Z">
+      <w:del w:id="445" w:author="Dylan Fair" w:date="2023-06-12T01:06:00Z">
         <w:r>
           <w:rPr>
             <w:rFonts w:ascii="Arial" w:eastAsia="Times New Roman" w:hAnsi="Arial" w:cs="Arial"/>
@@ -6172,19 +6356,19 @@
     <w:p>
       <w:pPr>
         <w:rPr>
-          <w:ins w:id="421" w:author="Dylan Fair" w:date="2023-06-12T21:41:00Z"/>
+          <w:ins w:id="446" w:author="Dylan Fair" w:date="2023-06-12T21:41:00Z"/>
           <w:rFonts w:ascii="Times New Roman" w:eastAsia="Times New Roman" w:hAnsi="Times New Roman" w:cs="Times New Roman"/>
           <w:kern w:val="0"/>
           <w:sz w:val="24"/>
           <w:szCs w:val="24"/>
           <w14:ligatures w14:val="none"/>
-          <w:rPrChange w:id="422" w:author="Dylan Fair" w:date="2023-06-23T07:11:00Z">
+          <w:rPrChange w:id="447" w:author="Dylan Fair" w:date="2023-06-23T07:11:00Z">
             <w:rPr>
-              <w:ins w:id="423" w:author="Dylan Fair" w:date="2023-06-12T21:41:00Z"/>
+              <w:ins w:id="448" w:author="Dylan Fair" w:date="2023-06-12T21:41:00Z"/>
             </w:rPr>
           </w:rPrChange>
         </w:rPr>
-        <w:pPrChange w:id="424" w:author="Dylan Fair" w:date="2023-07-14T22:36:00Z">
+        <w:pPrChange w:id="449" w:author="Dylan Fair" w:date="2023-07-14T22:36:00Z">
           <w:pPr>
             <w:pStyle w:val="ListParagraph"/>
             <w:numPr>
@@ -6201,7 +6385,7 @@
       <w:pPr>
         <w:spacing w:after="0" w:line="240" w:lineRule="auto"/>
         <w:rPr>
-          <w:del w:id="425" w:author="Dylan Fair" w:date="2023-06-12T01:06:00Z"/>
+          <w:del w:id="450" w:author="Dylan Fair" w:date="2023-06-12T01:06:00Z"/>
           <w:rFonts w:ascii="Times New Roman" w:eastAsia="Times New Roman" w:hAnsi="Times New Roman" w:cs="Times New Roman"/>
           <w:kern w:val="0"/>
           <w:sz w:val="24"/>
@@ -6209,7 +6393,7 @@
           <w14:ligatures w14:val="none"/>
         </w:rPr>
       </w:pPr>
-      <w:del w:id="426" w:author="Dylan Fair" w:date="2023-06-12T01:06:00Z">
+      <w:del w:id="451" w:author="Dylan Fair" w:date="2023-06-12T01:06:00Z">
         <w:r>
           <w:rPr>
             <w:rFonts w:ascii="Arial" w:eastAsia="Times New Roman" w:hAnsi="Arial" w:cs="Arial"/>
@@ -6225,7 +6409,7 @@
       <w:pPr>
         <w:spacing w:after="0" w:line="240" w:lineRule="auto"/>
         <w:rPr>
-          <w:del w:id="427" w:author="Dylan Fair" w:date="2023-06-12T01:06:00Z"/>
+          <w:del w:id="452" w:author="Dylan Fair" w:date="2023-06-12T01:06:00Z"/>
           <w:rFonts w:ascii="Times New Roman" w:eastAsia="Times New Roman" w:hAnsi="Times New Roman" w:cs="Times New Roman"/>
           <w:kern w:val="0"/>
           <w:sz w:val="24"/>
@@ -6233,7 +6417,7 @@
           <w14:ligatures w14:val="none"/>
         </w:rPr>
       </w:pPr>
-      <w:del w:id="428" w:author="Dylan Fair" w:date="2023-06-12T01:06:00Z">
+      <w:del w:id="453" w:author="Dylan Fair" w:date="2023-06-12T01:06:00Z">
         <w:r>
           <w:rPr>
             <w:rFonts w:ascii="Arial" w:eastAsia="Times New Roman" w:hAnsi="Arial" w:cs="Arial"/>
@@ -6249,7 +6433,7 @@
       <w:pPr>
         <w:spacing w:after="0" w:line="240" w:lineRule="auto"/>
         <w:rPr>
-          <w:del w:id="429" w:author="Dylan Fair" w:date="2023-06-12T01:06:00Z"/>
+          <w:del w:id="454" w:author="Dylan Fair" w:date="2023-06-12T01:06:00Z"/>
           <w:rFonts w:ascii="Times New Roman" w:eastAsia="Times New Roman" w:hAnsi="Times New Roman" w:cs="Times New Roman"/>
           <w:kern w:val="0"/>
           <w:sz w:val="24"/>
@@ -6257,7 +6441,7 @@
           <w14:ligatures w14:val="none"/>
         </w:rPr>
       </w:pPr>
-      <w:del w:id="430" w:author="Dylan Fair" w:date="2023-06-12T01:06:00Z">
+      <w:del w:id="455" w:author="Dylan Fair" w:date="2023-06-12T01:06:00Z">
         <w:r>
           <w:rPr>
             <w:rFonts w:ascii="Arial" w:eastAsia="Times New Roman" w:hAnsi="Arial" w:cs="Arial"/>
@@ -6273,7 +6457,7 @@
       <w:pPr>
         <w:spacing w:after="0" w:line="240" w:lineRule="auto"/>
         <w:rPr>
-          <w:del w:id="431" w:author="Dylan Fair" w:date="2023-06-23T07:11:00Z"/>
+          <w:del w:id="456" w:author="Dylan Fair" w:date="2023-06-23T07:11:00Z"/>
           <w:rFonts w:ascii="Times New Roman" w:eastAsia="Times New Roman" w:hAnsi="Times New Roman" w:cs="Times New Roman"/>
           <w:kern w:val="0"/>
           <w:sz w:val="24"/>
@@ -6281,7 +6465,7 @@
           <w14:ligatures w14:val="none"/>
         </w:rPr>
       </w:pPr>
-      <w:del w:id="432" w:author="Dylan Fair" w:date="2023-06-12T01:06:00Z">
+      <w:del w:id="457" w:author="Dylan Fair" w:date="2023-06-12T01:06:00Z">
         <w:r>
           <w:rPr>
             <w:rFonts w:ascii="Arial" w:eastAsia="Times New Roman" w:hAnsi="Arial" w:cs="Arial"/>
@@ -6298,24 +6482,24 @@
         <w:spacing w:after="0" w:line="240" w:lineRule="auto"/>
         <w:jc w:val="center"/>
         <w:rPr>
-          <w:del w:id="433" w:author="Dylan Fair" w:date="2023-06-21T14:14:00Z"/>
+          <w:del w:id="458" w:author="Dylan Fair" w:date="2023-06-21T14:14:00Z"/>
           <w:rFonts w:ascii="Arial" w:eastAsia="Times New Roman" w:hAnsi="Arial" w:cs="Arial"/>
           <w:color w:val="000000"/>
           <w:kern w:val="36"/>
           <w:sz w:val="24"/>
           <w:szCs w:val="24"/>
           <w14:ligatures w14:val="none"/>
-          <w:rPrChange w:id="434" w:author="Dylan Fair" w:date="2023-06-18T17:11:00Z">
+          <w:rPrChange w:id="459" w:author="Dylan Fair" w:date="2023-06-18T17:11:00Z">
             <w:rPr>
-              <w:del w:id="435" w:author="Dylan Fair" w:date="2023-06-21T14:14:00Z"/>
+              <w:del w:id="460" w:author="Dylan Fair" w:date="2023-06-21T14:14:00Z"/>
             </w:rPr>
           </w:rPrChange>
         </w:rPr>
-        <w:pPrChange w:id="436" w:author="Dylan Fair" w:date="2023-06-21T14:14:00Z">
+        <w:pPrChange w:id="461" w:author="Dylan Fair" w:date="2023-06-21T14:14:00Z">
           <w:pPr/>
         </w:pPrChange>
       </w:pPr>
-      <w:del w:id="437" w:author="Dylan Fair" w:date="2023-06-21T14:14:00Z">
+      <w:del w:id="462" w:author="Dylan Fair" w:date="2023-06-21T14:14:00Z">
         <w:r>
           <w:rPr>
             <w:rFonts w:ascii="Arial" w:eastAsia="Times New Roman" w:hAnsi="Arial" w:cs="Arial"/>
@@ -6335,16 +6519,16 @@
         <w:jc w:val="center"/>
         <w:outlineLvl w:val="0"/>
         <w:rPr>
-          <w:del w:id="438" w:author="Dylan Fair" w:date="2023-06-21T14:14:00Z"/>
+          <w:del w:id="463" w:author="Dylan Fair" w:date="2023-06-21T14:14:00Z"/>
           <w:rFonts w:ascii="Arial" w:eastAsia="Times New Roman" w:hAnsi="Arial" w:cs="Arial"/>
           <w:color w:val="000000"/>
           <w:kern w:val="36"/>
           <w:sz w:val="40"/>
           <w:szCs w:val="40"/>
           <w14:ligatures w14:val="none"/>
-          <w:rPrChange w:id="439" w:author="Dylan Fair" w:date="2023-06-21T14:14:00Z">
+          <w:rPrChange w:id="464" w:author="Dylan Fair" w:date="2023-06-21T14:14:00Z">
             <w:rPr>
-              <w:del w:id="440" w:author="Dylan Fair" w:date="2023-06-21T14:14:00Z"/>
+              <w:del w:id="465" w:author="Dylan Fair" w:date="2023-06-21T14:14:00Z"/>
               <w:rFonts w:ascii="Times New Roman" w:eastAsia="Times New Roman" w:hAnsi="Times New Roman" w:cs="Times New Roman"/>
               <w:b/>
               <w:bCs/>
@@ -6356,7 +6540,7 @@
           </w:rPrChange>
         </w:rPr>
       </w:pPr>
-      <w:del w:id="441" w:author="Dylan Fair" w:date="2023-06-21T14:14:00Z">
+      <w:del w:id="466" w:author="Dylan Fair" w:date="2023-06-21T14:14:00Z">
         <w:r>
           <w:rPr>
             <w:rFonts w:ascii="Arial" w:eastAsia="Times New Roman" w:hAnsi="Arial" w:cs="Arial"/>
@@ -6369,7 +6553,7 @@
           <w:delText>Version 0.1.</w:delText>
         </w:r>
       </w:del>
-      <w:del w:id="442" w:author="Dylan Fair" w:date="2023-06-12T01:08:00Z">
+      <w:del w:id="467" w:author="Dylan Fair" w:date="2023-06-12T01:08:00Z">
         <w:r>
           <w:rPr>
             <w:rFonts w:ascii="Arial" w:eastAsia="Times New Roman" w:hAnsi="Arial" w:cs="Arial"/>
@@ -6382,7 +6566,7 @@
           <w:delText>5</w:delText>
         </w:r>
       </w:del>
-      <w:del w:id="443" w:author="Dylan Fair" w:date="2023-06-21T14:14:00Z">
+      <w:del w:id="468" w:author="Dylan Fair" w:date="2023-06-21T14:14:00Z">
         <w:r>
           <w:rPr>
             <w:rFonts w:ascii="Arial" w:eastAsia="Times New Roman" w:hAnsi="Arial" w:cs="Arial"/>
@@ -6401,7 +6585,7 @@
         <w:spacing w:before="320" w:after="80" w:line="240" w:lineRule="auto"/>
         <w:outlineLvl w:val="2"/>
         <w:rPr>
-          <w:del w:id="444" w:author="Dylan Fair" w:date="2023-06-21T14:14:00Z"/>
+          <w:del w:id="469" w:author="Dylan Fair" w:date="2023-06-21T14:14:00Z"/>
           <w:rFonts w:ascii="Times New Roman" w:eastAsia="Times New Roman" w:hAnsi="Times New Roman" w:cs="Times New Roman"/>
           <w:b/>
           <w:bCs/>
@@ -6411,7 +6595,7 @@
           <w14:ligatures w14:val="none"/>
         </w:rPr>
       </w:pPr>
-      <w:del w:id="445" w:author="Dylan Fair" w:date="2023-06-21T14:14:00Z">
+      <w:del w:id="470" w:author="Dylan Fair" w:date="2023-06-21T14:14:00Z">
         <w:r>
           <w:rPr>
             <w:rFonts w:ascii="Arial" w:eastAsia="Times New Roman" w:hAnsi="Arial" w:cs="Arial"/>
@@ -6429,14 +6613,14 @@
       <w:pPr>
         <w:spacing w:after="0" w:line="240" w:lineRule="auto"/>
         <w:rPr>
-          <w:del w:id="446" w:author="Dylan Fair" w:date="2023-06-12T01:07:00Z"/>
-          <w:rFonts w:ascii="Arial" w:eastAsia="Times New Roman" w:hAnsi="Arial" w:cs="Arial"/>
-          <w:color w:val="000000"/>
-          <w:kern w:val="0"/>
-          <w14:ligatures w14:val="none"/>
-        </w:rPr>
-      </w:pPr>
-      <w:del w:id="447" w:author="Dylan Fair" w:date="2023-06-12T21:39:00Z">
+          <w:del w:id="471" w:author="Dylan Fair" w:date="2023-06-12T01:07:00Z"/>
+          <w:rFonts w:ascii="Arial" w:eastAsia="Times New Roman" w:hAnsi="Arial" w:cs="Arial"/>
+          <w:color w:val="000000"/>
+          <w:kern w:val="0"/>
+          <w14:ligatures w14:val="none"/>
+        </w:rPr>
+      </w:pPr>
+      <w:del w:id="472" w:author="Dylan Fair" w:date="2023-06-12T21:39:00Z">
         <w:r>
           <w:rPr>
             <w:rFonts w:ascii="Arial" w:eastAsia="Times New Roman" w:hAnsi="Arial" w:cs="Arial"/>
@@ -6447,7 +6631,7 @@
           <w:delText>*</w:delText>
         </w:r>
       </w:del>
-      <w:del w:id="448" w:author="Dylan Fair" w:date="2023-06-12T01:07:00Z">
+      <w:del w:id="473" w:author="Dylan Fair" w:date="2023-06-12T01:07:00Z">
         <w:r>
           <w:rPr>
             <w:rFonts w:ascii="Arial" w:eastAsia="Times New Roman" w:hAnsi="Arial" w:cs="Arial"/>
@@ -6463,7 +6647,7 @@
       <w:pPr>
         <w:spacing w:after="0" w:line="240" w:lineRule="auto"/>
         <w:rPr>
-          <w:del w:id="449" w:author="Dylan Fair" w:date="2023-06-12T01:07:00Z"/>
+          <w:del w:id="474" w:author="Dylan Fair" w:date="2023-06-12T01:07:00Z"/>
           <w:rFonts w:ascii="Times New Roman" w:eastAsia="Times New Roman" w:hAnsi="Times New Roman" w:cs="Times New Roman"/>
           <w:kern w:val="0"/>
           <w:sz w:val="24"/>
@@ -6471,7 +6655,7 @@
           <w14:ligatures w14:val="none"/>
         </w:rPr>
       </w:pPr>
-      <w:del w:id="450" w:author="Dylan Fair" w:date="2023-06-12T01:07:00Z">
+      <w:del w:id="475" w:author="Dylan Fair" w:date="2023-06-12T01:07:00Z">
         <w:r>
           <w:rPr>
             <w:rFonts w:ascii="Arial" w:eastAsia="Times New Roman" w:hAnsi="Arial" w:cs="Arial"/>
@@ -6487,7 +6671,7 @@
       <w:pPr>
         <w:spacing w:after="0" w:line="240" w:lineRule="auto"/>
         <w:rPr>
-          <w:del w:id="451" w:author="Dylan Fair" w:date="2023-06-12T01:07:00Z"/>
+          <w:del w:id="476" w:author="Dylan Fair" w:date="2023-06-12T01:07:00Z"/>
           <w:rFonts w:ascii="Times New Roman" w:eastAsia="Times New Roman" w:hAnsi="Times New Roman" w:cs="Times New Roman"/>
           <w:kern w:val="0"/>
           <w:sz w:val="24"/>
@@ -6495,7 +6679,7 @@
           <w14:ligatures w14:val="none"/>
         </w:rPr>
       </w:pPr>
-      <w:del w:id="452" w:author="Dylan Fair" w:date="2023-06-12T01:07:00Z">
+      <w:del w:id="477" w:author="Dylan Fair" w:date="2023-06-12T01:07:00Z">
         <w:r>
           <w:rPr>
             <w:rFonts w:ascii="Arial" w:eastAsia="Times New Roman" w:hAnsi="Arial" w:cs="Arial"/>
@@ -6511,7 +6695,7 @@
       <w:pPr>
         <w:spacing w:after="0" w:line="240" w:lineRule="auto"/>
         <w:rPr>
-          <w:del w:id="453" w:author="Dylan Fair" w:date="2023-06-12T21:40:00Z"/>
+          <w:del w:id="478" w:author="Dylan Fair" w:date="2023-06-12T21:40:00Z"/>
           <w:rFonts w:ascii="Times New Roman" w:eastAsia="Times New Roman" w:hAnsi="Times New Roman" w:cs="Times New Roman"/>
           <w:kern w:val="0"/>
           <w:sz w:val="24"/>
@@ -6519,7 +6703,7 @@
           <w14:ligatures w14:val="none"/>
         </w:rPr>
       </w:pPr>
-      <w:del w:id="454" w:author="Dylan Fair" w:date="2023-06-12T01:07:00Z">
+      <w:del w:id="479" w:author="Dylan Fair" w:date="2023-06-12T01:07:00Z">
         <w:r>
           <w:rPr>
             <w:rFonts w:ascii="Arial" w:eastAsia="Times New Roman" w:hAnsi="Arial" w:cs="Arial"/>
@@ -6535,7 +6719,7 @@
       <w:pPr>
         <w:spacing w:after="0" w:line="240" w:lineRule="auto"/>
         <w:rPr>
-          <w:del w:id="455" w:author="Dylan Fair" w:date="2023-06-12T01:07:00Z"/>
+          <w:del w:id="480" w:author="Dylan Fair" w:date="2023-06-12T01:07:00Z"/>
           <w:rFonts w:ascii="Times New Roman" w:eastAsia="Times New Roman" w:hAnsi="Times New Roman" w:cs="Times New Roman"/>
           <w:kern w:val="0"/>
           <w:sz w:val="24"/>
@@ -6549,7 +6733,7 @@
         <w:spacing w:before="320" w:after="80" w:line="240" w:lineRule="auto"/>
         <w:outlineLvl w:val="2"/>
         <w:rPr>
-          <w:del w:id="456" w:author="Dylan Fair" w:date="2023-06-21T14:14:00Z"/>
+          <w:del w:id="481" w:author="Dylan Fair" w:date="2023-06-21T14:14:00Z"/>
           <w:rFonts w:ascii="Times New Roman" w:eastAsia="Times New Roman" w:hAnsi="Times New Roman" w:cs="Times New Roman"/>
           <w:b/>
           <w:bCs/>
@@ -6559,7 +6743,7 @@
           <w14:ligatures w14:val="none"/>
         </w:rPr>
       </w:pPr>
-      <w:del w:id="457" w:author="Dylan Fair" w:date="2023-06-21T14:14:00Z">
+      <w:del w:id="482" w:author="Dylan Fair" w:date="2023-06-21T14:14:00Z">
         <w:r>
           <w:rPr>
             <w:rFonts w:ascii="Arial" w:eastAsia="Times New Roman" w:hAnsi="Arial" w:cs="Arial"/>
@@ -6577,7 +6761,7 @@
       <w:pPr>
         <w:spacing w:after="240" w:line="240" w:lineRule="auto"/>
         <w:rPr>
-          <w:del w:id="458" w:author="Dylan Fair" w:date="2023-06-21T14:14:00Z"/>
+          <w:del w:id="483" w:author="Dylan Fair" w:date="2023-06-21T14:14:00Z"/>
           <w:rFonts w:ascii="Times New Roman" w:eastAsia="Times New Roman" w:hAnsi="Times New Roman" w:cs="Times New Roman"/>
           <w:kern w:val="0"/>
           <w:sz w:val="24"/>
@@ -6585,7 +6769,7 @@
           <w14:ligatures w14:val="none"/>
         </w:rPr>
       </w:pPr>
-      <w:del w:id="459" w:author="Dylan Fair" w:date="2023-06-21T14:14:00Z">
+      <w:del w:id="484" w:author="Dylan Fair" w:date="2023-06-21T14:14:00Z">
         <w:r>
           <w:rPr>
             <w:rFonts w:ascii="Times New Roman" w:eastAsia="Times New Roman" w:hAnsi="Times New Roman" w:cs="Times New Roman"/>
@@ -6603,7 +6787,7 @@
         <w:spacing w:before="320" w:after="80" w:line="240" w:lineRule="auto"/>
         <w:outlineLvl w:val="2"/>
         <w:rPr>
-          <w:del w:id="460" w:author="Dylan Fair" w:date="2023-06-21T14:14:00Z"/>
+          <w:del w:id="485" w:author="Dylan Fair" w:date="2023-06-21T14:14:00Z"/>
           <w:rFonts w:ascii="Times New Roman" w:eastAsia="Times New Roman" w:hAnsi="Times New Roman" w:cs="Times New Roman"/>
           <w:b/>
           <w:bCs/>
@@ -6613,7 +6797,7 @@
           <w14:ligatures w14:val="none"/>
         </w:rPr>
       </w:pPr>
-      <w:del w:id="461" w:author="Dylan Fair" w:date="2023-06-21T14:14:00Z">
+      <w:del w:id="486" w:author="Dylan Fair" w:date="2023-06-21T14:14:00Z">
         <w:r>
           <w:rPr>
             <w:rFonts w:ascii="Arial" w:eastAsia="Times New Roman" w:hAnsi="Arial" w:cs="Arial"/>
@@ -6631,7 +6815,7 @@
       <w:pPr>
         <w:spacing w:after="0" w:line="240" w:lineRule="auto"/>
         <w:rPr>
-          <w:del w:id="462" w:author="Dylan Fair" w:date="2023-06-21T14:14:00Z"/>
+          <w:del w:id="487" w:author="Dylan Fair" w:date="2023-06-21T14:14:00Z"/>
           <w:rFonts w:ascii="Times New Roman" w:eastAsia="Times New Roman" w:hAnsi="Times New Roman" w:cs="Times New Roman"/>
           <w:kern w:val="0"/>
           <w:sz w:val="24"/>
@@ -6639,7 +6823,7 @@
           <w14:ligatures w14:val="none"/>
         </w:rPr>
       </w:pPr>
-      <w:del w:id="463" w:author="Dylan Fair" w:date="2023-06-21T14:14:00Z">
+      <w:del w:id="488" w:author="Dylan Fair" w:date="2023-06-21T14:14:00Z">
         <w:r>
           <w:rPr>
             <w:rFonts w:ascii="Arial" w:eastAsia="Times New Roman" w:hAnsi="Arial" w:cs="Arial"/>
@@ -6656,7 +6840,7 @@
         <w:spacing w:before="320" w:after="80" w:line="240" w:lineRule="auto"/>
         <w:outlineLvl w:val="2"/>
         <w:rPr>
-          <w:del w:id="464" w:author="Dylan Fair" w:date="2023-06-21T14:14:00Z"/>
+          <w:del w:id="489" w:author="Dylan Fair" w:date="2023-06-21T14:14:00Z"/>
           <w:rFonts w:ascii="Times New Roman" w:eastAsia="Times New Roman" w:hAnsi="Times New Roman" w:cs="Times New Roman"/>
           <w:b/>
           <w:bCs/>
@@ -6666,7 +6850,7 @@
           <w14:ligatures w14:val="none"/>
         </w:rPr>
       </w:pPr>
-      <w:del w:id="465" w:author="Dylan Fair" w:date="2023-06-21T14:14:00Z">
+      <w:del w:id="490" w:author="Dylan Fair" w:date="2023-06-21T14:14:00Z">
         <w:r>
           <w:rPr>
             <w:rFonts w:ascii="Arial" w:eastAsia="Times New Roman" w:hAnsi="Arial" w:cs="Arial"/>
@@ -6684,7 +6868,7 @@
       <w:pPr>
         <w:spacing w:after="0" w:line="240" w:lineRule="auto"/>
         <w:rPr>
-          <w:del w:id="466" w:author="Dylan Fair" w:date="2023-06-21T14:14:00Z"/>
+          <w:del w:id="491" w:author="Dylan Fair" w:date="2023-06-21T14:14:00Z"/>
           <w:rFonts w:ascii="Times New Roman" w:eastAsia="Times New Roman" w:hAnsi="Times New Roman" w:cs="Times New Roman"/>
           <w:kern w:val="0"/>
           <w:sz w:val="24"/>
@@ -6692,7 +6876,7 @@
           <w14:ligatures w14:val="none"/>
         </w:rPr>
       </w:pPr>
-      <w:del w:id="467" w:author="Dylan Fair" w:date="2023-06-21T14:14:00Z">
+      <w:del w:id="492" w:author="Dylan Fair" w:date="2023-06-21T14:14:00Z">
         <w:r>
           <w:rPr>
             <w:rFonts w:ascii="Arial" w:eastAsia="Times New Roman" w:hAnsi="Arial" w:cs="Arial"/>
@@ -6708,7 +6892,7 @@
       <w:pPr>
         <w:spacing w:after="0" w:line="240" w:lineRule="auto"/>
         <w:rPr>
-          <w:del w:id="468" w:author="Dylan Fair" w:date="2023-06-21T14:14:00Z"/>
+          <w:del w:id="493" w:author="Dylan Fair" w:date="2023-06-21T14:14:00Z"/>
           <w:rFonts w:ascii="Times New Roman" w:eastAsia="Times New Roman" w:hAnsi="Times New Roman" w:cs="Times New Roman"/>
           <w:kern w:val="0"/>
           <w:sz w:val="24"/>
@@ -6722,7 +6906,7 @@
         <w:spacing w:before="320" w:after="80" w:line="240" w:lineRule="auto"/>
         <w:outlineLvl w:val="2"/>
         <w:rPr>
-          <w:del w:id="469" w:author="Dylan Fair" w:date="2023-06-12T21:41:00Z"/>
+          <w:del w:id="494" w:author="Dylan Fair" w:date="2023-06-12T21:41:00Z"/>
           <w:rFonts w:ascii="Times New Roman" w:eastAsia="Times New Roman" w:hAnsi="Times New Roman" w:cs="Times New Roman"/>
           <w:b/>
           <w:bCs/>
@@ -6732,7 +6916,7 @@
           <w14:ligatures w14:val="none"/>
         </w:rPr>
       </w:pPr>
-      <w:del w:id="470" w:author="Dylan Fair" w:date="2023-06-12T21:41:00Z">
+      <w:del w:id="495" w:author="Dylan Fair" w:date="2023-06-12T21:41:00Z">
         <w:r>
           <w:rPr>
             <w:rFonts w:ascii="Arial" w:eastAsia="Times New Roman" w:hAnsi="Arial" w:cs="Arial"/>
@@ -6749,7 +6933,7 @@
     <w:p>
       <w:pPr>
         <w:spacing w:after="0" w:line="240" w:lineRule="auto"/>
-        <w:pPrChange w:id="471" w:author="Dylan Fair" w:date="2023-06-23T07:11:00Z">
+        <w:pPrChange w:id="496" w:author="Dylan Fair" w:date="2023-06-23T07:11:00Z">
           <w:pPr/>
         </w:pPrChange>
       </w:pPr>
@@ -7824,6 +8008,29 @@
       <w:contextualSpacing/>
     </w:pPr>
   </w:style>
+  <w:style w:type="character" w:styleId="Hyperlink">
+    <w:name w:val="Hyperlink"/>
+    <w:basedOn w:val="DefaultParagraphFont"/>
+    <w:uiPriority w:val="99"/>
+    <w:unhideWhenUsed/>
+    <w:rsid w:val="004D71D9"/>
+    <w:rPr>
+      <w:color w:val="0563C1" w:themeColor="hyperlink"/>
+      <w:u w:val="single"/>
+    </w:rPr>
+  </w:style>
+  <w:style w:type="character" w:styleId="UnresolvedMention">
+    <w:name w:val="Unresolved Mention"/>
+    <w:basedOn w:val="DefaultParagraphFont"/>
+    <w:uiPriority w:val="99"/>
+    <w:semiHidden/>
+    <w:unhideWhenUsed/>
+    <w:rsid w:val="004D71D9"/>
+    <w:rPr>
+      <w:color w:val="605E5C"/>
+      <w:shd w:val="clear" w:color="auto" w:fill="E1DFDD"/>
+    </w:rPr>
+  </w:style>
 </w:styles>
 </file>
 

</xml_diff>